<commit_message>
Added master table to excel.  Added gains table to the doc
</commit_message>
<xml_diff>
--- a/design_doc.docx
+++ b/design_doc.docx
@@ -132,8 +132,6 @@
         </w:numPr>
         <w:spacing w:after="0"/>
       </w:pPr>
-      <w:bookmarkStart w:id="0" w:name="_GoBack"/>
-      <w:bookmarkEnd w:id="0"/>
       <w:r>
         <w:t xml:space="preserve">Ignore bulk terminal caps b/c hard to estimate </w:t>
       </w:r>
@@ -240,6 +238,11 @@
       <w:r>
         <w:t>-Gen to determine the biasing voltage.</w:t>
       </w:r>
+    </w:p>
+    <w:p>
+      <w:pPr>
+        <w:spacing w:after="0"/>
+      </w:pPr>
     </w:p>
     <w:p>
       <w:pPr>
@@ -253,10 +256,10 @@
         <w:tblLook w:val="04A0" w:firstRow="1" w:lastRow="0" w:firstColumn="1" w:lastColumn="0" w:noHBand="0" w:noVBand="1"/>
       </w:tblPr>
       <w:tblGrid>
-        <w:gridCol w:w="1098"/>
-        <w:gridCol w:w="1620"/>
-        <w:gridCol w:w="4464"/>
-        <w:gridCol w:w="2394"/>
+        <w:gridCol w:w="1015"/>
+        <w:gridCol w:w="2331"/>
+        <w:gridCol w:w="4106"/>
+        <w:gridCol w:w="2124"/>
       </w:tblGrid>
       <w:tr>
         <w:tc>
@@ -309,6 +312,9 @@
             <w:tcW w:w="1098" w:type="dxa"/>
           </w:tcPr>
           <w:p>
+            <w:r>
+              <w:t xml:space="preserve">1 - </w:t>
+            </w:r>
             <w:r>
               <w:t>Input</w:t>
             </w:r>
@@ -596,6 +602,9 @@
             <w:tcW w:w="1098" w:type="dxa"/>
           </w:tcPr>
           <w:p>
+            <w:r>
+              <w:t xml:space="preserve">2 - </w:t>
+            </w:r>
             <w:proofErr w:type="spellStart"/>
             <w:r>
               <w:t>Vx</w:t>
@@ -793,19 +802,200 @@
           <w:tcPr>
             <w:tcW w:w="1098" w:type="dxa"/>
           </w:tcPr>
-          <w:p/>
+          <w:p>
+            <w:r>
+              <w:t xml:space="preserve">3 - </w:t>
+            </w:r>
+            <w:proofErr w:type="spellStart"/>
+            <w:r>
+              <w:t>Vy</w:t>
+            </w:r>
+            <w:proofErr w:type="spellEnd"/>
+          </w:p>
         </w:tc>
         <w:tc>
           <w:tcPr>
             <w:tcW w:w="1620" w:type="dxa"/>
           </w:tcPr>
-          <w:p/>
+          <w:p>
+            <m:oMathPara>
+              <m:oMath>
+                <m:f>
+                  <m:fPr>
+                    <m:ctrlPr>
+                      <w:rPr>
+                        <w:rFonts w:ascii="Cambria Math" w:hAnsi="Cambria Math"/>
+                        <w:i/>
+                      </w:rPr>
+                    </m:ctrlPr>
+                  </m:fPr>
+                  <m:num>
+                    <m:sSub>
+                      <m:sSubPr>
+                        <m:ctrlPr>
+                          <w:rPr>
+                            <w:rFonts w:ascii="Cambria Math" w:hAnsi="Cambria Math"/>
+                            <w:i/>
+                          </w:rPr>
+                        </m:ctrlPr>
+                      </m:sSubPr>
+                      <m:e>
+                        <m:r>
+                          <w:rPr>
+                            <w:rFonts w:ascii="Cambria Math" w:hAnsi="Cambria Math"/>
+                          </w:rPr>
+                          <m:t>R</m:t>
+                        </m:r>
+                      </m:e>
+                      <m:sub>
+                        <m:r>
+                          <w:rPr>
+                            <w:rFonts w:ascii="Cambria Math" w:hAnsi="Cambria Math"/>
+                          </w:rPr>
+                          <m:t>3</m:t>
+                        </m:r>
+                      </m:sub>
+                    </m:sSub>
+                    <m:sSub>
+                      <m:sSubPr>
+                        <m:ctrlPr>
+                          <w:rPr>
+                            <w:rFonts w:ascii="Cambria Math" w:hAnsi="Cambria Math"/>
+                            <w:i/>
+                          </w:rPr>
+                        </m:ctrlPr>
+                      </m:sSubPr>
+                      <m:e>
+                        <m:r>
+                          <w:rPr>
+                            <w:rFonts w:ascii="Cambria Math" w:hAnsi="Cambria Math"/>
+                          </w:rPr>
+                          <m:t>R</m:t>
+                        </m:r>
+                      </m:e>
+                      <m:sub>
+                        <m:r>
+                          <w:rPr>
+                            <w:rFonts w:ascii="Cambria Math" w:hAnsi="Cambria Math"/>
+                          </w:rPr>
+                          <m:t>4</m:t>
+                        </m:r>
+                      </m:sub>
+                    </m:sSub>
+                    <m:sSub>
+                      <m:sSubPr>
+                        <m:ctrlPr>
+                          <w:rPr>
+                            <w:rFonts w:ascii="Cambria Math" w:hAnsi="Cambria Math"/>
+                            <w:i/>
+                          </w:rPr>
+                        </m:ctrlPr>
+                      </m:sSubPr>
+                      <m:e>
+                        <m:r>
+                          <w:rPr>
+                            <w:rFonts w:ascii="Cambria Math" w:hAnsi="Cambria Math"/>
+                          </w:rPr>
+                          <m:t>C</m:t>
+                        </m:r>
+                      </m:e>
+                      <m:sub>
+                        <m:r>
+                          <w:rPr>
+                            <w:rFonts w:ascii="Cambria Math" w:hAnsi="Cambria Math"/>
+                          </w:rPr>
+                          <m:t>gs</m:t>
+                        </m:r>
+                        <m:r>
+                          <w:rPr>
+                            <w:rFonts w:ascii="Cambria Math" w:hAnsi="Cambria Math"/>
+                          </w:rPr>
+                          <m:t>7</m:t>
+                        </m:r>
+                      </m:sub>
+                    </m:sSub>
+                  </m:num>
+                  <m:den>
+                    <m:sSub>
+                      <m:sSubPr>
+                        <m:ctrlPr>
+                          <w:rPr>
+                            <w:rFonts w:ascii="Cambria Math" w:hAnsi="Cambria Math"/>
+                            <w:i/>
+                          </w:rPr>
+                        </m:ctrlPr>
+                      </m:sSubPr>
+                      <m:e>
+                        <m:r>
+                          <w:rPr>
+                            <w:rFonts w:ascii="Cambria Math" w:hAnsi="Cambria Math"/>
+                          </w:rPr>
+                          <m:t>R</m:t>
+                        </m:r>
+                      </m:e>
+                      <m:sub>
+                        <m:r>
+                          <w:rPr>
+                            <w:rFonts w:ascii="Cambria Math" w:hAnsi="Cambria Math"/>
+                          </w:rPr>
+                          <m:t>3</m:t>
+                        </m:r>
+                      </m:sub>
+                    </m:sSub>
+                    <m:r>
+                      <w:rPr>
+                        <w:rFonts w:ascii="Cambria Math" w:hAnsi="Cambria Math"/>
+                      </w:rPr>
+                      <m:t>+</m:t>
+                    </m:r>
+                    <m:sSub>
+                      <m:sSubPr>
+                        <m:ctrlPr>
+                          <w:rPr>
+                            <w:rFonts w:ascii="Cambria Math" w:hAnsi="Cambria Math"/>
+                            <w:i/>
+                          </w:rPr>
+                        </m:ctrlPr>
+                      </m:sSubPr>
+                      <m:e>
+                        <m:r>
+                          <w:rPr>
+                            <w:rFonts w:ascii="Cambria Math" w:hAnsi="Cambria Math"/>
+                          </w:rPr>
+                          <m:t>R</m:t>
+                        </m:r>
+                      </m:e>
+                      <m:sub>
+                        <m:r>
+                          <w:rPr>
+                            <w:rFonts w:ascii="Cambria Math" w:hAnsi="Cambria Math"/>
+                          </w:rPr>
+                          <m:t>4</m:t>
+                        </m:r>
+                      </m:sub>
+                    </m:sSub>
+                  </m:den>
+                </m:f>
+              </m:oMath>
+            </m:oMathPara>
+          </w:p>
         </w:tc>
         <w:tc>
           <w:tcPr>
             <w:tcW w:w="4464" w:type="dxa"/>
           </w:tcPr>
-          <w:p/>
+          <w:p>
+            <w:pPr>
+              <w:pStyle w:val="ListParagraph"/>
+              <w:numPr>
+                <w:ilvl w:val="0"/>
+                <w:numId w:val="3"/>
+              </w:numPr>
+            </w:pPr>
+            <w:r>
+              <w:t>R3/R4 &lt; 4</w:t>
+            </w:r>
+          </w:p>
         </w:tc>
         <w:tc>
           <w:tcPr>
@@ -819,13 +1009,1239 @@
           <w:tcPr>
             <w:tcW w:w="1098" w:type="dxa"/>
           </w:tcPr>
+          <w:p>
+            <w:r>
+              <w:t xml:space="preserve">4 - </w:t>
+            </w:r>
+            <w:proofErr w:type="spellStart"/>
+            <w:r>
+              <w:t>Vz</w:t>
+            </w:r>
+            <w:proofErr w:type="spellEnd"/>
+          </w:p>
+        </w:tc>
+        <w:tc>
+          <w:tcPr>
+            <w:tcW w:w="1620" w:type="dxa"/>
+          </w:tcPr>
+          <w:p>
+            <m:oMathPara>
+              <m:oMath>
+                <m:f>
+                  <m:fPr>
+                    <m:ctrlPr>
+                      <w:rPr>
+                        <w:rFonts w:ascii="Cambria Math" w:hAnsi="Cambria Math"/>
+                        <w:i/>
+                      </w:rPr>
+                    </m:ctrlPr>
+                  </m:fPr>
+                  <m:num>
+                    <m:sSub>
+                      <m:sSubPr>
+                        <m:ctrlPr>
+                          <w:rPr>
+                            <w:rFonts w:ascii="Cambria Math" w:hAnsi="Cambria Math"/>
+                            <w:i/>
+                          </w:rPr>
+                        </m:ctrlPr>
+                      </m:sSubPr>
+                      <m:e>
+                        <m:r>
+                          <w:rPr>
+                            <w:rFonts w:ascii="Cambria Math" w:hAnsi="Cambria Math"/>
+                          </w:rPr>
+                          <m:t>C</m:t>
+                        </m:r>
+                      </m:e>
+                      <m:sub>
+                        <m:r>
+                          <w:rPr>
+                            <w:rFonts w:ascii="Cambria Math" w:hAnsi="Cambria Math"/>
+                          </w:rPr>
+                          <m:t>gs8</m:t>
+                        </m:r>
+                      </m:sub>
+                    </m:sSub>
+                    <m:r>
+                      <w:rPr>
+                        <w:rFonts w:ascii="Cambria Math" w:hAnsi="Cambria Math"/>
+                      </w:rPr>
+                      <m:t>+</m:t>
+                    </m:r>
+                    <m:sSub>
+                      <m:sSubPr>
+                        <m:ctrlPr>
+                          <w:rPr>
+                            <w:rFonts w:ascii="Cambria Math" w:hAnsi="Cambria Math"/>
+                            <w:i/>
+                          </w:rPr>
+                        </m:ctrlPr>
+                      </m:sSubPr>
+                      <m:e>
+                        <m:r>
+                          <w:rPr>
+                            <w:rFonts w:ascii="Cambria Math" w:hAnsi="Cambria Math"/>
+                          </w:rPr>
+                          <m:t>C</m:t>
+                        </m:r>
+                      </m:e>
+                      <m:sub>
+                        <m:r>
+                          <w:rPr>
+                            <w:rFonts w:ascii="Cambria Math" w:hAnsi="Cambria Math"/>
+                          </w:rPr>
+                          <m:t>gs10</m:t>
+                        </m:r>
+                      </m:sub>
+                    </m:sSub>
+                    <m:d>
+                      <m:dPr>
+                        <m:ctrlPr>
+                          <w:rPr>
+                            <w:rFonts w:ascii="Cambria Math" w:hAnsi="Cambria Math"/>
+                            <w:i/>
+                          </w:rPr>
+                        </m:ctrlPr>
+                      </m:dPr>
+                      <m:e>
+                        <m:r>
+                          <w:rPr>
+                            <w:rFonts w:ascii="Cambria Math" w:hAnsi="Cambria Math"/>
+                          </w:rPr>
+                          <m:t>1</m:t>
+                        </m:r>
+                        <m:r>
+                          <w:rPr>
+                            <w:rFonts w:ascii="Cambria Math" w:hAnsi="Cambria Math"/>
+                          </w:rPr>
+                          <m:t>+</m:t>
+                        </m:r>
+                        <m:r>
+                          <w:rPr>
+                            <w:rFonts w:ascii="Cambria Math" w:hAnsi="Cambria Math"/>
+                          </w:rPr>
+                          <m:t>K</m:t>
+                        </m:r>
+                      </m:e>
+                    </m:d>
+                  </m:num>
+                  <m:den>
+                    <m:sSub>
+                      <m:sSubPr>
+                        <m:ctrlPr>
+                          <w:rPr>
+                            <w:rFonts w:ascii="Cambria Math" w:hAnsi="Cambria Math"/>
+                            <w:i/>
+                          </w:rPr>
+                        </m:ctrlPr>
+                      </m:sSubPr>
+                      <m:e>
+                        <m:r>
+                          <w:rPr>
+                            <w:rFonts w:ascii="Cambria Math" w:hAnsi="Cambria Math"/>
+                          </w:rPr>
+                          <m:t>g</m:t>
+                        </m:r>
+                      </m:e>
+                      <m:sub>
+                        <m:r>
+                          <w:rPr>
+                            <w:rFonts w:ascii="Cambria Math" w:hAnsi="Cambria Math"/>
+                          </w:rPr>
+                          <m:t>m8</m:t>
+                        </m:r>
+                      </m:sub>
+                    </m:sSub>
+                  </m:den>
+                </m:f>
+                <m:r>
+                  <w:rPr>
+                    <w:rFonts w:ascii="Cambria Math" w:hAnsi="Cambria Math"/>
+                  </w:rPr>
+                  <m:t xml:space="preserve"> </m:t>
+                </m:r>
+              </m:oMath>
+            </m:oMathPara>
+          </w:p>
+        </w:tc>
+        <w:tc>
+          <w:tcPr>
+            <w:tcW w:w="4464" w:type="dxa"/>
+          </w:tcPr>
+          <w:p>
+            <w:pPr>
+              <w:pStyle w:val="ListParagraph"/>
+              <w:numPr>
+                <w:ilvl w:val="0"/>
+                <w:numId w:val="3"/>
+              </w:numPr>
+            </w:pPr>
+            <m:oMath>
+              <m:r>
+                <w:rPr>
+                  <w:rFonts w:ascii="Cambria Math" w:hAnsi="Cambria Math"/>
+                </w:rPr>
+                <m:t>K=</m:t>
+              </m:r>
+              <m:sSub>
+                <m:sSubPr>
+                  <m:ctrlPr>
+                    <w:rPr>
+                      <w:rFonts w:ascii="Cambria Math" w:hAnsi="Cambria Math"/>
+                      <w:i/>
+                    </w:rPr>
+                  </m:ctrlPr>
+                </m:sSubPr>
+                <m:e>
+                  <m:r>
+                    <w:rPr>
+                      <w:rFonts w:ascii="Cambria Math" w:hAnsi="Cambria Math"/>
+                    </w:rPr>
+                    <m:t>g</m:t>
+                  </m:r>
+                </m:e>
+                <m:sub>
+                  <m:r>
+                    <w:rPr>
+                      <w:rFonts w:ascii="Cambria Math" w:hAnsi="Cambria Math"/>
+                    </w:rPr>
+                    <m:t>m10</m:t>
+                  </m:r>
+                </m:sub>
+              </m:sSub>
+              <m:sSub>
+                <m:sSubPr>
+                  <m:ctrlPr>
+                    <w:rPr>
+                      <w:rFonts w:ascii="Cambria Math" w:hAnsi="Cambria Math"/>
+                      <w:i/>
+                    </w:rPr>
+                  </m:ctrlPr>
+                </m:sSubPr>
+                <m:e>
+                  <m:r>
+                    <w:rPr>
+                      <w:rFonts w:ascii="Cambria Math" w:hAnsi="Cambria Math"/>
+                    </w:rPr>
+                    <m:t>R</m:t>
+                  </m:r>
+                </m:e>
+                <m:sub>
+                  <m:r>
+                    <w:rPr>
+                      <w:rFonts w:ascii="Cambria Math" w:hAnsi="Cambria Math"/>
+                    </w:rPr>
+                    <m:t>L</m:t>
+                  </m:r>
+                </m:sub>
+              </m:sSub>
+            </m:oMath>
+          </w:p>
+        </w:tc>
+        <w:tc>
+          <w:tcPr>
+            <w:tcW w:w="2394" w:type="dxa"/>
+          </w:tcPr>
           <w:p/>
         </w:tc>
+      </w:tr>
+      <w:tr>
+        <w:tc>
+          <w:tcPr>
+            <w:tcW w:w="1098" w:type="dxa"/>
+          </w:tcPr>
+          <w:p>
+            <w:r>
+              <w:t xml:space="preserve">5 - </w:t>
+            </w:r>
+            <w:bookmarkStart w:id="0" w:name="_GoBack"/>
+            <w:bookmarkEnd w:id="0"/>
+            <w:proofErr w:type="spellStart"/>
+            <w:r>
+              <w:t>Vout</w:t>
+            </w:r>
+            <w:proofErr w:type="spellEnd"/>
+          </w:p>
+        </w:tc>
         <w:tc>
           <w:tcPr>
             <w:tcW w:w="1620" w:type="dxa"/>
           </w:tcPr>
+          <w:p>
+            <w:pPr>
+              <w:rPr>
+                <w:rFonts w:ascii="Calibri" w:eastAsia="Calibri" w:hAnsi="Calibri" w:cs="Times New Roman"/>
+              </w:rPr>
+            </w:pPr>
+            <m:oMathPara>
+              <m:oMath>
+                <m:f>
+                  <m:fPr>
+                    <m:ctrlPr>
+                      <w:rPr>
+                        <w:rFonts w:ascii="Cambria Math" w:eastAsia="Calibri" w:hAnsi="Cambria Math" w:cs="Times New Roman"/>
+                        <w:i/>
+                      </w:rPr>
+                    </m:ctrlPr>
+                  </m:fPr>
+                  <m:num>
+                    <m:sSub>
+                      <m:sSubPr>
+                        <m:ctrlPr>
+                          <w:rPr>
+                            <w:rFonts w:ascii="Cambria Math" w:eastAsia="Calibri" w:hAnsi="Cambria Math" w:cs="Times New Roman"/>
+                            <w:i/>
+                          </w:rPr>
+                        </m:ctrlPr>
+                      </m:sSubPr>
+                      <m:e>
+                        <m:r>
+                          <w:rPr>
+                            <w:rFonts w:ascii="Cambria Math" w:eastAsia="Calibri" w:hAnsi="Cambria Math" w:cs="Times New Roman"/>
+                          </w:rPr>
+                          <m:t>R</m:t>
+                        </m:r>
+                      </m:e>
+                      <m:sub>
+                        <m:r>
+                          <w:rPr>
+                            <w:rFonts w:ascii="Cambria Math" w:eastAsia="Calibri" w:hAnsi="Cambria Math" w:cs="Times New Roman"/>
+                          </w:rPr>
+                          <m:t>L</m:t>
+                        </m:r>
+                      </m:sub>
+                    </m:sSub>
+                    <m:sSub>
+                      <m:sSubPr>
+                        <m:ctrlPr>
+                          <w:rPr>
+                            <w:rFonts w:ascii="Cambria Math" w:eastAsia="Calibri" w:hAnsi="Cambria Math" w:cs="Times New Roman"/>
+                            <w:i/>
+                          </w:rPr>
+                        </m:ctrlPr>
+                      </m:sSubPr>
+                      <m:e>
+                        <m:r>
+                          <w:rPr>
+                            <w:rFonts w:ascii="Cambria Math" w:eastAsia="Calibri" w:hAnsi="Cambria Math" w:cs="Times New Roman"/>
+                          </w:rPr>
+                          <m:t>(</m:t>
+                        </m:r>
+                        <m:r>
+                          <w:rPr>
+                            <w:rFonts w:ascii="Cambria Math" w:eastAsia="Calibri" w:hAnsi="Cambria Math" w:cs="Times New Roman"/>
+                          </w:rPr>
+                          <m:t>C</m:t>
+                        </m:r>
+                      </m:e>
+                      <m:sub>
+                        <m:r>
+                          <w:rPr>
+                            <w:rFonts w:ascii="Cambria Math" w:eastAsia="Calibri" w:hAnsi="Cambria Math" w:cs="Times New Roman"/>
+                          </w:rPr>
+                          <m:t>L</m:t>
+                        </m:r>
+                      </m:sub>
+                    </m:sSub>
+                    <m:r>
+                      <w:rPr>
+                        <w:rFonts w:ascii="Cambria Math" w:eastAsia="Calibri" w:hAnsi="Cambria Math" w:cs="Times New Roman"/>
+                      </w:rPr>
+                      <m:t>+</m:t>
+                    </m:r>
+                    <m:sSub>
+                      <m:sSubPr>
+                        <m:ctrlPr>
+                          <w:rPr>
+                            <w:rFonts w:ascii="Cambria Math" w:eastAsia="Calibri" w:hAnsi="Cambria Math" w:cs="Times New Roman"/>
+                            <w:i/>
+                          </w:rPr>
+                        </m:ctrlPr>
+                      </m:sSubPr>
+                      <m:e>
+                        <m:r>
+                          <w:rPr>
+                            <w:rFonts w:ascii="Cambria Math" w:eastAsia="Calibri" w:hAnsi="Cambria Math" w:cs="Times New Roman"/>
+                          </w:rPr>
+                          <m:t>C</m:t>
+                        </m:r>
+                      </m:e>
+                      <m:sub>
+                        <m:r>
+                          <w:rPr>
+                            <w:rFonts w:ascii="Cambria Math" w:eastAsia="Calibri" w:hAnsi="Cambria Math" w:cs="Times New Roman"/>
+                          </w:rPr>
+                          <m:t>gs10</m:t>
+                        </m:r>
+                      </m:sub>
+                    </m:sSub>
+                    <m:r>
+                      <w:rPr>
+                        <w:rFonts w:ascii="Cambria Math" w:eastAsia="Calibri" w:hAnsi="Cambria Math" w:cs="Times New Roman"/>
+                      </w:rPr>
+                      <m:t>(1+</m:t>
+                    </m:r>
+                    <m:f>
+                      <m:fPr>
+                        <m:ctrlPr>
+                          <w:rPr>
+                            <w:rFonts w:ascii="Cambria Math" w:eastAsia="Calibri" w:hAnsi="Cambria Math" w:cs="Times New Roman"/>
+                            <w:i/>
+                          </w:rPr>
+                        </m:ctrlPr>
+                      </m:fPr>
+                      <m:num>
+                        <m:r>
+                          <w:rPr>
+                            <w:rFonts w:ascii="Cambria Math" w:eastAsia="Calibri" w:hAnsi="Cambria Math" w:cs="Times New Roman"/>
+                          </w:rPr>
+                          <m:t>1</m:t>
+                        </m:r>
+                      </m:num>
+                      <m:den>
+                        <m:r>
+                          <w:rPr>
+                            <w:rFonts w:ascii="Cambria Math" w:eastAsia="Calibri" w:hAnsi="Cambria Math" w:cs="Times New Roman"/>
+                          </w:rPr>
+                          <m:t>K</m:t>
+                        </m:r>
+                      </m:den>
+                    </m:f>
+                    <m:r>
+                      <w:rPr>
+                        <w:rFonts w:ascii="Cambria Math" w:eastAsia="Calibri" w:hAnsi="Cambria Math" w:cs="Times New Roman"/>
+                      </w:rPr>
+                      <m:t>))</m:t>
+                    </m:r>
+                  </m:num>
+                  <m:den>
+                    <m:r>
+                      <w:rPr>
+                        <w:rFonts w:ascii="Cambria Math" w:eastAsia="Calibri" w:hAnsi="Cambria Math" w:cs="Times New Roman"/>
+                      </w:rPr>
+                      <m:t>1+</m:t>
+                    </m:r>
+                    <m:sSub>
+                      <m:sSubPr>
+                        <m:ctrlPr>
+                          <w:rPr>
+                            <w:rFonts w:ascii="Cambria Math" w:eastAsia="Calibri" w:hAnsi="Cambria Math" w:cs="Times New Roman"/>
+                            <w:i/>
+                          </w:rPr>
+                        </m:ctrlPr>
+                      </m:sSubPr>
+                      <m:e>
+                        <m:r>
+                          <w:rPr>
+                            <w:rFonts w:ascii="Cambria Math" w:eastAsia="Calibri" w:hAnsi="Cambria Math" w:cs="Times New Roman"/>
+                          </w:rPr>
+                          <m:t>g</m:t>
+                        </m:r>
+                      </m:e>
+                      <m:sub>
+                        <m:r>
+                          <w:rPr>
+                            <w:rFonts w:ascii="Cambria Math" w:eastAsia="Calibri" w:hAnsi="Cambria Math" w:cs="Times New Roman"/>
+                          </w:rPr>
+                          <m:t>m</m:t>
+                        </m:r>
+                        <m:r>
+                          <w:rPr>
+                            <w:rFonts w:ascii="Cambria Math" w:eastAsia="Calibri" w:hAnsi="Cambria Math" w:cs="Times New Roman"/>
+                          </w:rPr>
+                          <m:t>10</m:t>
+                        </m:r>
+                      </m:sub>
+                    </m:sSub>
+                    <m:sSub>
+                      <m:sSubPr>
+                        <m:ctrlPr>
+                          <w:rPr>
+                            <w:rFonts w:ascii="Cambria Math" w:eastAsia="Calibri" w:hAnsi="Cambria Math" w:cs="Times New Roman"/>
+                            <w:i/>
+                          </w:rPr>
+                        </m:ctrlPr>
+                      </m:sSubPr>
+                      <m:e>
+                        <m:r>
+                          <w:rPr>
+                            <w:rFonts w:ascii="Cambria Math" w:eastAsia="Calibri" w:hAnsi="Cambria Math" w:cs="Times New Roman"/>
+                          </w:rPr>
+                          <m:t>R</m:t>
+                        </m:r>
+                      </m:e>
+                      <m:sub>
+                        <m:r>
+                          <w:rPr>
+                            <w:rFonts w:ascii="Cambria Math" w:eastAsia="Calibri" w:hAnsi="Cambria Math" w:cs="Times New Roman"/>
+                          </w:rPr>
+                          <m:t>L</m:t>
+                        </m:r>
+                      </m:sub>
+                    </m:sSub>
+                  </m:den>
+                </m:f>
+              </m:oMath>
+            </m:oMathPara>
+          </w:p>
+        </w:tc>
+        <w:tc>
+          <w:tcPr>
+            <w:tcW w:w="4464" w:type="dxa"/>
+          </w:tcPr>
           <w:p/>
+        </w:tc>
+        <w:tc>
+          <w:tcPr>
+            <w:tcW w:w="2394" w:type="dxa"/>
+          </w:tcPr>
+          <w:p/>
+        </w:tc>
+      </w:tr>
+    </w:tbl>
+    <w:p>
+      <w:pPr>
+        <w:spacing w:after="0"/>
+      </w:pPr>
+    </w:p>
+    <w:p>
+      <w:pPr>
+        <w:spacing w:after="0"/>
+      </w:pPr>
+    </w:p>
+    <w:tbl>
+      <w:tblPr>
+        <w:tblStyle w:val="TableGrid"/>
+        <w:tblW w:w="0" w:type="auto"/>
+        <w:tblLook w:val="04A0" w:firstRow="1" w:lastRow="0" w:firstColumn="1" w:lastColumn="0" w:noHBand="0" w:noVBand="1"/>
+      </w:tblPr>
+      <w:tblGrid>
+        <w:gridCol w:w="1098"/>
+        <w:gridCol w:w="1620"/>
+        <w:gridCol w:w="4464"/>
+        <w:gridCol w:w="2394"/>
+      </w:tblGrid>
+      <w:tr>
+        <w:tc>
+          <w:tcPr>
+            <w:tcW w:w="1098" w:type="dxa"/>
+          </w:tcPr>
+          <w:p>
+            <w:r>
+              <w:t>Stage</w:t>
+            </w:r>
+          </w:p>
+        </w:tc>
+        <w:tc>
+          <w:tcPr>
+            <w:tcW w:w="1620" w:type="dxa"/>
+          </w:tcPr>
+          <w:p>
+            <w:r>
+              <w:t>Gain</w:t>
+            </w:r>
+          </w:p>
+        </w:tc>
+        <w:tc>
+          <w:tcPr>
+            <w:tcW w:w="4464" w:type="dxa"/>
+          </w:tcPr>
+          <w:p>
+            <w:r>
+              <w:t>Equals</w:t>
+            </w:r>
+          </w:p>
+        </w:tc>
+        <w:tc>
+          <w:tcPr>
+            <w:tcW w:w="2394" w:type="dxa"/>
+          </w:tcPr>
+          <w:p>
+            <w:r>
+              <w:t>Simplified Time Constant</w:t>
+            </w:r>
+          </w:p>
+        </w:tc>
+      </w:tr>
+      <w:tr>
+        <w:tc>
+          <w:tcPr>
+            <w:tcW w:w="1098" w:type="dxa"/>
+          </w:tcPr>
+          <w:p>
+            <w:r>
+              <w:t>1 - CG</w:t>
+            </w:r>
+          </w:p>
+        </w:tc>
+        <w:tc>
+          <w:tcPr>
+            <w:tcW w:w="1620" w:type="dxa"/>
+          </w:tcPr>
+          <w:p>
+            <w:pPr>
+              <w:rPr>
+                <w:rFonts w:eastAsiaTheme="minorEastAsia"/>
+              </w:rPr>
+            </w:pPr>
+            <m:oMathPara>
+              <m:oMath>
+                <m:f>
+                  <m:fPr>
+                    <m:ctrlPr>
+                      <w:rPr>
+                        <w:rFonts w:ascii="Cambria Math" w:hAnsi="Cambria Math"/>
+                        <w:i/>
+                      </w:rPr>
+                    </m:ctrlPr>
+                  </m:fPr>
+                  <m:num>
+                    <m:sSub>
+                      <m:sSubPr>
+                        <m:ctrlPr>
+                          <w:rPr>
+                            <w:rFonts w:ascii="Cambria Math" w:hAnsi="Cambria Math"/>
+                            <w:i/>
+                          </w:rPr>
+                        </m:ctrlPr>
+                      </m:sSubPr>
+                      <m:e>
+                        <m:r>
+                          <w:rPr>
+                            <w:rFonts w:ascii="Cambria Math" w:hAnsi="Cambria Math"/>
+                          </w:rPr>
+                          <m:t>R</m:t>
+                        </m:r>
+                      </m:e>
+                      <m:sub>
+                        <m:r>
+                          <w:rPr>
+                            <w:rFonts w:ascii="Cambria Math" w:hAnsi="Cambria Math"/>
+                          </w:rPr>
+                          <m:t>1</m:t>
+                        </m:r>
+                      </m:sub>
+                    </m:sSub>
+                    <m:sSub>
+                      <m:sSubPr>
+                        <m:ctrlPr>
+                          <w:rPr>
+                            <w:rFonts w:ascii="Cambria Math" w:hAnsi="Cambria Math"/>
+                            <w:i/>
+                          </w:rPr>
+                        </m:ctrlPr>
+                      </m:sSubPr>
+                      <m:e>
+                        <m:r>
+                          <w:rPr>
+                            <w:rFonts w:ascii="Cambria Math" w:hAnsi="Cambria Math"/>
+                          </w:rPr>
+                          <m:t>R</m:t>
+                        </m:r>
+                      </m:e>
+                      <m:sub>
+                        <m:r>
+                          <w:rPr>
+                            <w:rFonts w:ascii="Cambria Math" w:hAnsi="Cambria Math"/>
+                          </w:rPr>
+                          <m:t>2</m:t>
+                        </m:r>
+                      </m:sub>
+                    </m:sSub>
+                  </m:num>
+                  <m:den>
+                    <m:sSub>
+                      <m:sSubPr>
+                        <m:ctrlPr>
+                          <w:rPr>
+                            <w:rFonts w:ascii="Cambria Math" w:hAnsi="Cambria Math"/>
+                            <w:i/>
+                          </w:rPr>
+                        </m:ctrlPr>
+                      </m:sSubPr>
+                      <m:e>
+                        <m:r>
+                          <w:rPr>
+                            <w:rFonts w:ascii="Cambria Math" w:hAnsi="Cambria Math"/>
+                          </w:rPr>
+                          <m:t>R</m:t>
+                        </m:r>
+                      </m:e>
+                      <m:sub>
+                        <m:r>
+                          <w:rPr>
+                            <w:rFonts w:ascii="Cambria Math" w:hAnsi="Cambria Math"/>
+                          </w:rPr>
+                          <m:t>1</m:t>
+                        </m:r>
+                      </m:sub>
+                    </m:sSub>
+                    <m:r>
+                      <w:rPr>
+                        <w:rFonts w:ascii="Cambria Math" w:hAnsi="Cambria Math"/>
+                      </w:rPr>
+                      <m:t>+</m:t>
+                    </m:r>
+                    <m:sSub>
+                      <m:sSubPr>
+                        <m:ctrlPr>
+                          <w:rPr>
+                            <w:rFonts w:ascii="Cambria Math" w:hAnsi="Cambria Math"/>
+                            <w:i/>
+                          </w:rPr>
+                        </m:ctrlPr>
+                      </m:sSubPr>
+                      <m:e>
+                        <m:r>
+                          <w:rPr>
+                            <w:rFonts w:ascii="Cambria Math" w:hAnsi="Cambria Math"/>
+                          </w:rPr>
+                          <m:t>R</m:t>
+                        </m:r>
+                      </m:e>
+                      <m:sub>
+                        <m:r>
+                          <w:rPr>
+                            <w:rFonts w:ascii="Cambria Math" w:hAnsi="Cambria Math"/>
+                          </w:rPr>
+                          <m:t>2</m:t>
+                        </m:r>
+                      </m:sub>
+                    </m:sSub>
+                  </m:den>
+                </m:f>
+              </m:oMath>
+            </m:oMathPara>
+          </w:p>
+        </w:tc>
+        <w:tc>
+          <w:tcPr>
+            <w:tcW w:w="4464" w:type="dxa"/>
+          </w:tcPr>
+          <w:p>
+            <w:r>
+              <w:t>5000</w:t>
+            </w:r>
+          </w:p>
+        </w:tc>
+        <w:tc>
+          <w:tcPr>
+            <w:tcW w:w="2394" w:type="dxa"/>
+          </w:tcPr>
+          <w:p/>
+        </w:tc>
+      </w:tr>
+      <w:tr>
+        <w:tc>
+          <w:tcPr>
+            <w:tcW w:w="1098" w:type="dxa"/>
+          </w:tcPr>
+          <w:p>
+            <w:r>
+              <w:t xml:space="preserve">2 – </w:t>
+            </w:r>
+            <w:proofErr w:type="spellStart"/>
+            <w:r>
+              <w:t>Cascode</w:t>
+            </w:r>
+            <w:proofErr w:type="spellEnd"/>
+          </w:p>
+        </w:tc>
+        <w:tc>
+          <w:tcPr>
+            <w:tcW w:w="1620" w:type="dxa"/>
+          </w:tcPr>
+          <w:p>
+            <m:oMathPara>
+              <m:oMath>
+                <m:r>
+                  <w:rPr>
+                    <w:rFonts w:ascii="Cambria Math" w:hAnsi="Cambria Math"/>
+                  </w:rPr>
+                  <m:t>-</m:t>
+                </m:r>
+                <m:f>
+                  <m:fPr>
+                    <m:ctrlPr>
+                      <w:rPr>
+                        <w:rFonts w:ascii="Cambria Math" w:hAnsi="Cambria Math"/>
+                        <w:i/>
+                      </w:rPr>
+                    </m:ctrlPr>
+                  </m:fPr>
+                  <m:num>
+                    <m:d>
+                      <m:dPr>
+                        <m:ctrlPr>
+                          <w:rPr>
+                            <w:rFonts w:ascii="Cambria Math" w:hAnsi="Cambria Math"/>
+                            <w:i/>
+                          </w:rPr>
+                        </m:ctrlPr>
+                      </m:dPr>
+                      <m:e>
+                        <m:sSub>
+                          <m:sSubPr>
+                            <m:ctrlPr>
+                              <w:rPr>
+                                <w:rFonts w:ascii="Cambria Math" w:hAnsi="Cambria Math"/>
+                                <w:i/>
+                              </w:rPr>
+                            </m:ctrlPr>
+                          </m:sSubPr>
+                          <m:e>
+                            <m:r>
+                              <w:rPr>
+                                <w:rFonts w:ascii="Cambria Math" w:hAnsi="Cambria Math"/>
+                              </w:rPr>
+                              <m:t>g</m:t>
+                            </m:r>
+                          </m:e>
+                          <m:sub>
+                            <m:r>
+                              <w:rPr>
+                                <w:rFonts w:ascii="Cambria Math" w:hAnsi="Cambria Math"/>
+                              </w:rPr>
+                              <m:t>mp4</m:t>
+                            </m:r>
+                          </m:sub>
+                        </m:sSub>
+                        <m:sSub>
+                          <m:sSubPr>
+                            <m:ctrlPr>
+                              <w:rPr>
+                                <w:rFonts w:ascii="Cambria Math" w:hAnsi="Cambria Math"/>
+                                <w:i/>
+                              </w:rPr>
+                            </m:ctrlPr>
+                          </m:sSubPr>
+                          <m:e>
+                            <m:r>
+                              <w:rPr>
+                                <w:rFonts w:ascii="Cambria Math" w:hAnsi="Cambria Math"/>
+                              </w:rPr>
+                              <m:t>R</m:t>
+                            </m:r>
+                          </m:e>
+                          <m:sub>
+                            <m:r>
+                              <w:rPr>
+                                <w:rFonts w:ascii="Cambria Math" w:hAnsi="Cambria Math"/>
+                              </w:rPr>
+                              <m:t>3</m:t>
+                            </m:r>
+                          </m:sub>
+                        </m:sSub>
+                        <m:sSub>
+                          <m:sSubPr>
+                            <m:ctrlPr>
+                              <w:rPr>
+                                <w:rFonts w:ascii="Cambria Math" w:hAnsi="Cambria Math"/>
+                                <w:i/>
+                              </w:rPr>
+                            </m:ctrlPr>
+                          </m:sSubPr>
+                          <m:e>
+                            <m:r>
+                              <w:rPr>
+                                <w:rFonts w:ascii="Cambria Math" w:hAnsi="Cambria Math"/>
+                              </w:rPr>
+                              <m:t>R</m:t>
+                            </m:r>
+                          </m:e>
+                          <m:sub>
+                            <m:r>
+                              <w:rPr>
+                                <w:rFonts w:ascii="Cambria Math" w:hAnsi="Cambria Math"/>
+                              </w:rPr>
+                              <m:t>4</m:t>
+                            </m:r>
+                          </m:sub>
+                        </m:sSub>
+                      </m:e>
+                    </m:d>
+                  </m:num>
+                  <m:den>
+                    <m:sSub>
+                      <m:sSubPr>
+                        <m:ctrlPr>
+                          <w:rPr>
+                            <w:rFonts w:ascii="Cambria Math" w:hAnsi="Cambria Math"/>
+                            <w:i/>
+                          </w:rPr>
+                        </m:ctrlPr>
+                      </m:sSubPr>
+                      <m:e>
+                        <m:r>
+                          <w:rPr>
+                            <w:rFonts w:ascii="Cambria Math" w:hAnsi="Cambria Math"/>
+                          </w:rPr>
+                          <m:t>R</m:t>
+                        </m:r>
+                      </m:e>
+                      <m:sub>
+                        <m:r>
+                          <w:rPr>
+                            <w:rFonts w:ascii="Cambria Math" w:hAnsi="Cambria Math"/>
+                          </w:rPr>
+                          <m:t>3</m:t>
+                        </m:r>
+                      </m:sub>
+                    </m:sSub>
+                    <m:r>
+                      <w:rPr>
+                        <w:rFonts w:ascii="Cambria Math" w:hAnsi="Cambria Math"/>
+                      </w:rPr>
+                      <m:t>+</m:t>
+                    </m:r>
+                    <m:sSub>
+                      <m:sSubPr>
+                        <m:ctrlPr>
+                          <w:rPr>
+                            <w:rFonts w:ascii="Cambria Math" w:hAnsi="Cambria Math"/>
+                            <w:i/>
+                          </w:rPr>
+                        </m:ctrlPr>
+                      </m:sSubPr>
+                      <m:e>
+                        <m:r>
+                          <w:rPr>
+                            <w:rFonts w:ascii="Cambria Math" w:hAnsi="Cambria Math"/>
+                          </w:rPr>
+                          <m:t>R</m:t>
+                        </m:r>
+                      </m:e>
+                      <m:sub>
+                        <m:r>
+                          <w:rPr>
+                            <w:rFonts w:ascii="Cambria Math" w:hAnsi="Cambria Math"/>
+                          </w:rPr>
+                          <m:t>4</m:t>
+                        </m:r>
+                      </m:sub>
+                    </m:sSub>
+                  </m:den>
+                </m:f>
+              </m:oMath>
+            </m:oMathPara>
+          </w:p>
+        </w:tc>
+        <w:tc>
+          <w:tcPr>
+            <w:tcW w:w="4464" w:type="dxa"/>
+          </w:tcPr>
+          <w:p>
+            <w:r>
+              <w:t>5</w:t>
+            </w:r>
+          </w:p>
+        </w:tc>
+        <w:tc>
+          <w:tcPr>
+            <w:tcW w:w="2394" w:type="dxa"/>
+          </w:tcPr>
+          <w:p/>
+        </w:tc>
+      </w:tr>
+      <w:tr>
+        <w:tc>
+          <w:tcPr>
+            <w:tcW w:w="1098" w:type="dxa"/>
+          </w:tcPr>
+          <w:p>
+            <w:r>
+              <w:t>3 – CS</w:t>
+            </w:r>
+          </w:p>
+        </w:tc>
+        <w:tc>
+          <w:tcPr>
+            <w:tcW w:w="1620" w:type="dxa"/>
+          </w:tcPr>
+          <w:p>
+            <m:oMathPara>
+              <m:oMath>
+                <m:r>
+                  <w:rPr>
+                    <w:rFonts w:ascii="Cambria Math" w:hAnsi="Cambria Math"/>
+                  </w:rPr>
+                  <m:t>-</m:t>
+                </m:r>
+                <m:f>
+                  <m:fPr>
+                    <m:ctrlPr>
+                      <w:rPr>
+                        <w:rFonts w:ascii="Cambria Math" w:hAnsi="Cambria Math"/>
+                        <w:i/>
+                      </w:rPr>
+                    </m:ctrlPr>
+                  </m:fPr>
+                  <m:num>
+                    <m:sSub>
+                      <m:sSubPr>
+                        <m:ctrlPr>
+                          <w:rPr>
+                            <w:rFonts w:ascii="Cambria Math" w:hAnsi="Cambria Math"/>
+                            <w:i/>
+                          </w:rPr>
+                        </m:ctrlPr>
+                      </m:sSubPr>
+                      <m:e>
+                        <m:r>
+                          <w:rPr>
+                            <w:rFonts w:ascii="Cambria Math" w:hAnsi="Cambria Math"/>
+                          </w:rPr>
+                          <m:t>g</m:t>
+                        </m:r>
+                      </m:e>
+                      <m:sub>
+                        <m:r>
+                          <w:rPr>
+                            <w:rFonts w:ascii="Cambria Math" w:hAnsi="Cambria Math"/>
+                          </w:rPr>
+                          <m:t>m7</m:t>
+                        </m:r>
+                      </m:sub>
+                    </m:sSub>
+                  </m:num>
+                  <m:den>
+                    <m:sSub>
+                      <m:sSubPr>
+                        <m:ctrlPr>
+                          <w:rPr>
+                            <w:rFonts w:ascii="Cambria Math" w:hAnsi="Cambria Math"/>
+                            <w:i/>
+                          </w:rPr>
+                        </m:ctrlPr>
+                      </m:sSubPr>
+                      <m:e>
+                        <m:r>
+                          <w:rPr>
+                            <w:rFonts w:ascii="Cambria Math" w:hAnsi="Cambria Math"/>
+                          </w:rPr>
+                          <m:t>g</m:t>
+                        </m:r>
+                      </m:e>
+                      <m:sub>
+                        <m:r>
+                          <w:rPr>
+                            <w:rFonts w:ascii="Cambria Math" w:hAnsi="Cambria Math"/>
+                          </w:rPr>
+                          <m:t>m8</m:t>
+                        </m:r>
+                      </m:sub>
+                    </m:sSub>
+                  </m:den>
+                </m:f>
+              </m:oMath>
+            </m:oMathPara>
+          </w:p>
+        </w:tc>
+        <w:tc>
+          <w:tcPr>
+            <w:tcW w:w="4464" w:type="dxa"/>
+          </w:tcPr>
+          <w:p>
+            <w:r>
+              <w:t>1.2</w:t>
+            </w:r>
+          </w:p>
+        </w:tc>
+        <w:tc>
+          <w:tcPr>
+            <w:tcW w:w="2394" w:type="dxa"/>
+          </w:tcPr>
+          <w:p/>
+        </w:tc>
+      </w:tr>
+      <w:tr>
+        <w:tc>
+          <w:tcPr>
+            <w:tcW w:w="1098" w:type="dxa"/>
+          </w:tcPr>
+          <w:p>
+            <w:r>
+              <w:t xml:space="preserve">4 – CD </w:t>
+            </w:r>
+          </w:p>
+        </w:tc>
+        <w:tc>
+          <w:tcPr>
+            <w:tcW w:w="1620" w:type="dxa"/>
+          </w:tcPr>
+          <w:p>
+            <m:oMathPara>
+              <m:oMath>
+                <m:f>
+                  <m:fPr>
+                    <m:ctrlPr>
+                      <w:rPr>
+                        <w:rFonts w:ascii="Cambria Math" w:hAnsi="Cambria Math"/>
+                        <w:i/>
+                      </w:rPr>
+                    </m:ctrlPr>
+                  </m:fPr>
+                  <m:num>
+                    <m:sSub>
+                      <m:sSubPr>
+                        <m:ctrlPr>
+                          <w:rPr>
+                            <w:rFonts w:ascii="Cambria Math" w:hAnsi="Cambria Math"/>
+                            <w:i/>
+                          </w:rPr>
+                        </m:ctrlPr>
+                      </m:sSubPr>
+                      <m:e>
+                        <m:r>
+                          <w:rPr>
+                            <w:rFonts w:ascii="Cambria Math" w:hAnsi="Cambria Math"/>
+                          </w:rPr>
+                          <m:t>g</m:t>
+                        </m:r>
+                      </m:e>
+                      <m:sub>
+                        <m:r>
+                          <w:rPr>
+                            <w:rFonts w:ascii="Cambria Math" w:hAnsi="Cambria Math"/>
+                          </w:rPr>
+                          <m:t>m10</m:t>
+                        </m:r>
+                      </m:sub>
+                    </m:sSub>
+                    <m:sSub>
+                      <m:sSubPr>
+                        <m:ctrlPr>
+                          <w:rPr>
+                            <w:rFonts w:ascii="Cambria Math" w:hAnsi="Cambria Math"/>
+                            <w:i/>
+                          </w:rPr>
+                        </m:ctrlPr>
+                      </m:sSubPr>
+                      <m:e>
+                        <m:r>
+                          <w:rPr>
+                            <w:rFonts w:ascii="Cambria Math" w:hAnsi="Cambria Math"/>
+                          </w:rPr>
+                          <m:t>R</m:t>
+                        </m:r>
+                      </m:e>
+                      <m:sub>
+                        <m:r>
+                          <w:rPr>
+                            <w:rFonts w:ascii="Cambria Math" w:hAnsi="Cambria Math"/>
+                          </w:rPr>
+                          <m:t>L</m:t>
+                        </m:r>
+                      </m:sub>
+                    </m:sSub>
+                  </m:num>
+                  <m:den>
+                    <m:sSub>
+                      <m:sSubPr>
+                        <m:ctrlPr>
+                          <w:rPr>
+                            <w:rFonts w:ascii="Cambria Math" w:hAnsi="Cambria Math"/>
+                            <w:i/>
+                          </w:rPr>
+                        </m:ctrlPr>
+                      </m:sSubPr>
+                      <m:e>
+                        <m:r>
+                          <w:rPr>
+                            <w:rFonts w:ascii="Cambria Math" w:hAnsi="Cambria Math"/>
+                          </w:rPr>
+                          <m:t>g</m:t>
+                        </m:r>
+                      </m:e>
+                      <m:sub>
+                        <m:r>
+                          <w:rPr>
+                            <w:rFonts w:ascii="Cambria Math" w:hAnsi="Cambria Math"/>
+                          </w:rPr>
+                          <m:t>m10</m:t>
+                        </m:r>
+                      </m:sub>
+                    </m:sSub>
+                    <m:sSub>
+                      <m:sSubPr>
+                        <m:ctrlPr>
+                          <w:rPr>
+                            <w:rFonts w:ascii="Cambria Math" w:hAnsi="Cambria Math"/>
+                            <w:i/>
+                          </w:rPr>
+                        </m:ctrlPr>
+                      </m:sSubPr>
+                      <m:e>
+                        <m:r>
+                          <w:rPr>
+                            <w:rFonts w:ascii="Cambria Math" w:hAnsi="Cambria Math"/>
+                          </w:rPr>
+                          <m:t>R</m:t>
+                        </m:r>
+                      </m:e>
+                      <m:sub>
+                        <m:r>
+                          <w:rPr>
+                            <w:rFonts w:ascii="Cambria Math" w:hAnsi="Cambria Math"/>
+                          </w:rPr>
+                          <m:t>L</m:t>
+                        </m:r>
+                      </m:sub>
+                    </m:sSub>
+                    <m:r>
+                      <w:rPr>
+                        <w:rFonts w:ascii="Cambria Math" w:hAnsi="Cambria Math"/>
+                      </w:rPr>
+                      <m:t>+1</m:t>
+                    </m:r>
+                  </m:den>
+                </m:f>
+                <m:r>
+                  <w:rPr>
+                    <w:rFonts w:ascii="Cambria Math" w:hAnsi="Cambria Math"/>
+                  </w:rPr>
+                  <m:t xml:space="preserve"> </m:t>
+                </m:r>
+              </m:oMath>
+            </m:oMathPara>
+          </w:p>
+        </w:tc>
+        <w:tc>
+          <w:tcPr>
+            <w:tcW w:w="4464" w:type="dxa"/>
+          </w:tcPr>
+          <w:p>
+            <w:r>
+              <w:t>1</w:t>
+            </w:r>
+          </w:p>
+        </w:tc>
+        <w:tc>
+          <w:tcPr>
+            <w:tcW w:w="2394" w:type="dxa"/>
+          </w:tcPr>
+          <w:p/>
+        </w:tc>
+      </w:tr>
+      <w:tr>
+        <w:tc>
+          <w:tcPr>
+            <w:tcW w:w="1098" w:type="dxa"/>
+          </w:tcPr>
+          <w:p/>
+        </w:tc>
+        <w:tc>
+          <w:tcPr>
+            <w:tcW w:w="1620" w:type="dxa"/>
+          </w:tcPr>
+          <w:p>
+            <w:pPr>
+              <w:rPr>
+                <w:rFonts w:ascii="Calibri" w:eastAsia="Calibri" w:hAnsi="Calibri" w:cs="Times New Roman"/>
+              </w:rPr>
+            </w:pPr>
+          </w:p>
         </w:tc>
         <w:tc>
           <w:tcPr>
@@ -974,7 +2390,7 @@
   <w:abstractNum w:abstractNumId="1" w15:restartNumberingAfterBreak="0">
     <w:nsid w:val="242014CA"/>
     <w:multiLevelType w:val="hybridMultilevel"/>
-    <w:tmpl w:val="9F54CA3C"/>
+    <w:tmpl w:val="C3C25C8C"/>
     <w:lvl w:ilvl="0" w:tplc="04090001">
       <w:start w:val="1"/>
       <w:numFmt w:val="bullet"/>

</xml_diff>

<commit_message>
added R in terms of gain column to table 2; added script overview description; added sweep.pl
</commit_message>
<xml_diff>
--- a/design_doc.docx
+++ b/design_doc.docx
@@ -1,254 +1,7 @@
 
 <file path=word/document.xml><?xml version="1.0" encoding="utf-8"?>
-<w:document xmlns:wpc="http://schemas.microsoft.com/office/word/2010/wordprocessingCanvas" xmlns:mc="http://schemas.openxmlformats.org/markup-compatibility/2006" xmlns:o="urn:schemas-microsoft-com:office:office" xmlns:r="http://schemas.openxmlformats.org/officeDocument/2006/relationships" xmlns:m="http://schemas.openxmlformats.org/officeDocument/2006/math" xmlns:v="urn:schemas-microsoft-com:vml" xmlns:wp14="http://schemas.microsoft.com/office/word/2010/wordprocessingDrawing" xmlns:wp="http://schemas.openxmlformats.org/drawingml/2006/wordprocessingDrawing" xmlns:w10="urn:schemas-microsoft-com:office:word" xmlns:w="http://schemas.openxmlformats.org/wordprocessingml/2006/main" xmlns:w14="http://schemas.microsoft.com/office/word/2010/wordml" xmlns:w15="http://schemas.microsoft.com/office/word/2012/wordml" xmlns:wpg="http://schemas.microsoft.com/office/word/2010/wordprocessingGroup" xmlns:wpi="http://schemas.microsoft.com/office/word/2010/wordprocessingInk" xmlns:wne="http://schemas.microsoft.com/office/word/2006/wordml" xmlns:wps="http://schemas.microsoft.com/office/word/2010/wordprocessingShape" mc:Ignorable="w14 w15 wp14">
+<w:document xmlns:wpc="http://schemas.microsoft.com/office/word/2010/wordprocessingCanvas" xmlns:mc="http://schemas.openxmlformats.org/markup-compatibility/2006" xmlns:o="urn:schemas-microsoft-com:office:office" xmlns:r="http://schemas.openxmlformats.org/officeDocument/2006/relationships" xmlns:m="http://schemas.openxmlformats.org/officeDocument/2006/math" xmlns:v="urn:schemas-microsoft-com:vml" xmlns:wp14="http://schemas.microsoft.com/office/word/2010/wordprocessingDrawing" xmlns:wp="http://schemas.openxmlformats.org/drawingml/2006/wordprocessingDrawing" xmlns:w10="urn:schemas-microsoft-com:office:word" xmlns:w="http://schemas.openxmlformats.org/wordprocessingml/2006/main" xmlns:w14="http://schemas.microsoft.com/office/word/2010/wordml" xmlns:wpg="http://schemas.microsoft.com/office/word/2010/wordprocessingGroup" xmlns:wpi="http://schemas.microsoft.com/office/word/2010/wordprocessingInk" xmlns:wne="http://schemas.microsoft.com/office/word/2006/wordml" xmlns:wps="http://schemas.microsoft.com/office/word/2010/wordprocessingShape" mc:Ignorable="w14 wp14">
   <w:body>
-    <w:p>
-      <w:pPr>
-        <w:spacing w:after="0"/>
-      </w:pPr>
-      <w:r>
-        <w:t>First pass design strategy</w:t>
-      </w:r>
-    </w:p>
-    <w:p>
-      <w:pPr>
-        <w:pStyle w:val="ListParagraph"/>
-        <w:numPr>
-          <w:ilvl w:val="0"/>
-          <w:numId w:val="1"/>
-        </w:numPr>
-        <w:spacing w:after="0"/>
-      </w:pPr>
-      <w:r>
-        <w:t>Find gain equation at each of the 4 stages</w:t>
-      </w:r>
-    </w:p>
-    <w:p>
-      <w:pPr>
-        <w:pStyle w:val="ListParagraph"/>
-        <w:numPr>
-          <w:ilvl w:val="1"/>
-          <w:numId w:val="1"/>
-        </w:numPr>
-        <w:spacing w:after="0"/>
-      </w:pPr>
-      <w:r>
-        <w:t xml:space="preserve">Ignore </w:t>
-      </w:r>
-      <w:proofErr w:type="spellStart"/>
-      <w:r>
-        <w:t>ro</w:t>
-      </w:r>
-      <w:proofErr w:type="spellEnd"/>
-      <w:r>
-        <w:t xml:space="preserve">, assume </w:t>
-      </w:r>
-      <w:proofErr w:type="spellStart"/>
-      <w:r>
-        <w:t>ro</w:t>
-      </w:r>
-      <w:proofErr w:type="spellEnd"/>
-      <w:r>
-        <w:t xml:space="preserve"> &gt;&gt; R1-4 </w:t>
-      </w:r>
-    </w:p>
-    <w:p>
-      <w:pPr>
-        <w:pStyle w:val="ListParagraph"/>
-        <w:numPr>
-          <w:ilvl w:val="0"/>
-          <w:numId w:val="1"/>
-        </w:numPr>
-        <w:spacing w:after="0"/>
-      </w:pPr>
-      <w:r>
-        <w:t xml:space="preserve">Find RC time </w:t>
-      </w:r>
-      <w:proofErr w:type="spellStart"/>
-      <w:r>
-        <w:t>constaint</w:t>
-      </w:r>
-      <w:proofErr w:type="spellEnd"/>
-      <w:r>
-        <w:t xml:space="preserve"> at each node</w:t>
-      </w:r>
-    </w:p>
-    <w:p>
-      <w:pPr>
-        <w:pStyle w:val="ListParagraph"/>
-        <w:numPr>
-          <w:ilvl w:val="1"/>
-          <w:numId w:val="1"/>
-        </w:numPr>
-        <w:spacing w:after="0"/>
-      </w:pPr>
-      <w:r>
-        <w:t xml:space="preserve">Ignore </w:t>
-      </w:r>
-      <w:proofErr w:type="spellStart"/>
-      <w:r>
-        <w:t>Cgd</w:t>
-      </w:r>
-      <w:proofErr w:type="spellEnd"/>
-      <w:r>
-        <w:t xml:space="preserve"> b/c </w:t>
-      </w:r>
-      <w:proofErr w:type="spellStart"/>
-      <w:r>
-        <w:t>Cgd</w:t>
-      </w:r>
-      <w:proofErr w:type="spellEnd"/>
-      <w:r>
-        <w:t xml:space="preserve"> = </w:t>
-      </w:r>
-      <w:proofErr w:type="spellStart"/>
-      <w:r>
-        <w:t>Cov</w:t>
-      </w:r>
-      <w:proofErr w:type="spellEnd"/>
-      <w:r>
-        <w:t xml:space="preserve"> &lt;&lt; </w:t>
-      </w:r>
-      <w:proofErr w:type="spellStart"/>
-      <w:r>
-        <w:t>Cgs</w:t>
-      </w:r>
-      <w:proofErr w:type="spellEnd"/>
-      <w:r>
-        <w:t xml:space="preserve"> = 2/3WLCox + </w:t>
-      </w:r>
-      <w:proofErr w:type="spellStart"/>
-      <w:r>
-        <w:t>Cov</w:t>
-      </w:r>
-      <w:proofErr w:type="spellEnd"/>
-    </w:p>
-    <w:p>
-      <w:pPr>
-        <w:pStyle w:val="ListParagraph"/>
-        <w:numPr>
-          <w:ilvl w:val="1"/>
-          <w:numId w:val="1"/>
-        </w:numPr>
-        <w:spacing w:after="0"/>
-      </w:pPr>
-      <w:r>
-        <w:t xml:space="preserve">Ignore bulk terminal caps b/c hard to estimate </w:t>
-      </w:r>
-    </w:p>
-    <w:p>
-      <w:pPr>
-        <w:pStyle w:val="ListParagraph"/>
-        <w:numPr>
-          <w:ilvl w:val="0"/>
-          <w:numId w:val="1"/>
-        </w:numPr>
-        <w:spacing w:after="0"/>
-      </w:pPr>
-      <w:r>
-        <w:t>Product of the 4 gains &gt;= 30k</w:t>
-      </w:r>
-      <w:r>
-        <w:t>. Allocate a percentage of 30k for each stage</w:t>
-      </w:r>
-    </w:p>
-    <w:p>
-      <w:pPr>
-        <w:pStyle w:val="ListParagraph"/>
-        <w:numPr>
-          <w:ilvl w:val="0"/>
-          <w:numId w:val="1"/>
-        </w:numPr>
-        <w:spacing w:after="0"/>
-      </w:pPr>
-      <w:r>
-        <w:t>1</w:t>
-      </w:r>
-      <w:proofErr w:type="gramStart"/>
-      <w:r>
-        <w:t>/(</w:t>
-      </w:r>
-      <w:proofErr w:type="gramEnd"/>
-      <w:r>
-        <w:t>sum of all nodes’ time constants) &gt;= 90MHz.</w:t>
-      </w:r>
-      <w:r>
-        <w:t xml:space="preserve"> Allocate a percentage of 1/90Mhz for each node.</w:t>
-      </w:r>
-    </w:p>
-    <w:p>
-      <w:pPr>
-        <w:pStyle w:val="ListParagraph"/>
-        <w:numPr>
-          <w:ilvl w:val="0"/>
-          <w:numId w:val="1"/>
-        </w:numPr>
-        <w:spacing w:after="0"/>
-      </w:pPr>
-      <w:r>
-        <w:t>At this point, we have each stage’s gain in function of gm, R; each node’s time constant as a function of gm, R, C. We can correlate the 2 equations to assign values to gm, C, R variables.</w:t>
-      </w:r>
-    </w:p>
-    <w:p>
-      <w:pPr>
-        <w:pStyle w:val="ListParagraph"/>
-        <w:numPr>
-          <w:ilvl w:val="0"/>
-          <w:numId w:val="1"/>
-        </w:numPr>
-        <w:spacing w:after="0"/>
-      </w:pPr>
-      <w:r>
-        <w:t>From gm, we can find W.</w:t>
-      </w:r>
-    </w:p>
-    <w:p>
-      <w:pPr>
-        <w:pStyle w:val="ListParagraph"/>
-        <w:numPr>
-          <w:ilvl w:val="0"/>
-          <w:numId w:val="1"/>
-        </w:numPr>
-        <w:spacing w:after="0"/>
-      </w:pPr>
-      <w:r>
-        <w:t xml:space="preserve">After all </w:t>
-      </w:r>
-      <w:proofErr w:type="spellStart"/>
-      <w:r>
-        <w:t>xtors</w:t>
-      </w:r>
-      <w:proofErr w:type="spellEnd"/>
-      <w:r>
-        <w:t xml:space="preserve"> are sized, we will calculate Ids of the </w:t>
-      </w:r>
-      <w:proofErr w:type="spellStart"/>
-      <w:r>
-        <w:t>xtors</w:t>
-      </w:r>
-      <w:proofErr w:type="spellEnd"/>
-      <w:r>
-        <w:t xml:space="preserve"> connected to </w:t>
-      </w:r>
-      <w:proofErr w:type="spellStart"/>
-      <w:r>
-        <w:t>Vbias</w:t>
-      </w:r>
-      <w:proofErr w:type="spellEnd"/>
-      <w:r>
-        <w:t>-Gen to determine the biasing voltage.</w:t>
-      </w:r>
-    </w:p>
-    <w:p>
-      <w:pPr>
-        <w:spacing w:after="0"/>
-      </w:pPr>
-    </w:p>
-    <w:p>
-      <w:pPr>
-        <w:spacing w:after="0"/>
-      </w:pPr>
-    </w:p>
     <w:tbl>
       <w:tblPr>
         <w:tblStyle w:val="TableGrid"/>
@@ -264,7 +17,7 @@
       <w:tr>
         <w:tc>
           <w:tcPr>
-            <w:tcW w:w="1098" w:type="dxa"/>
+            <w:tcW w:w="1015" w:type="dxa"/>
           </w:tcPr>
           <w:p>
             <w:r>
@@ -274,7 +27,7 @@
         </w:tc>
         <w:tc>
           <w:tcPr>
-            <w:tcW w:w="1620" w:type="dxa"/>
+            <w:tcW w:w="2331" w:type="dxa"/>
           </w:tcPr>
           <w:p>
             <w:r>
@@ -284,7 +37,7 @@
         </w:tc>
         <w:tc>
           <w:tcPr>
-            <w:tcW w:w="4464" w:type="dxa"/>
+            <w:tcW w:w="4106" w:type="dxa"/>
           </w:tcPr>
           <w:p>
             <w:r>
@@ -297,7 +50,7 @@
         </w:tc>
         <w:tc>
           <w:tcPr>
-            <w:tcW w:w="2394" w:type="dxa"/>
+            <w:tcW w:w="2124" w:type="dxa"/>
           </w:tcPr>
           <w:p>
             <w:r>
@@ -309,7 +62,7 @@
       <w:tr>
         <w:tc>
           <w:tcPr>
-            <w:tcW w:w="1098" w:type="dxa"/>
+            <w:tcW w:w="1015" w:type="dxa"/>
           </w:tcPr>
           <w:p>
             <w:r>
@@ -322,7 +75,7 @@
         </w:tc>
         <w:tc>
           <w:tcPr>
-            <w:tcW w:w="1620" w:type="dxa"/>
+            <w:tcW w:w="2331" w:type="dxa"/>
           </w:tcPr>
           <w:p>
             <w:pPr>
@@ -448,7 +201,7 @@
         </w:tc>
         <w:tc>
           <w:tcPr>
-            <w:tcW w:w="4464" w:type="dxa"/>
+            <w:tcW w:w="4106" w:type="dxa"/>
           </w:tcPr>
           <w:p>
             <w:pPr>
@@ -458,13 +211,8 @@
                 <w:numId w:val="2"/>
               </w:numPr>
             </w:pPr>
-            <w:proofErr w:type="spellStart"/>
             <w:r>
-              <w:t>Cin</w:t>
-            </w:r>
-            <w:proofErr w:type="spellEnd"/>
-            <w:r>
-              <w:t xml:space="preserve"> &gt;&gt; Cgs2</w:t>
+              <w:t>Cin &gt;&gt; Cgs2</w:t>
             </w:r>
           </w:p>
           <w:p>
@@ -591,7 +339,7 @@
         </w:tc>
         <w:tc>
           <w:tcPr>
-            <w:tcW w:w="2394" w:type="dxa"/>
+            <w:tcW w:w="2124" w:type="dxa"/>
           </w:tcPr>
           <w:p/>
         </w:tc>
@@ -599,22 +347,20 @@
       <w:tr>
         <w:tc>
           <w:tcPr>
-            <w:tcW w:w="1098" w:type="dxa"/>
+            <w:tcW w:w="1015" w:type="dxa"/>
           </w:tcPr>
           <w:p>
             <w:r>
               <w:t xml:space="preserve">2 - </w:t>
             </w:r>
-            <w:proofErr w:type="spellStart"/>
             <w:r>
               <w:t>Vx</w:t>
             </w:r>
-            <w:proofErr w:type="spellEnd"/>
           </w:p>
         </w:tc>
         <w:tc>
           <w:tcPr>
-            <w:tcW w:w="1620" w:type="dxa"/>
+            <w:tcW w:w="2331" w:type="dxa"/>
           </w:tcPr>
           <w:p>
             <m:oMathPara>
@@ -775,7 +521,7 @@
         </w:tc>
         <w:tc>
           <w:tcPr>
-            <w:tcW w:w="4464" w:type="dxa"/>
+            <w:tcW w:w="4106" w:type="dxa"/>
           </w:tcPr>
           <w:p>
             <w:pPr>
@@ -792,7 +538,7 @@
         </w:tc>
         <w:tc>
           <w:tcPr>
-            <w:tcW w:w="2394" w:type="dxa"/>
+            <w:tcW w:w="2124" w:type="dxa"/>
           </w:tcPr>
           <w:p/>
         </w:tc>
@@ -800,22 +546,20 @@
       <w:tr>
         <w:tc>
           <w:tcPr>
-            <w:tcW w:w="1098" w:type="dxa"/>
+            <w:tcW w:w="1015" w:type="dxa"/>
           </w:tcPr>
           <w:p>
             <w:r>
               <w:t xml:space="preserve">3 - </w:t>
             </w:r>
-            <w:proofErr w:type="spellStart"/>
             <w:r>
               <w:t>Vy</w:t>
             </w:r>
-            <w:proofErr w:type="spellEnd"/>
           </w:p>
         </w:tc>
         <w:tc>
           <w:tcPr>
-            <w:tcW w:w="1620" w:type="dxa"/>
+            <w:tcW w:w="2331" w:type="dxa"/>
           </w:tcPr>
           <w:p>
             <m:oMathPara>
@@ -904,13 +648,7 @@
                           <w:rPr>
                             <w:rFonts w:ascii="Cambria Math" w:hAnsi="Cambria Math"/>
                           </w:rPr>
-                          <m:t>gs</m:t>
-                        </m:r>
-                        <m:r>
-                          <w:rPr>
-                            <w:rFonts w:ascii="Cambria Math" w:hAnsi="Cambria Math"/>
-                          </w:rPr>
-                          <m:t>7</m:t>
+                          <m:t>gs7</m:t>
                         </m:r>
                       </m:sub>
                     </m:sSub>
@@ -982,7 +720,7 @@
         </w:tc>
         <w:tc>
           <w:tcPr>
-            <w:tcW w:w="4464" w:type="dxa"/>
+            <w:tcW w:w="4106" w:type="dxa"/>
           </w:tcPr>
           <w:p>
             <w:pPr>
@@ -999,7 +737,7 @@
         </w:tc>
         <w:tc>
           <w:tcPr>
-            <w:tcW w:w="2394" w:type="dxa"/>
+            <w:tcW w:w="2124" w:type="dxa"/>
           </w:tcPr>
           <w:p/>
         </w:tc>
@@ -1007,22 +745,20 @@
       <w:tr>
         <w:tc>
           <w:tcPr>
-            <w:tcW w:w="1098" w:type="dxa"/>
+            <w:tcW w:w="1015" w:type="dxa"/>
           </w:tcPr>
           <w:p>
             <w:r>
               <w:t xml:space="preserve">4 - </w:t>
             </w:r>
-            <w:proofErr w:type="spellStart"/>
             <w:r>
               <w:t>Vz</w:t>
             </w:r>
-            <w:proofErr w:type="spellEnd"/>
           </w:p>
         </w:tc>
         <w:tc>
           <w:tcPr>
-            <w:tcW w:w="1620" w:type="dxa"/>
+            <w:tcW w:w="2331" w:type="dxa"/>
           </w:tcPr>
           <w:p>
             <m:oMathPara>
@@ -1109,19 +845,7 @@
                           <w:rPr>
                             <w:rFonts w:ascii="Cambria Math" w:hAnsi="Cambria Math"/>
                           </w:rPr>
-                          <m:t>1</m:t>
-                        </m:r>
-                        <m:r>
-                          <w:rPr>
-                            <w:rFonts w:ascii="Cambria Math" w:hAnsi="Cambria Math"/>
-                          </w:rPr>
-                          <m:t>+</m:t>
-                        </m:r>
-                        <m:r>
-                          <w:rPr>
-                            <w:rFonts w:ascii="Cambria Math" w:hAnsi="Cambria Math"/>
-                          </w:rPr>
-                          <m:t>K</m:t>
+                          <m:t>1+K</m:t>
                         </m:r>
                       </m:e>
                     </m:d>
@@ -1167,7 +891,7 @@
         </w:tc>
         <w:tc>
           <w:tcPr>
-            <w:tcW w:w="4464" w:type="dxa"/>
+            <w:tcW w:w="4106" w:type="dxa"/>
           </w:tcPr>
           <w:p>
             <w:pPr>
@@ -1241,7 +965,7 @@
         </w:tc>
         <w:tc>
           <w:tcPr>
-            <w:tcW w:w="2394" w:type="dxa"/>
+            <w:tcW w:w="2124" w:type="dxa"/>
           </w:tcPr>
           <w:p/>
         </w:tc>
@@ -1249,24 +973,20 @@
       <w:tr>
         <w:tc>
           <w:tcPr>
-            <w:tcW w:w="1098" w:type="dxa"/>
+            <w:tcW w:w="1015" w:type="dxa"/>
           </w:tcPr>
           <w:p>
             <w:r>
               <w:t xml:space="preserve">5 - </w:t>
             </w:r>
-            <w:bookmarkStart w:id="0" w:name="_GoBack"/>
-            <w:bookmarkEnd w:id="0"/>
-            <w:proofErr w:type="spellStart"/>
             <w:r>
               <w:t>Vout</w:t>
             </w:r>
-            <w:proofErr w:type="spellEnd"/>
           </w:p>
         </w:tc>
         <w:tc>
           <w:tcPr>
-            <w:tcW w:w="1620" w:type="dxa"/>
+            <w:tcW w:w="2331" w:type="dxa"/>
           </w:tcPr>
           <w:p>
             <w:pPr>
@@ -1326,13 +1046,7 @@
                           <w:rPr>
                             <w:rFonts w:ascii="Cambria Math" w:eastAsia="Calibri" w:hAnsi="Cambria Math" w:cs="Times New Roman"/>
                           </w:rPr>
-                          <m:t>(</m:t>
-                        </m:r>
-                        <m:r>
-                          <w:rPr>
-                            <w:rFonts w:ascii="Cambria Math" w:eastAsia="Calibri" w:hAnsi="Cambria Math" w:cs="Times New Roman"/>
-                          </w:rPr>
-                          <m:t>C</m:t>
+                          <m:t>(C</m:t>
                         </m:r>
                       </m:e>
                       <m:sub>
@@ -1444,13 +1158,7 @@
                           <w:rPr>
                             <w:rFonts w:ascii="Cambria Math" w:eastAsia="Calibri" w:hAnsi="Cambria Math" w:cs="Times New Roman"/>
                           </w:rPr>
-                          <m:t>m</m:t>
-                        </m:r>
-                        <m:r>
-                          <w:rPr>
-                            <w:rFonts w:ascii="Cambria Math" w:eastAsia="Calibri" w:hAnsi="Cambria Math" w:cs="Times New Roman"/>
-                          </w:rPr>
-                          <m:t>10</m:t>
+                          <m:t>m10</m:t>
                         </m:r>
                       </m:sub>
                     </m:sSub>
@@ -1488,13 +1196,13 @@
         </w:tc>
         <w:tc>
           <w:tcPr>
-            <w:tcW w:w="4464" w:type="dxa"/>
+            <w:tcW w:w="4106" w:type="dxa"/>
           </w:tcPr>
           <w:p/>
         </w:tc>
         <w:tc>
           <w:tcPr>
-            <w:tcW w:w="2394" w:type="dxa"/>
+            <w:tcW w:w="2124" w:type="dxa"/>
           </w:tcPr>
           <w:p/>
         </w:tc>
@@ -1517,15 +1225,16 @@
         <w:tblLook w:val="04A0" w:firstRow="1" w:lastRow="0" w:firstColumn="1" w:lastColumn="0" w:noHBand="0" w:noVBand="1"/>
       </w:tblPr>
       <w:tblGrid>
-        <w:gridCol w:w="1098"/>
-        <w:gridCol w:w="1620"/>
-        <w:gridCol w:w="4464"/>
-        <w:gridCol w:w="2394"/>
+        <w:gridCol w:w="1033"/>
+        <w:gridCol w:w="1498"/>
+        <w:gridCol w:w="2492"/>
+        <w:gridCol w:w="2759"/>
+        <w:gridCol w:w="1794"/>
       </w:tblGrid>
       <w:tr>
         <w:tc>
           <w:tcPr>
-            <w:tcW w:w="1098" w:type="dxa"/>
+            <w:tcW w:w="1033" w:type="dxa"/>
           </w:tcPr>
           <w:p>
             <w:r>
@@ -1535,7 +1244,7 @@
         </w:tc>
         <w:tc>
           <w:tcPr>
-            <w:tcW w:w="1620" w:type="dxa"/>
+            <w:tcW w:w="1498" w:type="dxa"/>
           </w:tcPr>
           <w:p>
             <w:r>
@@ -1545,7 +1254,17 @@
         </w:tc>
         <w:tc>
           <w:tcPr>
-            <w:tcW w:w="4464" w:type="dxa"/>
+            <w:tcW w:w="2492" w:type="dxa"/>
+          </w:tcPr>
+          <w:p>
+            <w:r>
+              <w:t>R in terms of gain</w:t>
+            </w:r>
+          </w:p>
+        </w:tc>
+        <w:tc>
+          <w:tcPr>
+            <w:tcW w:w="2759" w:type="dxa"/>
           </w:tcPr>
           <w:p>
             <w:r>
@@ -1555,7 +1274,7 @@
         </w:tc>
         <w:tc>
           <w:tcPr>
-            <w:tcW w:w="2394" w:type="dxa"/>
+            <w:tcW w:w="1794" w:type="dxa"/>
           </w:tcPr>
           <w:p>
             <w:r>
@@ -1567,7 +1286,7 @@
       <w:tr>
         <w:tc>
           <w:tcPr>
-            <w:tcW w:w="1098" w:type="dxa"/>
+            <w:tcW w:w="1033" w:type="dxa"/>
           </w:tcPr>
           <w:p>
             <w:r>
@@ -1577,7 +1296,7 @@
         </w:tc>
         <w:tc>
           <w:tcPr>
-            <w:tcW w:w="1620" w:type="dxa"/>
+            <w:tcW w:w="1498" w:type="dxa"/>
           </w:tcPr>
           <w:p>
             <w:pPr>
@@ -1717,7 +1436,374 @@
         </w:tc>
         <w:tc>
           <w:tcPr>
-            <w:tcW w:w="4464" w:type="dxa"/>
+            <w:tcW w:w="2492" w:type="dxa"/>
+          </w:tcPr>
+          <w:p>
+            <w:r>
+              <w:t>R2 = 4R1</w:t>
+            </w:r>
+          </w:p>
+          <w:p>
+            <w:pPr>
+              <w:rPr>
+                <w:rFonts w:eastAsiaTheme="minorEastAsia"/>
+              </w:rPr>
+            </w:pPr>
+            <m:oMath>
+              <m:f>
+                <m:fPr>
+                  <m:ctrlPr>
+                    <w:rPr>
+                      <w:rFonts w:ascii="Cambria Math" w:hAnsi="Cambria Math"/>
+                      <w:i/>
+                    </w:rPr>
+                  </m:ctrlPr>
+                </m:fPr>
+                <m:num>
+                  <m:sSub>
+                    <m:sSubPr>
+                      <m:ctrlPr>
+                        <w:rPr>
+                          <w:rFonts w:ascii="Cambria Math" w:hAnsi="Cambria Math"/>
+                          <w:i/>
+                        </w:rPr>
+                      </m:ctrlPr>
+                    </m:sSubPr>
+                    <m:e>
+                      <m:r>
+                        <w:rPr>
+                          <w:rFonts w:ascii="Cambria Math" w:hAnsi="Cambria Math"/>
+                        </w:rPr>
+                        <m:t>R</m:t>
+                      </m:r>
+                    </m:e>
+                    <m:sub>
+                      <m:r>
+                        <w:rPr>
+                          <w:rFonts w:ascii="Cambria Math" w:hAnsi="Cambria Math"/>
+                        </w:rPr>
+                        <m:t>1</m:t>
+                      </m:r>
+                    </m:sub>
+                  </m:sSub>
+                  <m:sSub>
+                    <m:sSubPr>
+                      <m:ctrlPr>
+                        <w:rPr>
+                          <w:rFonts w:ascii="Cambria Math" w:hAnsi="Cambria Math"/>
+                          <w:i/>
+                        </w:rPr>
+                      </m:ctrlPr>
+                    </m:sSubPr>
+                    <m:e>
+                      <m:r>
+                        <w:rPr>
+                          <w:rFonts w:ascii="Cambria Math" w:hAnsi="Cambria Math"/>
+                        </w:rPr>
+                        <m:t>R</m:t>
+                      </m:r>
+                    </m:e>
+                    <m:sub>
+                      <m:r>
+                        <w:rPr>
+                          <w:rFonts w:ascii="Cambria Math" w:hAnsi="Cambria Math"/>
+                        </w:rPr>
+                        <m:t>2</m:t>
+                      </m:r>
+                    </m:sub>
+                  </m:sSub>
+                </m:num>
+                <m:den>
+                  <m:sSub>
+                    <m:sSubPr>
+                      <m:ctrlPr>
+                        <w:rPr>
+                          <w:rFonts w:ascii="Cambria Math" w:hAnsi="Cambria Math"/>
+                          <w:i/>
+                        </w:rPr>
+                      </m:ctrlPr>
+                    </m:sSubPr>
+                    <m:e>
+                      <m:r>
+                        <w:rPr>
+                          <w:rFonts w:ascii="Cambria Math" w:hAnsi="Cambria Math"/>
+                        </w:rPr>
+                        <m:t>R</m:t>
+                      </m:r>
+                    </m:e>
+                    <m:sub>
+                      <m:r>
+                        <w:rPr>
+                          <w:rFonts w:ascii="Cambria Math" w:hAnsi="Cambria Math"/>
+                        </w:rPr>
+                        <m:t>1</m:t>
+                      </m:r>
+                    </m:sub>
+                  </m:sSub>
+                  <m:r>
+                    <w:rPr>
+                      <w:rFonts w:ascii="Cambria Math" w:hAnsi="Cambria Math"/>
+                    </w:rPr>
+                    <m:t>+</m:t>
+                  </m:r>
+                  <m:sSub>
+                    <m:sSubPr>
+                      <m:ctrlPr>
+                        <w:rPr>
+                          <w:rFonts w:ascii="Cambria Math" w:hAnsi="Cambria Math"/>
+                          <w:i/>
+                        </w:rPr>
+                      </m:ctrlPr>
+                    </m:sSubPr>
+                    <m:e>
+                      <m:r>
+                        <w:rPr>
+                          <w:rFonts w:ascii="Cambria Math" w:hAnsi="Cambria Math"/>
+                        </w:rPr>
+                        <m:t>R</m:t>
+                      </m:r>
+                    </m:e>
+                    <m:sub>
+                      <m:r>
+                        <w:rPr>
+                          <w:rFonts w:ascii="Cambria Math" w:hAnsi="Cambria Math"/>
+                        </w:rPr>
+                        <m:t>2</m:t>
+                      </m:r>
+                    </m:sub>
+                  </m:sSub>
+                </m:den>
+              </m:f>
+            </m:oMath>
+            <w:r>
+              <w:rPr>
+                <w:rFonts w:eastAsiaTheme="minorEastAsia"/>
+              </w:rPr>
+              <w:t xml:space="preserve"> = gain </w:t>
+            </w:r>
+          </w:p>
+          <w:p>
+            <w:pPr>
+              <w:rPr>
+                <w:rFonts w:eastAsiaTheme="minorEastAsia"/>
+              </w:rPr>
+            </w:pPr>
+            <w:r>
+              <w:rPr>
+                <w:rFonts w:eastAsiaTheme="minorEastAsia"/>
+              </w:rPr>
+              <w:t xml:space="preserve">=&gt; </w:t>
+            </w:r>
+            <m:oMath>
+              <m:f>
+                <m:fPr>
+                  <m:ctrlPr>
+                    <w:rPr>
+                      <w:rFonts w:ascii="Cambria Math" w:hAnsi="Cambria Math"/>
+                      <w:i/>
+                    </w:rPr>
+                  </m:ctrlPr>
+                </m:fPr>
+                <m:num>
+                  <m:sSub>
+                    <m:sSubPr>
+                      <m:ctrlPr>
+                        <w:rPr>
+                          <w:rFonts w:ascii="Cambria Math" w:hAnsi="Cambria Math"/>
+                          <w:i/>
+                        </w:rPr>
+                      </m:ctrlPr>
+                    </m:sSubPr>
+                    <m:e>
+                      <m:r>
+                        <w:rPr>
+                          <w:rFonts w:ascii="Cambria Math" w:hAnsi="Cambria Math"/>
+                        </w:rPr>
+                        <m:t>R</m:t>
+                      </m:r>
+                    </m:e>
+                    <m:sub>
+                      <m:r>
+                        <w:rPr>
+                          <w:rFonts w:ascii="Cambria Math" w:hAnsi="Cambria Math"/>
+                        </w:rPr>
+                        <m:t>1</m:t>
+                      </m:r>
+                    </m:sub>
+                  </m:sSub>
+                  <m:sSub>
+                    <m:sSubPr>
+                      <m:ctrlPr>
+                        <w:rPr>
+                          <w:rFonts w:ascii="Cambria Math" w:hAnsi="Cambria Math"/>
+                          <w:i/>
+                        </w:rPr>
+                      </m:ctrlPr>
+                    </m:sSubPr>
+                    <m:e>
+                      <m:r>
+                        <w:rPr>
+                          <w:rFonts w:ascii="Cambria Math" w:hAnsi="Cambria Math"/>
+                        </w:rPr>
+                        <m:t>*4</m:t>
+                      </m:r>
+                      <m:r>
+                        <w:rPr>
+                          <w:rFonts w:ascii="Cambria Math" w:hAnsi="Cambria Math"/>
+                        </w:rPr>
+                        <m:t>R</m:t>
+                      </m:r>
+                    </m:e>
+                    <m:sub>
+                      <m:r>
+                        <w:rPr>
+                          <w:rFonts w:ascii="Cambria Math" w:hAnsi="Cambria Math"/>
+                        </w:rPr>
+                        <m:t>1</m:t>
+                      </m:r>
+                    </m:sub>
+                  </m:sSub>
+                </m:num>
+                <m:den>
+                  <m:sSub>
+                    <m:sSubPr>
+                      <m:ctrlPr>
+                        <w:rPr>
+                          <w:rFonts w:ascii="Cambria Math" w:hAnsi="Cambria Math"/>
+                          <w:i/>
+                        </w:rPr>
+                      </m:ctrlPr>
+                    </m:sSubPr>
+                    <m:e>
+                      <m:r>
+                        <w:rPr>
+                          <w:rFonts w:ascii="Cambria Math" w:hAnsi="Cambria Math"/>
+                        </w:rPr>
+                        <m:t>R</m:t>
+                      </m:r>
+                    </m:e>
+                    <m:sub>
+                      <m:r>
+                        <w:rPr>
+                          <w:rFonts w:ascii="Cambria Math" w:hAnsi="Cambria Math"/>
+                        </w:rPr>
+                        <m:t>1</m:t>
+                      </m:r>
+                    </m:sub>
+                  </m:sSub>
+                  <m:r>
+                    <w:rPr>
+                      <w:rFonts w:ascii="Cambria Math" w:hAnsi="Cambria Math"/>
+                    </w:rPr>
+                    <m:t>+</m:t>
+                  </m:r>
+                  <m:sSub>
+                    <m:sSubPr>
+                      <m:ctrlPr>
+                        <w:rPr>
+                          <w:rFonts w:ascii="Cambria Math" w:hAnsi="Cambria Math"/>
+                          <w:i/>
+                        </w:rPr>
+                      </m:ctrlPr>
+                    </m:sSubPr>
+                    <m:e>
+                      <m:r>
+                        <w:rPr>
+                          <w:rFonts w:ascii="Cambria Math" w:hAnsi="Cambria Math"/>
+                        </w:rPr>
+                        <m:t>*4R</m:t>
+                      </m:r>
+                    </m:e>
+                    <m:sub>
+                      <m:r>
+                        <w:rPr>
+                          <w:rFonts w:ascii="Cambria Math" w:hAnsi="Cambria Math"/>
+                        </w:rPr>
+                        <m:t>1</m:t>
+                      </m:r>
+                    </m:sub>
+                  </m:sSub>
+                </m:den>
+              </m:f>
+            </m:oMath>
+            <w:r>
+              <w:rPr>
+                <w:rFonts w:eastAsiaTheme="minorEastAsia"/>
+              </w:rPr>
+              <w:t xml:space="preserve"> = </w:t>
+            </w:r>
+            <m:oMath>
+              <m:f>
+                <m:fPr>
+                  <m:ctrlPr>
+                    <w:rPr>
+                      <w:rFonts w:ascii="Cambria Math" w:hAnsi="Cambria Math"/>
+                      <w:i/>
+                    </w:rPr>
+                  </m:ctrlPr>
+                </m:fPr>
+                <m:num>
+                  <m:sSub>
+                    <m:sSubPr>
+                      <m:ctrlPr>
+                        <w:rPr>
+                          <w:rFonts w:ascii="Cambria Math" w:hAnsi="Cambria Math"/>
+                          <w:i/>
+                        </w:rPr>
+                      </m:ctrlPr>
+                    </m:sSubPr>
+                    <m:e>
+                      <m:r>
+                        <w:rPr>
+                          <w:rFonts w:ascii="Cambria Math" w:hAnsi="Cambria Math"/>
+                        </w:rPr>
+                        <m:t>4R</m:t>
+                      </m:r>
+                    </m:e>
+                    <m:sub>
+                      <m:r>
+                        <w:rPr>
+                          <w:rFonts w:ascii="Cambria Math" w:hAnsi="Cambria Math"/>
+                        </w:rPr>
+                        <m:t>1</m:t>
+                      </m:r>
+                    </m:sub>
+                  </m:sSub>
+                </m:num>
+                <m:den>
+                  <m:r>
+                    <w:rPr>
+                      <w:rFonts w:ascii="Cambria Math" w:hAnsi="Cambria Math"/>
+                    </w:rPr>
+                    <m:t>5</m:t>
+                  </m:r>
+                </m:den>
+              </m:f>
+            </m:oMath>
+            <w:r>
+              <w:rPr>
+                <w:rFonts w:eastAsiaTheme="minorEastAsia"/>
+              </w:rPr>
+              <w:t xml:space="preserve"> = gain</w:t>
+            </w:r>
+          </w:p>
+          <w:p>
+            <w:pPr>
+              <w:rPr>
+                <w:rFonts w:eastAsiaTheme="minorEastAsia"/>
+              </w:rPr>
+            </w:pPr>
+            <w:r>
+              <w:rPr>
+                <w:rFonts w:eastAsiaTheme="minorEastAsia"/>
+              </w:rPr>
+              <w:t xml:space="preserve"> =&gt; R1 = 5/4* gain</w:t>
+            </w:r>
+          </w:p>
+        </w:tc>
+        <w:tc>
+          <w:tcPr>
+            <w:tcW w:w="2759" w:type="dxa"/>
           </w:tcPr>
           <w:p>
             <w:r>
@@ -1727,7 +1813,7 @@
         </w:tc>
         <w:tc>
           <w:tcPr>
-            <w:tcW w:w="2394" w:type="dxa"/>
+            <w:tcW w:w="1794" w:type="dxa"/>
           </w:tcPr>
           <w:p/>
         </w:tc>
@@ -1735,201 +1821,795 @@
       <w:tr>
         <w:tc>
           <w:tcPr>
-            <w:tcW w:w="1098" w:type="dxa"/>
+            <w:tcW w:w="1033" w:type="dxa"/>
           </w:tcPr>
           <w:p>
             <w:r>
-              <w:t xml:space="preserve">2 – </w:t>
+              <w:t>2 – Cascode</w:t>
             </w:r>
-            <w:proofErr w:type="spellStart"/>
+          </w:p>
+        </w:tc>
+        <w:tc>
+          <w:tcPr>
+            <w:tcW w:w="1498" w:type="dxa"/>
+          </w:tcPr>
+          <w:p>
+            <m:oMath>
+              <m:r>
+                <w:rPr>
+                  <w:rFonts w:ascii="Cambria Math" w:hAnsi="Cambria Math"/>
+                </w:rPr>
+                <m:t>-</m:t>
+              </m:r>
+              <m:f>
+                <m:fPr>
+                  <m:ctrlPr>
+                    <w:rPr>
+                      <w:rFonts w:ascii="Cambria Math" w:hAnsi="Cambria Math"/>
+                      <w:i/>
+                    </w:rPr>
+                  </m:ctrlPr>
+                </m:fPr>
+                <m:num>
+                  <m:d>
+                    <m:dPr>
+                      <m:ctrlPr>
+                        <w:rPr>
+                          <w:rFonts w:ascii="Cambria Math" w:hAnsi="Cambria Math"/>
+                          <w:i/>
+                        </w:rPr>
+                      </m:ctrlPr>
+                    </m:dPr>
+                    <m:e>
+                      <m:sSub>
+                        <m:sSubPr>
+                          <m:ctrlPr>
+                            <w:rPr>
+                              <w:rFonts w:ascii="Cambria Math" w:hAnsi="Cambria Math"/>
+                              <w:i/>
+                            </w:rPr>
+                          </m:ctrlPr>
+                        </m:sSubPr>
+                        <m:e>
+                          <m:r>
+                            <w:rPr>
+                              <w:rFonts w:ascii="Cambria Math" w:hAnsi="Cambria Math"/>
+                            </w:rPr>
+                            <m:t>g</m:t>
+                          </m:r>
+                        </m:e>
+                        <m:sub>
+                          <m:r>
+                            <w:rPr>
+                              <w:rFonts w:ascii="Cambria Math" w:hAnsi="Cambria Math"/>
+                            </w:rPr>
+                            <m:t>mp4</m:t>
+                          </m:r>
+                        </m:sub>
+                      </m:sSub>
+                      <m:sSub>
+                        <m:sSubPr>
+                          <m:ctrlPr>
+                            <w:rPr>
+                              <w:rFonts w:ascii="Cambria Math" w:hAnsi="Cambria Math"/>
+                              <w:i/>
+                            </w:rPr>
+                          </m:ctrlPr>
+                        </m:sSubPr>
+                        <m:e>
+                          <m:r>
+                            <w:rPr>
+                              <w:rFonts w:ascii="Cambria Math" w:hAnsi="Cambria Math"/>
+                            </w:rPr>
+                            <m:t>R</m:t>
+                          </m:r>
+                        </m:e>
+                        <m:sub>
+                          <m:r>
+                            <w:rPr>
+                              <w:rFonts w:ascii="Cambria Math" w:hAnsi="Cambria Math"/>
+                            </w:rPr>
+                            <m:t>3</m:t>
+                          </m:r>
+                        </m:sub>
+                      </m:sSub>
+                      <m:sSub>
+                        <m:sSubPr>
+                          <m:ctrlPr>
+                            <w:rPr>
+                              <w:rFonts w:ascii="Cambria Math" w:hAnsi="Cambria Math"/>
+                              <w:i/>
+                            </w:rPr>
+                          </m:ctrlPr>
+                        </m:sSubPr>
+                        <m:e>
+                          <m:r>
+                            <w:rPr>
+                              <w:rFonts w:ascii="Cambria Math" w:hAnsi="Cambria Math"/>
+                            </w:rPr>
+                            <m:t>R</m:t>
+                          </m:r>
+                        </m:e>
+                        <m:sub>
+                          <m:r>
+                            <w:rPr>
+                              <w:rFonts w:ascii="Cambria Math" w:hAnsi="Cambria Math"/>
+                            </w:rPr>
+                            <m:t>4</m:t>
+                          </m:r>
+                        </m:sub>
+                      </m:sSub>
+                    </m:e>
+                  </m:d>
+                </m:num>
+                <m:den>
+                  <m:sSub>
+                    <m:sSubPr>
+                      <m:ctrlPr>
+                        <w:rPr>
+                          <w:rFonts w:ascii="Cambria Math" w:hAnsi="Cambria Math"/>
+                          <w:i/>
+                        </w:rPr>
+                      </m:ctrlPr>
+                    </m:sSubPr>
+                    <m:e>
+                      <m:r>
+                        <w:rPr>
+                          <w:rFonts w:ascii="Cambria Math" w:hAnsi="Cambria Math"/>
+                        </w:rPr>
+                        <m:t>R</m:t>
+                      </m:r>
+                    </m:e>
+                    <m:sub>
+                      <m:r>
+                        <w:rPr>
+                          <w:rFonts w:ascii="Cambria Math" w:hAnsi="Cambria Math"/>
+                        </w:rPr>
+                        <m:t>3</m:t>
+                      </m:r>
+                    </m:sub>
+                  </m:sSub>
+                  <m:r>
+                    <w:rPr>
+                      <w:rFonts w:ascii="Cambria Math" w:hAnsi="Cambria Math"/>
+                    </w:rPr>
+                    <m:t>+</m:t>
+                  </m:r>
+                  <m:sSub>
+                    <m:sSubPr>
+                      <m:ctrlPr>
+                        <w:rPr>
+                          <w:rFonts w:ascii="Cambria Math" w:hAnsi="Cambria Math"/>
+                          <w:i/>
+                        </w:rPr>
+                      </m:ctrlPr>
+                    </m:sSubPr>
+                    <m:e>
+                      <m:r>
+                        <w:rPr>
+                          <w:rFonts w:ascii="Cambria Math" w:hAnsi="Cambria Math"/>
+                        </w:rPr>
+                        <m:t>R</m:t>
+                      </m:r>
+                    </m:e>
+                    <m:sub>
+                      <m:r>
+                        <w:rPr>
+                          <w:rFonts w:ascii="Cambria Math" w:hAnsi="Cambria Math"/>
+                        </w:rPr>
+                        <m:t>4</m:t>
+                      </m:r>
+                    </m:sub>
+                  </m:sSub>
+                </m:den>
+              </m:f>
+            </m:oMath>
             <w:r>
-              <w:t>Cascode</w:t>
+              <w:rPr>
+                <w:rFonts w:eastAsiaTheme="minorEastAsia"/>
+              </w:rPr>
+              <w:t xml:space="preserve"> </w:t>
             </w:r>
-            <w:proofErr w:type="spellEnd"/>
           </w:p>
         </w:tc>
         <w:tc>
           <w:tcPr>
-            <w:tcW w:w="1620" w:type="dxa"/>
+            <w:tcW w:w="2492" w:type="dxa"/>
           </w:tcPr>
           <w:p>
-            <m:oMathPara>
-              <m:oMath>
-                <m:r>
-                  <w:rPr>
-                    <w:rFonts w:ascii="Cambria Math" w:hAnsi="Cambria Math"/>
-                  </w:rPr>
-                  <m:t>-</m:t>
-                </m:r>
-                <m:f>
-                  <m:fPr>
-                    <m:ctrlPr>
-                      <w:rPr>
-                        <w:rFonts w:ascii="Cambria Math" w:hAnsi="Cambria Math"/>
-                        <w:i/>
-                      </w:rPr>
-                    </m:ctrlPr>
-                  </m:fPr>
-                  <m:num>
-                    <m:d>
-                      <m:dPr>
-                        <m:ctrlPr>
-                          <w:rPr>
-                            <w:rFonts w:ascii="Cambria Math" w:hAnsi="Cambria Math"/>
-                            <w:i/>
-                          </w:rPr>
-                        </m:ctrlPr>
-                      </m:dPr>
-                      <m:e>
-                        <m:sSub>
-                          <m:sSubPr>
-                            <m:ctrlPr>
-                              <w:rPr>
-                                <w:rFonts w:ascii="Cambria Math" w:hAnsi="Cambria Math"/>
-                                <w:i/>
-                              </w:rPr>
-                            </m:ctrlPr>
-                          </m:sSubPr>
-                          <m:e>
-                            <m:r>
-                              <w:rPr>
-                                <w:rFonts w:ascii="Cambria Math" w:hAnsi="Cambria Math"/>
-                              </w:rPr>
-                              <m:t>g</m:t>
-                            </m:r>
-                          </m:e>
-                          <m:sub>
-                            <m:r>
-                              <w:rPr>
-                                <w:rFonts w:ascii="Cambria Math" w:hAnsi="Cambria Math"/>
-                              </w:rPr>
-                              <m:t>mp4</m:t>
-                            </m:r>
-                          </m:sub>
-                        </m:sSub>
-                        <m:sSub>
-                          <m:sSubPr>
-                            <m:ctrlPr>
-                              <w:rPr>
-                                <w:rFonts w:ascii="Cambria Math" w:hAnsi="Cambria Math"/>
-                                <w:i/>
-                              </w:rPr>
-                            </m:ctrlPr>
-                          </m:sSubPr>
-                          <m:e>
-                            <m:r>
-                              <w:rPr>
-                                <w:rFonts w:ascii="Cambria Math" w:hAnsi="Cambria Math"/>
-                              </w:rPr>
-                              <m:t>R</m:t>
-                            </m:r>
-                          </m:e>
-                          <m:sub>
-                            <m:r>
-                              <w:rPr>
-                                <w:rFonts w:ascii="Cambria Math" w:hAnsi="Cambria Math"/>
-                              </w:rPr>
-                              <m:t>3</m:t>
-                            </m:r>
-                          </m:sub>
-                        </m:sSub>
-                        <m:sSub>
-                          <m:sSubPr>
-                            <m:ctrlPr>
-                              <w:rPr>
-                                <w:rFonts w:ascii="Cambria Math" w:hAnsi="Cambria Math"/>
-                                <w:i/>
-                              </w:rPr>
-                            </m:ctrlPr>
-                          </m:sSubPr>
-                          <m:e>
-                            <m:r>
-                              <w:rPr>
-                                <w:rFonts w:ascii="Cambria Math" w:hAnsi="Cambria Math"/>
-                              </w:rPr>
-                              <m:t>R</m:t>
-                            </m:r>
-                          </m:e>
-                          <m:sub>
-                            <m:r>
-                              <w:rPr>
-                                <w:rFonts w:ascii="Cambria Math" w:hAnsi="Cambria Math"/>
-                              </w:rPr>
-                              <m:t>4</m:t>
-                            </m:r>
-                          </m:sub>
-                        </m:sSub>
-                      </m:e>
-                    </m:d>
-                  </m:num>
-                  <m:den>
-                    <m:sSub>
-                      <m:sSubPr>
-                        <m:ctrlPr>
-                          <w:rPr>
-                            <w:rFonts w:ascii="Cambria Math" w:hAnsi="Cambria Math"/>
-                            <w:i/>
-                          </w:rPr>
-                        </m:ctrlPr>
-                      </m:sSubPr>
-                      <m:e>
-                        <m:r>
-                          <w:rPr>
-                            <w:rFonts w:ascii="Cambria Math" w:hAnsi="Cambria Math"/>
-                          </w:rPr>
-                          <m:t>R</m:t>
-                        </m:r>
-                      </m:e>
-                      <m:sub>
-                        <m:r>
-                          <w:rPr>
-                            <w:rFonts w:ascii="Cambria Math" w:hAnsi="Cambria Math"/>
-                          </w:rPr>
-                          <m:t>3</m:t>
-                        </m:r>
-                      </m:sub>
-                    </m:sSub>
-                    <m:r>
-                      <w:rPr>
-                        <w:rFonts w:ascii="Cambria Math" w:hAnsi="Cambria Math"/>
-                      </w:rPr>
-                      <m:t>+</m:t>
-                    </m:r>
-                    <m:sSub>
-                      <m:sSubPr>
-                        <m:ctrlPr>
-                          <w:rPr>
-                            <w:rFonts w:ascii="Cambria Math" w:hAnsi="Cambria Math"/>
-                            <w:i/>
-                          </w:rPr>
-                        </m:ctrlPr>
-                      </m:sSubPr>
-                      <m:e>
-                        <m:r>
-                          <w:rPr>
-                            <w:rFonts w:ascii="Cambria Math" w:hAnsi="Cambria Math"/>
-                          </w:rPr>
-                          <m:t>R</m:t>
-                        </m:r>
-                      </m:e>
-                      <m:sub>
-                        <m:r>
-                          <w:rPr>
-                            <w:rFonts w:ascii="Cambria Math" w:hAnsi="Cambria Math"/>
-                          </w:rPr>
-                          <m:t>4</m:t>
-                        </m:r>
-                      </m:sub>
-                    </m:sSub>
-                  </m:den>
-                </m:f>
-              </m:oMath>
-            </m:oMathPara>
+            <w:pPr>
+              <w:rPr>
+                <w:rFonts w:eastAsiaTheme="minorEastAsia"/>
+              </w:rPr>
+            </w:pPr>
+            <w:r>
+              <w:t>R3 =</w:t>
+            </w:r>
+            <w:bookmarkStart w:id="0" w:name="_GoBack"/>
+            <w:bookmarkEnd w:id="0"/>
+            <w:r>
+              <w:t xml:space="preserve"> 4R4 </w:t>
+            </w:r>
           </w:p>
-        </w:tc>
-        <w:tc>
-          <w:tcPr>
-            <w:tcW w:w="4464" w:type="dxa"/>
+          <w:p>
+            <w:pPr>
+              <w:rPr>
+                <w:rFonts w:eastAsiaTheme="minorEastAsia"/>
+              </w:rPr>
+            </w:pPr>
+            <m:oMath>
+              <m:r>
+                <w:rPr>
+                  <w:rFonts w:ascii="Cambria Math" w:hAnsi="Cambria Math"/>
+                </w:rPr>
+                <m:t>-</m:t>
+              </m:r>
+              <m:f>
+                <m:fPr>
+                  <m:ctrlPr>
+                    <w:rPr>
+                      <w:rFonts w:ascii="Cambria Math" w:hAnsi="Cambria Math"/>
+                      <w:i/>
+                    </w:rPr>
+                  </m:ctrlPr>
+                </m:fPr>
+                <m:num>
+                  <m:d>
+                    <m:dPr>
+                      <m:ctrlPr>
+                        <w:rPr>
+                          <w:rFonts w:ascii="Cambria Math" w:hAnsi="Cambria Math"/>
+                          <w:i/>
+                        </w:rPr>
+                      </m:ctrlPr>
+                    </m:dPr>
+                    <m:e>
+                      <m:sSub>
+                        <m:sSubPr>
+                          <m:ctrlPr>
+                            <w:rPr>
+                              <w:rFonts w:ascii="Cambria Math" w:hAnsi="Cambria Math"/>
+                              <w:i/>
+                            </w:rPr>
+                          </m:ctrlPr>
+                        </m:sSubPr>
+                        <m:e>
+                          <m:r>
+                            <w:rPr>
+                              <w:rFonts w:ascii="Cambria Math" w:hAnsi="Cambria Math"/>
+                            </w:rPr>
+                            <m:t>g</m:t>
+                          </m:r>
+                        </m:e>
+                        <m:sub>
+                          <m:r>
+                            <w:rPr>
+                              <w:rFonts w:ascii="Cambria Math" w:hAnsi="Cambria Math"/>
+                            </w:rPr>
+                            <m:t>mp4</m:t>
+                          </m:r>
+                        </m:sub>
+                      </m:sSub>
+                      <m:sSub>
+                        <m:sSubPr>
+                          <m:ctrlPr>
+                            <w:rPr>
+                              <w:rFonts w:ascii="Cambria Math" w:hAnsi="Cambria Math"/>
+                              <w:i/>
+                            </w:rPr>
+                          </m:ctrlPr>
+                        </m:sSubPr>
+                        <m:e>
+                          <m:r>
+                            <w:rPr>
+                              <w:rFonts w:ascii="Cambria Math" w:hAnsi="Cambria Math"/>
+                            </w:rPr>
+                            <m:t>R</m:t>
+                          </m:r>
+                        </m:e>
+                        <m:sub>
+                          <m:r>
+                            <w:rPr>
+                              <w:rFonts w:ascii="Cambria Math" w:hAnsi="Cambria Math"/>
+                            </w:rPr>
+                            <m:t>3</m:t>
+                          </m:r>
+                        </m:sub>
+                      </m:sSub>
+                      <m:sSub>
+                        <m:sSubPr>
+                          <m:ctrlPr>
+                            <w:rPr>
+                              <w:rFonts w:ascii="Cambria Math" w:hAnsi="Cambria Math"/>
+                              <w:i/>
+                            </w:rPr>
+                          </m:ctrlPr>
+                        </m:sSubPr>
+                        <m:e>
+                          <m:r>
+                            <w:rPr>
+                              <w:rFonts w:ascii="Cambria Math" w:hAnsi="Cambria Math"/>
+                            </w:rPr>
+                            <m:t>R</m:t>
+                          </m:r>
+                        </m:e>
+                        <m:sub>
+                          <m:r>
+                            <w:rPr>
+                              <w:rFonts w:ascii="Cambria Math" w:hAnsi="Cambria Math"/>
+                            </w:rPr>
+                            <m:t>4</m:t>
+                          </m:r>
+                        </m:sub>
+                      </m:sSub>
+                    </m:e>
+                  </m:d>
+                </m:num>
+                <m:den>
+                  <m:sSub>
+                    <m:sSubPr>
+                      <m:ctrlPr>
+                        <w:rPr>
+                          <w:rFonts w:ascii="Cambria Math" w:hAnsi="Cambria Math"/>
+                          <w:i/>
+                        </w:rPr>
+                      </m:ctrlPr>
+                    </m:sSubPr>
+                    <m:e>
+                      <m:r>
+                        <w:rPr>
+                          <w:rFonts w:ascii="Cambria Math" w:hAnsi="Cambria Math"/>
+                        </w:rPr>
+                        <m:t>R</m:t>
+                      </m:r>
+                    </m:e>
+                    <m:sub>
+                      <m:r>
+                        <w:rPr>
+                          <w:rFonts w:ascii="Cambria Math" w:hAnsi="Cambria Math"/>
+                        </w:rPr>
+                        <m:t>3</m:t>
+                      </m:r>
+                    </m:sub>
+                  </m:sSub>
+                  <m:r>
+                    <w:rPr>
+                      <w:rFonts w:ascii="Cambria Math" w:hAnsi="Cambria Math"/>
+                    </w:rPr>
+                    <m:t>+</m:t>
+                  </m:r>
+                  <m:sSub>
+                    <m:sSubPr>
+                      <m:ctrlPr>
+                        <w:rPr>
+                          <w:rFonts w:ascii="Cambria Math" w:hAnsi="Cambria Math"/>
+                          <w:i/>
+                        </w:rPr>
+                      </m:ctrlPr>
+                    </m:sSubPr>
+                    <m:e>
+                      <m:r>
+                        <w:rPr>
+                          <w:rFonts w:ascii="Cambria Math" w:hAnsi="Cambria Math"/>
+                        </w:rPr>
+                        <m:t>R</m:t>
+                      </m:r>
+                    </m:e>
+                    <m:sub>
+                      <m:r>
+                        <w:rPr>
+                          <w:rFonts w:ascii="Cambria Math" w:hAnsi="Cambria Math"/>
+                        </w:rPr>
+                        <m:t>4</m:t>
+                      </m:r>
+                    </m:sub>
+                  </m:sSub>
+                </m:den>
+              </m:f>
+            </m:oMath>
+            <w:r>
+              <w:rPr>
+                <w:rFonts w:eastAsiaTheme="minorEastAsia"/>
+              </w:rPr>
+              <w:t xml:space="preserve"> = 5</w:t>
+            </w:r>
+          </w:p>
+          <w:p>
+            <w:pPr>
+              <w:rPr>
+                <w:rFonts w:eastAsiaTheme="minorEastAsia"/>
+              </w:rPr>
+            </w:pPr>
+            <w:r>
+              <w:rPr>
+                <w:rFonts w:eastAsiaTheme="minorEastAsia"/>
+              </w:rPr>
+              <w:t xml:space="preserve">=&gt; </w:t>
+            </w:r>
+            <m:oMath>
+              <m:r>
+                <w:rPr>
+                  <w:rFonts w:ascii="Cambria Math" w:hAnsi="Cambria Math"/>
+                </w:rPr>
+                <m:t>-</m:t>
+              </m:r>
+              <m:f>
+                <m:fPr>
+                  <m:ctrlPr>
+                    <w:rPr>
+                      <w:rFonts w:ascii="Cambria Math" w:hAnsi="Cambria Math"/>
+                      <w:i/>
+                    </w:rPr>
+                  </m:ctrlPr>
+                </m:fPr>
+                <m:num>
+                  <m:d>
+                    <m:dPr>
+                      <m:ctrlPr>
+                        <w:rPr>
+                          <w:rFonts w:ascii="Cambria Math" w:hAnsi="Cambria Math"/>
+                          <w:i/>
+                        </w:rPr>
+                      </m:ctrlPr>
+                    </m:dPr>
+                    <m:e>
+                      <m:sSub>
+                        <m:sSubPr>
+                          <m:ctrlPr>
+                            <w:rPr>
+                              <w:rFonts w:ascii="Cambria Math" w:hAnsi="Cambria Math"/>
+                              <w:i/>
+                            </w:rPr>
+                          </m:ctrlPr>
+                        </m:sSubPr>
+                        <m:e>
+                          <m:r>
+                            <w:rPr>
+                              <w:rFonts w:ascii="Cambria Math" w:hAnsi="Cambria Math"/>
+                            </w:rPr>
+                            <m:t>g</m:t>
+                          </m:r>
+                        </m:e>
+                        <m:sub>
+                          <m:r>
+                            <w:rPr>
+                              <w:rFonts w:ascii="Cambria Math" w:hAnsi="Cambria Math"/>
+                            </w:rPr>
+                            <m:t>mp4</m:t>
+                          </m:r>
+                        </m:sub>
+                      </m:sSub>
+                      <m:sSub>
+                        <m:sSubPr>
+                          <m:ctrlPr>
+                            <w:rPr>
+                              <w:rFonts w:ascii="Cambria Math" w:hAnsi="Cambria Math"/>
+                              <w:i/>
+                            </w:rPr>
+                          </m:ctrlPr>
+                        </m:sSubPr>
+                        <m:e>
+                          <m:r>
+                            <w:rPr>
+                              <w:rFonts w:ascii="Cambria Math" w:hAnsi="Cambria Math"/>
+                            </w:rPr>
+                            <m:t>4</m:t>
+                          </m:r>
+                          <m:r>
+                            <w:rPr>
+                              <w:rFonts w:ascii="Cambria Math" w:hAnsi="Cambria Math"/>
+                            </w:rPr>
+                            <m:t>R</m:t>
+                          </m:r>
+                        </m:e>
+                        <m:sub>
+                          <m:r>
+                            <w:rPr>
+                              <w:rFonts w:ascii="Cambria Math" w:hAnsi="Cambria Math"/>
+                            </w:rPr>
+                            <m:t>4</m:t>
+                          </m:r>
+                        </m:sub>
+                      </m:sSub>
+                      <m:r>
+                        <w:rPr>
+                          <w:rFonts w:ascii="Cambria Math" w:hAnsi="Cambria Math"/>
+                        </w:rPr>
+                        <m:t>*</m:t>
+                      </m:r>
+                      <m:sSub>
+                        <m:sSubPr>
+                          <m:ctrlPr>
+                            <w:rPr>
+                              <w:rFonts w:ascii="Cambria Math" w:hAnsi="Cambria Math"/>
+                              <w:i/>
+                            </w:rPr>
+                          </m:ctrlPr>
+                        </m:sSubPr>
+                        <m:e>
+                          <m:r>
+                            <w:rPr>
+                              <w:rFonts w:ascii="Cambria Math" w:hAnsi="Cambria Math"/>
+                            </w:rPr>
+                            <m:t>R</m:t>
+                          </m:r>
+                        </m:e>
+                        <m:sub>
+                          <m:r>
+                            <w:rPr>
+                              <w:rFonts w:ascii="Cambria Math" w:hAnsi="Cambria Math"/>
+                            </w:rPr>
+                            <m:t>4</m:t>
+                          </m:r>
+                        </m:sub>
+                      </m:sSub>
+                    </m:e>
+                  </m:d>
+                </m:num>
+                <m:den>
+                  <m:sSub>
+                    <m:sSubPr>
+                      <m:ctrlPr>
+                        <w:rPr>
+                          <w:rFonts w:ascii="Cambria Math" w:hAnsi="Cambria Math"/>
+                          <w:i/>
+                        </w:rPr>
+                      </m:ctrlPr>
+                    </m:sSubPr>
+                    <m:e>
+                      <m:r>
+                        <w:rPr>
+                          <w:rFonts w:ascii="Cambria Math" w:hAnsi="Cambria Math"/>
+                        </w:rPr>
+                        <m:t>4R</m:t>
+                      </m:r>
+                    </m:e>
+                    <m:sub>
+                      <m:r>
+                        <w:rPr>
+                          <w:rFonts w:ascii="Cambria Math" w:hAnsi="Cambria Math"/>
+                        </w:rPr>
+                        <m:t>4</m:t>
+                      </m:r>
+                    </m:sub>
+                  </m:sSub>
+                  <m:r>
+                    <w:rPr>
+                      <w:rFonts w:ascii="Cambria Math" w:hAnsi="Cambria Math"/>
+                    </w:rPr>
+                    <m:t>+</m:t>
+                  </m:r>
+                  <m:sSub>
+                    <m:sSubPr>
+                      <m:ctrlPr>
+                        <w:rPr>
+                          <w:rFonts w:ascii="Cambria Math" w:hAnsi="Cambria Math"/>
+                          <w:i/>
+                        </w:rPr>
+                      </m:ctrlPr>
+                    </m:sSubPr>
+                    <m:e>
+                      <m:r>
+                        <w:rPr>
+                          <w:rFonts w:ascii="Cambria Math" w:hAnsi="Cambria Math"/>
+                        </w:rPr>
+                        <m:t>R</m:t>
+                      </m:r>
+                    </m:e>
+                    <m:sub>
+                      <m:r>
+                        <w:rPr>
+                          <w:rFonts w:ascii="Cambria Math" w:hAnsi="Cambria Math"/>
+                        </w:rPr>
+                        <m:t>4</m:t>
+                      </m:r>
+                    </m:sub>
+                  </m:sSub>
+                </m:den>
+              </m:f>
+            </m:oMath>
+            <w:r>
+              <w:rPr>
+                <w:rFonts w:eastAsiaTheme="minorEastAsia"/>
+              </w:rPr>
+              <w:t xml:space="preserve"> = 5</w:t>
+            </w:r>
+          </w:p>
+          <w:p>
+            <w:pPr>
+              <w:rPr>
+                <w:rFonts w:eastAsiaTheme="minorEastAsia"/>
+              </w:rPr>
+            </w:pPr>
+            <w:r>
+              <w:rPr>
+                <w:rFonts w:eastAsiaTheme="minorEastAsia"/>
+              </w:rPr>
+              <w:t xml:space="preserve">=&gt; </w:t>
+            </w:r>
+            <m:oMath>
+              <m:r>
+                <w:rPr>
+                  <w:rFonts w:ascii="Cambria Math" w:hAnsi="Cambria Math"/>
+                </w:rPr>
+                <m:t>-</m:t>
+              </m:r>
+              <m:f>
+                <m:fPr>
+                  <m:ctrlPr>
+                    <w:rPr>
+                      <w:rFonts w:ascii="Cambria Math" w:hAnsi="Cambria Math"/>
+                      <w:i/>
+                    </w:rPr>
+                  </m:ctrlPr>
+                </m:fPr>
+                <m:num>
+                  <m:d>
+                    <m:dPr>
+                      <m:ctrlPr>
+                        <w:rPr>
+                          <w:rFonts w:ascii="Cambria Math" w:hAnsi="Cambria Math"/>
+                          <w:i/>
+                        </w:rPr>
+                      </m:ctrlPr>
+                    </m:dPr>
+                    <m:e>
+                      <m:sSub>
+                        <m:sSubPr>
+                          <m:ctrlPr>
+                            <w:rPr>
+                              <w:rFonts w:ascii="Cambria Math" w:hAnsi="Cambria Math"/>
+                              <w:i/>
+                            </w:rPr>
+                          </m:ctrlPr>
+                        </m:sSubPr>
+                        <m:e>
+                          <m:r>
+                            <w:rPr>
+                              <w:rFonts w:ascii="Cambria Math" w:hAnsi="Cambria Math"/>
+                            </w:rPr>
+                            <m:t>g</m:t>
+                          </m:r>
+                        </m:e>
+                        <m:sub>
+                          <m:r>
+                            <w:rPr>
+                              <w:rFonts w:ascii="Cambria Math" w:hAnsi="Cambria Math"/>
+                            </w:rPr>
+                            <m:t>mp4</m:t>
+                          </m:r>
+                        </m:sub>
+                      </m:sSub>
+                      <m:sSub>
+                        <m:sSubPr>
+                          <m:ctrlPr>
+                            <w:rPr>
+                              <w:rFonts w:ascii="Cambria Math" w:hAnsi="Cambria Math"/>
+                              <w:i/>
+                            </w:rPr>
+                          </m:ctrlPr>
+                        </m:sSubPr>
+                        <m:e>
+                          <m:r>
+                            <w:rPr>
+                              <w:rFonts w:ascii="Cambria Math" w:hAnsi="Cambria Math"/>
+                            </w:rPr>
+                            <m:t>4R</m:t>
+                          </m:r>
+                        </m:e>
+                        <m:sub>
+                          <m:r>
+                            <w:rPr>
+                              <w:rFonts w:ascii="Cambria Math" w:hAnsi="Cambria Math"/>
+                            </w:rPr>
+                            <m:t>4</m:t>
+                          </m:r>
+                        </m:sub>
+                      </m:sSub>
+                    </m:e>
+                  </m:d>
+                </m:num>
+                <m:den>
+                  <m:r>
+                    <w:rPr>
+                      <w:rFonts w:ascii="Cambria Math" w:hAnsi="Cambria Math"/>
+                    </w:rPr>
+                    <m:t>5</m:t>
+                  </m:r>
+                </m:den>
+              </m:f>
+            </m:oMath>
+            <w:r>
+              <w:rPr>
+                <w:rFonts w:eastAsiaTheme="minorEastAsia"/>
+              </w:rPr>
+              <w:t xml:space="preserve"> = 5</w:t>
+            </w:r>
+          </w:p>
+          <w:p>
+            <w:r>
+              <w:rPr>
+                <w:rFonts w:eastAsiaTheme="minorEastAsia"/>
+              </w:rPr>
+              <w:t xml:space="preserve">=&gt; R4 = </w:t>
+            </w:r>
+            <m:oMath>
+              <m:r>
+                <w:rPr>
+                  <w:rFonts w:ascii="Cambria Math" w:hAnsi="Cambria Math"/>
+                </w:rPr>
+                <m:t>-</m:t>
+              </m:r>
+              <m:f>
+                <m:fPr>
+                  <m:ctrlPr>
+                    <w:rPr>
+                      <w:rFonts w:ascii="Cambria Math" w:hAnsi="Cambria Math"/>
+                      <w:i/>
+                    </w:rPr>
+                  </m:ctrlPr>
+                </m:fPr>
+                <m:num>
+                  <m:d>
+                    <m:dPr>
+                      <m:ctrlPr>
+                        <w:rPr>
+                          <w:rFonts w:ascii="Cambria Math" w:hAnsi="Cambria Math"/>
+                          <w:i/>
+                        </w:rPr>
+                      </m:ctrlPr>
+                    </m:dPr>
+                    <m:e>
+                      <m:sSub>
+                        <m:sSubPr>
+                          <m:ctrlPr>
+                            <w:rPr>
+                              <w:rFonts w:ascii="Cambria Math" w:hAnsi="Cambria Math"/>
+                              <w:i/>
+                            </w:rPr>
+                          </m:ctrlPr>
+                        </m:sSubPr>
+                        <m:e>
+                          <m:r>
+                            <w:rPr>
+                              <w:rFonts w:ascii="Cambria Math" w:hAnsi="Cambria Math"/>
+                            </w:rPr>
+                            <m:t>25</m:t>
+                          </m:r>
+                          <m:r>
+                            <w:rPr>
+                              <w:rFonts w:ascii="Cambria Math" w:hAnsi="Cambria Math"/>
+                            </w:rPr>
+                            <m:t>g</m:t>
+                          </m:r>
+                        </m:e>
+                        <m:sub>
+                          <m:r>
+                            <w:rPr>
+                              <w:rFonts w:ascii="Cambria Math" w:hAnsi="Cambria Math"/>
+                            </w:rPr>
+                            <m:t>mp4</m:t>
+                          </m:r>
+                        </m:sub>
+                      </m:sSub>
+                    </m:e>
+                  </m:d>
+                </m:num>
+                <m:den>
+                  <m:r>
+                    <w:rPr>
+                      <w:rFonts w:ascii="Cambria Math" w:hAnsi="Cambria Math"/>
+                    </w:rPr>
+                    <m:t>4</m:t>
+                  </m:r>
+                </m:den>
+              </m:f>
+            </m:oMath>
+          </w:p>
+        </w:tc>
+        <w:tc>
+          <w:tcPr>
+            <w:tcW w:w="2759" w:type="dxa"/>
           </w:tcPr>
           <w:p>
             <w:r>
@@ -1939,7 +2619,7 @@
         </w:tc>
         <w:tc>
           <w:tcPr>
-            <w:tcW w:w="2394" w:type="dxa"/>
+            <w:tcW w:w="1794" w:type="dxa"/>
           </w:tcPr>
           <w:p/>
         </w:tc>
@@ -1947,7 +2627,7 @@
       <w:tr>
         <w:tc>
           <w:tcPr>
-            <w:tcW w:w="1098" w:type="dxa"/>
+            <w:tcW w:w="1033" w:type="dxa"/>
           </w:tcPr>
           <w:p>
             <w:r>
@@ -1957,7 +2637,7 @@
         </w:tc>
         <w:tc>
           <w:tcPr>
-            <w:tcW w:w="1620" w:type="dxa"/>
+            <w:tcW w:w="1498" w:type="dxa"/>
           </w:tcPr>
           <w:p>
             <m:oMathPara>
@@ -2040,7 +2720,13 @@
         </w:tc>
         <w:tc>
           <w:tcPr>
-            <w:tcW w:w="4464" w:type="dxa"/>
+            <w:tcW w:w="2492" w:type="dxa"/>
+          </w:tcPr>
+          <w:p/>
+        </w:tc>
+        <w:tc>
+          <w:tcPr>
+            <w:tcW w:w="2759" w:type="dxa"/>
           </w:tcPr>
           <w:p>
             <w:r>
@@ -2050,7 +2736,7 @@
         </w:tc>
         <w:tc>
           <w:tcPr>
-            <w:tcW w:w="2394" w:type="dxa"/>
+            <w:tcW w:w="1794" w:type="dxa"/>
           </w:tcPr>
           <w:p/>
         </w:tc>
@@ -2058,7 +2744,7 @@
       <w:tr>
         <w:tc>
           <w:tcPr>
-            <w:tcW w:w="1098" w:type="dxa"/>
+            <w:tcW w:w="1033" w:type="dxa"/>
           </w:tcPr>
           <w:p>
             <w:r>
@@ -2068,7 +2754,7 @@
         </w:tc>
         <w:tc>
           <w:tcPr>
-            <w:tcW w:w="1620" w:type="dxa"/>
+            <w:tcW w:w="1498" w:type="dxa"/>
           </w:tcPr>
           <w:p>
             <m:oMathPara>
@@ -2209,7 +2895,13 @@
         </w:tc>
         <w:tc>
           <w:tcPr>
-            <w:tcW w:w="4464" w:type="dxa"/>
+            <w:tcW w:w="2492" w:type="dxa"/>
+          </w:tcPr>
+          <w:p/>
+        </w:tc>
+        <w:tc>
+          <w:tcPr>
+            <w:tcW w:w="2759" w:type="dxa"/>
           </w:tcPr>
           <w:p>
             <w:r>
@@ -2219,7 +2911,7 @@
         </w:tc>
         <w:tc>
           <w:tcPr>
-            <w:tcW w:w="2394" w:type="dxa"/>
+            <w:tcW w:w="1794" w:type="dxa"/>
           </w:tcPr>
           <w:p/>
         </w:tc>
@@ -2227,13 +2919,13 @@
       <w:tr>
         <w:tc>
           <w:tcPr>
-            <w:tcW w:w="1098" w:type="dxa"/>
+            <w:tcW w:w="1033" w:type="dxa"/>
           </w:tcPr>
           <w:p/>
         </w:tc>
         <w:tc>
           <w:tcPr>
-            <w:tcW w:w="1620" w:type="dxa"/>
+            <w:tcW w:w="1498" w:type="dxa"/>
           </w:tcPr>
           <w:p>
             <w:pPr>
@@ -2245,18 +2937,741 @@
         </w:tc>
         <w:tc>
           <w:tcPr>
-            <w:tcW w:w="4464" w:type="dxa"/>
+            <w:tcW w:w="2492" w:type="dxa"/>
           </w:tcPr>
           <w:p/>
         </w:tc>
         <w:tc>
           <w:tcPr>
-            <w:tcW w:w="2394" w:type="dxa"/>
+            <w:tcW w:w="2759" w:type="dxa"/>
+          </w:tcPr>
+          <w:p/>
+        </w:tc>
+        <w:tc>
+          <w:tcPr>
+            <w:tcW w:w="1794" w:type="dxa"/>
           </w:tcPr>
           <w:p/>
         </w:tc>
       </w:tr>
     </w:tbl>
+    <w:p>
+      <w:pPr>
+        <w:spacing w:after="0"/>
+      </w:pPr>
+    </w:p>
+    <w:p>
+      <w:r>
+        <w:br w:type="page"/>
+      </w:r>
+    </w:p>
+    <w:p>
+      <w:pPr>
+        <w:spacing w:after="0"/>
+        <w:rPr>
+          <w:sz w:val="24"/>
+          <w:szCs w:val="24"/>
+        </w:rPr>
+      </w:pPr>
+      <w:r>
+        <w:rPr>
+          <w:sz w:val="24"/>
+          <w:szCs w:val="24"/>
+        </w:rPr>
+        <w:lastRenderedPageBreak/>
+        <w:t>Script overview</w:t>
+      </w:r>
+    </w:p>
+    <w:p>
+      <w:pPr>
+        <w:pStyle w:val="ListParagraph"/>
+        <w:numPr>
+          <w:ilvl w:val="0"/>
+          <w:numId w:val="4"/>
+        </w:numPr>
+        <w:spacing w:after="0"/>
+        <w:rPr>
+          <w:sz w:val="24"/>
+          <w:szCs w:val="24"/>
+        </w:rPr>
+      </w:pPr>
+      <w:r>
+        <w:rPr>
+          <w:sz w:val="24"/>
+          <w:szCs w:val="24"/>
+        </w:rPr>
+        <w:t>Find gain equation at each of the 4 stages</w:t>
+      </w:r>
+    </w:p>
+    <w:p>
+      <w:pPr>
+        <w:pStyle w:val="ListParagraph"/>
+        <w:numPr>
+          <w:ilvl w:val="1"/>
+          <w:numId w:val="4"/>
+        </w:numPr>
+        <w:spacing w:after="0"/>
+        <w:rPr>
+          <w:sz w:val="24"/>
+          <w:szCs w:val="24"/>
+        </w:rPr>
+      </w:pPr>
+      <w:r>
+        <w:rPr>
+          <w:sz w:val="24"/>
+          <w:szCs w:val="24"/>
+        </w:rPr>
+        <w:t xml:space="preserve">Ignore ro, assume ro &gt;&gt; R1-4 </w:t>
+      </w:r>
+    </w:p>
+    <w:p>
+      <w:pPr>
+        <w:pStyle w:val="ListParagraph"/>
+        <w:numPr>
+          <w:ilvl w:val="0"/>
+          <w:numId w:val="4"/>
+        </w:numPr>
+        <w:spacing w:after="0"/>
+        <w:rPr>
+          <w:sz w:val="24"/>
+          <w:szCs w:val="24"/>
+        </w:rPr>
+      </w:pPr>
+      <w:r>
+        <w:rPr>
+          <w:sz w:val="24"/>
+          <w:szCs w:val="24"/>
+        </w:rPr>
+        <w:t>Find RC time constaint at each node</w:t>
+      </w:r>
+    </w:p>
+    <w:p>
+      <w:pPr>
+        <w:pStyle w:val="ListParagraph"/>
+        <w:numPr>
+          <w:ilvl w:val="1"/>
+          <w:numId w:val="4"/>
+        </w:numPr>
+        <w:spacing w:after="0"/>
+        <w:rPr>
+          <w:sz w:val="24"/>
+          <w:szCs w:val="24"/>
+        </w:rPr>
+      </w:pPr>
+      <w:r>
+        <w:rPr>
+          <w:sz w:val="24"/>
+          <w:szCs w:val="24"/>
+        </w:rPr>
+        <w:t>Ignore Cgd b/c Cgd = Cov &lt;&lt; Cgs = 2/3WLCox + Cov</w:t>
+      </w:r>
+    </w:p>
+    <w:p>
+      <w:pPr>
+        <w:pStyle w:val="ListParagraph"/>
+        <w:numPr>
+          <w:ilvl w:val="1"/>
+          <w:numId w:val="4"/>
+        </w:numPr>
+        <w:spacing w:after="0"/>
+        <w:rPr>
+          <w:sz w:val="24"/>
+          <w:szCs w:val="24"/>
+        </w:rPr>
+      </w:pPr>
+      <w:r>
+        <w:rPr>
+          <w:sz w:val="24"/>
+          <w:szCs w:val="24"/>
+        </w:rPr>
+        <w:t xml:space="preserve">Ignore bulk terminal caps b/c hard to estimate </w:t>
+      </w:r>
+    </w:p>
+    <w:p>
+      <w:pPr>
+        <w:pStyle w:val="ListParagraph"/>
+        <w:numPr>
+          <w:ilvl w:val="0"/>
+          <w:numId w:val="4"/>
+        </w:numPr>
+        <w:spacing w:after="0"/>
+        <w:rPr>
+          <w:sz w:val="24"/>
+          <w:szCs w:val="24"/>
+        </w:rPr>
+      </w:pPr>
+      <w:r>
+        <w:rPr>
+          <w:bCs/>
+          <w:iCs/>
+          <w:sz w:val="24"/>
+          <w:szCs w:val="24"/>
+        </w:rPr>
+        <w:t xml:space="preserve">Power </w:t>
+      </w:r>
+      <w:r>
+        <w:rPr>
+          <w:sz w:val="24"/>
+          <w:szCs w:val="24"/>
+        </w:rPr>
+        <w:sym w:font="Symbol" w:char="F0A3"/>
+      </w:r>
+      <w:r>
+        <w:rPr>
+          <w:bCs/>
+          <w:iCs/>
+          <w:sz w:val="24"/>
+          <w:szCs w:val="24"/>
+        </w:rPr>
+        <w:t xml:space="preserve"> 2mW,  V</w:t>
+      </w:r>
+      <w:r>
+        <w:rPr>
+          <w:bCs/>
+          <w:iCs/>
+          <w:sz w:val="24"/>
+          <w:szCs w:val="24"/>
+          <w:vertAlign w:val="subscript"/>
+        </w:rPr>
+        <w:t>dd</w:t>
+      </w:r>
+      <w:r>
+        <w:rPr>
+          <w:bCs/>
+          <w:iCs/>
+          <w:sz w:val="24"/>
+          <w:szCs w:val="24"/>
+          <w:vertAlign w:val="subscript"/>
+        </w:rPr>
+        <w:t xml:space="preserve"> </w:t>
+      </w:r>
+      <w:r>
+        <w:rPr>
+          <w:bCs/>
+          <w:iCs/>
+          <w:sz w:val="24"/>
+          <w:szCs w:val="24"/>
+        </w:rPr>
+        <w:t xml:space="preserve">- </w:t>
+      </w:r>
+      <w:r>
+        <w:rPr>
+          <w:bCs/>
+          <w:iCs/>
+          <w:sz w:val="24"/>
+          <w:szCs w:val="24"/>
+        </w:rPr>
+        <w:t>V</w:t>
+      </w:r>
+      <w:r>
+        <w:rPr>
+          <w:bCs/>
+          <w:iCs/>
+          <w:sz w:val="24"/>
+          <w:szCs w:val="24"/>
+          <w:vertAlign w:val="subscript"/>
+        </w:rPr>
+        <w:t>ss</w:t>
+      </w:r>
+      <w:r>
+        <w:rPr>
+          <w:bCs/>
+          <w:iCs/>
+          <w:sz w:val="24"/>
+          <w:szCs w:val="24"/>
+        </w:rPr>
+        <w:t xml:space="preserve"> = 5V</w:t>
+      </w:r>
+      <w:r>
+        <w:rPr>
+          <w:sz w:val="24"/>
+          <w:szCs w:val="24"/>
+        </w:rPr>
+        <w:sym w:font="Symbol" w:char="F0AE"/>
+      </w:r>
+      <w:r>
+        <w:rPr>
+          <w:bCs/>
+          <w:iCs/>
+          <w:sz w:val="24"/>
+          <w:szCs w:val="24"/>
+        </w:rPr>
+        <w:t xml:space="preserve"> I</w:t>
+      </w:r>
+      <w:r>
+        <w:rPr>
+          <w:bCs/>
+          <w:iCs/>
+          <w:sz w:val="24"/>
+          <w:szCs w:val="24"/>
+          <w:vertAlign w:val="subscript"/>
+        </w:rPr>
+        <w:t>ds_tot</w:t>
+      </w:r>
+      <w:r>
+        <w:rPr>
+          <w:bCs/>
+          <w:iCs/>
+          <w:sz w:val="24"/>
+          <w:szCs w:val="24"/>
+        </w:rPr>
+        <w:t xml:space="preserve"> </w:t>
+      </w:r>
+      <w:r>
+        <w:rPr>
+          <w:sz w:val="24"/>
+          <w:szCs w:val="24"/>
+        </w:rPr>
+        <w:sym w:font="Symbol" w:char="F0A3"/>
+      </w:r>
+      <w:r>
+        <w:rPr>
+          <w:bCs/>
+          <w:iCs/>
+          <w:sz w:val="24"/>
+          <w:szCs w:val="24"/>
+        </w:rPr>
+        <w:t xml:space="preserve"> </w:t>
+      </w:r>
+      <m:oMath>
+        <m:f>
+          <m:fPr>
+            <m:ctrlPr>
+              <w:rPr>
+                <w:rFonts w:ascii="Cambria Math" w:hAnsi="Cambria Math"/>
+                <w:sz w:val="24"/>
+                <w:szCs w:val="24"/>
+              </w:rPr>
+            </m:ctrlPr>
+          </m:fPr>
+          <m:num>
+            <m:r>
+              <m:rPr>
+                <m:sty m:val="p"/>
+              </m:rPr>
+              <w:rPr>
+                <w:rFonts w:ascii="Cambria Math" w:hAnsi="Cambria Math"/>
+                <w:sz w:val="24"/>
+                <w:szCs w:val="24"/>
+              </w:rPr>
+              <m:t>2mW</m:t>
+            </m:r>
+          </m:num>
+          <m:den>
+            <m:r>
+              <m:rPr>
+                <m:sty m:val="p"/>
+              </m:rPr>
+              <w:rPr>
+                <w:rFonts w:ascii="Cambria Math" w:hAnsi="Cambria Math"/>
+                <w:sz w:val="24"/>
+                <w:szCs w:val="24"/>
+              </w:rPr>
+              <m:t>5V</m:t>
+            </m:r>
+          </m:den>
+        </m:f>
+      </m:oMath>
+      <w:r>
+        <w:rPr>
+          <w:rFonts w:eastAsiaTheme="minorEastAsia"/>
+          <w:sz w:val="24"/>
+          <w:szCs w:val="24"/>
+        </w:rPr>
+        <w:t xml:space="preserve"> = 400</w:t>
+      </w:r>
+      <w:r>
+        <w:rPr>
+          <w:rFonts w:eastAsiaTheme="minorEastAsia"/>
+          <w:sz w:val="24"/>
+          <w:szCs w:val="24"/>
+        </w:rPr>
+        <w:t>A</w:t>
+      </w:r>
+    </w:p>
+    <w:p>
+      <w:pPr>
+        <w:pStyle w:val="ListParagraph"/>
+        <w:numPr>
+          <w:ilvl w:val="0"/>
+          <w:numId w:val="4"/>
+        </w:numPr>
+        <w:spacing w:after="0"/>
+        <w:rPr>
+          <w:sz w:val="24"/>
+          <w:szCs w:val="24"/>
+        </w:rPr>
+      </w:pPr>
+      <w:r>
+        <w:rPr>
+          <w:rFonts w:eastAsiaTheme="minorEastAsia"/>
+          <w:sz w:val="24"/>
+          <w:szCs w:val="24"/>
+        </w:rPr>
+        <w:t xml:space="preserve">Pick Vov = typical 0.3; L = 0.2um </w:t>
+      </w:r>
+    </w:p>
+    <w:p>
+      <w:pPr>
+        <w:pStyle w:val="ListParagraph"/>
+        <w:numPr>
+          <w:ilvl w:val="0"/>
+          <w:numId w:val="4"/>
+        </w:numPr>
+        <w:spacing w:after="0"/>
+        <w:rPr>
+          <w:sz w:val="24"/>
+          <w:szCs w:val="24"/>
+        </w:rPr>
+      </w:pPr>
+      <w:r>
+        <w:rPr>
+          <w:rFonts w:eastAsiaTheme="minorEastAsia"/>
+          <w:sz w:val="24"/>
+          <w:szCs w:val="24"/>
+        </w:rPr>
+        <w:t>Sweep over Ids distribution over 4 branches and 4 stage gains allocation</w:t>
+      </w:r>
+    </w:p>
+    <w:p>
+      <w:pPr>
+        <w:pStyle w:val="ListParagraph"/>
+        <w:numPr>
+          <w:ilvl w:val="1"/>
+          <w:numId w:val="4"/>
+        </w:numPr>
+        <w:spacing w:after="0"/>
+        <w:rPr>
+          <w:sz w:val="24"/>
+          <w:szCs w:val="24"/>
+        </w:rPr>
+      </w:pPr>
+      <w:r>
+        <w:rPr>
+          <w:rFonts w:eastAsiaTheme="minorEastAsia"/>
+          <w:sz w:val="24"/>
+          <w:szCs w:val="24"/>
+        </w:rPr>
+        <w:t xml:space="preserve">4 branches of Ids sum up to </w:t>
+      </w:r>
+      <w:r>
+        <w:rPr>
+          <w:bCs/>
+          <w:iCs/>
+          <w:sz w:val="24"/>
+          <w:szCs w:val="24"/>
+        </w:rPr>
+        <w:t>I</w:t>
+      </w:r>
+      <w:r>
+        <w:rPr>
+          <w:bCs/>
+          <w:iCs/>
+          <w:sz w:val="24"/>
+          <w:szCs w:val="24"/>
+          <w:vertAlign w:val="subscript"/>
+        </w:rPr>
+        <w:t>ds_tot</w:t>
+      </w:r>
+    </w:p>
+    <w:p>
+      <w:pPr>
+        <w:pStyle w:val="ListParagraph"/>
+        <w:numPr>
+          <w:ilvl w:val="1"/>
+          <w:numId w:val="4"/>
+        </w:numPr>
+        <w:spacing w:after="0"/>
+        <w:rPr>
+          <w:sz w:val="24"/>
+          <w:szCs w:val="24"/>
+        </w:rPr>
+      </w:pPr>
+      <w:r>
+        <w:rPr>
+          <w:bCs/>
+          <w:iCs/>
+          <w:sz w:val="24"/>
+          <w:szCs w:val="24"/>
+        </w:rPr>
+        <w:t>Product of 4 stages’ gain equal to our target gain of 30k</w:t>
+      </w:r>
+    </w:p>
+    <w:p>
+      <w:pPr>
+        <w:pStyle w:val="ListParagraph"/>
+        <w:numPr>
+          <w:ilvl w:val="0"/>
+          <w:numId w:val="4"/>
+        </w:numPr>
+        <w:spacing w:after="0"/>
+        <w:rPr>
+          <w:sz w:val="24"/>
+          <w:szCs w:val="24"/>
+        </w:rPr>
+      </w:pPr>
+      <w:r>
+        <w:rPr>
+          <w:sz w:val="24"/>
+          <w:szCs w:val="24"/>
+        </w:rPr>
+        <w:t xml:space="preserve">During </w:t>
+      </w:r>
+      <w:r>
+        <w:rPr>
+          <w:sz w:val="24"/>
+          <w:szCs w:val="24"/>
+        </w:rPr>
+        <w:t>each iteration, calculate:</w:t>
+      </w:r>
+    </w:p>
+    <w:p>
+      <w:pPr>
+        <w:pStyle w:val="ListParagraph"/>
+        <w:numPr>
+          <w:ilvl w:val="1"/>
+          <w:numId w:val="4"/>
+        </w:numPr>
+        <w:spacing w:after="0"/>
+        <w:rPr>
+          <w:sz w:val="24"/>
+          <w:szCs w:val="24"/>
+        </w:rPr>
+      </w:pPr>
+      <w:r>
+        <w:rPr>
+          <w:sz w:val="24"/>
+          <w:szCs w:val="24"/>
+        </w:rPr>
+        <w:t>gm and</w:t>
+      </w:r>
+      <w:r>
+        <w:rPr>
+          <w:sz w:val="24"/>
+          <w:szCs w:val="24"/>
+        </w:rPr>
+        <w:t xml:space="preserve"> </w:t>
+      </w:r>
+      <w:r>
+        <w:rPr>
+          <w:sz w:val="24"/>
+          <w:szCs w:val="24"/>
+        </w:rPr>
+        <w:t>W for each xtor</w:t>
+      </w:r>
+    </w:p>
+    <w:p>
+      <w:pPr>
+        <w:pStyle w:val="ListParagraph"/>
+        <w:numPr>
+          <w:ilvl w:val="1"/>
+          <w:numId w:val="4"/>
+        </w:numPr>
+        <w:spacing w:after="0"/>
+        <w:rPr>
+          <w:sz w:val="24"/>
+          <w:szCs w:val="24"/>
+        </w:rPr>
+      </w:pPr>
+      <w:r>
+        <w:rPr>
+          <w:sz w:val="24"/>
+          <w:szCs w:val="24"/>
+        </w:rPr>
+        <w:t>R1-R4</w:t>
+      </w:r>
+    </w:p>
+    <w:p>
+      <w:pPr>
+        <w:pStyle w:val="ListParagraph"/>
+        <w:numPr>
+          <w:ilvl w:val="1"/>
+          <w:numId w:val="4"/>
+        </w:numPr>
+        <w:spacing w:after="0"/>
+        <w:rPr>
+          <w:sz w:val="24"/>
+          <w:szCs w:val="24"/>
+        </w:rPr>
+      </w:pPr>
+      <w:r>
+        <w:rPr>
+          <w:sz w:val="24"/>
+          <w:szCs w:val="24"/>
+        </w:rPr>
+        <w:t>tau for the 5 major nodes (in, x, y, z, out)</w:t>
+      </w:r>
+    </w:p>
+    <w:p>
+      <w:pPr>
+        <w:pStyle w:val="ListParagraph"/>
+        <w:numPr>
+          <w:ilvl w:val="1"/>
+          <w:numId w:val="4"/>
+        </w:numPr>
+        <w:spacing w:after="0"/>
+        <w:rPr>
+          <w:sz w:val="24"/>
+          <w:szCs w:val="24"/>
+        </w:rPr>
+      </w:pPr>
+      <w:r>
+        <w:rPr>
+          <w:sz w:val="24"/>
+          <w:szCs w:val="24"/>
+        </w:rPr>
+        <w:t>from tau calculate f-3db see if it meets our spec of 90MHz</w:t>
+      </w:r>
+    </w:p>
+    <w:p>
+      <w:pPr>
+        <w:pStyle w:val="ListParagraph"/>
+        <w:spacing w:after="0"/>
+        <w:ind w:left="1440"/>
+        <w:rPr>
+          <w:sz w:val="24"/>
+          <w:szCs w:val="24"/>
+        </w:rPr>
+      </w:pPr>
+    </w:p>
+    <w:p>
+      <w:pPr>
+        <w:spacing w:after="0"/>
+      </w:pPr>
+      <w:r>
+        <w:t>First pass design strategy</w:t>
+      </w:r>
+    </w:p>
+    <w:p>
+      <w:pPr>
+        <w:pStyle w:val="ListParagraph"/>
+        <w:numPr>
+          <w:ilvl w:val="0"/>
+          <w:numId w:val="1"/>
+        </w:numPr>
+        <w:spacing w:after="0"/>
+      </w:pPr>
+      <w:r>
+        <w:t>Find gain equation at each of the 4 stages</w:t>
+      </w:r>
+    </w:p>
+    <w:p>
+      <w:pPr>
+        <w:pStyle w:val="ListParagraph"/>
+        <w:numPr>
+          <w:ilvl w:val="1"/>
+          <w:numId w:val="1"/>
+        </w:numPr>
+        <w:spacing w:after="0"/>
+      </w:pPr>
+      <w:r>
+        <w:t xml:space="preserve">Ignore ro, assume ro &gt;&gt; R1-4 </w:t>
+      </w:r>
+    </w:p>
+    <w:p>
+      <w:pPr>
+        <w:pStyle w:val="ListParagraph"/>
+        <w:numPr>
+          <w:ilvl w:val="0"/>
+          <w:numId w:val="1"/>
+        </w:numPr>
+        <w:spacing w:after="0"/>
+      </w:pPr>
+      <w:r>
+        <w:t>Find RC time constaint at each node</w:t>
+      </w:r>
+    </w:p>
+    <w:p>
+      <w:pPr>
+        <w:pStyle w:val="ListParagraph"/>
+        <w:numPr>
+          <w:ilvl w:val="1"/>
+          <w:numId w:val="1"/>
+        </w:numPr>
+        <w:spacing w:after="0"/>
+      </w:pPr>
+      <w:r>
+        <w:t>Ignore Cgd b/c Cgd = Cov &lt;&lt; Cgs = 2/3WLCox + Cov</w:t>
+      </w:r>
+    </w:p>
+    <w:p>
+      <w:pPr>
+        <w:pStyle w:val="ListParagraph"/>
+        <w:numPr>
+          <w:ilvl w:val="1"/>
+          <w:numId w:val="1"/>
+        </w:numPr>
+        <w:spacing w:after="0"/>
+      </w:pPr>
+      <w:r>
+        <w:t xml:space="preserve">Ignore bulk terminal caps b/c hard to estimate </w:t>
+      </w:r>
+    </w:p>
+    <w:p>
+      <w:pPr>
+        <w:pStyle w:val="ListParagraph"/>
+        <w:numPr>
+          <w:ilvl w:val="0"/>
+          <w:numId w:val="1"/>
+        </w:numPr>
+        <w:spacing w:after="0"/>
+      </w:pPr>
+      <w:r>
+        <w:t>Product of the 4 gains &gt;= 30k. Allocate a percentage of 30k for each stage</w:t>
+      </w:r>
+    </w:p>
+    <w:p>
+      <w:pPr>
+        <w:pStyle w:val="ListParagraph"/>
+        <w:numPr>
+          <w:ilvl w:val="0"/>
+          <w:numId w:val="1"/>
+        </w:numPr>
+        <w:spacing w:after="0"/>
+      </w:pPr>
+      <w:r>
+        <w:t>1/(sum of all nodes’ time constants) &gt;= 90MHz. Allocate a percentage of 1/90Mhz for each node.</w:t>
+      </w:r>
+    </w:p>
+    <w:p>
+      <w:pPr>
+        <w:pStyle w:val="ListParagraph"/>
+        <w:numPr>
+          <w:ilvl w:val="0"/>
+          <w:numId w:val="1"/>
+        </w:numPr>
+        <w:spacing w:after="0"/>
+      </w:pPr>
+      <w:r>
+        <w:t>At this point, we have each stage’s gain in function of gm, R; each node’s time constant as a function of gm, R, C. We can correlate the 2 equations to assign values to gm, C, R variables.</w:t>
+      </w:r>
+    </w:p>
+    <w:p>
+      <w:pPr>
+        <w:pStyle w:val="ListParagraph"/>
+        <w:numPr>
+          <w:ilvl w:val="0"/>
+          <w:numId w:val="1"/>
+        </w:numPr>
+        <w:spacing w:after="0"/>
+      </w:pPr>
+      <w:r>
+        <w:t>From gm, we can find W.</w:t>
+      </w:r>
+    </w:p>
+    <w:p>
+      <w:pPr>
+        <w:pStyle w:val="ListParagraph"/>
+        <w:numPr>
+          <w:ilvl w:val="0"/>
+          <w:numId w:val="1"/>
+        </w:numPr>
+        <w:spacing w:after="0"/>
+      </w:pPr>
+      <w:r>
+        <w:t>After all xtors are sized, we will calculate Ids of the xtors connected to Vbias-Gen to determine the biasing voltage.</w:t>
+      </w:r>
+    </w:p>
     <w:p>
       <w:pPr>
         <w:spacing w:after="0"/>
@@ -2273,8 +3688,8 @@
 </file>
 
 <file path=word/numbering.xml><?xml version="1.0" encoding="utf-8"?>
-<w:numbering xmlns:wpc="http://schemas.microsoft.com/office/word/2010/wordprocessingCanvas" xmlns:mc="http://schemas.openxmlformats.org/markup-compatibility/2006" xmlns:o="urn:schemas-microsoft-com:office:office" xmlns:r="http://schemas.openxmlformats.org/officeDocument/2006/relationships" xmlns:m="http://schemas.openxmlformats.org/officeDocument/2006/math" xmlns:v="urn:schemas-microsoft-com:vml" xmlns:wp14="http://schemas.microsoft.com/office/word/2010/wordprocessingDrawing" xmlns:wp="http://schemas.openxmlformats.org/drawingml/2006/wordprocessingDrawing" xmlns:w10="urn:schemas-microsoft-com:office:word" xmlns:w="http://schemas.openxmlformats.org/wordprocessingml/2006/main" xmlns:w14="http://schemas.microsoft.com/office/word/2010/wordml" xmlns:w15="http://schemas.microsoft.com/office/word/2012/wordml" xmlns:wpg="http://schemas.microsoft.com/office/word/2010/wordprocessingGroup" xmlns:wpi="http://schemas.microsoft.com/office/word/2010/wordprocessingInk" xmlns:wne="http://schemas.microsoft.com/office/word/2006/wordml" xmlns:wps="http://schemas.microsoft.com/office/word/2010/wordprocessingShape" mc:Ignorable="w14 w15 wp14">
-  <w:abstractNum w:abstractNumId="0" w15:restartNumberingAfterBreak="0">
+<w:numbering xmlns:wpc="http://schemas.microsoft.com/office/word/2010/wordprocessingCanvas" xmlns:mc="http://schemas.openxmlformats.org/markup-compatibility/2006" xmlns:o="urn:schemas-microsoft-com:office:office" xmlns:r="http://schemas.openxmlformats.org/officeDocument/2006/relationships" xmlns:m="http://schemas.openxmlformats.org/officeDocument/2006/math" xmlns:v="urn:schemas-microsoft-com:vml" xmlns:wp14="http://schemas.microsoft.com/office/word/2010/wordprocessingDrawing" xmlns:wp="http://schemas.openxmlformats.org/drawingml/2006/wordprocessingDrawing" xmlns:w10="urn:schemas-microsoft-com:office:word" xmlns:w="http://schemas.openxmlformats.org/wordprocessingml/2006/main" xmlns:w14="http://schemas.microsoft.com/office/word/2010/wordml" xmlns:wpg="http://schemas.microsoft.com/office/word/2010/wordprocessingGroup" xmlns:wpi="http://schemas.microsoft.com/office/word/2010/wordprocessingInk" xmlns:wne="http://schemas.microsoft.com/office/word/2006/wordml" xmlns:wps="http://schemas.microsoft.com/office/word/2010/wordprocessingShape" mc:Ignorable="w14 wp14">
+  <w:abstractNum w:abstractNumId="0">
     <w:nsid w:val="10082562"/>
     <w:multiLevelType w:val="hybridMultilevel"/>
     <w:tmpl w:val="922AD956"/>
@@ -2387,7 +3802,7 @@
       </w:rPr>
     </w:lvl>
   </w:abstractNum>
-  <w:abstractNum w:abstractNumId="1" w15:restartNumberingAfterBreak="0">
+  <w:abstractNum w:abstractNumId="1">
     <w:nsid w:val="242014CA"/>
     <w:multiLevelType w:val="hybridMultilevel"/>
     <w:tmpl w:val="C3C25C8C"/>
@@ -2500,10 +3915,99 @@
       </w:rPr>
     </w:lvl>
   </w:abstractNum>
-  <w:abstractNum w:abstractNumId="2" w15:restartNumberingAfterBreak="0">
+  <w:abstractNum w:abstractNumId="2">
     <w:nsid w:val="308066F3"/>
     <w:multiLevelType w:val="hybridMultilevel"/>
     <w:tmpl w:val="A33468EE"/>
+    <w:lvl w:ilvl="0" w:tplc="0409000F">
+      <w:start w:val="1"/>
+      <w:numFmt w:val="decimal"/>
+      <w:lvlText w:val="%1."/>
+      <w:lvlJc w:val="left"/>
+      <w:pPr>
+        <w:ind w:left="720" w:hanging="360"/>
+      </w:pPr>
+      <w:rPr>
+        <w:rFonts w:hint="default"/>
+      </w:rPr>
+    </w:lvl>
+    <w:lvl w:ilvl="1" w:tplc="04090019">
+      <w:start w:val="1"/>
+      <w:numFmt w:val="lowerLetter"/>
+      <w:lvlText w:val="%2."/>
+      <w:lvlJc w:val="left"/>
+      <w:pPr>
+        <w:ind w:left="1440" w:hanging="360"/>
+      </w:pPr>
+    </w:lvl>
+    <w:lvl w:ilvl="2" w:tplc="0409001B" w:tentative="1">
+      <w:start w:val="1"/>
+      <w:numFmt w:val="lowerRoman"/>
+      <w:lvlText w:val="%3."/>
+      <w:lvlJc w:val="right"/>
+      <w:pPr>
+        <w:ind w:left="2160" w:hanging="180"/>
+      </w:pPr>
+    </w:lvl>
+    <w:lvl w:ilvl="3" w:tplc="0409000F" w:tentative="1">
+      <w:start w:val="1"/>
+      <w:numFmt w:val="decimal"/>
+      <w:lvlText w:val="%4."/>
+      <w:lvlJc w:val="left"/>
+      <w:pPr>
+        <w:ind w:left="2880" w:hanging="360"/>
+      </w:pPr>
+    </w:lvl>
+    <w:lvl w:ilvl="4" w:tplc="04090019" w:tentative="1">
+      <w:start w:val="1"/>
+      <w:numFmt w:val="lowerLetter"/>
+      <w:lvlText w:val="%5."/>
+      <w:lvlJc w:val="left"/>
+      <w:pPr>
+        <w:ind w:left="3600" w:hanging="360"/>
+      </w:pPr>
+    </w:lvl>
+    <w:lvl w:ilvl="5" w:tplc="0409001B" w:tentative="1">
+      <w:start w:val="1"/>
+      <w:numFmt w:val="lowerRoman"/>
+      <w:lvlText w:val="%6."/>
+      <w:lvlJc w:val="right"/>
+      <w:pPr>
+        <w:ind w:left="4320" w:hanging="180"/>
+      </w:pPr>
+    </w:lvl>
+    <w:lvl w:ilvl="6" w:tplc="0409000F" w:tentative="1">
+      <w:start w:val="1"/>
+      <w:numFmt w:val="decimal"/>
+      <w:lvlText w:val="%7."/>
+      <w:lvlJc w:val="left"/>
+      <w:pPr>
+        <w:ind w:left="5040" w:hanging="360"/>
+      </w:pPr>
+    </w:lvl>
+    <w:lvl w:ilvl="7" w:tplc="04090019" w:tentative="1">
+      <w:start w:val="1"/>
+      <w:numFmt w:val="lowerLetter"/>
+      <w:lvlText w:val="%8."/>
+      <w:lvlJc w:val="left"/>
+      <w:pPr>
+        <w:ind w:left="5760" w:hanging="360"/>
+      </w:pPr>
+    </w:lvl>
+    <w:lvl w:ilvl="8" w:tplc="0409001B" w:tentative="1">
+      <w:start w:val="1"/>
+      <w:numFmt w:val="lowerRoman"/>
+      <w:lvlText w:val="%9."/>
+      <w:lvlJc w:val="right"/>
+      <w:pPr>
+        <w:ind w:left="6480" w:hanging="180"/>
+      </w:pPr>
+    </w:lvl>
+  </w:abstractNum>
+  <w:abstractNum w:abstractNumId="3">
+    <w:nsid w:val="36B45E30"/>
+    <w:multiLevelType w:val="hybridMultilevel"/>
+    <w:tmpl w:val="699CDC52"/>
     <w:lvl w:ilvl="0" w:tplc="0409000F">
       <w:start w:val="1"/>
       <w:numFmt w:val="decimal"/>
@@ -2598,11 +4102,14 @@
   <w:num w:numId="3">
     <w:abstractNumId w:val="1"/>
   </w:num>
+  <w:num w:numId="4">
+    <w:abstractNumId w:val="3"/>
+  </w:num>
 </w:numbering>
 </file>
 
 <file path=word/styles.xml><?xml version="1.0" encoding="utf-8"?>
-<w:styles xmlns:mc="http://schemas.openxmlformats.org/markup-compatibility/2006" xmlns:r="http://schemas.openxmlformats.org/officeDocument/2006/relationships" xmlns:w="http://schemas.openxmlformats.org/wordprocessingml/2006/main" xmlns:w14="http://schemas.microsoft.com/office/word/2010/wordml" xmlns:w15="http://schemas.microsoft.com/office/word/2012/wordml" mc:Ignorable="w14 w15">
+<w:styles xmlns:mc="http://schemas.openxmlformats.org/markup-compatibility/2006" xmlns:r="http://schemas.openxmlformats.org/officeDocument/2006/relationships" xmlns:w="http://schemas.openxmlformats.org/wordprocessingml/2006/main" xmlns:w14="http://schemas.microsoft.com/office/word/2010/wordml" mc:Ignorable="w14">
   <w:docDefaults>
     <w:rPrDefault>
       <w:rPr>
@@ -2618,378 +4125,144 @@
       </w:pPr>
     </w:pPrDefault>
   </w:docDefaults>
-  <w:latentStyles w:defLockedState="0" w:defUIPriority="99" w:defSemiHidden="0" w:defUnhideWhenUsed="0" w:defQFormat="0" w:count="371">
-    <w:lsdException w:name="Normal" w:uiPriority="0" w:qFormat="1"/>
-    <w:lsdException w:name="heading 1" w:uiPriority="9" w:qFormat="1"/>
-    <w:lsdException w:name="heading 2" w:semiHidden="1" w:uiPriority="9" w:unhideWhenUsed="1" w:qFormat="1"/>
-    <w:lsdException w:name="heading 3" w:semiHidden="1" w:uiPriority="9" w:unhideWhenUsed="1" w:qFormat="1"/>
-    <w:lsdException w:name="heading 4" w:semiHidden="1" w:uiPriority="9" w:unhideWhenUsed="1" w:qFormat="1"/>
-    <w:lsdException w:name="heading 5" w:semiHidden="1" w:uiPriority="9" w:unhideWhenUsed="1" w:qFormat="1"/>
-    <w:lsdException w:name="heading 6" w:semiHidden="1" w:uiPriority="9" w:unhideWhenUsed="1" w:qFormat="1"/>
-    <w:lsdException w:name="heading 7" w:semiHidden="1" w:uiPriority="9" w:unhideWhenUsed="1" w:qFormat="1"/>
-    <w:lsdException w:name="heading 8" w:semiHidden="1" w:uiPriority="9" w:unhideWhenUsed="1" w:qFormat="1"/>
-    <w:lsdException w:name="heading 9" w:semiHidden="1" w:uiPriority="9" w:unhideWhenUsed="1" w:qFormat="1"/>
-    <w:lsdException w:name="index 1" w:semiHidden="1" w:unhideWhenUsed="1"/>
-    <w:lsdException w:name="index 2" w:semiHidden="1" w:unhideWhenUsed="1"/>
-    <w:lsdException w:name="index 3" w:semiHidden="1" w:unhideWhenUsed="1"/>
-    <w:lsdException w:name="index 4" w:semiHidden="1" w:unhideWhenUsed="1"/>
-    <w:lsdException w:name="index 5" w:semiHidden="1" w:unhideWhenUsed="1"/>
-    <w:lsdException w:name="index 6" w:semiHidden="1" w:unhideWhenUsed="1"/>
-    <w:lsdException w:name="index 7" w:semiHidden="1" w:unhideWhenUsed="1"/>
-    <w:lsdException w:name="index 8" w:semiHidden="1" w:unhideWhenUsed="1"/>
-    <w:lsdException w:name="index 9" w:semiHidden="1" w:unhideWhenUsed="1"/>
-    <w:lsdException w:name="toc 1" w:semiHidden="1" w:uiPriority="39" w:unhideWhenUsed="1"/>
-    <w:lsdException w:name="toc 2" w:semiHidden="1" w:uiPriority="39" w:unhideWhenUsed="1"/>
-    <w:lsdException w:name="toc 3" w:semiHidden="1" w:uiPriority="39" w:unhideWhenUsed="1"/>
-    <w:lsdException w:name="toc 4" w:semiHidden="1" w:uiPriority="39" w:unhideWhenUsed="1"/>
-    <w:lsdException w:name="toc 5" w:semiHidden="1" w:uiPriority="39" w:unhideWhenUsed="1"/>
-    <w:lsdException w:name="toc 6" w:semiHidden="1" w:uiPriority="39" w:unhideWhenUsed="1"/>
-    <w:lsdException w:name="toc 7" w:semiHidden="1" w:uiPriority="39" w:unhideWhenUsed="1"/>
-    <w:lsdException w:name="toc 8" w:semiHidden="1" w:uiPriority="39" w:unhideWhenUsed="1"/>
-    <w:lsdException w:name="toc 9" w:semiHidden="1" w:uiPriority="39" w:unhideWhenUsed="1"/>
-    <w:lsdException w:name="Normal Indent" w:semiHidden="1" w:unhideWhenUsed="1"/>
-    <w:lsdException w:name="footnote text" w:semiHidden="1" w:unhideWhenUsed="1"/>
-    <w:lsdException w:name="annotation text" w:semiHidden="1" w:unhideWhenUsed="1"/>
-    <w:lsdException w:name="header" w:semiHidden="1" w:unhideWhenUsed="1"/>
-    <w:lsdException w:name="footer" w:semiHidden="1" w:unhideWhenUsed="1"/>
-    <w:lsdException w:name="index heading" w:semiHidden="1" w:unhideWhenUsed="1"/>
-    <w:lsdException w:name="caption" w:semiHidden="1" w:uiPriority="35" w:unhideWhenUsed="1" w:qFormat="1"/>
-    <w:lsdException w:name="table of figures" w:semiHidden="1" w:unhideWhenUsed="1"/>
-    <w:lsdException w:name="envelope address" w:semiHidden="1" w:unhideWhenUsed="1"/>
-    <w:lsdException w:name="envelope return" w:semiHidden="1" w:unhideWhenUsed="1"/>
-    <w:lsdException w:name="footnote reference" w:semiHidden="1" w:unhideWhenUsed="1"/>
-    <w:lsdException w:name="annotation reference" w:semiHidden="1" w:unhideWhenUsed="1"/>
-    <w:lsdException w:name="line number" w:semiHidden="1" w:unhideWhenUsed="1"/>
-    <w:lsdException w:name="page number" w:semiHidden="1" w:unhideWhenUsed="1"/>
-    <w:lsdException w:name="endnote reference" w:semiHidden="1" w:unhideWhenUsed="1"/>
-    <w:lsdException w:name="endnote text" w:semiHidden="1" w:unhideWhenUsed="1"/>
-    <w:lsdException w:name="table of authorities" w:semiHidden="1" w:unhideWhenUsed="1"/>
-    <w:lsdException w:name="macro" w:semiHidden="1" w:unhideWhenUsed="1"/>
-    <w:lsdException w:name="toa heading" w:semiHidden="1" w:unhideWhenUsed="1"/>
-    <w:lsdException w:name="List" w:semiHidden="1" w:unhideWhenUsed="1"/>
-    <w:lsdException w:name="List Bullet" w:semiHidden="1" w:unhideWhenUsed="1"/>
-    <w:lsdException w:name="List Number" w:semiHidden="1" w:unhideWhenUsed="1"/>
-    <w:lsdException w:name="List 2" w:semiHidden="1" w:unhideWhenUsed="1"/>
-    <w:lsdException w:name="List 3" w:semiHidden="1" w:unhideWhenUsed="1"/>
-    <w:lsdException w:name="List 4" w:semiHidden="1" w:unhideWhenUsed="1"/>
-    <w:lsdException w:name="List 5" w:semiHidden="1" w:unhideWhenUsed="1"/>
-    <w:lsdException w:name="List Bullet 2" w:semiHidden="1" w:unhideWhenUsed="1"/>
-    <w:lsdException w:name="List Bullet 3" w:semiHidden="1" w:unhideWhenUsed="1"/>
-    <w:lsdException w:name="List Bullet 4" w:semiHidden="1" w:unhideWhenUsed="1"/>
-    <w:lsdException w:name="List Bullet 5" w:semiHidden="1" w:unhideWhenUsed="1"/>
-    <w:lsdException w:name="List Number 2" w:semiHidden="1" w:unhideWhenUsed="1"/>
-    <w:lsdException w:name="List Number 3" w:semiHidden="1" w:unhideWhenUsed="1"/>
-    <w:lsdException w:name="List Number 4" w:semiHidden="1" w:unhideWhenUsed="1"/>
-    <w:lsdException w:name="List Number 5" w:semiHidden="1" w:unhideWhenUsed="1"/>
-    <w:lsdException w:name="Title" w:uiPriority="10" w:qFormat="1"/>
-    <w:lsdException w:name="Closing" w:semiHidden="1" w:unhideWhenUsed="1"/>
-    <w:lsdException w:name="Signature" w:semiHidden="1" w:unhideWhenUsed="1"/>
-    <w:lsdException w:name="Default Paragraph Font" w:semiHidden="1" w:uiPriority="1" w:unhideWhenUsed="1"/>
-    <w:lsdException w:name="Body Text" w:semiHidden="1" w:unhideWhenUsed="1"/>
-    <w:lsdException w:name="Body Text Indent" w:semiHidden="1" w:unhideWhenUsed="1"/>
-    <w:lsdException w:name="List Continue" w:semiHidden="1" w:unhideWhenUsed="1"/>
-    <w:lsdException w:name="List Continue 2" w:semiHidden="1" w:unhideWhenUsed="1"/>
-    <w:lsdException w:name="List Continue 3" w:semiHidden="1" w:unhideWhenUsed="1"/>
-    <w:lsdException w:name="List Continue 4" w:semiHidden="1" w:unhideWhenUsed="1"/>
-    <w:lsdException w:name="List Continue 5" w:semiHidden="1" w:unhideWhenUsed="1"/>
-    <w:lsdException w:name="Message Header" w:semiHidden="1" w:unhideWhenUsed="1"/>
-    <w:lsdException w:name="Subtitle" w:uiPriority="11" w:qFormat="1"/>
-    <w:lsdException w:name="Salutation" w:semiHidden="1" w:unhideWhenUsed="1"/>
-    <w:lsdException w:name="Date" w:semiHidden="1" w:unhideWhenUsed="1"/>
-    <w:lsdException w:name="Body Text First Indent" w:semiHidden="1" w:unhideWhenUsed="1"/>
-    <w:lsdException w:name="Body Text First Indent 2" w:semiHidden="1" w:unhideWhenUsed="1"/>
-    <w:lsdException w:name="Note Heading" w:semiHidden="1" w:unhideWhenUsed="1"/>
-    <w:lsdException w:name="Body Text 2" w:semiHidden="1" w:unhideWhenUsed="1"/>
-    <w:lsdException w:name="Body Text 3" w:semiHidden="1" w:unhideWhenUsed="1"/>
-    <w:lsdException w:name="Body Text Indent 2" w:semiHidden="1" w:unhideWhenUsed="1"/>
-    <w:lsdException w:name="Body Text Indent 3" w:semiHidden="1" w:unhideWhenUsed="1"/>
-    <w:lsdException w:name="Block Text" w:semiHidden="1" w:unhideWhenUsed="1"/>
-    <w:lsdException w:name="Hyperlink" w:semiHidden="1" w:unhideWhenUsed="1"/>
-    <w:lsdException w:name="FollowedHyperlink" w:semiHidden="1" w:unhideWhenUsed="1"/>
-    <w:lsdException w:name="Strong" w:uiPriority="22" w:qFormat="1"/>
-    <w:lsdException w:name="Emphasis" w:uiPriority="20" w:qFormat="1"/>
-    <w:lsdException w:name="Document Map" w:semiHidden="1" w:unhideWhenUsed="1"/>
-    <w:lsdException w:name="Plain Text" w:semiHidden="1" w:unhideWhenUsed="1"/>
-    <w:lsdException w:name="E-mail Signature" w:semiHidden="1" w:unhideWhenUsed="1"/>
-    <w:lsdException w:name="HTML Top of Form" w:semiHidden="1" w:unhideWhenUsed="1"/>
-    <w:lsdException w:name="HTML Bottom of Form" w:semiHidden="1" w:unhideWhenUsed="1"/>
-    <w:lsdException w:name="Normal (Web)" w:semiHidden="1" w:unhideWhenUsed="1"/>
-    <w:lsdException w:name="HTML Acronym" w:semiHidden="1" w:unhideWhenUsed="1"/>
-    <w:lsdException w:name="HTML Address" w:semiHidden="1" w:unhideWhenUsed="1"/>
-    <w:lsdException w:name="HTML Cite" w:semiHidden="1" w:unhideWhenUsed="1"/>
-    <w:lsdException w:name="HTML Code" w:semiHidden="1" w:unhideWhenUsed="1"/>
-    <w:lsdException w:name="HTML Definition" w:semiHidden="1" w:unhideWhenUsed="1"/>
-    <w:lsdException w:name="HTML Keyboard" w:semiHidden="1" w:unhideWhenUsed="1"/>
-    <w:lsdException w:name="HTML Preformatted" w:semiHidden="1" w:unhideWhenUsed="1"/>
-    <w:lsdException w:name="HTML Sample" w:semiHidden="1" w:unhideWhenUsed="1"/>
-    <w:lsdException w:name="HTML Typewriter" w:semiHidden="1" w:unhideWhenUsed="1"/>
-    <w:lsdException w:name="HTML Variable" w:semiHidden="1" w:unhideWhenUsed="1"/>
-    <w:lsdException w:name="Normal Table" w:semiHidden="1" w:unhideWhenUsed="1"/>
-    <w:lsdException w:name="annotation subject" w:semiHidden="1" w:unhideWhenUsed="1"/>
-    <w:lsdException w:name="No List" w:semiHidden="1" w:unhideWhenUsed="1"/>
-    <w:lsdException w:name="Outline List 1" w:semiHidden="1" w:unhideWhenUsed="1"/>
-    <w:lsdException w:name="Outline List 2" w:semiHidden="1" w:unhideWhenUsed="1"/>
-    <w:lsdException w:name="Outline List 3" w:semiHidden="1" w:unhideWhenUsed="1"/>
-    <w:lsdException w:name="Table Simple 1" w:semiHidden="1" w:unhideWhenUsed="1"/>
-    <w:lsdException w:name="Table Simple 2" w:semiHidden="1" w:unhideWhenUsed="1"/>
-    <w:lsdException w:name="Table Simple 3" w:semiHidden="1" w:unhideWhenUsed="1"/>
-    <w:lsdException w:name="Table Classic 1" w:semiHidden="1" w:unhideWhenUsed="1"/>
-    <w:lsdException w:name="Table Classic 2" w:semiHidden="1" w:unhideWhenUsed="1"/>
-    <w:lsdException w:name="Table Classic 3" w:semiHidden="1" w:unhideWhenUsed="1"/>
-    <w:lsdException w:name="Table Classic 4" w:semiHidden="1" w:unhideWhenUsed="1"/>
-    <w:lsdException w:name="Table Colorful 1" w:semiHidden="1" w:unhideWhenUsed="1"/>
-    <w:lsdException w:name="Table Colorful 2" w:semiHidden="1" w:unhideWhenUsed="1"/>
-    <w:lsdException w:name="Table Colorful 3" w:semiHidden="1" w:unhideWhenUsed="1"/>
-    <w:lsdException w:name="Table Columns 1" w:semiHidden="1" w:unhideWhenUsed="1"/>
-    <w:lsdException w:name="Table Columns 2" w:semiHidden="1" w:unhideWhenUsed="1"/>
-    <w:lsdException w:name="Table Columns 3" w:semiHidden="1" w:unhideWhenUsed="1"/>
-    <w:lsdException w:name="Table Columns 4" w:semiHidden="1" w:unhideWhenUsed="1"/>
-    <w:lsdException w:name="Table Columns 5" w:semiHidden="1" w:unhideWhenUsed="1"/>
-    <w:lsdException w:name="Table Grid 1" w:semiHidden="1" w:unhideWhenUsed="1"/>
-    <w:lsdException w:name="Table Grid 2" w:semiHidden="1" w:unhideWhenUsed="1"/>
-    <w:lsdException w:name="Table Grid 3" w:semiHidden="1" w:unhideWhenUsed="1"/>
-    <w:lsdException w:name="Table Grid 4" w:semiHidden="1" w:unhideWhenUsed="1"/>
-    <w:lsdException w:name="Table Grid 5" w:semiHidden="1" w:unhideWhenUsed="1"/>
-    <w:lsdException w:name="Table Grid 6" w:semiHidden="1" w:unhideWhenUsed="1"/>
-    <w:lsdException w:name="Table Grid 7" w:semiHidden="1" w:unhideWhenUsed="1"/>
-    <w:lsdException w:name="Table Grid 8" w:semiHidden="1" w:unhideWhenUsed="1"/>
-    <w:lsdException w:name="Table List 1" w:semiHidden="1" w:unhideWhenUsed="1"/>
-    <w:lsdException w:name="Table List 2" w:semiHidden="1" w:unhideWhenUsed="1"/>
-    <w:lsdException w:name="Table List 3" w:semiHidden="1" w:unhideWhenUsed="1"/>
-    <w:lsdException w:name="Table List 4" w:semiHidden="1" w:unhideWhenUsed="1"/>
-    <w:lsdException w:name="Table List 5" w:semiHidden="1" w:unhideWhenUsed="1"/>
-    <w:lsdException w:name="Table List 6" w:semiHidden="1" w:unhideWhenUsed="1"/>
-    <w:lsdException w:name="Table List 7" w:semiHidden="1" w:unhideWhenUsed="1"/>
-    <w:lsdException w:name="Table List 8" w:semiHidden="1" w:unhideWhenUsed="1"/>
-    <w:lsdException w:name="Table 3D effects 1" w:semiHidden="1" w:unhideWhenUsed="1"/>
-    <w:lsdException w:name="Table 3D effects 2" w:semiHidden="1" w:unhideWhenUsed="1"/>
-    <w:lsdException w:name="Table 3D effects 3" w:semiHidden="1" w:unhideWhenUsed="1"/>
-    <w:lsdException w:name="Table Contemporary" w:semiHidden="1" w:unhideWhenUsed="1"/>
-    <w:lsdException w:name="Table Elegant" w:semiHidden="1" w:unhideWhenUsed="1"/>
-    <w:lsdException w:name="Table Professional" w:semiHidden="1" w:unhideWhenUsed="1"/>
-    <w:lsdException w:name="Table Subtle 1" w:semiHidden="1" w:unhideWhenUsed="1"/>
-    <w:lsdException w:name="Table Subtle 2" w:semiHidden="1" w:unhideWhenUsed="1"/>
-    <w:lsdException w:name="Table Web 1" w:semiHidden="1" w:unhideWhenUsed="1"/>
-    <w:lsdException w:name="Table Web 2" w:semiHidden="1" w:unhideWhenUsed="1"/>
-    <w:lsdException w:name="Table Web 3" w:semiHidden="1" w:unhideWhenUsed="1"/>
-    <w:lsdException w:name="Balloon Text" w:semiHidden="1" w:unhideWhenUsed="1"/>
-    <w:lsdException w:name="Table Grid" w:uiPriority="59"/>
-    <w:lsdException w:name="Table Theme" w:semiHidden="1" w:unhideWhenUsed="1"/>
-    <w:lsdException w:name="Placeholder Text" w:semiHidden="1"/>
-    <w:lsdException w:name="No Spacing" w:uiPriority="1" w:qFormat="1"/>
-    <w:lsdException w:name="Light Shading" w:uiPriority="60"/>
-    <w:lsdException w:name="Light List" w:uiPriority="61"/>
-    <w:lsdException w:name="Light Grid" w:uiPriority="62"/>
-    <w:lsdException w:name="Medium Shading 1" w:uiPriority="63"/>
-    <w:lsdException w:name="Medium Shading 2" w:uiPriority="64"/>
-    <w:lsdException w:name="Medium List 1" w:uiPriority="65"/>
-    <w:lsdException w:name="Medium List 2" w:uiPriority="66"/>
-    <w:lsdException w:name="Medium Grid 1" w:uiPriority="67"/>
-    <w:lsdException w:name="Medium Grid 2" w:uiPriority="68"/>
-    <w:lsdException w:name="Medium Grid 3" w:uiPriority="69"/>
-    <w:lsdException w:name="Dark List" w:uiPriority="70"/>
-    <w:lsdException w:name="Colorful Shading" w:uiPriority="71"/>
-    <w:lsdException w:name="Colorful List" w:uiPriority="72"/>
-    <w:lsdException w:name="Colorful Grid" w:uiPriority="73"/>
-    <w:lsdException w:name="Light Shading Accent 1" w:uiPriority="60"/>
-    <w:lsdException w:name="Light List Accent 1" w:uiPriority="61"/>
-    <w:lsdException w:name="Light Grid Accent 1" w:uiPriority="62"/>
-    <w:lsdException w:name="Medium Shading 1 Accent 1" w:uiPriority="63"/>
-    <w:lsdException w:name="Medium Shading 2 Accent 1" w:uiPriority="64"/>
-    <w:lsdException w:name="Medium List 1 Accent 1" w:uiPriority="65"/>
-    <w:lsdException w:name="Revision" w:semiHidden="1"/>
-    <w:lsdException w:name="List Paragraph" w:uiPriority="34" w:qFormat="1"/>
-    <w:lsdException w:name="Quote" w:uiPriority="29" w:qFormat="1"/>
-    <w:lsdException w:name="Intense Quote" w:uiPriority="30" w:qFormat="1"/>
-    <w:lsdException w:name="Medium List 2 Accent 1" w:uiPriority="66"/>
-    <w:lsdException w:name="Medium Grid 1 Accent 1" w:uiPriority="67"/>
-    <w:lsdException w:name="Medium Grid 2 Accent 1" w:uiPriority="68"/>
-    <w:lsdException w:name="Medium Grid 3 Accent 1" w:uiPriority="69"/>
-    <w:lsdException w:name="Dark List Accent 1" w:uiPriority="70"/>
-    <w:lsdException w:name="Colorful Shading Accent 1" w:uiPriority="71"/>
-    <w:lsdException w:name="Colorful List Accent 1" w:uiPriority="72"/>
-    <w:lsdException w:name="Colorful Grid Accent 1" w:uiPriority="73"/>
-    <w:lsdException w:name="Light Shading Accent 2" w:uiPriority="60"/>
-    <w:lsdException w:name="Light List Accent 2" w:uiPriority="61"/>
-    <w:lsdException w:name="Light Grid Accent 2" w:uiPriority="62"/>
-    <w:lsdException w:name="Medium Shading 1 Accent 2" w:uiPriority="63"/>
-    <w:lsdException w:name="Medium Shading 2 Accent 2" w:uiPriority="64"/>
-    <w:lsdException w:name="Medium List 1 Accent 2" w:uiPriority="65"/>
-    <w:lsdException w:name="Medium List 2 Accent 2" w:uiPriority="66"/>
-    <w:lsdException w:name="Medium Grid 1 Accent 2" w:uiPriority="67"/>
-    <w:lsdException w:name="Medium Grid 2 Accent 2" w:uiPriority="68"/>
-    <w:lsdException w:name="Medium Grid 3 Accent 2" w:uiPriority="69"/>
-    <w:lsdException w:name="Dark List Accent 2" w:uiPriority="70"/>
-    <w:lsdException w:name="Colorful Shading Accent 2" w:uiPriority="71"/>
-    <w:lsdException w:name="Colorful List Accent 2" w:uiPriority="72"/>
-    <w:lsdException w:name="Colorful Grid Accent 2" w:uiPriority="73"/>
-    <w:lsdException w:name="Light Shading Accent 3" w:uiPriority="60"/>
-    <w:lsdException w:name="Light List Accent 3" w:uiPriority="61"/>
-    <w:lsdException w:name="Light Grid Accent 3" w:uiPriority="62"/>
-    <w:lsdException w:name="Medium Shading 1 Accent 3" w:uiPriority="63"/>
-    <w:lsdException w:name="Medium Shading 2 Accent 3" w:uiPriority="64"/>
-    <w:lsdException w:name="Medium List 1 Accent 3" w:uiPriority="65"/>
-    <w:lsdException w:name="Medium List 2 Accent 3" w:uiPriority="66"/>
-    <w:lsdException w:name="Medium Grid 1 Accent 3" w:uiPriority="67"/>
-    <w:lsdException w:name="Medium Grid 2 Accent 3" w:uiPriority="68"/>
-    <w:lsdException w:name="Medium Grid 3 Accent 3" w:uiPriority="69"/>
-    <w:lsdException w:name="Dark List Accent 3" w:uiPriority="70"/>
-    <w:lsdException w:name="Colorful Shading Accent 3" w:uiPriority="71"/>
-    <w:lsdException w:name="Colorful List Accent 3" w:uiPriority="72"/>
-    <w:lsdException w:name="Colorful Grid Accent 3" w:uiPriority="73"/>
-    <w:lsdException w:name="Light Shading Accent 4" w:uiPriority="60"/>
-    <w:lsdException w:name="Light List Accent 4" w:uiPriority="61"/>
-    <w:lsdException w:name="Light Grid Accent 4" w:uiPriority="62"/>
-    <w:lsdException w:name="Medium Shading 1 Accent 4" w:uiPriority="63"/>
-    <w:lsdException w:name="Medium Shading 2 Accent 4" w:uiPriority="64"/>
-    <w:lsdException w:name="Medium List 1 Accent 4" w:uiPriority="65"/>
-    <w:lsdException w:name="Medium List 2 Accent 4" w:uiPriority="66"/>
-    <w:lsdException w:name="Medium Grid 1 Accent 4" w:uiPriority="67"/>
-    <w:lsdException w:name="Medium Grid 2 Accent 4" w:uiPriority="68"/>
-    <w:lsdException w:name="Medium Grid 3 Accent 4" w:uiPriority="69"/>
-    <w:lsdException w:name="Dark List Accent 4" w:uiPriority="70"/>
-    <w:lsdException w:name="Colorful Shading Accent 4" w:uiPriority="71"/>
-    <w:lsdException w:name="Colorful List Accent 4" w:uiPriority="72"/>
-    <w:lsdException w:name="Colorful Grid Accent 4" w:uiPriority="73"/>
-    <w:lsdException w:name="Light Shading Accent 5" w:uiPriority="60"/>
-    <w:lsdException w:name="Light List Accent 5" w:uiPriority="61"/>
-    <w:lsdException w:name="Light Grid Accent 5" w:uiPriority="62"/>
-    <w:lsdException w:name="Medium Shading 1 Accent 5" w:uiPriority="63"/>
-    <w:lsdException w:name="Medium Shading 2 Accent 5" w:uiPriority="64"/>
-    <w:lsdException w:name="Medium List 1 Accent 5" w:uiPriority="65"/>
-    <w:lsdException w:name="Medium List 2 Accent 5" w:uiPriority="66"/>
-    <w:lsdException w:name="Medium Grid 1 Accent 5" w:uiPriority="67"/>
-    <w:lsdException w:name="Medium Grid 2 Accent 5" w:uiPriority="68"/>
-    <w:lsdException w:name="Medium Grid 3 Accent 5" w:uiPriority="69"/>
-    <w:lsdException w:name="Dark List Accent 5" w:uiPriority="70"/>
-    <w:lsdException w:name="Colorful Shading Accent 5" w:uiPriority="71"/>
-    <w:lsdException w:name="Colorful List Accent 5" w:uiPriority="72"/>
-    <w:lsdException w:name="Colorful Grid Accent 5" w:uiPriority="73"/>
-    <w:lsdException w:name="Light Shading Accent 6" w:uiPriority="60"/>
-    <w:lsdException w:name="Light List Accent 6" w:uiPriority="61"/>
-    <w:lsdException w:name="Light Grid Accent 6" w:uiPriority="62"/>
-    <w:lsdException w:name="Medium Shading 1 Accent 6" w:uiPriority="63"/>
-    <w:lsdException w:name="Medium Shading 2 Accent 6" w:uiPriority="64"/>
-    <w:lsdException w:name="Medium List 1 Accent 6" w:uiPriority="65"/>
-    <w:lsdException w:name="Medium List 2 Accent 6" w:uiPriority="66"/>
-    <w:lsdException w:name="Medium Grid 1 Accent 6" w:uiPriority="67"/>
-    <w:lsdException w:name="Medium Grid 2 Accent 6" w:uiPriority="68"/>
-    <w:lsdException w:name="Medium Grid 3 Accent 6" w:uiPriority="69"/>
-    <w:lsdException w:name="Dark List Accent 6" w:uiPriority="70"/>
-    <w:lsdException w:name="Colorful Shading Accent 6" w:uiPriority="71"/>
-    <w:lsdException w:name="Colorful List Accent 6" w:uiPriority="72"/>
-    <w:lsdException w:name="Colorful Grid Accent 6" w:uiPriority="73"/>
-    <w:lsdException w:name="Subtle Emphasis" w:uiPriority="19" w:qFormat="1"/>
-    <w:lsdException w:name="Intense Emphasis" w:uiPriority="21" w:qFormat="1"/>
-    <w:lsdException w:name="Subtle Reference" w:uiPriority="31" w:qFormat="1"/>
-    <w:lsdException w:name="Intense Reference" w:uiPriority="32" w:qFormat="1"/>
-    <w:lsdException w:name="Book Title" w:uiPriority="33" w:qFormat="1"/>
-    <w:lsdException w:name="Bibliography" w:semiHidden="1" w:uiPriority="37" w:unhideWhenUsed="1"/>
-    <w:lsdException w:name="TOC Heading" w:semiHidden="1" w:uiPriority="39" w:unhideWhenUsed="1" w:qFormat="1"/>
-    <w:lsdException w:name="Plain Table 1" w:uiPriority="41"/>
-    <w:lsdException w:name="Plain Table 2" w:uiPriority="42"/>
-    <w:lsdException w:name="Plain Table 3" w:uiPriority="43"/>
-    <w:lsdException w:name="Plain Table 4" w:uiPriority="44"/>
-    <w:lsdException w:name="Plain Table 5" w:uiPriority="45"/>
-    <w:lsdException w:name="Grid Table Light" w:uiPriority="40"/>
-    <w:lsdException w:name="Grid Table 1 Light" w:uiPriority="46"/>
-    <w:lsdException w:name="Grid Table 2" w:uiPriority="47"/>
-    <w:lsdException w:name="Grid Table 3" w:uiPriority="48"/>
-    <w:lsdException w:name="Grid Table 4" w:uiPriority="49"/>
-    <w:lsdException w:name="Grid Table 5 Dark" w:uiPriority="50"/>
-    <w:lsdException w:name="Grid Table 6 Colorful" w:uiPriority="51"/>
-    <w:lsdException w:name="Grid Table 7 Colorful" w:uiPriority="52"/>
-    <w:lsdException w:name="Grid Table 1 Light Accent 1" w:uiPriority="46"/>
-    <w:lsdException w:name="Grid Table 2 Accent 1" w:uiPriority="47"/>
-    <w:lsdException w:name="Grid Table 3 Accent 1" w:uiPriority="48"/>
-    <w:lsdException w:name="Grid Table 4 Accent 1" w:uiPriority="49"/>
-    <w:lsdException w:name="Grid Table 5 Dark Accent 1" w:uiPriority="50"/>
-    <w:lsdException w:name="Grid Table 6 Colorful Accent 1" w:uiPriority="51"/>
-    <w:lsdException w:name="Grid Table 7 Colorful Accent 1" w:uiPriority="52"/>
-    <w:lsdException w:name="Grid Table 1 Light Accent 2" w:uiPriority="46"/>
-    <w:lsdException w:name="Grid Table 2 Accent 2" w:uiPriority="47"/>
-    <w:lsdException w:name="Grid Table 3 Accent 2" w:uiPriority="48"/>
-    <w:lsdException w:name="Grid Table 4 Accent 2" w:uiPriority="49"/>
-    <w:lsdException w:name="Grid Table 5 Dark Accent 2" w:uiPriority="50"/>
-    <w:lsdException w:name="Grid Table 6 Colorful Accent 2" w:uiPriority="51"/>
-    <w:lsdException w:name="Grid Table 7 Colorful Accent 2" w:uiPriority="52"/>
-    <w:lsdException w:name="Grid Table 1 Light Accent 3" w:uiPriority="46"/>
-    <w:lsdException w:name="Grid Table 2 Accent 3" w:uiPriority="47"/>
-    <w:lsdException w:name="Grid Table 3 Accent 3" w:uiPriority="48"/>
-    <w:lsdException w:name="Grid Table 4 Accent 3" w:uiPriority="49"/>
-    <w:lsdException w:name="Grid Table 5 Dark Accent 3" w:uiPriority="50"/>
-    <w:lsdException w:name="Grid Table 6 Colorful Accent 3" w:uiPriority="51"/>
-    <w:lsdException w:name="Grid Table 7 Colorful Accent 3" w:uiPriority="52"/>
-    <w:lsdException w:name="Grid Table 1 Light Accent 4" w:uiPriority="46"/>
-    <w:lsdException w:name="Grid Table 2 Accent 4" w:uiPriority="47"/>
-    <w:lsdException w:name="Grid Table 3 Accent 4" w:uiPriority="48"/>
-    <w:lsdException w:name="Grid Table 4 Accent 4" w:uiPriority="49"/>
-    <w:lsdException w:name="Grid Table 5 Dark Accent 4" w:uiPriority="50"/>
-    <w:lsdException w:name="Grid Table 6 Colorful Accent 4" w:uiPriority="51"/>
-    <w:lsdException w:name="Grid Table 7 Colorful Accent 4" w:uiPriority="52"/>
-    <w:lsdException w:name="Grid Table 1 Light Accent 5" w:uiPriority="46"/>
-    <w:lsdException w:name="Grid Table 2 Accent 5" w:uiPriority="47"/>
-    <w:lsdException w:name="Grid Table 3 Accent 5" w:uiPriority="48"/>
-    <w:lsdException w:name="Grid Table 4 Accent 5" w:uiPriority="49"/>
-    <w:lsdException w:name="Grid Table 5 Dark Accent 5" w:uiPriority="50"/>
-    <w:lsdException w:name="Grid Table 6 Colorful Accent 5" w:uiPriority="51"/>
-    <w:lsdException w:name="Grid Table 7 Colorful Accent 5" w:uiPriority="52"/>
-    <w:lsdException w:name="Grid Table 1 Light Accent 6" w:uiPriority="46"/>
-    <w:lsdException w:name="Grid Table 2 Accent 6" w:uiPriority="47"/>
-    <w:lsdException w:name="Grid Table 3 Accent 6" w:uiPriority="48"/>
-    <w:lsdException w:name="Grid Table 4 Accent 6" w:uiPriority="49"/>
-    <w:lsdException w:name="Grid Table 5 Dark Accent 6" w:uiPriority="50"/>
-    <w:lsdException w:name="Grid Table 6 Colorful Accent 6" w:uiPriority="51"/>
-    <w:lsdException w:name="Grid Table 7 Colorful Accent 6" w:uiPriority="52"/>
-    <w:lsdException w:name="List Table 1 Light" w:uiPriority="46"/>
-    <w:lsdException w:name="List Table 2" w:uiPriority="47"/>
-    <w:lsdException w:name="List Table 3" w:uiPriority="48"/>
-    <w:lsdException w:name="List Table 4" w:uiPriority="49"/>
-    <w:lsdException w:name="List Table 5 Dark" w:uiPriority="50"/>
-    <w:lsdException w:name="List Table 6 Colorful" w:uiPriority="51"/>
-    <w:lsdException w:name="List Table 7 Colorful" w:uiPriority="52"/>
-    <w:lsdException w:name="List Table 1 Light Accent 1" w:uiPriority="46"/>
-    <w:lsdException w:name="List Table 2 Accent 1" w:uiPriority="47"/>
-    <w:lsdException w:name="List Table 3 Accent 1" w:uiPriority="48"/>
-    <w:lsdException w:name="List Table 4 Accent 1" w:uiPriority="49"/>
-    <w:lsdException w:name="List Table 5 Dark Accent 1" w:uiPriority="50"/>
-    <w:lsdException w:name="List Table 6 Colorful Accent 1" w:uiPriority="51"/>
-    <w:lsdException w:name="List Table 7 Colorful Accent 1" w:uiPriority="52"/>
-    <w:lsdException w:name="List Table 1 Light Accent 2" w:uiPriority="46"/>
-    <w:lsdException w:name="List Table 2 Accent 2" w:uiPriority="47"/>
-    <w:lsdException w:name="List Table 3 Accent 2" w:uiPriority="48"/>
-    <w:lsdException w:name="List Table 4 Accent 2" w:uiPriority="49"/>
-    <w:lsdException w:name="List Table 5 Dark Accent 2" w:uiPriority="50"/>
-    <w:lsdException w:name="List Table 6 Colorful Accent 2" w:uiPriority="51"/>
-    <w:lsdException w:name="List Table 7 Colorful Accent 2" w:uiPriority="52"/>
-    <w:lsdException w:name="List Table 1 Light Accent 3" w:uiPriority="46"/>
-    <w:lsdException w:name="List Table 2 Accent 3" w:uiPriority="47"/>
-    <w:lsdException w:name="List Table 3 Accent 3" w:uiPriority="48"/>
-    <w:lsdException w:name="List Table 4 Accent 3" w:uiPriority="49"/>
-    <w:lsdException w:name="List Table 5 Dark Accent 3" w:uiPriority="50"/>
-    <w:lsdException w:name="List Table 6 Colorful Accent 3" w:uiPriority="51"/>
-    <w:lsdException w:name="List Table 7 Colorful Accent 3" w:uiPriority="52"/>
-    <w:lsdException w:name="List Table 1 Light Accent 4" w:uiPriority="46"/>
-    <w:lsdException w:name="List Table 2 Accent 4" w:uiPriority="47"/>
-    <w:lsdException w:name="List Table 3 Accent 4" w:uiPriority="48"/>
-    <w:lsdException w:name="List Table 4 Accent 4" w:uiPriority="49"/>
-    <w:lsdException w:name="List Table 5 Dark Accent 4" w:uiPriority="50"/>
-    <w:lsdException w:name="List Table 6 Colorful Accent 4" w:uiPriority="51"/>
-    <w:lsdException w:name="List Table 7 Colorful Accent 4" w:uiPriority="52"/>
-    <w:lsdException w:name="List Table 1 Light Accent 5" w:uiPriority="46"/>
-    <w:lsdException w:name="List Table 2 Accent 5" w:uiPriority="47"/>
-    <w:lsdException w:name="List Table 3 Accent 5" w:uiPriority="48"/>
-    <w:lsdException w:name="List Table 4 Accent 5" w:uiPriority="49"/>
-    <w:lsdException w:name="List Table 5 Dark Accent 5" w:uiPriority="50"/>
-    <w:lsdException w:name="List Table 6 Colorful Accent 5" w:uiPriority="51"/>
-    <w:lsdException w:name="List Table 7 Colorful Accent 5" w:uiPriority="52"/>
-    <w:lsdException w:name="List Table 1 Light Accent 6" w:uiPriority="46"/>
-    <w:lsdException w:name="List Table 2 Accent 6" w:uiPriority="47"/>
-    <w:lsdException w:name="List Table 3 Accent 6" w:uiPriority="48"/>
-    <w:lsdException w:name="List Table 4 Accent 6" w:uiPriority="49"/>
-    <w:lsdException w:name="List Table 5 Dark Accent 6" w:uiPriority="50"/>
-    <w:lsdException w:name="List Table 6 Colorful Accent 6" w:uiPriority="51"/>
-    <w:lsdException w:name="List Table 7 Colorful Accent 6" w:uiPriority="52"/>
+  <w:latentStyles w:defLockedState="0" w:defUIPriority="99" w:defSemiHidden="1" w:defUnhideWhenUsed="1" w:defQFormat="0" w:count="267">
+    <w:lsdException w:name="Normal" w:semiHidden="0" w:uiPriority="0" w:unhideWhenUsed="0" w:qFormat="1"/>
+    <w:lsdException w:name="heading 1" w:semiHidden="0" w:uiPriority="9" w:unhideWhenUsed="0" w:qFormat="1"/>
+    <w:lsdException w:name="heading 2" w:uiPriority="9" w:qFormat="1"/>
+    <w:lsdException w:name="heading 3" w:uiPriority="9" w:qFormat="1"/>
+    <w:lsdException w:name="heading 4" w:uiPriority="9" w:qFormat="1"/>
+    <w:lsdException w:name="heading 5" w:uiPriority="9" w:qFormat="1"/>
+    <w:lsdException w:name="heading 6" w:uiPriority="9" w:qFormat="1"/>
+    <w:lsdException w:name="heading 7" w:uiPriority="9" w:qFormat="1"/>
+    <w:lsdException w:name="heading 8" w:uiPriority="9" w:qFormat="1"/>
+    <w:lsdException w:name="heading 9" w:uiPriority="9" w:qFormat="1"/>
+    <w:lsdException w:name="toc 1" w:uiPriority="39"/>
+    <w:lsdException w:name="toc 2" w:uiPriority="39"/>
+    <w:lsdException w:name="toc 3" w:uiPriority="39"/>
+    <w:lsdException w:name="toc 4" w:uiPriority="39"/>
+    <w:lsdException w:name="toc 5" w:uiPriority="39"/>
+    <w:lsdException w:name="toc 6" w:uiPriority="39"/>
+    <w:lsdException w:name="toc 7" w:uiPriority="39"/>
+    <w:lsdException w:name="toc 8" w:uiPriority="39"/>
+    <w:lsdException w:name="toc 9" w:uiPriority="39"/>
+    <w:lsdException w:name="caption" w:uiPriority="35" w:qFormat="1"/>
+    <w:lsdException w:name="Title" w:semiHidden="0" w:uiPriority="10" w:unhideWhenUsed="0" w:qFormat="1"/>
+    <w:lsdException w:name="Default Paragraph Font" w:uiPriority="1"/>
+    <w:lsdException w:name="Subtitle" w:semiHidden="0" w:uiPriority="11" w:unhideWhenUsed="0" w:qFormat="1"/>
+    <w:lsdException w:name="Strong" w:semiHidden="0" w:uiPriority="22" w:unhideWhenUsed="0" w:qFormat="1"/>
+    <w:lsdException w:name="Emphasis" w:semiHidden="0" w:uiPriority="20" w:unhideWhenUsed="0" w:qFormat="1"/>
+    <w:lsdException w:name="Table Grid" w:semiHidden="0" w:uiPriority="59" w:unhideWhenUsed="0"/>
+    <w:lsdException w:name="Placeholder Text" w:unhideWhenUsed="0"/>
+    <w:lsdException w:name="No Spacing" w:semiHidden="0" w:uiPriority="1" w:unhideWhenUsed="0" w:qFormat="1"/>
+    <w:lsdException w:name="Light Shading" w:semiHidden="0" w:uiPriority="60" w:unhideWhenUsed="0"/>
+    <w:lsdException w:name="Light List" w:semiHidden="0" w:uiPriority="61" w:unhideWhenUsed="0"/>
+    <w:lsdException w:name="Light Grid" w:semiHidden="0" w:uiPriority="62" w:unhideWhenUsed="0"/>
+    <w:lsdException w:name="Medium Shading 1" w:semiHidden="0" w:uiPriority="63" w:unhideWhenUsed="0"/>
+    <w:lsdException w:name="Medium Shading 2" w:semiHidden="0" w:uiPriority="64" w:unhideWhenUsed="0"/>
+    <w:lsdException w:name="Medium List 1" w:semiHidden="0" w:uiPriority="65" w:unhideWhenUsed="0"/>
+    <w:lsdException w:name="Medium List 2" w:semiHidden="0" w:uiPriority="66" w:unhideWhenUsed="0"/>
+    <w:lsdException w:name="Medium Grid 1" w:semiHidden="0" w:uiPriority="67" w:unhideWhenUsed="0"/>
+    <w:lsdException w:name="Medium Grid 2" w:semiHidden="0" w:uiPriority="68" w:unhideWhenUsed="0"/>
+    <w:lsdException w:name="Medium Grid 3" w:semiHidden="0" w:uiPriority="69" w:unhideWhenUsed="0"/>
+    <w:lsdException w:name="Dark List" w:semiHidden="0" w:uiPriority="70" w:unhideWhenUsed="0"/>
+    <w:lsdException w:name="Colorful Shading" w:semiHidden="0" w:uiPriority="71" w:unhideWhenUsed="0"/>
+    <w:lsdException w:name="Colorful List" w:semiHidden="0" w:uiPriority="72" w:unhideWhenUsed="0"/>
+    <w:lsdException w:name="Colorful Grid" w:semiHidden="0" w:uiPriority="73" w:unhideWhenUsed="0"/>
+    <w:lsdException w:name="Light Shading Accent 1" w:semiHidden="0" w:uiPriority="60" w:unhideWhenUsed="0"/>
+    <w:lsdException w:name="Light List Accent 1" w:semiHidden="0" w:uiPriority="61" w:unhideWhenUsed="0"/>
+    <w:lsdException w:name="Light Grid Accent 1" w:semiHidden="0" w:uiPriority="62" w:unhideWhenUsed="0"/>
+    <w:lsdException w:name="Medium Shading 1 Accent 1" w:semiHidden="0" w:uiPriority="63" w:unhideWhenUsed="0"/>
+    <w:lsdException w:name="Medium Shading 2 Accent 1" w:semiHidden="0" w:uiPriority="64" w:unhideWhenUsed="0"/>
+    <w:lsdException w:name="Medium List 1 Accent 1" w:semiHidden="0" w:uiPriority="65" w:unhideWhenUsed="0"/>
+    <w:lsdException w:name="Revision" w:unhideWhenUsed="0"/>
+    <w:lsdException w:name="List Paragraph" w:semiHidden="0" w:uiPriority="34" w:unhideWhenUsed="0" w:qFormat="1"/>
+    <w:lsdException w:name="Quote" w:semiHidden="0" w:uiPriority="29" w:unhideWhenUsed="0" w:qFormat="1"/>
+    <w:lsdException w:name="Intense Quote" w:semiHidden="0" w:uiPriority="30" w:unhideWhenUsed="0" w:qFormat="1"/>
+    <w:lsdException w:name="Medium List 2 Accent 1" w:semiHidden="0" w:uiPriority="66" w:unhideWhenUsed="0"/>
+    <w:lsdException w:name="Medium Grid 1 Accent 1" w:semiHidden="0" w:uiPriority="67" w:unhideWhenUsed="0"/>
+    <w:lsdException w:name="Medium Grid 2 Accent 1" w:semiHidden="0" w:uiPriority="68" w:unhideWhenUsed="0"/>
+    <w:lsdException w:name="Medium Grid 3 Accent 1" w:semiHidden="0" w:uiPriority="69" w:unhideWhenUsed="0"/>
+    <w:lsdException w:name="Dark List Accent 1" w:semiHidden="0" w:uiPriority="70" w:unhideWhenUsed="0"/>
+    <w:lsdException w:name="Colorful Shading Accent 1" w:semiHidden="0" w:uiPriority="71" w:unhideWhenUsed="0"/>
+    <w:lsdException w:name="Colorful List Accent 1" w:semiHidden="0" w:uiPriority="72" w:unhideWhenUsed="0"/>
+    <w:lsdException w:name="Colorful Grid Accent 1" w:semiHidden="0" w:uiPriority="73" w:unhideWhenUsed="0"/>
+    <w:lsdException w:name="Light Shading Accent 2" w:semiHidden="0" w:uiPriority="60" w:unhideWhenUsed="0"/>
+    <w:lsdException w:name="Light List Accent 2" w:semiHidden="0" w:uiPriority="61" w:unhideWhenUsed="0"/>
+    <w:lsdException w:name="Light Grid Accent 2" w:semiHidden="0" w:uiPriority="62" w:unhideWhenUsed="0"/>
+    <w:lsdException w:name="Medium Shading 1 Accent 2" w:semiHidden="0" w:uiPriority="63" w:unhideWhenUsed="0"/>
+    <w:lsdException w:name="Medium Shading 2 Accent 2" w:semiHidden="0" w:uiPriority="64" w:unhideWhenUsed="0"/>
+    <w:lsdException w:name="Medium List 1 Accent 2" w:semiHidden="0" w:uiPriority="65" w:unhideWhenUsed="0"/>
+    <w:lsdException w:name="Medium List 2 Accent 2" w:semiHidden="0" w:uiPriority="66" w:unhideWhenUsed="0"/>
+    <w:lsdException w:name="Medium Grid 1 Accent 2" w:semiHidden="0" w:uiPriority="67" w:unhideWhenUsed="0"/>
+    <w:lsdException w:name="Medium Grid 2 Accent 2" w:semiHidden="0" w:uiPriority="68" w:unhideWhenUsed="0"/>
+    <w:lsdException w:name="Medium Grid 3 Accent 2" w:semiHidden="0" w:uiPriority="69" w:unhideWhenUsed="0"/>
+    <w:lsdException w:name="Dark List Accent 2" w:semiHidden="0" w:uiPriority="70" w:unhideWhenUsed="0"/>
+    <w:lsdException w:name="Colorful Shading Accent 2" w:semiHidden="0" w:uiPriority="71" w:unhideWhenUsed="0"/>
+    <w:lsdException w:name="Colorful List Accent 2" w:semiHidden="0" w:uiPriority="72" w:unhideWhenUsed="0"/>
+    <w:lsdException w:name="Colorful Grid Accent 2" w:semiHidden="0" w:uiPriority="73" w:unhideWhenUsed="0"/>
+    <w:lsdException w:name="Light Shading Accent 3" w:semiHidden="0" w:uiPriority="60" w:unhideWhenUsed="0"/>
+    <w:lsdException w:name="Light List Accent 3" w:semiHidden="0" w:uiPriority="61" w:unhideWhenUsed="0"/>
+    <w:lsdException w:name="Light Grid Accent 3" w:semiHidden="0" w:uiPriority="62" w:unhideWhenUsed="0"/>
+    <w:lsdException w:name="Medium Shading 1 Accent 3" w:semiHidden="0" w:uiPriority="63" w:unhideWhenUsed="0"/>
+    <w:lsdException w:name="Medium Shading 2 Accent 3" w:semiHidden="0" w:uiPriority="64" w:unhideWhenUsed="0"/>
+    <w:lsdException w:name="Medium List 1 Accent 3" w:semiHidden="0" w:uiPriority="65" w:unhideWhenUsed="0"/>
+    <w:lsdException w:name="Medium List 2 Accent 3" w:semiHidden="0" w:uiPriority="66" w:unhideWhenUsed="0"/>
+    <w:lsdException w:name="Medium Grid 1 Accent 3" w:semiHidden="0" w:uiPriority="67" w:unhideWhenUsed="0"/>
+    <w:lsdException w:name="Medium Grid 2 Accent 3" w:semiHidden="0" w:uiPriority="68" w:unhideWhenUsed="0"/>
+    <w:lsdException w:name="Medium Grid 3 Accent 3" w:semiHidden="0" w:uiPriority="69" w:unhideWhenUsed="0"/>
+    <w:lsdException w:name="Dark List Accent 3" w:semiHidden="0" w:uiPriority="70" w:unhideWhenUsed="0"/>
+    <w:lsdException w:name="Colorful Shading Accent 3" w:semiHidden="0" w:uiPriority="71" w:unhideWhenUsed="0"/>
+    <w:lsdException w:name="Colorful List Accent 3" w:semiHidden="0" w:uiPriority="72" w:unhideWhenUsed="0"/>
+    <w:lsdException w:name="Colorful Grid Accent 3" w:semiHidden="0" w:uiPriority="73" w:unhideWhenUsed="0"/>
+    <w:lsdException w:name="Light Shading Accent 4" w:semiHidden="0" w:uiPriority="60" w:unhideWhenUsed="0"/>
+    <w:lsdException w:name="Light List Accent 4" w:semiHidden="0" w:uiPriority="61" w:unhideWhenUsed="0"/>
+    <w:lsdException w:name="Light Grid Accent 4" w:semiHidden="0" w:uiPriority="62" w:unhideWhenUsed="0"/>
+    <w:lsdException w:name="Medium Shading 1 Accent 4" w:semiHidden="0" w:uiPriority="63" w:unhideWhenUsed="0"/>
+    <w:lsdException w:name="Medium Shading 2 Accent 4" w:semiHidden="0" w:uiPriority="64" w:unhideWhenUsed="0"/>
+    <w:lsdException w:name="Medium List 1 Accent 4" w:semiHidden="0" w:uiPriority="65" w:unhideWhenUsed="0"/>
+    <w:lsdException w:name="Medium List 2 Accent 4" w:semiHidden="0" w:uiPriority="66" w:unhideWhenUsed="0"/>
+    <w:lsdException w:name="Medium Grid 1 Accent 4" w:semiHidden="0" w:uiPriority="67" w:unhideWhenUsed="0"/>
+    <w:lsdException w:name="Medium Grid 2 Accent 4" w:semiHidden="0" w:uiPriority="68" w:unhideWhenUsed="0"/>
+    <w:lsdException w:name="Medium Grid 3 Accent 4" w:semiHidden="0" w:uiPriority="69" w:unhideWhenUsed="0"/>
+    <w:lsdException w:name="Dark List Accent 4" w:semiHidden="0" w:uiPriority="70" w:unhideWhenUsed="0"/>
+    <w:lsdException w:name="Colorful Shading Accent 4" w:semiHidden="0" w:uiPriority="71" w:unhideWhenUsed="0"/>
+    <w:lsdException w:name="Colorful List Accent 4" w:semiHidden="0" w:uiPriority="72" w:unhideWhenUsed="0"/>
+    <w:lsdException w:name="Colorful Grid Accent 4" w:semiHidden="0" w:uiPriority="73" w:unhideWhenUsed="0"/>
+    <w:lsdException w:name="Light Shading Accent 5" w:semiHidden="0" w:uiPriority="60" w:unhideWhenUsed="0"/>
+    <w:lsdException w:name="Light List Accent 5" w:semiHidden="0" w:uiPriority="61" w:unhideWhenUsed="0"/>
+    <w:lsdException w:name="Light Grid Accent 5" w:semiHidden="0" w:uiPriority="62" w:unhideWhenUsed="0"/>
+    <w:lsdException w:name="Medium Shading 1 Accent 5" w:semiHidden="0" w:uiPriority="63" w:unhideWhenUsed="0"/>
+    <w:lsdException w:name="Medium Shading 2 Accent 5" w:semiHidden="0" w:uiPriority="64" w:unhideWhenUsed="0"/>
+    <w:lsdException w:name="Medium List 1 Accent 5" w:semiHidden="0" w:uiPriority="65" w:unhideWhenUsed="0"/>
+    <w:lsdException w:name="Medium List 2 Accent 5" w:semiHidden="0" w:uiPriority="66" w:unhideWhenUsed="0"/>
+    <w:lsdException w:name="Medium Grid 1 Accent 5" w:semiHidden="0" w:uiPriority="67" w:unhideWhenUsed="0"/>
+    <w:lsdException w:name="Medium Grid 2 Accent 5" w:semiHidden="0" w:uiPriority="68" w:unhideWhenUsed="0"/>
+    <w:lsdException w:name="Medium Grid 3 Accent 5" w:semiHidden="0" w:uiPriority="69" w:unhideWhenUsed="0"/>
+    <w:lsdException w:name="Dark List Accent 5" w:semiHidden="0" w:uiPriority="70" w:unhideWhenUsed="0"/>
+    <w:lsdException w:name="Colorful Shading Accent 5" w:semiHidden="0" w:uiPriority="71" w:unhideWhenUsed="0"/>
+    <w:lsdException w:name="Colorful List Accent 5" w:semiHidden="0" w:uiPriority="72" w:unhideWhenUsed="0"/>
+    <w:lsdException w:name="Colorful Grid Accent 5" w:semiHidden="0" w:uiPriority="73" w:unhideWhenUsed="0"/>
+    <w:lsdException w:name="Light Shading Accent 6" w:semiHidden="0" w:uiPriority="60" w:unhideWhenUsed="0"/>
+    <w:lsdException w:name="Light List Accent 6" w:semiHidden="0" w:uiPriority="61" w:unhideWhenUsed="0"/>
+    <w:lsdException w:name="Light Grid Accent 6" w:semiHidden="0" w:uiPriority="62" w:unhideWhenUsed="0"/>
+    <w:lsdException w:name="Medium Shading 1 Accent 6" w:semiHidden="0" w:uiPriority="63" w:unhideWhenUsed="0"/>
+    <w:lsdException w:name="Medium Shading 2 Accent 6" w:semiHidden="0" w:uiPriority="64" w:unhideWhenUsed="0"/>
+    <w:lsdException w:name="Medium List 1 Accent 6" w:semiHidden="0" w:uiPriority="65" w:unhideWhenUsed="0"/>
+    <w:lsdException w:name="Medium List 2 Accent 6" w:semiHidden="0" w:uiPriority="66" w:unhideWhenUsed="0"/>
+    <w:lsdException w:name="Medium Grid 1 Accent 6" w:semiHidden="0" w:uiPriority="67" w:unhideWhenUsed="0"/>
+    <w:lsdException w:name="Medium Grid 2 Accent 6" w:semiHidden="0" w:uiPriority="68" w:unhideWhenUsed="0"/>
+    <w:lsdException w:name="Medium Grid 3 Accent 6" w:semiHidden="0" w:uiPriority="69" w:unhideWhenUsed="0"/>
+    <w:lsdException w:name="Dark List Accent 6" w:semiHidden="0" w:uiPriority="70" w:unhideWhenUsed="0"/>
+    <w:lsdException w:name="Colorful Shading Accent 6" w:semiHidden="0" w:uiPriority="71" w:unhideWhenUsed="0"/>
+    <w:lsdException w:name="Colorful List Accent 6" w:semiHidden="0" w:uiPriority="72" w:unhideWhenUsed="0"/>
+    <w:lsdException w:name="Colorful Grid Accent 6" w:semiHidden="0" w:uiPriority="73" w:unhideWhenUsed="0"/>
+    <w:lsdException w:name="Subtle Emphasis" w:semiHidden="0" w:uiPriority="19" w:unhideWhenUsed="0" w:qFormat="1"/>
+    <w:lsdException w:name="Intense Emphasis" w:semiHidden="0" w:uiPriority="21" w:unhideWhenUsed="0" w:qFormat="1"/>
+    <w:lsdException w:name="Subtle Reference" w:semiHidden="0" w:uiPriority="31" w:unhideWhenUsed="0" w:qFormat="1"/>
+    <w:lsdException w:name="Intense Reference" w:semiHidden="0" w:uiPriority="32" w:unhideWhenUsed="0" w:qFormat="1"/>
+    <w:lsdException w:name="Book Title" w:semiHidden="0" w:uiPriority="33" w:unhideWhenUsed="0" w:qFormat="1"/>
+    <w:lsdException w:name="Bibliography" w:uiPriority="37"/>
+    <w:lsdException w:name="TOC Heading" w:uiPriority="39" w:qFormat="1"/>
   </w:latentStyles>
   <w:style w:type="paragraph" w:default="1" w:styleId="Normal">
     <w:name w:val="Normal"/>
@@ -3060,6 +4333,296 @@
     <w:rsid w:val="00211E97"/>
     <w:rPr>
       <w:color w:val="808080"/>
+    </w:rPr>
+  </w:style>
+  <w:style w:type="paragraph" w:styleId="BalloonText">
+    <w:name w:val="Balloon Text"/>
+    <w:basedOn w:val="Normal"/>
+    <w:link w:val="BalloonTextChar"/>
+    <w:uiPriority w:val="99"/>
+    <w:semiHidden/>
+    <w:unhideWhenUsed/>
+    <w:rsid w:val="007400E5"/>
+    <w:pPr>
+      <w:spacing w:after="0" w:line="240" w:lineRule="auto"/>
+    </w:pPr>
+    <w:rPr>
+      <w:rFonts w:ascii="Tahoma" w:hAnsi="Tahoma" w:cs="Tahoma"/>
+      <w:sz w:val="16"/>
+      <w:szCs w:val="16"/>
+    </w:rPr>
+  </w:style>
+  <w:style w:type="character" w:customStyle="1" w:styleId="BalloonTextChar">
+    <w:name w:val="Balloon Text Char"/>
+    <w:basedOn w:val="DefaultParagraphFont"/>
+    <w:link w:val="BalloonText"/>
+    <w:uiPriority w:val="99"/>
+    <w:semiHidden/>
+    <w:rsid w:val="007400E5"/>
+    <w:rPr>
+      <w:rFonts w:ascii="Tahoma" w:hAnsi="Tahoma" w:cs="Tahoma"/>
+      <w:sz w:val="16"/>
+      <w:szCs w:val="16"/>
+    </w:rPr>
+  </w:style>
+</w:styles>
+</file>
+
+<file path=word/stylesWithEffects.xml><?xml version="1.0" encoding="utf-8"?>
+<w:styles xmlns:wpc="http://schemas.microsoft.com/office/word/2010/wordprocessingCanvas" xmlns:mc="http://schemas.openxmlformats.org/markup-compatibility/2006" xmlns:o="urn:schemas-microsoft-com:office:office" xmlns:r="http://schemas.openxmlformats.org/officeDocument/2006/relationships" xmlns:m="http://schemas.openxmlformats.org/officeDocument/2006/math" xmlns:v="urn:schemas-microsoft-com:vml" xmlns:wp14="http://schemas.microsoft.com/office/word/2010/wordprocessingDrawing" xmlns:wp="http://schemas.openxmlformats.org/drawingml/2006/wordprocessingDrawing" xmlns:w10="urn:schemas-microsoft-com:office:word" xmlns:w="http://schemas.openxmlformats.org/wordprocessingml/2006/main" xmlns:w14="http://schemas.microsoft.com/office/word/2010/wordml" xmlns:wpg="http://schemas.microsoft.com/office/word/2010/wordprocessingGroup" xmlns:wpi="http://schemas.microsoft.com/office/word/2010/wordprocessingInk" xmlns:wne="http://schemas.microsoft.com/office/word/2006/wordml" xmlns:wps="http://schemas.microsoft.com/office/word/2010/wordprocessingShape" mc:Ignorable="w14 wp14">
+  <w:docDefaults>
+    <w:rPrDefault>
+      <w:rPr>
+        <w:rFonts w:asciiTheme="minorHAnsi" w:eastAsiaTheme="minorHAnsi" w:hAnsiTheme="minorHAnsi" w:cstheme="minorBidi"/>
+        <w:sz w:val="22"/>
+        <w:szCs w:val="22"/>
+        <w:lang w:val="en-US" w:eastAsia="en-US" w:bidi="ar-SA"/>
+      </w:rPr>
+    </w:rPrDefault>
+    <w:pPrDefault>
+      <w:pPr>
+        <w:spacing w:after="200" w:line="276" w:lineRule="auto"/>
+      </w:pPr>
+    </w:pPrDefault>
+  </w:docDefaults>
+  <w:latentStyles w:defLockedState="0" w:defUIPriority="99" w:defSemiHidden="1" w:defUnhideWhenUsed="1" w:defQFormat="0" w:count="267">
+    <w:lsdException w:name="Normal" w:semiHidden="0" w:uiPriority="0" w:unhideWhenUsed="0" w:qFormat="1"/>
+    <w:lsdException w:name="heading 1" w:semiHidden="0" w:uiPriority="9" w:unhideWhenUsed="0" w:qFormat="1"/>
+    <w:lsdException w:name="heading 2" w:uiPriority="9" w:qFormat="1"/>
+    <w:lsdException w:name="heading 3" w:uiPriority="9" w:qFormat="1"/>
+    <w:lsdException w:name="heading 4" w:uiPriority="9" w:qFormat="1"/>
+    <w:lsdException w:name="heading 5" w:uiPriority="9" w:qFormat="1"/>
+    <w:lsdException w:name="heading 6" w:uiPriority="9" w:qFormat="1"/>
+    <w:lsdException w:name="heading 7" w:uiPriority="9" w:qFormat="1"/>
+    <w:lsdException w:name="heading 8" w:uiPriority="9" w:qFormat="1"/>
+    <w:lsdException w:name="heading 9" w:uiPriority="9" w:qFormat="1"/>
+    <w:lsdException w:name="toc 1" w:uiPriority="39"/>
+    <w:lsdException w:name="toc 2" w:uiPriority="39"/>
+    <w:lsdException w:name="toc 3" w:uiPriority="39"/>
+    <w:lsdException w:name="toc 4" w:uiPriority="39"/>
+    <w:lsdException w:name="toc 5" w:uiPriority="39"/>
+    <w:lsdException w:name="toc 6" w:uiPriority="39"/>
+    <w:lsdException w:name="toc 7" w:uiPriority="39"/>
+    <w:lsdException w:name="toc 8" w:uiPriority="39"/>
+    <w:lsdException w:name="toc 9" w:uiPriority="39"/>
+    <w:lsdException w:name="caption" w:uiPriority="35" w:qFormat="1"/>
+    <w:lsdException w:name="Title" w:semiHidden="0" w:uiPriority="10" w:unhideWhenUsed="0" w:qFormat="1"/>
+    <w:lsdException w:name="Default Paragraph Font" w:uiPriority="1"/>
+    <w:lsdException w:name="Subtitle" w:semiHidden="0" w:uiPriority="11" w:unhideWhenUsed="0" w:qFormat="1"/>
+    <w:lsdException w:name="Strong" w:semiHidden="0" w:uiPriority="22" w:unhideWhenUsed="0" w:qFormat="1"/>
+    <w:lsdException w:name="Emphasis" w:semiHidden="0" w:uiPriority="20" w:unhideWhenUsed="0" w:qFormat="1"/>
+    <w:lsdException w:name="Table Grid" w:semiHidden="0" w:uiPriority="59" w:unhideWhenUsed="0"/>
+    <w:lsdException w:name="Placeholder Text" w:unhideWhenUsed="0"/>
+    <w:lsdException w:name="No Spacing" w:semiHidden="0" w:uiPriority="1" w:unhideWhenUsed="0" w:qFormat="1"/>
+    <w:lsdException w:name="Light Shading" w:semiHidden="0" w:uiPriority="60" w:unhideWhenUsed="0"/>
+    <w:lsdException w:name="Light List" w:semiHidden="0" w:uiPriority="61" w:unhideWhenUsed="0"/>
+    <w:lsdException w:name="Light Grid" w:semiHidden="0" w:uiPriority="62" w:unhideWhenUsed="0"/>
+    <w:lsdException w:name="Medium Shading 1" w:semiHidden="0" w:uiPriority="63" w:unhideWhenUsed="0"/>
+    <w:lsdException w:name="Medium Shading 2" w:semiHidden="0" w:uiPriority="64" w:unhideWhenUsed="0"/>
+    <w:lsdException w:name="Medium List 1" w:semiHidden="0" w:uiPriority="65" w:unhideWhenUsed="0"/>
+    <w:lsdException w:name="Medium List 2" w:semiHidden="0" w:uiPriority="66" w:unhideWhenUsed="0"/>
+    <w:lsdException w:name="Medium Grid 1" w:semiHidden="0" w:uiPriority="67" w:unhideWhenUsed="0"/>
+    <w:lsdException w:name="Medium Grid 2" w:semiHidden="0" w:uiPriority="68" w:unhideWhenUsed="0"/>
+    <w:lsdException w:name="Medium Grid 3" w:semiHidden="0" w:uiPriority="69" w:unhideWhenUsed="0"/>
+    <w:lsdException w:name="Dark List" w:semiHidden="0" w:uiPriority="70" w:unhideWhenUsed="0"/>
+    <w:lsdException w:name="Colorful Shading" w:semiHidden="0" w:uiPriority="71" w:unhideWhenUsed="0"/>
+    <w:lsdException w:name="Colorful List" w:semiHidden="0" w:uiPriority="72" w:unhideWhenUsed="0"/>
+    <w:lsdException w:name="Colorful Grid" w:semiHidden="0" w:uiPriority="73" w:unhideWhenUsed="0"/>
+    <w:lsdException w:name="Light Shading Accent 1" w:semiHidden="0" w:uiPriority="60" w:unhideWhenUsed="0"/>
+    <w:lsdException w:name="Light List Accent 1" w:semiHidden="0" w:uiPriority="61" w:unhideWhenUsed="0"/>
+    <w:lsdException w:name="Light Grid Accent 1" w:semiHidden="0" w:uiPriority="62" w:unhideWhenUsed="0"/>
+    <w:lsdException w:name="Medium Shading 1 Accent 1" w:semiHidden="0" w:uiPriority="63" w:unhideWhenUsed="0"/>
+    <w:lsdException w:name="Medium Shading 2 Accent 1" w:semiHidden="0" w:uiPriority="64" w:unhideWhenUsed="0"/>
+    <w:lsdException w:name="Medium List 1 Accent 1" w:semiHidden="0" w:uiPriority="65" w:unhideWhenUsed="0"/>
+    <w:lsdException w:name="Revision" w:unhideWhenUsed="0"/>
+    <w:lsdException w:name="List Paragraph" w:semiHidden="0" w:uiPriority="34" w:unhideWhenUsed="0" w:qFormat="1"/>
+    <w:lsdException w:name="Quote" w:semiHidden="0" w:uiPriority="29" w:unhideWhenUsed="0" w:qFormat="1"/>
+    <w:lsdException w:name="Intense Quote" w:semiHidden="0" w:uiPriority="30" w:unhideWhenUsed="0" w:qFormat="1"/>
+    <w:lsdException w:name="Medium List 2 Accent 1" w:semiHidden="0" w:uiPriority="66" w:unhideWhenUsed="0"/>
+    <w:lsdException w:name="Medium Grid 1 Accent 1" w:semiHidden="0" w:uiPriority="67" w:unhideWhenUsed="0"/>
+    <w:lsdException w:name="Medium Grid 2 Accent 1" w:semiHidden="0" w:uiPriority="68" w:unhideWhenUsed="0"/>
+    <w:lsdException w:name="Medium Grid 3 Accent 1" w:semiHidden="0" w:uiPriority="69" w:unhideWhenUsed="0"/>
+    <w:lsdException w:name="Dark List Accent 1" w:semiHidden="0" w:uiPriority="70" w:unhideWhenUsed="0"/>
+    <w:lsdException w:name="Colorful Shading Accent 1" w:semiHidden="0" w:uiPriority="71" w:unhideWhenUsed="0"/>
+    <w:lsdException w:name="Colorful List Accent 1" w:semiHidden="0" w:uiPriority="72" w:unhideWhenUsed="0"/>
+    <w:lsdException w:name="Colorful Grid Accent 1" w:semiHidden="0" w:uiPriority="73" w:unhideWhenUsed="0"/>
+    <w:lsdException w:name="Light Shading Accent 2" w:semiHidden="0" w:uiPriority="60" w:unhideWhenUsed="0"/>
+    <w:lsdException w:name="Light List Accent 2" w:semiHidden="0" w:uiPriority="61" w:unhideWhenUsed="0"/>
+    <w:lsdException w:name="Light Grid Accent 2" w:semiHidden="0" w:uiPriority="62" w:unhideWhenUsed="0"/>
+    <w:lsdException w:name="Medium Shading 1 Accent 2" w:semiHidden="0" w:uiPriority="63" w:unhideWhenUsed="0"/>
+    <w:lsdException w:name="Medium Shading 2 Accent 2" w:semiHidden="0" w:uiPriority="64" w:unhideWhenUsed="0"/>
+    <w:lsdException w:name="Medium List 1 Accent 2" w:semiHidden="0" w:uiPriority="65" w:unhideWhenUsed="0"/>
+    <w:lsdException w:name="Medium List 2 Accent 2" w:semiHidden="0" w:uiPriority="66" w:unhideWhenUsed="0"/>
+    <w:lsdException w:name="Medium Grid 1 Accent 2" w:semiHidden="0" w:uiPriority="67" w:unhideWhenUsed="0"/>
+    <w:lsdException w:name="Medium Grid 2 Accent 2" w:semiHidden="0" w:uiPriority="68" w:unhideWhenUsed="0"/>
+    <w:lsdException w:name="Medium Grid 3 Accent 2" w:semiHidden="0" w:uiPriority="69" w:unhideWhenUsed="0"/>
+    <w:lsdException w:name="Dark List Accent 2" w:semiHidden="0" w:uiPriority="70" w:unhideWhenUsed="0"/>
+    <w:lsdException w:name="Colorful Shading Accent 2" w:semiHidden="0" w:uiPriority="71" w:unhideWhenUsed="0"/>
+    <w:lsdException w:name="Colorful List Accent 2" w:semiHidden="0" w:uiPriority="72" w:unhideWhenUsed="0"/>
+    <w:lsdException w:name="Colorful Grid Accent 2" w:semiHidden="0" w:uiPriority="73" w:unhideWhenUsed="0"/>
+    <w:lsdException w:name="Light Shading Accent 3" w:semiHidden="0" w:uiPriority="60" w:unhideWhenUsed="0"/>
+    <w:lsdException w:name="Light List Accent 3" w:semiHidden="0" w:uiPriority="61" w:unhideWhenUsed="0"/>
+    <w:lsdException w:name="Light Grid Accent 3" w:semiHidden="0" w:uiPriority="62" w:unhideWhenUsed="0"/>
+    <w:lsdException w:name="Medium Shading 1 Accent 3" w:semiHidden="0" w:uiPriority="63" w:unhideWhenUsed="0"/>
+    <w:lsdException w:name="Medium Shading 2 Accent 3" w:semiHidden="0" w:uiPriority="64" w:unhideWhenUsed="0"/>
+    <w:lsdException w:name="Medium List 1 Accent 3" w:semiHidden="0" w:uiPriority="65" w:unhideWhenUsed="0"/>
+    <w:lsdException w:name="Medium List 2 Accent 3" w:semiHidden="0" w:uiPriority="66" w:unhideWhenUsed="0"/>
+    <w:lsdException w:name="Medium Grid 1 Accent 3" w:semiHidden="0" w:uiPriority="67" w:unhideWhenUsed="0"/>
+    <w:lsdException w:name="Medium Grid 2 Accent 3" w:semiHidden="0" w:uiPriority="68" w:unhideWhenUsed="0"/>
+    <w:lsdException w:name="Medium Grid 3 Accent 3" w:semiHidden="0" w:uiPriority="69" w:unhideWhenUsed="0"/>
+    <w:lsdException w:name="Dark List Accent 3" w:semiHidden="0" w:uiPriority="70" w:unhideWhenUsed="0"/>
+    <w:lsdException w:name="Colorful Shading Accent 3" w:semiHidden="0" w:uiPriority="71" w:unhideWhenUsed="0"/>
+    <w:lsdException w:name="Colorful List Accent 3" w:semiHidden="0" w:uiPriority="72" w:unhideWhenUsed="0"/>
+    <w:lsdException w:name="Colorful Grid Accent 3" w:semiHidden="0" w:uiPriority="73" w:unhideWhenUsed="0"/>
+    <w:lsdException w:name="Light Shading Accent 4" w:semiHidden="0" w:uiPriority="60" w:unhideWhenUsed="0"/>
+    <w:lsdException w:name="Light List Accent 4" w:semiHidden="0" w:uiPriority="61" w:unhideWhenUsed="0"/>
+    <w:lsdException w:name="Light Grid Accent 4" w:semiHidden="0" w:uiPriority="62" w:unhideWhenUsed="0"/>
+    <w:lsdException w:name="Medium Shading 1 Accent 4" w:semiHidden="0" w:uiPriority="63" w:unhideWhenUsed="0"/>
+    <w:lsdException w:name="Medium Shading 2 Accent 4" w:semiHidden="0" w:uiPriority="64" w:unhideWhenUsed="0"/>
+    <w:lsdException w:name="Medium List 1 Accent 4" w:semiHidden="0" w:uiPriority="65" w:unhideWhenUsed="0"/>
+    <w:lsdException w:name="Medium List 2 Accent 4" w:semiHidden="0" w:uiPriority="66" w:unhideWhenUsed="0"/>
+    <w:lsdException w:name="Medium Grid 1 Accent 4" w:semiHidden="0" w:uiPriority="67" w:unhideWhenUsed="0"/>
+    <w:lsdException w:name="Medium Grid 2 Accent 4" w:semiHidden="0" w:uiPriority="68" w:unhideWhenUsed="0"/>
+    <w:lsdException w:name="Medium Grid 3 Accent 4" w:semiHidden="0" w:uiPriority="69" w:unhideWhenUsed="0"/>
+    <w:lsdException w:name="Dark List Accent 4" w:semiHidden="0" w:uiPriority="70" w:unhideWhenUsed="0"/>
+    <w:lsdException w:name="Colorful Shading Accent 4" w:semiHidden="0" w:uiPriority="71" w:unhideWhenUsed="0"/>
+    <w:lsdException w:name="Colorful List Accent 4" w:semiHidden="0" w:uiPriority="72" w:unhideWhenUsed="0"/>
+    <w:lsdException w:name="Colorful Grid Accent 4" w:semiHidden="0" w:uiPriority="73" w:unhideWhenUsed="0"/>
+    <w:lsdException w:name="Light Shading Accent 5" w:semiHidden="0" w:uiPriority="60" w:unhideWhenUsed="0"/>
+    <w:lsdException w:name="Light List Accent 5" w:semiHidden="0" w:uiPriority="61" w:unhideWhenUsed="0"/>
+    <w:lsdException w:name="Light Grid Accent 5" w:semiHidden="0" w:uiPriority="62" w:unhideWhenUsed="0"/>
+    <w:lsdException w:name="Medium Shading 1 Accent 5" w:semiHidden="0" w:uiPriority="63" w:unhideWhenUsed="0"/>
+    <w:lsdException w:name="Medium Shading 2 Accent 5" w:semiHidden="0" w:uiPriority="64" w:unhideWhenUsed="0"/>
+    <w:lsdException w:name="Medium List 1 Accent 5" w:semiHidden="0" w:uiPriority="65" w:unhideWhenUsed="0"/>
+    <w:lsdException w:name="Medium List 2 Accent 5" w:semiHidden="0" w:uiPriority="66" w:unhideWhenUsed="0"/>
+    <w:lsdException w:name="Medium Grid 1 Accent 5" w:semiHidden="0" w:uiPriority="67" w:unhideWhenUsed="0"/>
+    <w:lsdException w:name="Medium Grid 2 Accent 5" w:semiHidden="0" w:uiPriority="68" w:unhideWhenUsed="0"/>
+    <w:lsdException w:name="Medium Grid 3 Accent 5" w:semiHidden="0" w:uiPriority="69" w:unhideWhenUsed="0"/>
+    <w:lsdException w:name="Dark List Accent 5" w:semiHidden="0" w:uiPriority="70" w:unhideWhenUsed="0"/>
+    <w:lsdException w:name="Colorful Shading Accent 5" w:semiHidden="0" w:uiPriority="71" w:unhideWhenUsed="0"/>
+    <w:lsdException w:name="Colorful List Accent 5" w:semiHidden="0" w:uiPriority="72" w:unhideWhenUsed="0"/>
+    <w:lsdException w:name="Colorful Grid Accent 5" w:semiHidden="0" w:uiPriority="73" w:unhideWhenUsed="0"/>
+    <w:lsdException w:name="Light Shading Accent 6" w:semiHidden="0" w:uiPriority="60" w:unhideWhenUsed="0"/>
+    <w:lsdException w:name="Light List Accent 6" w:semiHidden="0" w:uiPriority="61" w:unhideWhenUsed="0"/>
+    <w:lsdException w:name="Light Grid Accent 6" w:semiHidden="0" w:uiPriority="62" w:unhideWhenUsed="0"/>
+    <w:lsdException w:name="Medium Shading 1 Accent 6" w:semiHidden="0" w:uiPriority="63" w:unhideWhenUsed="0"/>
+    <w:lsdException w:name="Medium Shading 2 Accent 6" w:semiHidden="0" w:uiPriority="64" w:unhideWhenUsed="0"/>
+    <w:lsdException w:name="Medium List 1 Accent 6" w:semiHidden="0" w:uiPriority="65" w:unhideWhenUsed="0"/>
+    <w:lsdException w:name="Medium List 2 Accent 6" w:semiHidden="0" w:uiPriority="66" w:unhideWhenUsed="0"/>
+    <w:lsdException w:name="Medium Grid 1 Accent 6" w:semiHidden="0" w:uiPriority="67" w:unhideWhenUsed="0"/>
+    <w:lsdException w:name="Medium Grid 2 Accent 6" w:semiHidden="0" w:uiPriority="68" w:unhideWhenUsed="0"/>
+    <w:lsdException w:name="Medium Grid 3 Accent 6" w:semiHidden="0" w:uiPriority="69" w:unhideWhenUsed="0"/>
+    <w:lsdException w:name="Dark List Accent 6" w:semiHidden="0" w:uiPriority="70" w:unhideWhenUsed="0"/>
+    <w:lsdException w:name="Colorful Shading Accent 6" w:semiHidden="0" w:uiPriority="71" w:unhideWhenUsed="0"/>
+    <w:lsdException w:name="Colorful List Accent 6" w:semiHidden="0" w:uiPriority="72" w:unhideWhenUsed="0"/>
+    <w:lsdException w:name="Colorful Grid Accent 6" w:semiHidden="0" w:uiPriority="73" w:unhideWhenUsed="0"/>
+    <w:lsdException w:name="Subtle Emphasis" w:semiHidden="0" w:uiPriority="19" w:unhideWhenUsed="0" w:qFormat="1"/>
+    <w:lsdException w:name="Intense Emphasis" w:semiHidden="0" w:uiPriority="21" w:unhideWhenUsed="0" w:qFormat="1"/>
+    <w:lsdException w:name="Subtle Reference" w:semiHidden="0" w:uiPriority="31" w:unhideWhenUsed="0" w:qFormat="1"/>
+    <w:lsdException w:name="Intense Reference" w:semiHidden="0" w:uiPriority="32" w:unhideWhenUsed="0" w:qFormat="1"/>
+    <w:lsdException w:name="Book Title" w:semiHidden="0" w:uiPriority="33" w:unhideWhenUsed="0" w:qFormat="1"/>
+    <w:lsdException w:name="Bibliography" w:uiPriority="37"/>
+    <w:lsdException w:name="TOC Heading" w:uiPriority="39" w:qFormat="1"/>
+  </w:latentStyles>
+  <w:style w:type="paragraph" w:default="1" w:styleId="Normal">
+    <w:name w:val="Normal"/>
+    <w:qFormat/>
+  </w:style>
+  <w:style w:type="character" w:default="1" w:styleId="DefaultParagraphFont">
+    <w:name w:val="Default Paragraph Font"/>
+    <w:uiPriority w:val="1"/>
+    <w:semiHidden/>
+    <w:unhideWhenUsed/>
+  </w:style>
+  <w:style w:type="table" w:default="1" w:styleId="TableNormal">
+    <w:name w:val="Normal Table"/>
+    <w:uiPriority w:val="99"/>
+    <w:semiHidden/>
+    <w:unhideWhenUsed/>
+    <w:tblPr>
+      <w:tblInd w:w="0" w:type="dxa"/>
+      <w:tblCellMar>
+        <w:top w:w="0" w:type="dxa"/>
+        <w:left w:w="108" w:type="dxa"/>
+        <w:bottom w:w="0" w:type="dxa"/>
+        <w:right w:w="108" w:type="dxa"/>
+      </w:tblCellMar>
+    </w:tblPr>
+  </w:style>
+  <w:style w:type="numbering" w:default="1" w:styleId="NoList">
+    <w:name w:val="No List"/>
+    <w:uiPriority w:val="99"/>
+    <w:semiHidden/>
+    <w:unhideWhenUsed/>
+  </w:style>
+  <w:style w:type="paragraph" w:styleId="ListParagraph">
+    <w:name w:val="List Paragraph"/>
+    <w:basedOn w:val="Normal"/>
+    <w:uiPriority w:val="34"/>
+    <w:qFormat/>
+    <w:rsid w:val="00555A64"/>
+    <w:pPr>
+      <w:ind w:left="720"/>
+      <w:contextualSpacing/>
+    </w:pPr>
+  </w:style>
+  <w:style w:type="table" w:styleId="TableGrid">
+    <w:name w:val="Table Grid"/>
+    <w:basedOn w:val="TableNormal"/>
+    <w:uiPriority w:val="59"/>
+    <w:rsid w:val="00211E97"/>
+    <w:pPr>
+      <w:spacing w:after="0" w:line="240" w:lineRule="auto"/>
+    </w:pPr>
+    <w:tblPr>
+      <w:tblBorders>
+        <w:top w:val="single" w:sz="4" w:space="0" w:color="auto"/>
+        <w:left w:val="single" w:sz="4" w:space="0" w:color="auto"/>
+        <w:bottom w:val="single" w:sz="4" w:space="0" w:color="auto"/>
+        <w:right w:val="single" w:sz="4" w:space="0" w:color="auto"/>
+        <w:insideH w:val="single" w:sz="4" w:space="0" w:color="auto"/>
+        <w:insideV w:val="single" w:sz="4" w:space="0" w:color="auto"/>
+      </w:tblBorders>
+    </w:tblPr>
+  </w:style>
+  <w:style w:type="character" w:styleId="PlaceholderText">
+    <w:name w:val="Placeholder Text"/>
+    <w:basedOn w:val="DefaultParagraphFont"/>
+    <w:uiPriority w:val="99"/>
+    <w:semiHidden/>
+    <w:rsid w:val="00211E97"/>
+    <w:rPr>
+      <w:color w:val="808080"/>
+    </w:rPr>
+  </w:style>
+  <w:style w:type="paragraph" w:styleId="BalloonText">
+    <w:name w:val="Balloon Text"/>
+    <w:basedOn w:val="Normal"/>
+    <w:link w:val="BalloonTextChar"/>
+    <w:uiPriority w:val="99"/>
+    <w:semiHidden/>
+    <w:unhideWhenUsed/>
+    <w:rsid w:val="007400E5"/>
+    <w:pPr>
+      <w:spacing w:after="0" w:line="240" w:lineRule="auto"/>
+    </w:pPr>
+    <w:rPr>
+      <w:rFonts w:ascii="Tahoma" w:hAnsi="Tahoma" w:cs="Tahoma"/>
+      <w:sz w:val="16"/>
+      <w:szCs w:val="16"/>
+    </w:rPr>
+  </w:style>
+  <w:style w:type="character" w:customStyle="1" w:styleId="BalloonTextChar">
+    <w:name w:val="Balloon Text Char"/>
+    <w:basedOn w:val="DefaultParagraphFont"/>
+    <w:link w:val="BalloonText"/>
+    <w:uiPriority w:val="99"/>
+    <w:semiHidden/>
+    <w:rsid w:val="007400E5"/>
+    <w:rPr>
+      <w:rFonts w:ascii="Tahoma" w:hAnsi="Tahoma" w:cs="Tahoma"/>
+      <w:sz w:val="16"/>
+      <w:szCs w:val="16"/>
     </w:rPr>
   </w:style>
 </w:styles>

</xml_diff>

<commit_message>
Added names/suids to spice file.  Changed all ???'s to variable names.  Added first attempt at sizing in iter1.sp.  Major changes to perl script, and outputs in spcie-compatible format.  Added some info to word doc but needs major revision and organization
</commit_message>
<xml_diff>
--- a/design_doc.docx
+++ b/design_doc.docx
@@ -1,6 +1,6 @@
 
 <file path=word/document.xml><?xml version="1.0" encoding="utf-8"?>
-<w:document xmlns:wpc="http://schemas.microsoft.com/office/word/2010/wordprocessingCanvas" xmlns:mc="http://schemas.openxmlformats.org/markup-compatibility/2006" xmlns:o="urn:schemas-microsoft-com:office:office" xmlns:r="http://schemas.openxmlformats.org/officeDocument/2006/relationships" xmlns:m="http://schemas.openxmlformats.org/officeDocument/2006/math" xmlns:v="urn:schemas-microsoft-com:vml" xmlns:wp14="http://schemas.microsoft.com/office/word/2010/wordprocessingDrawing" xmlns:wp="http://schemas.openxmlformats.org/drawingml/2006/wordprocessingDrawing" xmlns:w10="urn:schemas-microsoft-com:office:word" xmlns:w="http://schemas.openxmlformats.org/wordprocessingml/2006/main" xmlns:w14="http://schemas.microsoft.com/office/word/2010/wordml" xmlns:wpg="http://schemas.microsoft.com/office/word/2010/wordprocessingGroup" xmlns:wpi="http://schemas.microsoft.com/office/word/2010/wordprocessingInk" xmlns:wne="http://schemas.microsoft.com/office/word/2006/wordml" xmlns:wps="http://schemas.microsoft.com/office/word/2010/wordprocessingShape" mc:Ignorable="w14 wp14">
+<w:document xmlns:wpc="http://schemas.microsoft.com/office/word/2010/wordprocessingCanvas" xmlns:mc="http://schemas.openxmlformats.org/markup-compatibility/2006" xmlns:o="urn:schemas-microsoft-com:office:office" xmlns:r="http://schemas.openxmlformats.org/officeDocument/2006/relationships" xmlns:m="http://schemas.openxmlformats.org/officeDocument/2006/math" xmlns:v="urn:schemas-microsoft-com:vml" xmlns:wp14="http://schemas.microsoft.com/office/word/2010/wordprocessingDrawing" xmlns:wp="http://schemas.openxmlformats.org/drawingml/2006/wordprocessingDrawing" xmlns:w10="urn:schemas-microsoft-com:office:word" xmlns:w="http://schemas.openxmlformats.org/wordprocessingml/2006/main" xmlns:w14="http://schemas.microsoft.com/office/word/2010/wordml" xmlns:w15="http://schemas.microsoft.com/office/word/2012/wordml" xmlns:wpg="http://schemas.microsoft.com/office/word/2010/wordprocessingGroup" xmlns:wpi="http://schemas.microsoft.com/office/word/2010/wordprocessingInk" xmlns:wne="http://schemas.microsoft.com/office/word/2006/wordml" xmlns:wps="http://schemas.microsoft.com/office/word/2010/wordprocessingShape" mc:Ignorable="w14 w15 wp14">
   <w:body>
     <w:tbl>
       <w:tblPr>
@@ -211,8 +211,13 @@
                 <w:numId w:val="2"/>
               </w:numPr>
             </w:pPr>
+            <w:proofErr w:type="spellStart"/>
             <w:r>
-              <w:t>Cin &gt;&gt; Cgs2</w:t>
+              <w:t>Cin</w:t>
+            </w:r>
+            <w:proofErr w:type="spellEnd"/>
+            <w:r>
+              <w:t xml:space="preserve"> &gt;&gt; Cgs2</w:t>
             </w:r>
           </w:p>
           <w:p>
@@ -353,9 +358,11 @@
             <w:r>
               <w:t xml:space="preserve">2 - </w:t>
             </w:r>
+            <w:proofErr w:type="spellStart"/>
             <w:r>
               <w:t>Vx</w:t>
             </w:r>
+            <w:proofErr w:type="spellEnd"/>
           </w:p>
         </w:tc>
         <w:tc>
@@ -552,9 +559,11 @@
             <w:r>
               <w:t xml:space="preserve">3 - </w:t>
             </w:r>
+            <w:proofErr w:type="spellStart"/>
             <w:r>
               <w:t>Vy</w:t>
             </w:r>
+            <w:proofErr w:type="spellEnd"/>
           </w:p>
         </w:tc>
         <w:tc>
@@ -751,9 +760,11 @@
             <w:r>
               <w:t xml:space="preserve">4 - </w:t>
             </w:r>
+            <w:proofErr w:type="spellStart"/>
             <w:r>
               <w:t>Vz</w:t>
             </w:r>
+            <w:proofErr w:type="spellEnd"/>
           </w:p>
         </w:tc>
         <w:tc>
@@ -979,9 +990,11 @@
             <w:r>
               <w:t xml:space="preserve">5 - </w:t>
             </w:r>
+            <w:proofErr w:type="spellStart"/>
             <w:r>
               <w:t>Vout</w:t>
             </w:r>
+            <w:proofErr w:type="spellEnd"/>
           </w:p>
         </w:tc>
         <w:tc>
@@ -1645,13 +1658,7 @@
                         <w:rPr>
                           <w:rFonts w:ascii="Cambria Math" w:hAnsi="Cambria Math"/>
                         </w:rPr>
-                        <m:t>*4</m:t>
-                      </m:r>
-                      <m:r>
-                        <w:rPr>
-                          <w:rFonts w:ascii="Cambria Math" w:hAnsi="Cambria Math"/>
-                        </w:rPr>
-                        <m:t>R</m:t>
+                        <m:t>*4R</m:t>
                       </m:r>
                     </m:e>
                     <m:sub>
@@ -1825,8 +1832,13 @@
           </w:tcPr>
           <w:p>
             <w:r>
-              <w:t>2 – Cascode</w:t>
+              <w:t xml:space="preserve">2 – </w:t>
             </w:r>
+            <w:proofErr w:type="spellStart"/>
+            <w:r>
+              <w:t>Cascode</w:t>
+            </w:r>
+            <w:proofErr w:type="spellEnd"/>
           </w:p>
         </w:tc>
         <w:tc>
@@ -2023,12 +2035,7 @@
               </w:rPr>
             </w:pPr>
             <w:r>
-              <w:t>R3 =</w:t>
-            </w:r>
-            <w:bookmarkStart w:id="0" w:name="_GoBack"/>
-            <w:bookmarkEnd w:id="0"/>
-            <w:r>
-              <w:t xml:space="preserve"> 4R4 </w:t>
+              <w:t xml:space="preserve">R3 = 4R4 </w:t>
             </w:r>
           </w:p>
           <w:p>
@@ -2293,13 +2300,7 @@
                             <w:rPr>
                               <w:rFonts w:ascii="Cambria Math" w:hAnsi="Cambria Math"/>
                             </w:rPr>
-                            <m:t>4</m:t>
-                          </m:r>
-                          <m:r>
-                            <w:rPr>
-                              <w:rFonts w:ascii="Cambria Math" w:hAnsi="Cambria Math"/>
-                            </w:rPr>
-                            <m:t>R</m:t>
+                            <m:t>4R</m:t>
                           </m:r>
                         </m:e>
                         <m:sub>
@@ -2574,13 +2575,7 @@
                             <w:rPr>
                               <w:rFonts w:ascii="Cambria Math" w:hAnsi="Cambria Math"/>
                             </w:rPr>
-                            <m:t>25</m:t>
-                          </m:r>
-                          <m:r>
-                            <w:rPr>
-                              <w:rFonts w:ascii="Cambria Math" w:hAnsi="Cambria Math"/>
-                            </w:rPr>
-                            <m:t>g</m:t>
+                            <m:t>25g</m:t>
                           </m:r>
                         </m:e>
                         <m:sub>
@@ -2968,19 +2963,1368 @@
     <w:p>
       <w:pPr>
         <w:spacing w:after="0"/>
-        <w:rPr>
-          <w:sz w:val="24"/>
-          <w:szCs w:val="24"/>
-        </w:rPr>
-      </w:pPr>
-      <w:r>
-        <w:rPr>
-          <w:sz w:val="24"/>
-          <w:szCs w:val="24"/>
-        </w:rPr>
+      </w:pPr>
+      <w:r>
         <w:lastRenderedPageBreak/>
+        <w:t># First resistive divider</w:t>
+      </w:r>
+    </w:p>
+    <w:p>
+      <w:pPr>
+        <w:spacing w:after="0"/>
+      </w:pPr>
+      <w:r>
+        <w:t>Calculating bounds on the ratio of R2/R1:</w:t>
+      </w:r>
+    </w:p>
+    <w:p>
+      <w:pPr>
+        <w:spacing w:after="0"/>
+      </w:pPr>
+      <w:r>
+        <w:rPr>
+          <w:noProof/>
+        </w:rPr>
+        <w:drawing>
+          <wp:inline distT="0" distB="0" distL="0" distR="0" wp14:anchorId="59F634D3" wp14:editId="555578F7">
+            <wp:extent cx="4886325" cy="1724025"/>
+            <wp:effectExtent l="0" t="0" r="9525" b="9525"/>
+            <wp:docPr id="1" name="Picture 1"/>
+            <wp:cNvGraphicFramePr>
+              <a:graphicFrameLocks xmlns:a="http://schemas.openxmlformats.org/drawingml/2006/main" noChangeAspect="1"/>
+            </wp:cNvGraphicFramePr>
+            <a:graphic xmlns:a="http://schemas.openxmlformats.org/drawingml/2006/main">
+              <a:graphicData uri="http://schemas.openxmlformats.org/drawingml/2006/picture">
+                <pic:pic xmlns:pic="http://schemas.openxmlformats.org/drawingml/2006/picture">
+                  <pic:nvPicPr>
+                    <pic:cNvPr id="0" name="Picture 1"/>
+                    <pic:cNvPicPr>
+                      <a:picLocks noChangeAspect="1" noChangeArrowheads="1"/>
+                    </pic:cNvPicPr>
+                  </pic:nvPicPr>
+                  <pic:blipFill>
+                    <a:blip r:embed="rId5">
+                      <a:extLst>
+                        <a:ext uri="{28A0092B-C50C-407E-A947-70E740481C1C}">
+                          <a14:useLocalDpi xmlns:a14="http://schemas.microsoft.com/office/drawing/2010/main" val="0"/>
+                        </a:ext>
+                      </a:extLst>
+                    </a:blip>
+                    <a:srcRect/>
+                    <a:stretch>
+                      <a:fillRect/>
+                    </a:stretch>
+                  </pic:blipFill>
+                  <pic:spPr bwMode="auto">
+                    <a:xfrm>
+                      <a:off x="0" y="0"/>
+                      <a:ext cx="4886325" cy="1724025"/>
+                    </a:xfrm>
+                    <a:prstGeom prst="rect">
+                      <a:avLst/>
+                    </a:prstGeom>
+                    <a:noFill/>
+                    <a:ln>
+                      <a:noFill/>
+                    </a:ln>
+                  </pic:spPr>
+                </pic:pic>
+              </a:graphicData>
+            </a:graphic>
+          </wp:inline>
+        </w:drawing>
+      </w:r>
+    </w:p>
+    <w:p>
+      <w:pPr>
+        <w:spacing w:after="0"/>
+      </w:pPr>
+      <w:r>
+        <w:t xml:space="preserve">Assume that the current through Mp3 is matched with the current through Mn2, such that no current flows between the R1/R2 resistive divider and into the transistor stack.  Assume that there is no body effect on </w:t>
+      </w:r>
+      <w:proofErr w:type="gramStart"/>
+      <w:r>
+        <w:t>Vt.</w:t>
+      </w:r>
+      <w:proofErr w:type="gramEnd"/>
+      <w:r>
+        <w:t xml:space="preserve">  In order to keep Mp4 in saturation, we must have the following condition:</w:t>
+      </w:r>
+    </w:p>
+    <w:p>
+      <w:pPr>
+        <w:spacing w:after="0"/>
+        <w:rPr>
+          <w:rFonts w:eastAsiaTheme="minorEastAsia"/>
+        </w:rPr>
+      </w:pPr>
+      <m:oMathPara>
+        <m:oMath>
+          <m:sSub>
+            <m:sSubPr>
+              <m:ctrlPr>
+                <w:rPr>
+                  <w:rFonts w:ascii="Cambria Math" w:hAnsi="Cambria Math"/>
+                  <w:i/>
+                </w:rPr>
+              </m:ctrlPr>
+            </m:sSubPr>
+            <m:e>
+              <m:r>
+                <w:rPr>
+                  <w:rFonts w:ascii="Cambria Math" w:hAnsi="Cambria Math"/>
+                </w:rPr>
+                <m:t>V</m:t>
+              </m:r>
+            </m:e>
+            <m:sub>
+              <m:r>
+                <w:rPr>
+                  <w:rFonts w:ascii="Cambria Math" w:hAnsi="Cambria Math"/>
+                </w:rPr>
+                <m:t>sg</m:t>
+              </m:r>
+            </m:sub>
+          </m:sSub>
+          <m:r>
+            <w:rPr>
+              <w:rFonts w:ascii="Cambria Math" w:hAnsi="Cambria Math"/>
+            </w:rPr>
+            <m:t>&gt;</m:t>
+          </m:r>
+          <m:sSub>
+            <m:sSubPr>
+              <m:ctrlPr>
+                <w:rPr>
+                  <w:rFonts w:ascii="Cambria Math" w:hAnsi="Cambria Math"/>
+                  <w:i/>
+                </w:rPr>
+              </m:ctrlPr>
+            </m:sSubPr>
+            <m:e>
+              <m:r>
+                <w:rPr>
+                  <w:rFonts w:ascii="Cambria Math" w:hAnsi="Cambria Math"/>
+                </w:rPr>
+                <m:t>V</m:t>
+              </m:r>
+            </m:e>
+            <m:sub>
+              <m:r>
+                <w:rPr>
+                  <w:rFonts w:ascii="Cambria Math" w:hAnsi="Cambria Math"/>
+                </w:rPr>
+                <m:t>t</m:t>
+              </m:r>
+            </m:sub>
+          </m:sSub>
+        </m:oMath>
+      </m:oMathPara>
+    </w:p>
+    <w:p>
+      <w:pPr>
+        <w:spacing w:after="0"/>
+        <w:rPr>
+          <w:rFonts w:eastAsiaTheme="minorEastAsia"/>
+        </w:rPr>
+      </w:pPr>
+      <w:r>
+        <w:rPr>
+          <w:rFonts w:eastAsiaTheme="minorEastAsia"/>
+        </w:rPr>
+        <w:t>In other words</w:t>
+      </w:r>
+    </w:p>
+    <w:p>
+      <w:pPr>
+        <w:spacing w:after="0"/>
+        <w:rPr>
+          <w:rFonts w:eastAsiaTheme="minorEastAsia"/>
+        </w:rPr>
+      </w:pPr>
+      <m:oMathPara>
+        <m:oMath>
+          <m:r>
+            <w:rPr>
+              <w:rFonts w:ascii="Cambria Math" w:hAnsi="Cambria Math"/>
+            </w:rPr>
+            <m:t>2.5-</m:t>
+          </m:r>
+          <m:sSub>
+            <m:sSubPr>
+              <m:ctrlPr>
+                <w:rPr>
+                  <w:rFonts w:ascii="Cambria Math" w:hAnsi="Cambria Math"/>
+                  <w:i/>
+                </w:rPr>
+              </m:ctrlPr>
+            </m:sSubPr>
+            <m:e>
+              <m:r>
+                <w:rPr>
+                  <w:rFonts w:ascii="Cambria Math" w:hAnsi="Cambria Math"/>
+                </w:rPr>
+                <m:t>V</m:t>
+              </m:r>
+            </m:e>
+            <m:sub>
+              <m:r>
+                <w:rPr>
+                  <w:rFonts w:ascii="Cambria Math" w:hAnsi="Cambria Math"/>
+                </w:rPr>
+                <m:t>g</m:t>
+              </m:r>
+            </m:sub>
+          </m:sSub>
+          <m:r>
+            <w:rPr>
+              <w:rFonts w:ascii="Cambria Math" w:hAnsi="Cambria Math"/>
+            </w:rPr>
+            <m:t>&gt;0.5</m:t>
+          </m:r>
+        </m:oMath>
+      </m:oMathPara>
+    </w:p>
+    <w:p>
+      <w:pPr>
+        <w:spacing w:after="0"/>
+        <w:rPr>
+          <w:rFonts w:eastAsiaTheme="minorEastAsia"/>
+        </w:rPr>
+      </w:pPr>
+      <m:oMathPara>
+        <m:oMath>
+          <m:r>
+            <w:rPr>
+              <w:rFonts w:ascii="Cambria Math" w:hAnsi="Cambria Math"/>
+            </w:rPr>
+            <m:t>2.5-</m:t>
+          </m:r>
+          <m:f>
+            <m:fPr>
+              <m:ctrlPr>
+                <w:rPr>
+                  <w:rFonts w:ascii="Cambria Math" w:hAnsi="Cambria Math"/>
+                  <w:i/>
+                </w:rPr>
+              </m:ctrlPr>
+            </m:fPr>
+            <m:num>
+              <m:r>
+                <w:rPr>
+                  <w:rFonts w:ascii="Cambria Math" w:hAnsi="Cambria Math"/>
+                </w:rPr>
+                <m:t>2.5</m:t>
+              </m:r>
+              <m:sSub>
+                <m:sSubPr>
+                  <m:ctrlPr>
+                    <w:rPr>
+                      <w:rFonts w:ascii="Cambria Math" w:hAnsi="Cambria Math"/>
+                      <w:i/>
+                    </w:rPr>
+                  </m:ctrlPr>
+                </m:sSubPr>
+                <m:e>
+                  <m:r>
+                    <w:rPr>
+                      <w:rFonts w:ascii="Cambria Math" w:hAnsi="Cambria Math"/>
+                    </w:rPr>
+                    <m:t>R</m:t>
+                  </m:r>
+                </m:e>
+                <m:sub>
+                  <m:r>
+                    <w:rPr>
+                      <w:rFonts w:ascii="Cambria Math" w:hAnsi="Cambria Math"/>
+                    </w:rPr>
+                    <m:t>2</m:t>
+                  </m:r>
+                </m:sub>
+              </m:sSub>
+            </m:num>
+            <m:den>
+              <m:sSub>
+                <m:sSubPr>
+                  <m:ctrlPr>
+                    <w:rPr>
+                      <w:rFonts w:ascii="Cambria Math" w:hAnsi="Cambria Math"/>
+                      <w:i/>
+                    </w:rPr>
+                  </m:ctrlPr>
+                </m:sSubPr>
+                <m:e>
+                  <m:r>
+                    <w:rPr>
+                      <w:rFonts w:ascii="Cambria Math" w:hAnsi="Cambria Math"/>
+                    </w:rPr>
+                    <m:t>R</m:t>
+                  </m:r>
+                </m:e>
+                <m:sub>
+                  <m:r>
+                    <w:rPr>
+                      <w:rFonts w:ascii="Cambria Math" w:hAnsi="Cambria Math"/>
+                    </w:rPr>
+                    <m:t>1</m:t>
+                  </m:r>
+                </m:sub>
+              </m:sSub>
+              <m:r>
+                <w:rPr>
+                  <w:rFonts w:ascii="Cambria Math" w:hAnsi="Cambria Math"/>
+                </w:rPr>
+                <m:t>+</m:t>
+              </m:r>
+              <m:sSub>
+                <m:sSubPr>
+                  <m:ctrlPr>
+                    <w:rPr>
+                      <w:rFonts w:ascii="Cambria Math" w:hAnsi="Cambria Math"/>
+                      <w:i/>
+                    </w:rPr>
+                  </m:ctrlPr>
+                </m:sSubPr>
+                <m:e>
+                  <m:r>
+                    <w:rPr>
+                      <w:rFonts w:ascii="Cambria Math" w:hAnsi="Cambria Math"/>
+                    </w:rPr>
+                    <m:t>R</m:t>
+                  </m:r>
+                </m:e>
+                <m:sub>
+                  <m:r>
+                    <w:rPr>
+                      <w:rFonts w:ascii="Cambria Math" w:hAnsi="Cambria Math"/>
+                    </w:rPr>
+                    <m:t>2</m:t>
+                  </m:r>
+                </m:sub>
+              </m:sSub>
+            </m:den>
+          </m:f>
+          <m:r>
+            <w:rPr>
+              <w:rFonts w:ascii="Cambria Math" w:hAnsi="Cambria Math"/>
+            </w:rPr>
+            <m:t>&gt;0.5</m:t>
+          </m:r>
+        </m:oMath>
+      </m:oMathPara>
+    </w:p>
+    <w:p>
+      <w:pPr>
+        <w:spacing w:after="0"/>
+        <w:rPr>
+          <w:rFonts w:eastAsiaTheme="minorEastAsia"/>
+        </w:rPr>
+      </w:pPr>
+      <m:oMathPara>
+        <m:oMath>
+          <m:f>
+            <m:fPr>
+              <m:ctrlPr>
+                <w:rPr>
+                  <w:rFonts w:ascii="Cambria Math" w:hAnsi="Cambria Math"/>
+                  <w:i/>
+                </w:rPr>
+              </m:ctrlPr>
+            </m:fPr>
+            <m:num>
+              <m:r>
+                <w:rPr>
+                  <w:rFonts w:ascii="Cambria Math" w:hAnsi="Cambria Math"/>
+                </w:rPr>
+                <m:t>4</m:t>
+              </m:r>
+            </m:num>
+            <m:den>
+              <m:r>
+                <w:rPr>
+                  <w:rFonts w:ascii="Cambria Math" w:hAnsi="Cambria Math"/>
+                </w:rPr>
+                <m:t>5</m:t>
+              </m:r>
+            </m:den>
+          </m:f>
+          <m:r>
+            <w:rPr>
+              <w:rFonts w:ascii="Cambria Math" w:hAnsi="Cambria Math"/>
+            </w:rPr>
+            <m:t>&gt;</m:t>
+          </m:r>
+          <m:f>
+            <m:fPr>
+              <m:ctrlPr>
+                <w:rPr>
+                  <w:rFonts w:ascii="Cambria Math" w:hAnsi="Cambria Math"/>
+                  <w:i/>
+                </w:rPr>
+              </m:ctrlPr>
+            </m:fPr>
+            <m:num>
+              <m:sSub>
+                <m:sSubPr>
+                  <m:ctrlPr>
+                    <w:rPr>
+                      <w:rFonts w:ascii="Cambria Math" w:hAnsi="Cambria Math"/>
+                      <w:i/>
+                    </w:rPr>
+                  </m:ctrlPr>
+                </m:sSubPr>
+                <m:e>
+                  <m:r>
+                    <w:rPr>
+                      <w:rFonts w:ascii="Cambria Math" w:hAnsi="Cambria Math"/>
+                    </w:rPr>
+                    <m:t>R</m:t>
+                  </m:r>
+                </m:e>
+                <m:sub>
+                  <m:r>
+                    <w:rPr>
+                      <w:rFonts w:ascii="Cambria Math" w:hAnsi="Cambria Math"/>
+                    </w:rPr>
+                    <m:t>2</m:t>
+                  </m:r>
+                </m:sub>
+              </m:sSub>
+            </m:num>
+            <m:den>
+              <m:sSub>
+                <m:sSubPr>
+                  <m:ctrlPr>
+                    <w:rPr>
+                      <w:rFonts w:ascii="Cambria Math" w:hAnsi="Cambria Math"/>
+                      <w:i/>
+                    </w:rPr>
+                  </m:ctrlPr>
+                </m:sSubPr>
+                <m:e>
+                  <m:r>
+                    <w:rPr>
+                      <w:rFonts w:ascii="Cambria Math" w:hAnsi="Cambria Math"/>
+                    </w:rPr>
+                    <m:t>R</m:t>
+                  </m:r>
+                </m:e>
+                <m:sub>
+                  <m:r>
+                    <w:rPr>
+                      <w:rFonts w:ascii="Cambria Math" w:hAnsi="Cambria Math"/>
+                    </w:rPr>
+                    <m:t>1</m:t>
+                  </m:r>
+                </m:sub>
+              </m:sSub>
+              <m:r>
+                <w:rPr>
+                  <w:rFonts w:ascii="Cambria Math" w:hAnsi="Cambria Math"/>
+                </w:rPr>
+                <m:t>+</m:t>
+              </m:r>
+              <m:sSub>
+                <m:sSubPr>
+                  <m:ctrlPr>
+                    <w:rPr>
+                      <w:rFonts w:ascii="Cambria Math" w:hAnsi="Cambria Math"/>
+                      <w:i/>
+                    </w:rPr>
+                  </m:ctrlPr>
+                </m:sSubPr>
+                <m:e>
+                  <m:r>
+                    <w:rPr>
+                      <w:rFonts w:ascii="Cambria Math" w:hAnsi="Cambria Math"/>
+                    </w:rPr>
+                    <m:t>R</m:t>
+                  </m:r>
+                </m:e>
+                <m:sub>
+                  <m:r>
+                    <w:rPr>
+                      <w:rFonts w:ascii="Cambria Math" w:hAnsi="Cambria Math"/>
+                    </w:rPr>
+                    <m:t>2</m:t>
+                  </m:r>
+                </m:sub>
+              </m:sSub>
+            </m:den>
+          </m:f>
+        </m:oMath>
+      </m:oMathPara>
+    </w:p>
+    <w:p>
+      <w:pPr>
+        <w:spacing w:after="0"/>
+        <w:rPr>
+          <w:rFonts w:eastAsiaTheme="minorEastAsia"/>
+        </w:rPr>
+      </w:pPr>
+      <m:oMathPara>
+        <m:oMath>
+          <m:f>
+            <m:fPr>
+              <m:ctrlPr>
+                <w:rPr>
+                  <w:rFonts w:ascii="Cambria Math" w:hAnsi="Cambria Math"/>
+                  <w:i/>
+                </w:rPr>
+              </m:ctrlPr>
+            </m:fPr>
+            <m:num>
+              <m:sSub>
+                <m:sSubPr>
+                  <m:ctrlPr>
+                    <w:rPr>
+                      <w:rFonts w:ascii="Cambria Math" w:hAnsi="Cambria Math"/>
+                      <w:i/>
+                    </w:rPr>
+                  </m:ctrlPr>
+                </m:sSubPr>
+                <m:e>
+                  <m:r>
+                    <w:rPr>
+                      <w:rFonts w:ascii="Cambria Math" w:hAnsi="Cambria Math"/>
+                    </w:rPr>
+                    <m:t>R</m:t>
+                  </m:r>
+                </m:e>
+                <m:sub>
+                  <m:r>
+                    <w:rPr>
+                      <w:rFonts w:ascii="Cambria Math" w:hAnsi="Cambria Math"/>
+                    </w:rPr>
+                    <m:t>2</m:t>
+                  </m:r>
+                </m:sub>
+              </m:sSub>
+            </m:num>
+            <m:den>
+              <m:sSub>
+                <m:sSubPr>
+                  <m:ctrlPr>
+                    <w:rPr>
+                      <w:rFonts w:ascii="Cambria Math" w:hAnsi="Cambria Math"/>
+                      <w:i/>
+                    </w:rPr>
+                  </m:ctrlPr>
+                </m:sSubPr>
+                <m:e>
+                  <m:r>
+                    <w:rPr>
+                      <w:rFonts w:ascii="Cambria Math" w:hAnsi="Cambria Math"/>
+                    </w:rPr>
+                    <m:t>R</m:t>
+                  </m:r>
+                </m:e>
+                <m:sub>
+                  <m:r>
+                    <w:rPr>
+                      <w:rFonts w:ascii="Cambria Math" w:hAnsi="Cambria Math"/>
+                    </w:rPr>
+                    <m:t>1</m:t>
+                  </m:r>
+                </m:sub>
+              </m:sSub>
+            </m:den>
+          </m:f>
+          <m:r>
+            <w:rPr>
+              <w:rFonts w:ascii="Cambria Math" w:hAnsi="Cambria Math"/>
+            </w:rPr>
+            <m:t>&lt;4</m:t>
+          </m:r>
+        </m:oMath>
+      </m:oMathPara>
+    </w:p>
+    <w:p>
+      <w:r>
+        <w:t xml:space="preserve">Then R1||R2 </w:t>
+      </w:r>
+      <w:proofErr w:type="gramStart"/>
+      <w:r>
+        <w:t>=  &lt;</w:t>
+      </w:r>
+      <w:proofErr w:type="gramEnd"/>
+      <w:r>
+        <w:t xml:space="preserve">ratio&gt;/(&lt;1+ratio&gt;R1) = </w:t>
+      </w:r>
+      <w:proofErr w:type="spellStart"/>
+      <w:r>
+        <w:t>Gain_CG</w:t>
+      </w:r>
+      <w:proofErr w:type="spellEnd"/>
+    </w:p>
+    <w:p>
+      <w:r>
+        <w:t xml:space="preserve">R1 = 5/4 </w:t>
+      </w:r>
+      <w:proofErr w:type="spellStart"/>
+      <w:r>
+        <w:t>Gain_CG</w:t>
+      </w:r>
+      <w:proofErr w:type="spellEnd"/>
+    </w:p>
+    <w:p>
+      <w:r>
+        <w:t># First Cgs4</w:t>
+      </w:r>
+    </w:p>
+    <w:p>
+      <w:pPr>
+        <w:rPr>
+          <w:rFonts w:eastAsiaTheme="minorEastAsia"/>
+        </w:rPr>
+      </w:pPr>
+      <m:oMathPara>
+        <m:oMath>
+          <m:r>
+            <w:rPr>
+              <w:rFonts w:ascii="Cambria Math" w:hAnsi="Cambria Math"/>
+            </w:rPr>
+            <m:t>2π</m:t>
+          </m:r>
+          <m:sSub>
+            <m:sSubPr>
+              <m:ctrlPr>
+                <w:rPr>
+                  <w:rFonts w:ascii="Cambria Math" w:hAnsi="Cambria Math"/>
+                  <w:i/>
+                </w:rPr>
+              </m:ctrlPr>
+            </m:sSubPr>
+            <m:e>
+              <m:r>
+                <w:rPr>
+                  <w:rFonts w:ascii="Cambria Math" w:hAnsi="Cambria Math"/>
+                </w:rPr>
+                <m:t>f</m:t>
+              </m:r>
+            </m:e>
+            <m:sub>
+              <m:r>
+                <w:rPr>
+                  <w:rFonts w:ascii="Cambria Math" w:hAnsi="Cambria Math"/>
+                </w:rPr>
+                <m:t>3db</m:t>
+              </m:r>
+            </m:sub>
+          </m:sSub>
+          <m:r>
+            <w:rPr>
+              <w:rFonts w:ascii="Cambria Math" w:hAnsi="Cambria Math"/>
+            </w:rPr>
+            <m:t>=</m:t>
+          </m:r>
+          <m:f>
+            <m:fPr>
+              <m:ctrlPr>
+                <w:rPr>
+                  <w:rFonts w:ascii="Cambria Math" w:hAnsi="Cambria Math"/>
+                  <w:i/>
+                </w:rPr>
+              </m:ctrlPr>
+            </m:fPr>
+            <m:num>
+              <m:r>
+                <w:rPr>
+                  <w:rFonts w:ascii="Cambria Math" w:hAnsi="Cambria Math"/>
+                </w:rPr>
+                <m:t>1</m:t>
+              </m:r>
+            </m:num>
+            <m:den>
+              <m:r>
+                <w:rPr>
+                  <w:rFonts w:ascii="Cambria Math" w:hAnsi="Cambria Math"/>
+                </w:rPr>
+                <m:t>RC</m:t>
+              </m:r>
+            </m:den>
+          </m:f>
+          <m:r>
+            <w:rPr>
+              <w:rFonts w:ascii="Cambria Math" w:hAnsi="Cambria Math"/>
+            </w:rPr>
+            <m:t>=</m:t>
+          </m:r>
+          <m:f>
+            <m:fPr>
+              <m:ctrlPr>
+                <w:rPr>
+                  <w:rFonts w:ascii="Cambria Math" w:hAnsi="Cambria Math"/>
+                  <w:i/>
+                </w:rPr>
+              </m:ctrlPr>
+            </m:fPr>
+            <m:num>
+              <m:r>
+                <w:rPr>
+                  <w:rFonts w:ascii="Cambria Math" w:hAnsi="Cambria Math"/>
+                </w:rPr>
+                <m:t>1</m:t>
+              </m:r>
+            </m:num>
+            <m:den>
+              <m:r>
+                <w:rPr>
+                  <w:rFonts w:ascii="Cambria Math" w:hAnsi="Cambria Math"/>
+                </w:rPr>
+                <m:t>ta</m:t>
+              </m:r>
+              <m:sSub>
+                <m:sSubPr>
+                  <m:ctrlPr>
+                    <w:rPr>
+                      <w:rFonts w:ascii="Cambria Math" w:hAnsi="Cambria Math"/>
+                      <w:i/>
+                    </w:rPr>
+                  </m:ctrlPr>
+                </m:sSubPr>
+                <m:e>
+                  <m:r>
+                    <w:rPr>
+                      <w:rFonts w:ascii="Cambria Math" w:hAnsi="Cambria Math"/>
+                    </w:rPr>
+                    <m:t>u</m:t>
+                  </m:r>
+                </m:e>
+                <m:sub>
+                  <m:r>
+                    <w:rPr>
+                      <w:rFonts w:ascii="Cambria Math" w:hAnsi="Cambria Math"/>
+                    </w:rPr>
+                    <m:t>Vx</m:t>
+                  </m:r>
+                </m:sub>
+              </m:sSub>
+            </m:den>
+          </m:f>
+        </m:oMath>
+      </m:oMathPara>
+    </w:p>
+    <w:p>
+      <w:pPr>
+        <w:rPr>
+          <w:rFonts w:eastAsiaTheme="minorEastAsia"/>
+        </w:rPr>
+      </w:pPr>
+      <m:oMathPara>
+        <m:oMath>
+          <m:r>
+            <w:rPr>
+              <w:rFonts w:ascii="Cambria Math" w:eastAsiaTheme="minorEastAsia" w:hAnsi="Cambria Math"/>
+            </w:rPr>
+            <m:t>=&gt;</m:t>
+          </m:r>
+          <m:sSub>
+            <m:sSubPr>
+              <m:ctrlPr>
+                <w:rPr>
+                  <w:rFonts w:ascii="Cambria Math" w:eastAsiaTheme="minorEastAsia" w:hAnsi="Cambria Math"/>
+                  <w:i/>
+                </w:rPr>
+              </m:ctrlPr>
+            </m:sSubPr>
+            <m:e>
+              <m:r>
+                <w:rPr>
+                  <w:rFonts w:ascii="Cambria Math" w:eastAsiaTheme="minorEastAsia" w:hAnsi="Cambria Math"/>
+                </w:rPr>
+                <m:t>C</m:t>
+              </m:r>
+            </m:e>
+            <m:sub>
+              <m:r>
+                <w:rPr>
+                  <w:rFonts w:ascii="Cambria Math" w:eastAsiaTheme="minorEastAsia" w:hAnsi="Cambria Math"/>
+                </w:rPr>
+                <m:t>gs4</m:t>
+              </m:r>
+            </m:sub>
+          </m:sSub>
+          <m:r>
+            <w:rPr>
+              <w:rFonts w:ascii="Cambria Math" w:eastAsiaTheme="minorEastAsia" w:hAnsi="Cambria Math"/>
+            </w:rPr>
+            <m:t>=</m:t>
+          </m:r>
+          <m:f>
+            <m:fPr>
+              <m:ctrlPr>
+                <w:rPr>
+                  <w:rFonts w:ascii="Cambria Math" w:eastAsiaTheme="minorEastAsia" w:hAnsi="Cambria Math"/>
+                  <w:i/>
+                </w:rPr>
+              </m:ctrlPr>
+            </m:fPr>
+            <m:num>
+              <m:r>
+                <w:rPr>
+                  <w:rFonts w:ascii="Cambria Math" w:eastAsiaTheme="minorEastAsia" w:hAnsi="Cambria Math"/>
+                </w:rPr>
+                <m:t>1</m:t>
+              </m:r>
+            </m:num>
+            <m:den>
+              <m:r>
+                <w:rPr>
+                  <w:rFonts w:ascii="Cambria Math" w:hAnsi="Cambria Math"/>
+                </w:rPr>
+                <m:t>2π</m:t>
+              </m:r>
+              <m:r>
+                <w:rPr>
+                  <w:rFonts w:ascii="Cambria Math" w:hAnsi="Cambria Math"/>
+                </w:rPr>
+                <m:t>*90x</m:t>
+              </m:r>
+              <m:sSup>
+                <m:sSupPr>
+                  <m:ctrlPr>
+                    <w:rPr>
+                      <w:rFonts w:ascii="Cambria Math" w:hAnsi="Cambria Math"/>
+                      <w:i/>
+                    </w:rPr>
+                  </m:ctrlPr>
+                </m:sSupPr>
+                <m:e>
+                  <m:r>
+                    <w:rPr>
+                      <w:rFonts w:ascii="Cambria Math" w:hAnsi="Cambria Math"/>
+                    </w:rPr>
+                    <m:t>10</m:t>
+                  </m:r>
+                </m:e>
+                <m:sup>
+                  <m:r>
+                    <w:rPr>
+                      <w:rFonts w:ascii="Cambria Math" w:hAnsi="Cambria Math"/>
+                    </w:rPr>
+                    <m:t>6</m:t>
+                  </m:r>
+                </m:sup>
+              </m:sSup>
+              <m:r>
+                <w:rPr>
+                  <w:rFonts w:ascii="Cambria Math" w:hAnsi="Cambria Math"/>
+                </w:rPr>
+                <m:t>*</m:t>
+              </m:r>
+              <m:sSub>
+                <m:sSubPr>
+                  <m:ctrlPr>
+                    <w:rPr>
+                      <w:rFonts w:ascii="Cambria Math" w:hAnsi="Cambria Math"/>
+                      <w:i/>
+                    </w:rPr>
+                  </m:ctrlPr>
+                </m:sSubPr>
+                <m:e>
+                  <m:r>
+                    <w:rPr>
+                      <w:rFonts w:ascii="Cambria Math" w:hAnsi="Cambria Math"/>
+                    </w:rPr>
+                    <m:t>R</m:t>
+                  </m:r>
+                </m:e>
+                <m:sub>
+                  <m:r>
+                    <w:rPr>
+                      <w:rFonts w:ascii="Cambria Math" w:hAnsi="Cambria Math"/>
+                    </w:rPr>
+                    <m:t>1</m:t>
+                  </m:r>
+                </m:sub>
+              </m:sSub>
+              <m:r>
+                <w:rPr>
+                  <w:rFonts w:ascii="Cambria Math" w:hAnsi="Cambria Math"/>
+                </w:rPr>
+                <m:t>||</m:t>
+              </m:r>
+              <m:sSub>
+                <m:sSubPr>
+                  <m:ctrlPr>
+                    <w:rPr>
+                      <w:rFonts w:ascii="Cambria Math" w:hAnsi="Cambria Math"/>
+                      <w:i/>
+                    </w:rPr>
+                  </m:ctrlPr>
+                </m:sSubPr>
+                <m:e>
+                  <m:r>
+                    <w:rPr>
+                      <w:rFonts w:ascii="Cambria Math" w:hAnsi="Cambria Math"/>
+                    </w:rPr>
+                    <m:t>R</m:t>
+                  </m:r>
+                </m:e>
+                <m:sub>
+                  <m:r>
+                    <w:rPr>
+                      <w:rFonts w:ascii="Cambria Math" w:hAnsi="Cambria Math"/>
+                    </w:rPr>
+                    <m:t>2</m:t>
+                  </m:r>
+                </m:sub>
+              </m:sSub>
+            </m:den>
+          </m:f>
+          <m:r>
+            <w:rPr>
+              <w:rFonts w:ascii="Cambria Math" w:hAnsi="Cambria Math"/>
+            </w:rPr>
+            <m:t xml:space="preserve"> </m:t>
+          </m:r>
+        </m:oMath>
+      </m:oMathPara>
+    </w:p>
+    <w:p/>
+    <w:p>
+      <w:r>
+        <w:t># Second resistor divider</w:t>
+      </w:r>
+    </w:p>
+    <w:p>
+      <w:r>
+        <w:t>Use same values as first divider, since GBW product will be less affected by gain since there is a gm factor in this stage.</w:t>
+      </w:r>
+    </w:p>
+    <w:p/>
+    <w:p>
+      <w:r>
+        <w:t xml:space="preserve"># </w:t>
+      </w:r>
+      <w:proofErr w:type="gramStart"/>
+      <w:r>
+        <w:t>third</w:t>
+      </w:r>
+      <w:proofErr w:type="gramEnd"/>
+      <w:r>
+        <w:t xml:space="preserve"> </w:t>
+      </w:r>
+      <w:proofErr w:type="spellStart"/>
+      <w:r>
+        <w:t>xtor</w:t>
+      </w:r>
+      <w:proofErr w:type="spellEnd"/>
+      <w:r>
+        <w:t xml:space="preserve"> stack</w:t>
+      </w:r>
+    </w:p>
+    <w:p>
+      <w:r>
+        <w:lastRenderedPageBreak/>
+        <w:t>Gain = gm7/gm8</w:t>
+      </w:r>
+    </w:p>
+    <w:p>
+      <w:r>
+        <w:t xml:space="preserve"># </w:t>
+      </w:r>
+      <w:proofErr w:type="gramStart"/>
+      <w:r>
+        <w:t>fourth</w:t>
+      </w:r>
+      <w:proofErr w:type="gramEnd"/>
+      <w:r>
+        <w:t xml:space="preserve"> </w:t>
+      </w:r>
+      <w:proofErr w:type="spellStart"/>
+      <w:r>
+        <w:t>xtor</w:t>
+      </w:r>
+      <w:proofErr w:type="spellEnd"/>
+      <w:r>
+        <w:t xml:space="preserve"> stack</w:t>
+      </w:r>
+    </w:p>
+    <w:p>
+      <w:pPr>
+        <w:rPr>
+          <w:rFonts w:eastAsiaTheme="minorEastAsia"/>
+        </w:rPr>
+      </w:pPr>
+      <m:oMathPara>
+        <m:oMath>
+          <m:f>
+            <m:fPr>
+              <m:ctrlPr>
+                <w:rPr>
+                  <w:rFonts w:ascii="Cambria Math" w:hAnsi="Cambria Math"/>
+                  <w:i/>
+                </w:rPr>
+              </m:ctrlPr>
+            </m:fPr>
+            <m:num>
+              <m:sSub>
+                <m:sSubPr>
+                  <m:ctrlPr>
+                    <w:rPr>
+                      <w:rFonts w:ascii="Cambria Math" w:hAnsi="Cambria Math"/>
+                      <w:i/>
+                    </w:rPr>
+                  </m:ctrlPr>
+                </m:sSubPr>
+                <m:e>
+                  <m:r>
+                    <w:rPr>
+                      <w:rFonts w:ascii="Cambria Math" w:hAnsi="Cambria Math"/>
+                    </w:rPr>
+                    <m:t>g</m:t>
+                  </m:r>
+                </m:e>
+                <m:sub>
+                  <m:r>
+                    <w:rPr>
+                      <w:rFonts w:ascii="Cambria Math" w:hAnsi="Cambria Math"/>
+                    </w:rPr>
+                    <m:t>m10</m:t>
+                  </m:r>
+                </m:sub>
+              </m:sSub>
+              <m:sSub>
+                <m:sSubPr>
+                  <m:ctrlPr>
+                    <w:rPr>
+                      <w:rFonts w:ascii="Cambria Math" w:hAnsi="Cambria Math"/>
+                      <w:i/>
+                    </w:rPr>
+                  </m:ctrlPr>
+                </m:sSubPr>
+                <m:e>
+                  <m:r>
+                    <w:rPr>
+                      <w:rFonts w:ascii="Cambria Math" w:hAnsi="Cambria Math"/>
+                    </w:rPr>
+                    <m:t>R</m:t>
+                  </m:r>
+                </m:e>
+                <m:sub>
+                  <m:r>
+                    <w:rPr>
+                      <w:rFonts w:ascii="Cambria Math" w:hAnsi="Cambria Math"/>
+                    </w:rPr>
+                    <m:t>L</m:t>
+                  </m:r>
+                </m:sub>
+              </m:sSub>
+            </m:num>
+            <m:den>
+              <m:sSub>
+                <m:sSubPr>
+                  <m:ctrlPr>
+                    <w:rPr>
+                      <w:rFonts w:ascii="Cambria Math" w:hAnsi="Cambria Math"/>
+                      <w:i/>
+                    </w:rPr>
+                  </m:ctrlPr>
+                </m:sSubPr>
+                <m:e>
+                  <m:r>
+                    <w:rPr>
+                      <w:rFonts w:ascii="Cambria Math" w:hAnsi="Cambria Math"/>
+                    </w:rPr>
+                    <m:t>g</m:t>
+                  </m:r>
+                </m:e>
+                <m:sub>
+                  <m:r>
+                    <w:rPr>
+                      <w:rFonts w:ascii="Cambria Math" w:hAnsi="Cambria Math"/>
+                    </w:rPr>
+                    <m:t>m10</m:t>
+                  </m:r>
+                </m:sub>
+              </m:sSub>
+              <m:sSub>
+                <m:sSubPr>
+                  <m:ctrlPr>
+                    <w:rPr>
+                      <w:rFonts w:ascii="Cambria Math" w:hAnsi="Cambria Math"/>
+                      <w:i/>
+                    </w:rPr>
+                  </m:ctrlPr>
+                </m:sSubPr>
+                <m:e>
+                  <m:r>
+                    <w:rPr>
+                      <w:rFonts w:ascii="Cambria Math" w:hAnsi="Cambria Math"/>
+                    </w:rPr>
+                    <m:t>R</m:t>
+                  </m:r>
+                </m:e>
+                <m:sub>
+                  <m:r>
+                    <w:rPr>
+                      <w:rFonts w:ascii="Cambria Math" w:hAnsi="Cambria Math"/>
+                    </w:rPr>
+                    <m:t>L</m:t>
+                  </m:r>
+                </m:sub>
+              </m:sSub>
+              <m:r>
+                <w:rPr>
+                  <w:rFonts w:ascii="Cambria Math" w:hAnsi="Cambria Math"/>
+                </w:rPr>
+                <m:t>+1</m:t>
+              </m:r>
+            </m:den>
+          </m:f>
+          <m:r>
+            <w:rPr>
+              <w:rFonts w:ascii="Cambria Math" w:hAnsi="Cambria Math"/>
+            </w:rPr>
+            <m:t>=</m:t>
+          </m:r>
+          <m:sSub>
+            <m:sSubPr>
+              <m:ctrlPr>
+                <w:rPr>
+                  <w:rFonts w:ascii="Cambria Math" w:hAnsi="Cambria Math"/>
+                  <w:i/>
+                </w:rPr>
+              </m:ctrlPr>
+            </m:sSubPr>
+            <m:e>
+              <m:r>
+                <w:rPr>
+                  <w:rFonts w:ascii="Cambria Math" w:hAnsi="Cambria Math"/>
+                </w:rPr>
+                <m:t>A</m:t>
+              </m:r>
+            </m:e>
+            <m:sub>
+              <m:r>
+                <w:rPr>
+                  <w:rFonts w:ascii="Cambria Math" w:hAnsi="Cambria Math"/>
+                </w:rPr>
+                <m:t>cd</m:t>
+              </m:r>
+            </m:sub>
+          </m:sSub>
+        </m:oMath>
+      </m:oMathPara>
+    </w:p>
+    <w:p>
+      <m:oMathPara>
+        <m:oMath>
+          <m:sSub>
+            <m:sSubPr>
+              <m:ctrlPr>
+                <w:rPr>
+                  <w:rFonts w:ascii="Cambria Math" w:eastAsiaTheme="minorEastAsia" w:hAnsi="Cambria Math"/>
+                  <w:i/>
+                </w:rPr>
+              </m:ctrlPr>
+            </m:sSubPr>
+            <m:e>
+              <m:r>
+                <w:rPr>
+                  <w:rFonts w:ascii="Cambria Math" w:eastAsiaTheme="minorEastAsia" w:hAnsi="Cambria Math"/>
+                </w:rPr>
+                <m:t>g</m:t>
+              </m:r>
+            </m:e>
+            <m:sub>
+              <m:r>
+                <w:rPr>
+                  <w:rFonts w:ascii="Cambria Math" w:eastAsiaTheme="minorEastAsia" w:hAnsi="Cambria Math"/>
+                </w:rPr>
+                <m:t>m10</m:t>
+              </m:r>
+            </m:sub>
+          </m:sSub>
+          <m:r>
+            <w:rPr>
+              <w:rFonts w:ascii="Cambria Math" w:eastAsiaTheme="minorEastAsia" w:hAnsi="Cambria Math"/>
+            </w:rPr>
+            <m:t xml:space="preserve">= </m:t>
+          </m:r>
+          <m:f>
+            <m:fPr>
+              <m:ctrlPr>
+                <w:rPr>
+                  <w:rFonts w:ascii="Cambria Math" w:hAnsi="Cambria Math"/>
+                  <w:i/>
+                </w:rPr>
+              </m:ctrlPr>
+            </m:fPr>
+            <m:num>
+              <m:sSub>
+                <m:sSubPr>
+                  <m:ctrlPr>
+                    <w:rPr>
+                      <w:rFonts w:ascii="Cambria Math" w:hAnsi="Cambria Math"/>
+                      <w:i/>
+                    </w:rPr>
+                  </m:ctrlPr>
+                </m:sSubPr>
+                <m:e>
+                  <m:r>
+                    <w:rPr>
+                      <w:rFonts w:ascii="Cambria Math" w:hAnsi="Cambria Math"/>
+                    </w:rPr>
+                    <m:t>A</m:t>
+                  </m:r>
+                </m:e>
+                <m:sub>
+                  <m:r>
+                    <w:rPr>
+                      <w:rFonts w:ascii="Cambria Math" w:hAnsi="Cambria Math"/>
+                    </w:rPr>
+                    <m:t>cd</m:t>
+                  </m:r>
+                </m:sub>
+              </m:sSub>
+            </m:num>
+            <m:den>
+              <m:sSub>
+                <m:sSubPr>
+                  <m:ctrlPr>
+                    <w:rPr>
+                      <w:rFonts w:ascii="Cambria Math" w:hAnsi="Cambria Math"/>
+                      <w:i/>
+                    </w:rPr>
+                  </m:ctrlPr>
+                </m:sSubPr>
+                <m:e>
+                  <m:r>
+                    <w:rPr>
+                      <w:rFonts w:ascii="Cambria Math" w:hAnsi="Cambria Math"/>
+                    </w:rPr>
+                    <m:t>R</m:t>
+                  </m:r>
+                </m:e>
+                <m:sub>
+                  <m:r>
+                    <w:rPr>
+                      <w:rFonts w:ascii="Cambria Math" w:hAnsi="Cambria Math"/>
+                    </w:rPr>
+                    <m:t>L</m:t>
+                  </m:r>
+                </m:sub>
+              </m:sSub>
+              <m:r>
+                <w:rPr>
+                  <w:rFonts w:ascii="Cambria Math" w:hAnsi="Cambria Math"/>
+                </w:rPr>
+                <m:t>(1-</m:t>
+              </m:r>
+              <m:sSub>
+                <m:sSubPr>
+                  <m:ctrlPr>
+                    <w:rPr>
+                      <w:rFonts w:ascii="Cambria Math" w:hAnsi="Cambria Math"/>
+                      <w:i/>
+                    </w:rPr>
+                  </m:ctrlPr>
+                </m:sSubPr>
+                <m:e>
+                  <m:r>
+                    <w:rPr>
+                      <w:rFonts w:ascii="Cambria Math" w:hAnsi="Cambria Math"/>
+                    </w:rPr>
+                    <m:t>A</m:t>
+                  </m:r>
+                </m:e>
+                <m:sub>
+                  <m:r>
+                    <w:rPr>
+                      <w:rFonts w:ascii="Cambria Math" w:hAnsi="Cambria Math"/>
+                    </w:rPr>
+                    <m:t>cd</m:t>
+                  </m:r>
+                </m:sub>
+              </m:sSub>
+              <m:r>
+                <w:rPr>
+                  <w:rFonts w:ascii="Cambria Math" w:hAnsi="Cambria Math"/>
+                </w:rPr>
+                <m:t>)</m:t>
+              </m:r>
+              <w:bookmarkStart w:id="0" w:name="_GoBack"/>
+              <w:bookmarkEnd w:id="0"/>
+            </m:den>
+          </m:f>
+        </m:oMath>
+      </m:oMathPara>
+    </w:p>
+    <w:p>
+      <w:pPr>
+        <w:spacing w:after="0"/>
+        <w:rPr>
+          <w:sz w:val="24"/>
+          <w:szCs w:val="24"/>
+        </w:rPr>
+      </w:pPr>
+      <w:r>
+        <w:rPr>
+          <w:sz w:val="24"/>
+          <w:szCs w:val="24"/>
+        </w:rPr>
         <w:t>Script overview</w:t>
       </w:r>
+    </w:p>
+    <w:p>
+      <w:pPr>
+        <w:spacing w:after="0"/>
+        <w:rPr>
+          <w:sz w:val="24"/>
+          <w:szCs w:val="24"/>
+        </w:rPr>
+      </w:pPr>
+      <w:r>
+        <w:rPr>
+          <w:sz w:val="24"/>
+          <w:szCs w:val="24"/>
+        </w:rPr>
+        <w:t xml:space="preserve">Choose current allocations -&gt; Calculate </w:t>
+      </w:r>
+      <w:proofErr w:type="gramStart"/>
+      <w:r>
+        <w:rPr>
+          <w:sz w:val="24"/>
+          <w:szCs w:val="24"/>
+        </w:rPr>
+        <w:t>gm’s</w:t>
+      </w:r>
+      <w:proofErr w:type="gramEnd"/>
+      <w:r>
+        <w:rPr>
+          <w:sz w:val="24"/>
+          <w:szCs w:val="24"/>
+        </w:rPr>
+        <w:t xml:space="preserve"> -&gt; Calculate </w:t>
+      </w:r>
+      <w:proofErr w:type="spellStart"/>
+      <w:r>
+        <w:rPr>
+          <w:sz w:val="24"/>
+          <w:szCs w:val="24"/>
+        </w:rPr>
+        <w:t>Vov’s</w:t>
+      </w:r>
+      <w:proofErr w:type="spellEnd"/>
+      <w:r>
+        <w:rPr>
+          <w:sz w:val="24"/>
+          <w:szCs w:val="24"/>
+        </w:rPr>
+        <w:t xml:space="preserve"> -&gt; Calculate </w:t>
+      </w:r>
+      <w:proofErr w:type="spellStart"/>
+      <w:r>
+        <w:rPr>
+          <w:sz w:val="24"/>
+          <w:szCs w:val="24"/>
+        </w:rPr>
+        <w:t>sizings</w:t>
+      </w:r>
+      <w:proofErr w:type="spellEnd"/>
     </w:p>
     <w:p>
       <w:pPr>
@@ -3021,7 +4365,39 @@
           <w:sz w:val="24"/>
           <w:szCs w:val="24"/>
         </w:rPr>
-        <w:t xml:space="preserve">Ignore ro, assume ro &gt;&gt; R1-4 </w:t>
+        <w:t xml:space="preserve">Ignore </w:t>
+      </w:r>
+      <w:proofErr w:type="spellStart"/>
+      <w:r>
+        <w:rPr>
+          <w:sz w:val="24"/>
+          <w:szCs w:val="24"/>
+        </w:rPr>
+        <w:t>ro</w:t>
+      </w:r>
+      <w:proofErr w:type="spellEnd"/>
+      <w:r>
+        <w:rPr>
+          <w:sz w:val="24"/>
+          <w:szCs w:val="24"/>
+        </w:rPr>
+        <w:t xml:space="preserve">, assume </w:t>
+      </w:r>
+      <w:proofErr w:type="spellStart"/>
+      <w:r>
+        <w:rPr>
+          <w:sz w:val="24"/>
+          <w:szCs w:val="24"/>
+        </w:rPr>
+        <w:t>ro</w:t>
+      </w:r>
+      <w:proofErr w:type="spellEnd"/>
+      <w:r>
+        <w:rPr>
+          <w:sz w:val="24"/>
+          <w:szCs w:val="24"/>
+        </w:rPr>
+        <w:t xml:space="preserve"> &gt;&gt; R1-4 </w:t>
       </w:r>
     </w:p>
     <w:p>
@@ -3042,7 +4418,23 @@
           <w:sz w:val="24"/>
           <w:szCs w:val="24"/>
         </w:rPr>
-        <w:t>Find RC time constaint at each node</w:t>
+        <w:t xml:space="preserve">Find RC time </w:t>
+      </w:r>
+      <w:proofErr w:type="spellStart"/>
+      <w:r>
+        <w:rPr>
+          <w:sz w:val="24"/>
+          <w:szCs w:val="24"/>
+        </w:rPr>
+        <w:t>constaint</w:t>
+      </w:r>
+      <w:proofErr w:type="spellEnd"/>
+      <w:r>
+        <w:rPr>
+          <w:sz w:val="24"/>
+          <w:szCs w:val="24"/>
+        </w:rPr>
+        <w:t xml:space="preserve"> at each node</w:t>
       </w:r>
     </w:p>
     <w:p>
@@ -3063,8 +4455,81 @@
           <w:sz w:val="24"/>
           <w:szCs w:val="24"/>
         </w:rPr>
-        <w:t>Ignore Cgd b/c Cgd = Cov &lt;&lt; Cgs = 2/3WLCox + Cov</w:t>
-      </w:r>
+        <w:t xml:space="preserve">Ignore </w:t>
+      </w:r>
+      <w:proofErr w:type="spellStart"/>
+      <w:r>
+        <w:rPr>
+          <w:sz w:val="24"/>
+          <w:szCs w:val="24"/>
+        </w:rPr>
+        <w:t>Cgd</w:t>
+      </w:r>
+      <w:proofErr w:type="spellEnd"/>
+      <w:r>
+        <w:rPr>
+          <w:sz w:val="24"/>
+          <w:szCs w:val="24"/>
+        </w:rPr>
+        <w:t xml:space="preserve"> b/c </w:t>
+      </w:r>
+      <w:proofErr w:type="spellStart"/>
+      <w:r>
+        <w:rPr>
+          <w:sz w:val="24"/>
+          <w:szCs w:val="24"/>
+        </w:rPr>
+        <w:t>Cgd</w:t>
+      </w:r>
+      <w:proofErr w:type="spellEnd"/>
+      <w:r>
+        <w:rPr>
+          <w:sz w:val="24"/>
+          <w:szCs w:val="24"/>
+        </w:rPr>
+        <w:t xml:space="preserve"> = </w:t>
+      </w:r>
+      <w:proofErr w:type="spellStart"/>
+      <w:r>
+        <w:rPr>
+          <w:sz w:val="24"/>
+          <w:szCs w:val="24"/>
+        </w:rPr>
+        <w:t>Cov</w:t>
+      </w:r>
+      <w:proofErr w:type="spellEnd"/>
+      <w:r>
+        <w:rPr>
+          <w:sz w:val="24"/>
+          <w:szCs w:val="24"/>
+        </w:rPr>
+        <w:t xml:space="preserve"> &lt;&lt; </w:t>
+      </w:r>
+      <w:proofErr w:type="spellStart"/>
+      <w:r>
+        <w:rPr>
+          <w:sz w:val="24"/>
+          <w:szCs w:val="24"/>
+        </w:rPr>
+        <w:t>Cgs</w:t>
+      </w:r>
+      <w:proofErr w:type="spellEnd"/>
+      <w:r>
+        <w:rPr>
+          <w:sz w:val="24"/>
+          <w:szCs w:val="24"/>
+        </w:rPr>
+        <w:t xml:space="preserve"> = 2/3WLCox + </w:t>
+      </w:r>
+      <w:proofErr w:type="spellStart"/>
+      <w:r>
+        <w:rPr>
+          <w:sz w:val="24"/>
+          <w:szCs w:val="24"/>
+        </w:rPr>
+        <w:t>Cov</w:t>
+      </w:r>
+      <w:proofErr w:type="spellEnd"/>
     </w:p>
     <w:p>
       <w:pPr>
@@ -3123,17 +4588,17 @@
           <w:sz w:val="24"/>
           <w:szCs w:val="24"/>
         </w:rPr>
-        <w:t xml:space="preserve"> 2mW,  V</w:t>
-      </w:r>
+        <w:t xml:space="preserve"> 2mW,  </w:t>
+      </w:r>
+      <w:proofErr w:type="spellStart"/>
       <w:r>
         <w:rPr>
           <w:bCs/>
           <w:iCs/>
           <w:sz w:val="24"/>
           <w:szCs w:val="24"/>
-          <w:vertAlign w:val="subscript"/>
-        </w:rPr>
-        <w:t>dd</w:t>
+        </w:rPr>
+        <w:t>V</w:t>
       </w:r>
       <w:r>
         <w:rPr>
@@ -3143,16 +4608,18 @@
           <w:szCs w:val="24"/>
           <w:vertAlign w:val="subscript"/>
         </w:rPr>
-        <w:t xml:space="preserve"> </w:t>
-      </w:r>
+        <w:t>dd</w:t>
+      </w:r>
+      <w:proofErr w:type="spellEnd"/>
       <w:r>
         <w:rPr>
           <w:bCs/>
           <w:iCs/>
           <w:sz w:val="24"/>
           <w:szCs w:val="24"/>
-        </w:rPr>
-        <w:t xml:space="preserve">- </w:t>
+          <w:vertAlign w:val="subscript"/>
+        </w:rPr>
+        <w:t xml:space="preserve"> </w:t>
       </w:r>
       <w:r>
         <w:rPr>
@@ -3161,17 +4628,17 @@
           <w:sz w:val="24"/>
           <w:szCs w:val="24"/>
         </w:rPr>
-        <w:t>V</w:t>
-      </w:r>
+        <w:t xml:space="preserve">- </w:t>
+      </w:r>
+      <w:proofErr w:type="spellStart"/>
       <w:r>
         <w:rPr>
           <w:bCs/>
           <w:iCs/>
           <w:sz w:val="24"/>
           <w:szCs w:val="24"/>
-          <w:vertAlign w:val="subscript"/>
-        </w:rPr>
-        <w:t>ss</w:t>
+        </w:rPr>
+        <w:t>V</w:t>
       </w:r>
       <w:r>
         <w:rPr>
@@ -3179,16 +4646,11 @@
           <w:iCs/>
           <w:sz w:val="24"/>
           <w:szCs w:val="24"/>
-        </w:rPr>
-        <w:t xml:space="preserve"> = 5V</w:t>
-      </w:r>
-      <w:r>
-        <w:rPr>
-          <w:sz w:val="24"/>
-          <w:szCs w:val="24"/>
-        </w:rPr>
-        <w:sym w:font="Symbol" w:char="F0AE"/>
-      </w:r>
+          <w:vertAlign w:val="subscript"/>
+        </w:rPr>
+        <w:t>ss</w:t>
+      </w:r>
+      <w:proofErr w:type="spellEnd"/>
       <w:r>
         <w:rPr>
           <w:bCs/>
@@ -3196,7 +4658,14 @@
           <w:sz w:val="24"/>
           <w:szCs w:val="24"/>
         </w:rPr>
-        <w:t xml:space="preserve"> I</w:t>
+        <w:t xml:space="preserve"> = 5V</w:t>
+      </w:r>
+      <w:r>
+        <w:rPr>
+          <w:sz w:val="24"/>
+          <w:szCs w:val="24"/>
+        </w:rPr>
+        <w:sym w:font="Symbol" w:char="F0AE"/>
       </w:r>
       <w:r>
         <w:rPr>
@@ -3204,10 +4673,30 @@
           <w:iCs/>
           <w:sz w:val="24"/>
           <w:szCs w:val="24"/>
+        </w:rPr>
+        <w:t xml:space="preserve"> </w:t>
+      </w:r>
+      <w:proofErr w:type="spellStart"/>
+      <w:r>
+        <w:rPr>
+          <w:bCs/>
+          <w:iCs/>
+          <w:sz w:val="24"/>
+          <w:szCs w:val="24"/>
+        </w:rPr>
+        <w:t>I</w:t>
+      </w:r>
+      <w:r>
+        <w:rPr>
+          <w:bCs/>
+          <w:iCs/>
+          <w:sz w:val="24"/>
+          <w:szCs w:val="24"/>
           <w:vertAlign w:val="subscript"/>
         </w:rPr>
         <w:t>ds_tot</w:t>
       </w:r>
+      <w:proofErr w:type="spellEnd"/>
       <w:r>
         <w:rPr>
           <w:bCs/>
@@ -3308,7 +4797,25 @@
           <w:sz w:val="24"/>
           <w:szCs w:val="24"/>
         </w:rPr>
-        <w:t xml:space="preserve">Pick Vov = typical 0.3; L = 0.2um </w:t>
+        <w:t xml:space="preserve">Pick </w:t>
+      </w:r>
+      <w:proofErr w:type="spellStart"/>
+      <w:r>
+        <w:rPr>
+          <w:rFonts w:eastAsiaTheme="minorEastAsia"/>
+          <w:sz w:val="24"/>
+          <w:szCs w:val="24"/>
+        </w:rPr>
+        <w:t>Vov</w:t>
+      </w:r>
+      <w:proofErr w:type="spellEnd"/>
+      <w:r>
+        <w:rPr>
+          <w:rFonts w:eastAsiaTheme="minorEastAsia"/>
+          <w:sz w:val="24"/>
+          <w:szCs w:val="24"/>
+        </w:rPr>
+        <w:t xml:space="preserve"> = typical 0.3; L = 0.2um </w:t>
       </w:r>
     </w:p>
     <w:p>
@@ -3354,6 +4861,7 @@
         </w:rPr>
         <w:t xml:space="preserve">4 branches of Ids sum up to </w:t>
       </w:r>
+      <w:proofErr w:type="spellStart"/>
       <w:r>
         <w:rPr>
           <w:bCs/>
@@ -3373,6 +4881,7 @@
         </w:rPr>
         <w:t>ds_tot</w:t>
       </w:r>
+      <w:proofErr w:type="spellEnd"/>
     </w:p>
     <w:p>
       <w:pPr>
@@ -3457,8 +4966,17 @@
           <w:sz w:val="24"/>
           <w:szCs w:val="24"/>
         </w:rPr>
-        <w:t>W for each xtor</w:t>
-      </w:r>
+        <w:t xml:space="preserve">W for each </w:t>
+      </w:r>
+      <w:proofErr w:type="spellStart"/>
+      <w:r>
+        <w:rPr>
+          <w:sz w:val="24"/>
+          <w:szCs w:val="24"/>
+        </w:rPr>
+        <w:t>xtor</w:t>
+      </w:r>
+      <w:proofErr w:type="spellEnd"/>
     </w:p>
     <w:p>
       <w:pPr>
@@ -3565,7 +5083,23 @@
         <w:spacing w:after="0"/>
       </w:pPr>
       <w:r>
-        <w:t xml:space="preserve">Ignore ro, assume ro &gt;&gt; R1-4 </w:t>
+        <w:t xml:space="preserve">Ignore </w:t>
+      </w:r>
+      <w:proofErr w:type="spellStart"/>
+      <w:r>
+        <w:t>ro</w:t>
+      </w:r>
+      <w:proofErr w:type="spellEnd"/>
+      <w:r>
+        <w:t xml:space="preserve">, assume </w:t>
+      </w:r>
+      <w:proofErr w:type="spellStart"/>
+      <w:r>
+        <w:t>ro</w:t>
+      </w:r>
+      <w:proofErr w:type="spellEnd"/>
+      <w:r>
+        <w:t xml:space="preserve"> &gt;&gt; R1-4 </w:t>
       </w:r>
     </w:p>
     <w:p>
@@ -3578,7 +5112,15 @@
         <w:spacing w:after="0"/>
       </w:pPr>
       <w:r>
-        <w:t>Find RC time constaint at each node</w:t>
+        <w:t xml:space="preserve">Find RC time </w:t>
+      </w:r>
+      <w:proofErr w:type="spellStart"/>
+      <w:r>
+        <w:t>constaint</w:t>
+      </w:r>
+      <w:proofErr w:type="spellEnd"/>
+      <w:r>
+        <w:t xml:space="preserve"> at each node</w:t>
       </w:r>
     </w:p>
     <w:p>
@@ -3591,8 +5133,45 @@
         <w:spacing w:after="0"/>
       </w:pPr>
       <w:r>
-        <w:t>Ignore Cgd b/c Cgd = Cov &lt;&lt; Cgs = 2/3WLCox + Cov</w:t>
-      </w:r>
+        <w:t xml:space="preserve">Ignore </w:t>
+      </w:r>
+      <w:proofErr w:type="spellStart"/>
+      <w:r>
+        <w:t>Cgd</w:t>
+      </w:r>
+      <w:proofErr w:type="spellEnd"/>
+      <w:r>
+        <w:t xml:space="preserve"> b/c </w:t>
+      </w:r>
+      <w:proofErr w:type="spellStart"/>
+      <w:r>
+        <w:t>Cgd</w:t>
+      </w:r>
+      <w:proofErr w:type="spellEnd"/>
+      <w:r>
+        <w:t xml:space="preserve"> = </w:t>
+      </w:r>
+      <w:proofErr w:type="spellStart"/>
+      <w:r>
+        <w:t>Cov</w:t>
+      </w:r>
+      <w:proofErr w:type="spellEnd"/>
+      <w:r>
+        <w:t xml:space="preserve"> &lt;&lt; </w:t>
+      </w:r>
+      <w:proofErr w:type="spellStart"/>
+      <w:r>
+        <w:t>Cgs</w:t>
+      </w:r>
+      <w:proofErr w:type="spellEnd"/>
+      <w:r>
+        <w:t xml:space="preserve"> = 2/3WLCox + </w:t>
+      </w:r>
+      <w:proofErr w:type="spellStart"/>
+      <w:r>
+        <w:t>Cov</w:t>
+      </w:r>
+      <w:proofErr w:type="spellEnd"/>
     </w:p>
     <w:p>
       <w:pPr>
@@ -3630,7 +5209,15 @@
         <w:spacing w:after="0"/>
       </w:pPr>
       <w:r>
-        <w:t>1/(sum of all nodes’ time constants) &gt;= 90MHz. Allocate a percentage of 1/90Mhz for each node.</w:t>
+        <w:t>1</w:t>
+      </w:r>
+      <w:proofErr w:type="gramStart"/>
+      <w:r>
+        <w:t>/(</w:t>
+      </w:r>
+      <w:proofErr w:type="gramEnd"/>
+      <w:r>
+        <w:t>sum of all nodes’ time constants) &gt;= 90MHz. Allocate a percentage of 1/90Mhz for each node.</w:t>
       </w:r>
     </w:p>
     <w:p>
@@ -3669,8 +5256,855 @@
         <w:spacing w:after="0"/>
       </w:pPr>
       <w:r>
-        <w:t>After all xtors are sized, we will calculate Ids of the xtors connected to Vbias-Gen to determine the biasing voltage.</w:t>
-      </w:r>
+        <w:lastRenderedPageBreak/>
+        <w:t xml:space="preserve">After all </w:t>
+      </w:r>
+      <w:proofErr w:type="spellStart"/>
+      <w:r>
+        <w:t>xtors</w:t>
+      </w:r>
+      <w:proofErr w:type="spellEnd"/>
+      <w:r>
+        <w:t xml:space="preserve"> are sized, we will calculate Ids of the </w:t>
+      </w:r>
+      <w:proofErr w:type="spellStart"/>
+      <w:r>
+        <w:t>xtors</w:t>
+      </w:r>
+      <w:proofErr w:type="spellEnd"/>
+      <w:r>
+        <w:t xml:space="preserve"> connected to </w:t>
+      </w:r>
+      <w:proofErr w:type="spellStart"/>
+      <w:r>
+        <w:t>Vbias</w:t>
+      </w:r>
+      <w:proofErr w:type="spellEnd"/>
+      <w:r>
+        <w:t>-Gen to determine the biasing voltage.</w:t>
+      </w:r>
+    </w:p>
+    <w:p>
+      <w:pPr>
+        <w:spacing w:after="0"/>
+      </w:pPr>
+    </w:p>
+    <w:tbl>
+      <w:tblPr>
+        <w:tblStyle w:val="TableGrid"/>
+        <w:tblW w:w="0" w:type="auto"/>
+        <w:tblLayout w:type="fixed"/>
+        <w:tblLook w:val="04A0" w:firstRow="1" w:lastRow="0" w:firstColumn="1" w:lastColumn="0" w:noHBand="0" w:noVBand="1"/>
+      </w:tblPr>
+      <w:tblGrid>
+        <w:gridCol w:w="2358"/>
+        <w:gridCol w:w="2610"/>
+        <w:gridCol w:w="2700"/>
+        <w:gridCol w:w="1880"/>
+      </w:tblGrid>
+      <w:tr>
+        <w:tc>
+          <w:tcPr>
+            <w:tcW w:w="2358" w:type="dxa"/>
+          </w:tcPr>
+          <w:p>
+            <w:r>
+              <w:t>Assumptions</w:t>
+            </w:r>
+          </w:p>
+        </w:tc>
+        <w:tc>
+          <w:tcPr>
+            <w:tcW w:w="2610" w:type="dxa"/>
+          </w:tcPr>
+          <w:p>
+            <w:r>
+              <w:t>Independent Variables</w:t>
+            </w:r>
+          </w:p>
+        </w:tc>
+        <w:tc>
+          <w:tcPr>
+            <w:tcW w:w="2700" w:type="dxa"/>
+          </w:tcPr>
+          <w:p>
+            <w:r>
+              <w:t>Derived quantities</w:t>
+            </w:r>
+          </w:p>
+        </w:tc>
+        <w:tc>
+          <w:tcPr>
+            <w:tcW w:w="1880" w:type="dxa"/>
+          </w:tcPr>
+          <w:p>
+            <w:r>
+              <w:t>Performance Characteristics</w:t>
+            </w:r>
+          </w:p>
+        </w:tc>
+      </w:tr>
+      <w:tr>
+        <w:tc>
+          <w:tcPr>
+            <w:tcW w:w="2358" w:type="dxa"/>
+          </w:tcPr>
+          <w:p>
+            <w:pPr>
+              <w:pStyle w:val="ListParagraph"/>
+              <w:numPr>
+                <w:ilvl w:val="0"/>
+                <w:numId w:val="3"/>
+              </w:numPr>
+              <w:jc w:val="both"/>
+            </w:pPr>
+            <w:proofErr w:type="spellStart"/>
+            <w:r>
+              <w:t>Vov</w:t>
+            </w:r>
+            <w:proofErr w:type="spellEnd"/>
+            <w:r>
+              <w:t>[1..10]</w:t>
+            </w:r>
+          </w:p>
+          <w:p>
+            <w:pPr>
+              <w:pStyle w:val="ListParagraph"/>
+              <w:numPr>
+                <w:ilvl w:val="0"/>
+                <w:numId w:val="3"/>
+              </w:numPr>
+              <w:jc w:val="both"/>
+            </w:pPr>
+            <w:r>
+              <w:t>Length[1..10]</w:t>
+            </w:r>
+          </w:p>
+        </w:tc>
+        <w:tc>
+          <w:tcPr>
+            <w:tcW w:w="2610" w:type="dxa"/>
+          </w:tcPr>
+          <w:p>
+            <w:pPr>
+              <w:pStyle w:val="ListParagraph"/>
+              <w:numPr>
+                <w:ilvl w:val="0"/>
+                <w:numId w:val="3"/>
+              </w:numPr>
+              <w:jc w:val="both"/>
+            </w:pPr>
+            <w:proofErr w:type="spellStart"/>
+            <w:r>
+              <w:t>I_branch</w:t>
+            </w:r>
+            <w:proofErr w:type="spellEnd"/>
+            <w:r>
+              <w:t>[1...4]</w:t>
+            </w:r>
+          </w:p>
+          <w:p>
+            <w:pPr>
+              <w:pStyle w:val="ListParagraph"/>
+              <w:numPr>
+                <w:ilvl w:val="0"/>
+                <w:numId w:val="3"/>
+              </w:numPr>
+              <w:jc w:val="both"/>
+            </w:pPr>
+            <w:proofErr w:type="spellStart"/>
+            <w:r>
+              <w:t>Gain_stage</w:t>
+            </w:r>
+            <w:proofErr w:type="spellEnd"/>
+            <w:r>
+              <w:t>[1..4]</w:t>
+            </w:r>
+          </w:p>
+          <w:p>
+            <w:pPr>
+              <w:pStyle w:val="ListParagraph"/>
+              <w:numPr>
+                <w:ilvl w:val="0"/>
+                <w:numId w:val="3"/>
+              </w:numPr>
+              <w:jc w:val="both"/>
+            </w:pPr>
+            <w:r>
+              <w:t>R[1..4]</w:t>
+            </w:r>
+          </w:p>
+        </w:tc>
+        <w:tc>
+          <w:tcPr>
+            <w:tcW w:w="2700" w:type="dxa"/>
+          </w:tcPr>
+          <w:p>
+            <w:pPr>
+              <w:pStyle w:val="ListParagraph"/>
+              <w:numPr>
+                <w:ilvl w:val="0"/>
+                <w:numId w:val="3"/>
+              </w:numPr>
+              <w:jc w:val="both"/>
+            </w:pPr>
+            <w:r>
+              <w:t>Width[1..10]</w:t>
+            </w:r>
+          </w:p>
+          <w:p>
+            <w:pPr>
+              <w:pStyle w:val="ListParagraph"/>
+              <w:numPr>
+                <w:ilvl w:val="0"/>
+                <w:numId w:val="3"/>
+              </w:numPr>
+              <w:jc w:val="both"/>
+            </w:pPr>
+            <w:proofErr w:type="spellStart"/>
+            <w:r>
+              <w:t>Cgs</w:t>
+            </w:r>
+            <w:proofErr w:type="spellEnd"/>
+            <w:r>
+              <w:t>[1..10]</w:t>
+            </w:r>
+          </w:p>
+          <w:p>
+            <w:pPr>
+              <w:pStyle w:val="ListParagraph"/>
+              <w:numPr>
+                <w:ilvl w:val="0"/>
+                <w:numId w:val="3"/>
+              </w:numPr>
+              <w:jc w:val="both"/>
+            </w:pPr>
+            <w:r>
+              <w:t>Miller Gain (Mn10)</w:t>
+            </w:r>
+          </w:p>
+          <w:p>
+            <w:pPr>
+              <w:pStyle w:val="ListParagraph"/>
+              <w:numPr>
+                <w:ilvl w:val="0"/>
+                <w:numId w:val="3"/>
+              </w:numPr>
+              <w:jc w:val="both"/>
+            </w:pPr>
+            <w:r>
+              <w:t>Gm[1..10]</w:t>
+            </w:r>
+          </w:p>
+        </w:tc>
+        <w:tc>
+          <w:tcPr>
+            <w:tcW w:w="1880" w:type="dxa"/>
+          </w:tcPr>
+          <w:p>
+            <w:pPr>
+              <w:pStyle w:val="ListParagraph"/>
+              <w:numPr>
+                <w:ilvl w:val="0"/>
+                <w:numId w:val="3"/>
+              </w:numPr>
+              <w:jc w:val="both"/>
+            </w:pPr>
+            <w:r>
+              <w:t>DC Gain</w:t>
+            </w:r>
+          </w:p>
+          <w:p>
+            <w:pPr>
+              <w:pStyle w:val="ListParagraph"/>
+              <w:numPr>
+                <w:ilvl w:val="0"/>
+                <w:numId w:val="3"/>
+              </w:numPr>
+              <w:jc w:val="both"/>
+            </w:pPr>
+            <w:r>
+              <w:t>3db Bandwidth</w:t>
+            </w:r>
+          </w:p>
+          <w:p>
+            <w:pPr>
+              <w:pStyle w:val="ListParagraph"/>
+              <w:numPr>
+                <w:ilvl w:val="0"/>
+                <w:numId w:val="3"/>
+              </w:numPr>
+              <w:jc w:val="both"/>
+            </w:pPr>
+            <w:r>
+              <w:t>Power</w:t>
+            </w:r>
+          </w:p>
+          <w:p>
+            <w:pPr>
+              <w:jc w:val="both"/>
+            </w:pPr>
+          </w:p>
+        </w:tc>
+      </w:tr>
+    </w:tbl>
+    <w:p>
+      <w:pPr>
+        <w:spacing w:after="0"/>
+      </w:pPr>
+    </w:p>
+    <w:p>
+      <w:pPr>
+        <w:spacing w:after="0"/>
+      </w:pPr>
+      <w:r>
+        <w:t>Similarly for R3/R4:</w:t>
+      </w:r>
+    </w:p>
+    <w:p>
+      <w:pPr>
+        <w:spacing w:after="0"/>
+      </w:pPr>
+    </w:p>
+    <w:p>
+      <w:pPr>
+        <w:spacing w:after="0"/>
+        <w:jc w:val="center"/>
+      </w:pPr>
+      <w:r>
+        <w:rPr>
+          <w:noProof/>
+        </w:rPr>
+        <w:drawing>
+          <wp:inline distT="0" distB="0" distL="0" distR="0" wp14:anchorId="2757FC5A" wp14:editId="7578E348">
+            <wp:extent cx="3076575" cy="2038350"/>
+            <wp:effectExtent l="0" t="0" r="9525" b="0"/>
+            <wp:docPr id="3" name="Picture 3"/>
+            <wp:cNvGraphicFramePr>
+              <a:graphicFrameLocks xmlns:a="http://schemas.openxmlformats.org/drawingml/2006/main" noChangeAspect="1"/>
+            </wp:cNvGraphicFramePr>
+            <a:graphic xmlns:a="http://schemas.openxmlformats.org/drawingml/2006/main">
+              <a:graphicData uri="http://schemas.openxmlformats.org/drawingml/2006/picture">
+                <pic:pic xmlns:pic="http://schemas.openxmlformats.org/drawingml/2006/picture">
+                  <pic:nvPicPr>
+                    <pic:cNvPr id="0" name="Picture 2"/>
+                    <pic:cNvPicPr>
+                      <a:picLocks noChangeAspect="1" noChangeArrowheads="1"/>
+                    </pic:cNvPicPr>
+                  </pic:nvPicPr>
+                  <pic:blipFill>
+                    <a:blip r:embed="rId6">
+                      <a:extLst>
+                        <a:ext uri="{28A0092B-C50C-407E-A947-70E740481C1C}">
+                          <a14:useLocalDpi xmlns:a14="http://schemas.microsoft.com/office/drawing/2010/main" val="0"/>
+                        </a:ext>
+                      </a:extLst>
+                    </a:blip>
+                    <a:srcRect/>
+                    <a:stretch>
+                      <a:fillRect/>
+                    </a:stretch>
+                  </pic:blipFill>
+                  <pic:spPr bwMode="auto">
+                    <a:xfrm>
+                      <a:off x="0" y="0"/>
+                      <a:ext cx="3076575" cy="2038350"/>
+                    </a:xfrm>
+                    <a:prstGeom prst="rect">
+                      <a:avLst/>
+                    </a:prstGeom>
+                    <a:noFill/>
+                    <a:ln>
+                      <a:noFill/>
+                    </a:ln>
+                  </pic:spPr>
+                </pic:pic>
+              </a:graphicData>
+            </a:graphic>
+          </wp:inline>
+        </w:drawing>
+      </w:r>
+    </w:p>
+    <w:p>
+      <w:pPr>
+        <w:spacing w:after="0"/>
+        <w:rPr>
+          <w:rFonts w:eastAsiaTheme="minorEastAsia"/>
+        </w:rPr>
+      </w:pPr>
+      <m:oMathPara>
+        <m:oMath>
+          <m:sSub>
+            <m:sSubPr>
+              <m:ctrlPr>
+                <w:rPr>
+                  <w:rFonts w:ascii="Cambria Math" w:hAnsi="Cambria Math"/>
+                  <w:i/>
+                </w:rPr>
+              </m:ctrlPr>
+            </m:sSubPr>
+            <m:e>
+              <m:r>
+                <w:rPr>
+                  <w:rFonts w:ascii="Cambria Math" w:hAnsi="Cambria Math"/>
+                </w:rPr>
+                <m:t>V</m:t>
+              </m:r>
+            </m:e>
+            <m:sub>
+              <m:r>
+                <w:rPr>
+                  <w:rFonts w:ascii="Cambria Math" w:hAnsi="Cambria Math"/>
+                </w:rPr>
+                <m:t>gs</m:t>
+              </m:r>
+            </m:sub>
+          </m:sSub>
+          <m:r>
+            <w:rPr>
+              <w:rFonts w:ascii="Cambria Math" w:hAnsi="Cambria Math"/>
+            </w:rPr>
+            <m:t>&gt;</m:t>
+          </m:r>
+          <m:sSub>
+            <m:sSubPr>
+              <m:ctrlPr>
+                <w:rPr>
+                  <w:rFonts w:ascii="Cambria Math" w:hAnsi="Cambria Math"/>
+                  <w:i/>
+                </w:rPr>
+              </m:ctrlPr>
+            </m:sSubPr>
+            <m:e>
+              <m:r>
+                <w:rPr>
+                  <w:rFonts w:ascii="Cambria Math" w:hAnsi="Cambria Math"/>
+                </w:rPr>
+                <m:t>V</m:t>
+              </m:r>
+            </m:e>
+            <m:sub>
+              <m:r>
+                <w:rPr>
+                  <w:rFonts w:ascii="Cambria Math" w:hAnsi="Cambria Math"/>
+                </w:rPr>
+                <m:t>t</m:t>
+              </m:r>
+            </m:sub>
+          </m:sSub>
+        </m:oMath>
+      </m:oMathPara>
+    </w:p>
+    <w:p>
+      <w:pPr>
+        <w:spacing w:after="0"/>
+        <w:rPr>
+          <w:rFonts w:eastAsiaTheme="minorEastAsia"/>
+        </w:rPr>
+      </w:pPr>
+      <w:r>
+        <w:rPr>
+          <w:rFonts w:eastAsiaTheme="minorEastAsia"/>
+        </w:rPr>
+        <w:t>In other words</w:t>
+      </w:r>
+    </w:p>
+    <w:p>
+      <w:pPr>
+        <w:spacing w:after="0"/>
+        <w:rPr>
+          <w:rFonts w:eastAsiaTheme="minorEastAsia"/>
+        </w:rPr>
+      </w:pPr>
+      <m:oMathPara>
+        <m:oMath>
+          <m:sSub>
+            <m:sSubPr>
+              <m:ctrlPr>
+                <w:rPr>
+                  <w:rFonts w:ascii="Cambria Math" w:hAnsi="Cambria Math"/>
+                  <w:i/>
+                </w:rPr>
+              </m:ctrlPr>
+            </m:sSubPr>
+            <m:e>
+              <m:r>
+                <w:rPr>
+                  <w:rFonts w:ascii="Cambria Math" w:hAnsi="Cambria Math"/>
+                </w:rPr>
+                <m:t>V</m:t>
+              </m:r>
+            </m:e>
+            <m:sub>
+              <m:r>
+                <w:rPr>
+                  <w:rFonts w:ascii="Cambria Math" w:hAnsi="Cambria Math"/>
+                </w:rPr>
+                <m:t>g</m:t>
+              </m:r>
+            </m:sub>
+          </m:sSub>
+          <m:r>
+            <w:rPr>
+              <w:rFonts w:ascii="Cambria Math" w:hAnsi="Cambria Math"/>
+            </w:rPr>
+            <m:t>+2.5&gt;0.5</m:t>
+          </m:r>
+        </m:oMath>
+      </m:oMathPara>
+    </w:p>
+    <w:p>
+      <w:pPr>
+        <w:spacing w:after="0"/>
+        <w:rPr>
+          <w:rFonts w:eastAsiaTheme="minorEastAsia"/>
+        </w:rPr>
+      </w:pPr>
+      <m:oMathPara>
+        <m:oMath>
+          <m:f>
+            <m:fPr>
+              <m:ctrlPr>
+                <w:rPr>
+                  <w:rFonts w:ascii="Cambria Math" w:hAnsi="Cambria Math"/>
+                  <w:i/>
+                </w:rPr>
+              </m:ctrlPr>
+            </m:fPr>
+            <m:num>
+              <m:r>
+                <w:rPr>
+                  <w:rFonts w:ascii="Cambria Math" w:hAnsi="Cambria Math"/>
+                </w:rPr>
+                <m:t>-2.5</m:t>
+              </m:r>
+              <m:sSub>
+                <m:sSubPr>
+                  <m:ctrlPr>
+                    <w:rPr>
+                      <w:rFonts w:ascii="Cambria Math" w:hAnsi="Cambria Math"/>
+                      <w:i/>
+                    </w:rPr>
+                  </m:ctrlPr>
+                </m:sSubPr>
+                <m:e>
+                  <m:r>
+                    <w:rPr>
+                      <w:rFonts w:ascii="Cambria Math" w:hAnsi="Cambria Math"/>
+                    </w:rPr>
+                    <m:t>R</m:t>
+                  </m:r>
+                </m:e>
+                <m:sub>
+                  <m:r>
+                    <w:rPr>
+                      <w:rFonts w:ascii="Cambria Math" w:hAnsi="Cambria Math"/>
+                    </w:rPr>
+                    <m:t>3</m:t>
+                  </m:r>
+                </m:sub>
+              </m:sSub>
+            </m:num>
+            <m:den>
+              <m:sSub>
+                <m:sSubPr>
+                  <m:ctrlPr>
+                    <w:rPr>
+                      <w:rFonts w:ascii="Cambria Math" w:hAnsi="Cambria Math"/>
+                      <w:i/>
+                    </w:rPr>
+                  </m:ctrlPr>
+                </m:sSubPr>
+                <m:e>
+                  <m:r>
+                    <w:rPr>
+                      <w:rFonts w:ascii="Cambria Math" w:hAnsi="Cambria Math"/>
+                    </w:rPr>
+                    <m:t>R</m:t>
+                  </m:r>
+                </m:e>
+                <m:sub>
+                  <m:r>
+                    <w:rPr>
+                      <w:rFonts w:ascii="Cambria Math" w:hAnsi="Cambria Math"/>
+                    </w:rPr>
+                    <m:t>3</m:t>
+                  </m:r>
+                </m:sub>
+              </m:sSub>
+              <m:r>
+                <w:rPr>
+                  <w:rFonts w:ascii="Cambria Math" w:hAnsi="Cambria Math"/>
+                </w:rPr>
+                <m:t>+</m:t>
+              </m:r>
+              <m:sSub>
+                <m:sSubPr>
+                  <m:ctrlPr>
+                    <w:rPr>
+                      <w:rFonts w:ascii="Cambria Math" w:hAnsi="Cambria Math"/>
+                      <w:i/>
+                    </w:rPr>
+                  </m:ctrlPr>
+                </m:sSubPr>
+                <m:e>
+                  <m:r>
+                    <w:rPr>
+                      <w:rFonts w:ascii="Cambria Math" w:hAnsi="Cambria Math"/>
+                    </w:rPr>
+                    <m:t>R</m:t>
+                  </m:r>
+                </m:e>
+                <m:sub>
+                  <m:r>
+                    <w:rPr>
+                      <w:rFonts w:ascii="Cambria Math" w:hAnsi="Cambria Math"/>
+                    </w:rPr>
+                    <m:t>4</m:t>
+                  </m:r>
+                </m:sub>
+              </m:sSub>
+            </m:den>
+          </m:f>
+          <m:r>
+            <w:rPr>
+              <w:rFonts w:ascii="Cambria Math" w:hAnsi="Cambria Math"/>
+            </w:rPr>
+            <m:t>+2.5&gt;0.5</m:t>
+          </m:r>
+        </m:oMath>
+      </m:oMathPara>
+    </w:p>
+    <w:p>
+      <w:pPr>
+        <w:spacing w:after="0"/>
+        <w:rPr>
+          <w:rFonts w:eastAsiaTheme="minorEastAsia"/>
+        </w:rPr>
+      </w:pPr>
+      <m:oMathPara>
+        <m:oMath>
+          <m:f>
+            <m:fPr>
+              <m:ctrlPr>
+                <w:rPr>
+                  <w:rFonts w:ascii="Cambria Math" w:hAnsi="Cambria Math"/>
+                  <w:i/>
+                </w:rPr>
+              </m:ctrlPr>
+            </m:fPr>
+            <m:num>
+              <m:r>
+                <w:rPr>
+                  <w:rFonts w:ascii="Cambria Math" w:hAnsi="Cambria Math"/>
+                </w:rPr>
+                <m:t>4</m:t>
+              </m:r>
+            </m:num>
+            <m:den>
+              <m:r>
+                <w:rPr>
+                  <w:rFonts w:ascii="Cambria Math" w:hAnsi="Cambria Math"/>
+                </w:rPr>
+                <m:t>5</m:t>
+              </m:r>
+            </m:den>
+          </m:f>
+          <m:r>
+            <w:rPr>
+              <w:rFonts w:ascii="Cambria Math" w:hAnsi="Cambria Math"/>
+            </w:rPr>
+            <m:t>&gt;</m:t>
+          </m:r>
+          <m:f>
+            <m:fPr>
+              <m:ctrlPr>
+                <w:rPr>
+                  <w:rFonts w:ascii="Cambria Math" w:hAnsi="Cambria Math"/>
+                  <w:i/>
+                </w:rPr>
+              </m:ctrlPr>
+            </m:fPr>
+            <m:num>
+              <m:sSub>
+                <m:sSubPr>
+                  <m:ctrlPr>
+                    <w:rPr>
+                      <w:rFonts w:ascii="Cambria Math" w:hAnsi="Cambria Math"/>
+                      <w:i/>
+                    </w:rPr>
+                  </m:ctrlPr>
+                </m:sSubPr>
+                <m:e>
+                  <m:r>
+                    <w:rPr>
+                      <w:rFonts w:ascii="Cambria Math" w:hAnsi="Cambria Math"/>
+                    </w:rPr>
+                    <m:t>R</m:t>
+                  </m:r>
+                </m:e>
+                <m:sub>
+                  <m:r>
+                    <w:rPr>
+                      <w:rFonts w:ascii="Cambria Math" w:hAnsi="Cambria Math"/>
+                    </w:rPr>
+                    <m:t>3</m:t>
+                  </m:r>
+                </m:sub>
+              </m:sSub>
+            </m:num>
+            <m:den>
+              <m:sSub>
+                <m:sSubPr>
+                  <m:ctrlPr>
+                    <w:rPr>
+                      <w:rFonts w:ascii="Cambria Math" w:hAnsi="Cambria Math"/>
+                      <w:i/>
+                    </w:rPr>
+                  </m:ctrlPr>
+                </m:sSubPr>
+                <m:e>
+                  <m:r>
+                    <w:rPr>
+                      <w:rFonts w:ascii="Cambria Math" w:hAnsi="Cambria Math"/>
+                    </w:rPr>
+                    <m:t>R</m:t>
+                  </m:r>
+                </m:e>
+                <m:sub>
+                  <m:r>
+                    <w:rPr>
+                      <w:rFonts w:ascii="Cambria Math" w:hAnsi="Cambria Math"/>
+                    </w:rPr>
+                    <m:t>3</m:t>
+                  </m:r>
+                </m:sub>
+              </m:sSub>
+              <m:r>
+                <w:rPr>
+                  <w:rFonts w:ascii="Cambria Math" w:hAnsi="Cambria Math"/>
+                </w:rPr>
+                <m:t>+</m:t>
+              </m:r>
+              <m:sSub>
+                <m:sSubPr>
+                  <m:ctrlPr>
+                    <w:rPr>
+                      <w:rFonts w:ascii="Cambria Math" w:hAnsi="Cambria Math"/>
+                      <w:i/>
+                    </w:rPr>
+                  </m:ctrlPr>
+                </m:sSubPr>
+                <m:e>
+                  <m:r>
+                    <w:rPr>
+                      <w:rFonts w:ascii="Cambria Math" w:hAnsi="Cambria Math"/>
+                    </w:rPr>
+                    <m:t>R</m:t>
+                  </m:r>
+                </m:e>
+                <m:sub>
+                  <m:r>
+                    <w:rPr>
+                      <w:rFonts w:ascii="Cambria Math" w:hAnsi="Cambria Math"/>
+                    </w:rPr>
+                    <m:t>4</m:t>
+                  </m:r>
+                </m:sub>
+              </m:sSub>
+            </m:den>
+          </m:f>
+        </m:oMath>
+      </m:oMathPara>
+    </w:p>
+    <w:p>
+      <w:pPr>
+        <w:spacing w:after="0"/>
+        <w:rPr>
+          <w:rFonts w:eastAsiaTheme="minorEastAsia"/>
+        </w:rPr>
+      </w:pPr>
+      <m:oMathPara>
+        <m:oMath>
+          <m:f>
+            <m:fPr>
+              <m:ctrlPr>
+                <w:rPr>
+                  <w:rFonts w:ascii="Cambria Math" w:hAnsi="Cambria Math"/>
+                  <w:i/>
+                </w:rPr>
+              </m:ctrlPr>
+            </m:fPr>
+            <m:num>
+              <m:sSub>
+                <m:sSubPr>
+                  <m:ctrlPr>
+                    <w:rPr>
+                      <w:rFonts w:ascii="Cambria Math" w:hAnsi="Cambria Math"/>
+                      <w:i/>
+                    </w:rPr>
+                  </m:ctrlPr>
+                </m:sSubPr>
+                <m:e>
+                  <m:r>
+                    <w:rPr>
+                      <w:rFonts w:ascii="Cambria Math" w:hAnsi="Cambria Math"/>
+                    </w:rPr>
+                    <m:t>R</m:t>
+                  </m:r>
+                </m:e>
+                <m:sub>
+                  <m:r>
+                    <w:rPr>
+                      <w:rFonts w:ascii="Cambria Math" w:hAnsi="Cambria Math"/>
+                    </w:rPr>
+                    <m:t>3</m:t>
+                  </m:r>
+                </m:sub>
+              </m:sSub>
+            </m:num>
+            <m:den>
+              <m:sSub>
+                <m:sSubPr>
+                  <m:ctrlPr>
+                    <w:rPr>
+                      <w:rFonts w:ascii="Cambria Math" w:hAnsi="Cambria Math"/>
+                      <w:i/>
+                    </w:rPr>
+                  </m:ctrlPr>
+                </m:sSubPr>
+                <m:e>
+                  <m:r>
+                    <w:rPr>
+                      <w:rFonts w:ascii="Cambria Math" w:hAnsi="Cambria Math"/>
+                    </w:rPr>
+                    <m:t>R</m:t>
+                  </m:r>
+                </m:e>
+                <m:sub>
+                  <m:r>
+                    <w:rPr>
+                      <w:rFonts w:ascii="Cambria Math" w:hAnsi="Cambria Math"/>
+                    </w:rPr>
+                    <m:t>4</m:t>
+                  </m:r>
+                </m:sub>
+              </m:sSub>
+            </m:den>
+          </m:f>
+          <m:r>
+            <w:rPr>
+              <w:rFonts w:ascii="Cambria Math" w:hAnsi="Cambria Math"/>
+            </w:rPr>
+            <m:t>&lt;4</m:t>
+          </m:r>
+        </m:oMath>
+      </m:oMathPara>
+    </w:p>
+    <w:p>
+      <w:pPr>
+        <w:spacing w:after="0"/>
+      </w:pPr>
     </w:p>
     <w:p>
       <w:pPr>
@@ -3688,8 +6122,8 @@
 </file>
 
 <file path=word/numbering.xml><?xml version="1.0" encoding="utf-8"?>
-<w:numbering xmlns:wpc="http://schemas.microsoft.com/office/word/2010/wordprocessingCanvas" xmlns:mc="http://schemas.openxmlformats.org/markup-compatibility/2006" xmlns:o="urn:schemas-microsoft-com:office:office" xmlns:r="http://schemas.openxmlformats.org/officeDocument/2006/relationships" xmlns:m="http://schemas.openxmlformats.org/officeDocument/2006/math" xmlns:v="urn:schemas-microsoft-com:vml" xmlns:wp14="http://schemas.microsoft.com/office/word/2010/wordprocessingDrawing" xmlns:wp="http://schemas.openxmlformats.org/drawingml/2006/wordprocessingDrawing" xmlns:w10="urn:schemas-microsoft-com:office:word" xmlns:w="http://schemas.openxmlformats.org/wordprocessingml/2006/main" xmlns:w14="http://schemas.microsoft.com/office/word/2010/wordml" xmlns:wpg="http://schemas.microsoft.com/office/word/2010/wordprocessingGroup" xmlns:wpi="http://schemas.microsoft.com/office/word/2010/wordprocessingInk" xmlns:wne="http://schemas.microsoft.com/office/word/2006/wordml" xmlns:wps="http://schemas.microsoft.com/office/word/2010/wordprocessingShape" mc:Ignorable="w14 wp14">
-  <w:abstractNum w:abstractNumId="0">
+<w:numbering xmlns:wpc="http://schemas.microsoft.com/office/word/2010/wordprocessingCanvas" xmlns:mc="http://schemas.openxmlformats.org/markup-compatibility/2006" xmlns:o="urn:schemas-microsoft-com:office:office" xmlns:r="http://schemas.openxmlformats.org/officeDocument/2006/relationships" xmlns:m="http://schemas.openxmlformats.org/officeDocument/2006/math" xmlns:v="urn:schemas-microsoft-com:vml" xmlns:wp14="http://schemas.microsoft.com/office/word/2010/wordprocessingDrawing" xmlns:wp="http://schemas.openxmlformats.org/drawingml/2006/wordprocessingDrawing" xmlns:w10="urn:schemas-microsoft-com:office:word" xmlns:w="http://schemas.openxmlformats.org/wordprocessingml/2006/main" xmlns:w14="http://schemas.microsoft.com/office/word/2010/wordml" xmlns:w15="http://schemas.microsoft.com/office/word/2012/wordml" xmlns:wpg="http://schemas.microsoft.com/office/word/2010/wordprocessingGroup" xmlns:wpi="http://schemas.microsoft.com/office/word/2010/wordprocessingInk" xmlns:wne="http://schemas.microsoft.com/office/word/2006/wordml" xmlns:wps="http://schemas.microsoft.com/office/word/2010/wordprocessingShape" mc:Ignorable="w14 w15 wp14">
+  <w:abstractNum w:abstractNumId="0" w15:restartNumberingAfterBreak="0">
     <w:nsid w:val="10082562"/>
     <w:multiLevelType w:val="hybridMultilevel"/>
     <w:tmpl w:val="922AD956"/>
@@ -3802,7 +6236,7 @@
       </w:rPr>
     </w:lvl>
   </w:abstractNum>
-  <w:abstractNum w:abstractNumId="1">
+  <w:abstractNum w:abstractNumId="1" w15:restartNumberingAfterBreak="0">
     <w:nsid w:val="242014CA"/>
     <w:multiLevelType w:val="hybridMultilevel"/>
     <w:tmpl w:val="C3C25C8C"/>
@@ -3915,7 +6349,7 @@
       </w:rPr>
     </w:lvl>
   </w:abstractNum>
-  <w:abstractNum w:abstractNumId="2">
+  <w:abstractNum w:abstractNumId="2" w15:restartNumberingAfterBreak="0">
     <w:nsid w:val="308066F3"/>
     <w:multiLevelType w:val="hybridMultilevel"/>
     <w:tmpl w:val="A33468EE"/>
@@ -4004,7 +6438,7 @@
       </w:pPr>
     </w:lvl>
   </w:abstractNum>
-  <w:abstractNum w:abstractNumId="3">
+  <w:abstractNum w:abstractNumId="3" w15:restartNumberingAfterBreak="0">
     <w:nsid w:val="36B45E30"/>
     <w:multiLevelType w:val="hybridMultilevel"/>
     <w:tmpl w:val="699CDC52"/>
@@ -4109,7 +6543,7 @@
 </file>
 
 <file path=word/styles.xml><?xml version="1.0" encoding="utf-8"?>
-<w:styles xmlns:mc="http://schemas.openxmlformats.org/markup-compatibility/2006" xmlns:r="http://schemas.openxmlformats.org/officeDocument/2006/relationships" xmlns:w="http://schemas.openxmlformats.org/wordprocessingml/2006/main" xmlns:w14="http://schemas.microsoft.com/office/word/2010/wordml" mc:Ignorable="w14">
+<w:styles xmlns:mc="http://schemas.openxmlformats.org/markup-compatibility/2006" xmlns:r="http://schemas.openxmlformats.org/officeDocument/2006/relationships" xmlns:w="http://schemas.openxmlformats.org/wordprocessingml/2006/main" xmlns:w14="http://schemas.microsoft.com/office/word/2010/wordml" xmlns:w15="http://schemas.microsoft.com/office/word/2012/wordml" mc:Ignorable="w14 w15">
   <w:docDefaults>
     <w:rPrDefault>
       <w:rPr>
@@ -4125,404 +6559,378 @@
       </w:pPr>
     </w:pPrDefault>
   </w:docDefaults>
-  <w:latentStyles w:defLockedState="0" w:defUIPriority="99" w:defSemiHidden="1" w:defUnhideWhenUsed="1" w:defQFormat="0" w:count="267">
-    <w:lsdException w:name="Normal" w:semiHidden="0" w:uiPriority="0" w:unhideWhenUsed="0" w:qFormat="1"/>
-    <w:lsdException w:name="heading 1" w:semiHidden="0" w:uiPriority="9" w:unhideWhenUsed="0" w:qFormat="1"/>
-    <w:lsdException w:name="heading 2" w:uiPriority="9" w:qFormat="1"/>
-    <w:lsdException w:name="heading 3" w:uiPriority="9" w:qFormat="1"/>
-    <w:lsdException w:name="heading 4" w:uiPriority="9" w:qFormat="1"/>
-    <w:lsdException w:name="heading 5" w:uiPriority="9" w:qFormat="1"/>
-    <w:lsdException w:name="heading 6" w:uiPriority="9" w:qFormat="1"/>
-    <w:lsdException w:name="heading 7" w:uiPriority="9" w:qFormat="1"/>
-    <w:lsdException w:name="heading 8" w:uiPriority="9" w:qFormat="1"/>
-    <w:lsdException w:name="heading 9" w:uiPriority="9" w:qFormat="1"/>
-    <w:lsdException w:name="toc 1" w:uiPriority="39"/>
-    <w:lsdException w:name="toc 2" w:uiPriority="39"/>
-    <w:lsdException w:name="toc 3" w:uiPriority="39"/>
-    <w:lsdException w:name="toc 4" w:uiPriority="39"/>
-    <w:lsdException w:name="toc 5" w:uiPriority="39"/>
-    <w:lsdException w:name="toc 6" w:uiPriority="39"/>
-    <w:lsdException w:name="toc 7" w:uiPriority="39"/>
-    <w:lsdException w:name="toc 8" w:uiPriority="39"/>
-    <w:lsdException w:name="toc 9" w:uiPriority="39"/>
-    <w:lsdException w:name="caption" w:uiPriority="35" w:qFormat="1"/>
-    <w:lsdException w:name="Title" w:semiHidden="0" w:uiPriority="10" w:unhideWhenUsed="0" w:qFormat="1"/>
-    <w:lsdException w:name="Default Paragraph Font" w:uiPriority="1"/>
-    <w:lsdException w:name="Subtitle" w:semiHidden="0" w:uiPriority="11" w:unhideWhenUsed="0" w:qFormat="1"/>
-    <w:lsdException w:name="Strong" w:semiHidden="0" w:uiPriority="22" w:unhideWhenUsed="0" w:qFormat="1"/>
-    <w:lsdException w:name="Emphasis" w:semiHidden="0" w:uiPriority="20" w:unhideWhenUsed="0" w:qFormat="1"/>
-    <w:lsdException w:name="Table Grid" w:semiHidden="0" w:uiPriority="59" w:unhideWhenUsed="0"/>
-    <w:lsdException w:name="Placeholder Text" w:unhideWhenUsed="0"/>
-    <w:lsdException w:name="No Spacing" w:semiHidden="0" w:uiPriority="1" w:unhideWhenUsed="0" w:qFormat="1"/>
-    <w:lsdException w:name="Light Shading" w:semiHidden="0" w:uiPriority="60" w:unhideWhenUsed="0"/>
-    <w:lsdException w:name="Light List" w:semiHidden="0" w:uiPriority="61" w:unhideWhenUsed="0"/>
-    <w:lsdException w:name="Light Grid" w:semiHidden="0" w:uiPriority="62" w:unhideWhenUsed="0"/>
-    <w:lsdException w:name="Medium Shading 1" w:semiHidden="0" w:uiPriority="63" w:unhideWhenUsed="0"/>
-    <w:lsdException w:name="Medium Shading 2" w:semiHidden="0" w:uiPriority="64" w:unhideWhenUsed="0"/>
-    <w:lsdException w:name="Medium List 1" w:semiHidden="0" w:uiPriority="65" w:unhideWhenUsed="0"/>
-    <w:lsdException w:name="Medium List 2" w:semiHidden="0" w:uiPriority="66" w:unhideWhenUsed="0"/>
-    <w:lsdException w:name="Medium Grid 1" w:semiHidden="0" w:uiPriority="67" w:unhideWhenUsed="0"/>
-    <w:lsdException w:name="Medium Grid 2" w:semiHidden="0" w:uiPriority="68" w:unhideWhenUsed="0"/>
-    <w:lsdException w:name="Medium Grid 3" w:semiHidden="0" w:uiPriority="69" w:unhideWhenUsed="0"/>
-    <w:lsdException w:name="Dark List" w:semiHidden="0" w:uiPriority="70" w:unhideWhenUsed="0"/>
-    <w:lsdException w:name="Colorful Shading" w:semiHidden="0" w:uiPriority="71" w:unhideWhenUsed="0"/>
-    <w:lsdException w:name="Colorful List" w:semiHidden="0" w:uiPriority="72" w:unhideWhenUsed="0"/>
-    <w:lsdException w:name="Colorful Grid" w:semiHidden="0" w:uiPriority="73" w:unhideWhenUsed="0"/>
-    <w:lsdException w:name="Light Shading Accent 1" w:semiHidden="0" w:uiPriority="60" w:unhideWhenUsed="0"/>
-    <w:lsdException w:name="Light List Accent 1" w:semiHidden="0" w:uiPriority="61" w:unhideWhenUsed="0"/>
-    <w:lsdException w:name="Light Grid Accent 1" w:semiHidden="0" w:uiPriority="62" w:unhideWhenUsed="0"/>
-    <w:lsdException w:name="Medium Shading 1 Accent 1" w:semiHidden="0" w:uiPriority="63" w:unhideWhenUsed="0"/>
-    <w:lsdException w:name="Medium Shading 2 Accent 1" w:semiHidden="0" w:uiPriority="64" w:unhideWhenUsed="0"/>
-    <w:lsdException w:name="Medium List 1 Accent 1" w:semiHidden="0" w:uiPriority="65" w:unhideWhenUsed="0"/>
-    <w:lsdException w:name="Revision" w:unhideWhenUsed="0"/>
-    <w:lsdException w:name="List Paragraph" w:semiHidden="0" w:uiPriority="34" w:unhideWhenUsed="0" w:qFormat="1"/>
-    <w:lsdException w:name="Quote" w:semiHidden="0" w:uiPriority="29" w:unhideWhenUsed="0" w:qFormat="1"/>
-    <w:lsdException w:name="Intense Quote" w:semiHidden="0" w:uiPriority="30" w:unhideWhenUsed="0" w:qFormat="1"/>
-    <w:lsdException w:name="Medium List 2 Accent 1" w:semiHidden="0" w:uiPriority="66" w:unhideWhenUsed="0"/>
-    <w:lsdException w:name="Medium Grid 1 Accent 1" w:semiHidden="0" w:uiPriority="67" w:unhideWhenUsed="0"/>
-    <w:lsdException w:name="Medium Grid 2 Accent 1" w:semiHidden="0" w:uiPriority="68" w:unhideWhenUsed="0"/>
-    <w:lsdException w:name="Medium Grid 3 Accent 1" w:semiHidden="0" w:uiPriority="69" w:unhideWhenUsed="0"/>
-    <w:lsdException w:name="Dark List Accent 1" w:semiHidden="0" w:uiPriority="70" w:unhideWhenUsed="0"/>
-    <w:lsdException w:name="Colorful Shading Accent 1" w:semiHidden="0" w:uiPriority="71" w:unhideWhenUsed="0"/>
-    <w:lsdException w:name="Colorful List Accent 1" w:semiHidden="0" w:uiPriority="72" w:unhideWhenUsed="0"/>
-    <w:lsdException w:name="Colorful Grid Accent 1" w:semiHidden="0" w:uiPriority="73" w:unhideWhenUsed="0"/>
-    <w:lsdException w:name="Light Shading Accent 2" w:semiHidden="0" w:uiPriority="60" w:unhideWhenUsed="0"/>
-    <w:lsdException w:name="Light List Accent 2" w:semiHidden="0" w:uiPriority="61" w:unhideWhenUsed="0"/>
-    <w:lsdException w:name="Light Grid Accent 2" w:semiHidden="0" w:uiPriority="62" w:unhideWhenUsed="0"/>
-    <w:lsdException w:name="Medium Shading 1 Accent 2" w:semiHidden="0" w:uiPriority="63" w:unhideWhenUsed="0"/>
-    <w:lsdException w:name="Medium Shading 2 Accent 2" w:semiHidden="0" w:uiPriority="64" w:unhideWhenUsed="0"/>
-    <w:lsdException w:name="Medium List 1 Accent 2" w:semiHidden="0" w:uiPriority="65" w:unhideWhenUsed="0"/>
-    <w:lsdException w:name="Medium List 2 Accent 2" w:semiHidden="0" w:uiPriority="66" w:unhideWhenUsed="0"/>
-    <w:lsdException w:name="Medium Grid 1 Accent 2" w:semiHidden="0" w:uiPriority="67" w:unhideWhenUsed="0"/>
-    <w:lsdException w:name="Medium Grid 2 Accent 2" w:semiHidden="0" w:uiPriority="68" w:unhideWhenUsed="0"/>
-    <w:lsdException w:name="Medium Grid 3 Accent 2" w:semiHidden="0" w:uiPriority="69" w:unhideWhenUsed="0"/>
-    <w:lsdException w:name="Dark List Accent 2" w:semiHidden="0" w:uiPriority="70" w:unhideWhenUsed="0"/>
-    <w:lsdException w:name="Colorful Shading Accent 2" w:semiHidden="0" w:uiPriority="71" w:unhideWhenUsed="0"/>
-    <w:lsdException w:name="Colorful List Accent 2" w:semiHidden="0" w:uiPriority="72" w:unhideWhenUsed="0"/>
-    <w:lsdException w:name="Colorful Grid Accent 2" w:semiHidden="0" w:uiPriority="73" w:unhideWhenUsed="0"/>
-    <w:lsdException w:name="Light Shading Accent 3" w:semiHidden="0" w:uiPriority="60" w:unhideWhenUsed="0"/>
-    <w:lsdException w:name="Light List Accent 3" w:semiHidden="0" w:uiPriority="61" w:unhideWhenUsed="0"/>
-    <w:lsdException w:name="Light Grid Accent 3" w:semiHidden="0" w:uiPriority="62" w:unhideWhenUsed="0"/>
-    <w:lsdException w:name="Medium Shading 1 Accent 3" w:semiHidden="0" w:uiPriority="63" w:unhideWhenUsed="0"/>
-    <w:lsdException w:name="Medium Shading 2 Accent 3" w:semiHidden="0" w:uiPriority="64" w:unhideWhenUsed="0"/>
-    <w:lsdException w:name="Medium List 1 Accent 3" w:semiHidden="0" w:uiPriority="65" w:unhideWhenUsed="0"/>
-    <w:lsdException w:name="Medium List 2 Accent 3" w:semiHidden="0" w:uiPriority="66" w:unhideWhenUsed="0"/>
-    <w:lsdException w:name="Medium Grid 1 Accent 3" w:semiHidden="0" w:uiPriority="67" w:unhideWhenUsed="0"/>
-    <w:lsdException w:name="Medium Grid 2 Accent 3" w:semiHidden="0" w:uiPriority="68" w:unhideWhenUsed="0"/>
-    <w:lsdException w:name="Medium Grid 3 Accent 3" w:semiHidden="0" w:uiPriority="69" w:unhideWhenUsed="0"/>
-    <w:lsdException w:name="Dark List Accent 3" w:semiHidden="0" w:uiPriority="70" w:unhideWhenUsed="0"/>
-    <w:lsdException w:name="Colorful Shading Accent 3" w:semiHidden="0" w:uiPriority="71" w:unhideWhenUsed="0"/>
-    <w:lsdException w:name="Colorful List Accent 3" w:semiHidden="0" w:uiPriority="72" w:unhideWhenUsed="0"/>
-    <w:lsdException w:name="Colorful Grid Accent 3" w:semiHidden="0" w:uiPriority="73" w:unhideWhenUsed="0"/>
-    <w:lsdException w:name="Light Shading Accent 4" w:semiHidden="0" w:uiPriority="60" w:unhideWhenUsed="0"/>
-    <w:lsdException w:name="Light List Accent 4" w:semiHidden="0" w:uiPriority="61" w:unhideWhenUsed="0"/>
-    <w:lsdException w:name="Light Grid Accent 4" w:semiHidden="0" w:uiPriority="62" w:unhideWhenUsed="0"/>
-    <w:lsdException w:name="Medium Shading 1 Accent 4" w:semiHidden="0" w:uiPriority="63" w:unhideWhenUsed="0"/>
-    <w:lsdException w:name="Medium Shading 2 Accent 4" w:semiHidden="0" w:uiPriority="64" w:unhideWhenUsed="0"/>
-    <w:lsdException w:name="Medium List 1 Accent 4" w:semiHidden="0" w:uiPriority="65" w:unhideWhenUsed="0"/>
-    <w:lsdException w:name="Medium List 2 Accent 4" w:semiHidden="0" w:uiPriority="66" w:unhideWhenUsed="0"/>
-    <w:lsdException w:name="Medium Grid 1 Accent 4" w:semiHidden="0" w:uiPriority="67" w:unhideWhenUsed="0"/>
-    <w:lsdException w:name="Medium Grid 2 Accent 4" w:semiHidden="0" w:uiPriority="68" w:unhideWhenUsed="0"/>
-    <w:lsdException w:name="Medium Grid 3 Accent 4" w:semiHidden="0" w:uiPriority="69" w:unhideWhenUsed="0"/>
-    <w:lsdException w:name="Dark List Accent 4" w:semiHidden="0" w:uiPriority="70" w:unhideWhenUsed="0"/>
-    <w:lsdException w:name="Colorful Shading Accent 4" w:semiHidden="0" w:uiPriority="71" w:unhideWhenUsed="0"/>
-    <w:lsdException w:name="Colorful List Accent 4" w:semiHidden="0" w:uiPriority="72" w:unhideWhenUsed="0"/>
-    <w:lsdException w:name="Colorful Grid Accent 4" w:semiHidden="0" w:uiPriority="73" w:unhideWhenUsed="0"/>
-    <w:lsdException w:name="Light Shading Accent 5" w:semiHidden="0" w:uiPriority="60" w:unhideWhenUsed="0"/>
-    <w:lsdException w:name="Light List Accent 5" w:semiHidden="0" w:uiPriority="61" w:unhideWhenUsed="0"/>
-    <w:lsdException w:name="Light Grid Accent 5" w:semiHidden="0" w:uiPriority="62" w:unhideWhenUsed="0"/>
-    <w:lsdException w:name="Medium Shading 1 Accent 5" w:semiHidden="0" w:uiPriority="63" w:unhideWhenUsed="0"/>
-    <w:lsdException w:name="Medium Shading 2 Accent 5" w:semiHidden="0" w:uiPriority="64" w:unhideWhenUsed="0"/>
-    <w:lsdException w:name="Medium List 1 Accent 5" w:semiHidden="0" w:uiPriority="65" w:unhideWhenUsed="0"/>
-    <w:lsdException w:name="Medium List 2 Accent 5" w:semiHidden="0" w:uiPriority="66" w:unhideWhenUsed="0"/>
-    <w:lsdException w:name="Medium Grid 1 Accent 5" w:semiHidden="0" w:uiPriority="67" w:unhideWhenUsed="0"/>
-    <w:lsdException w:name="Medium Grid 2 Accent 5" w:semiHidden="0" w:uiPriority="68" w:unhideWhenUsed="0"/>
-    <w:lsdException w:name="Medium Grid 3 Accent 5" w:semiHidden="0" w:uiPriority="69" w:unhideWhenUsed="0"/>
-    <w:lsdException w:name="Dark List Accent 5" w:semiHidden="0" w:uiPriority="70" w:unhideWhenUsed="0"/>
-    <w:lsdException w:name="Colorful Shading Accent 5" w:semiHidden="0" w:uiPriority="71" w:unhideWhenUsed="0"/>
-    <w:lsdException w:name="Colorful List Accent 5" w:semiHidden="0" w:uiPriority="72" w:unhideWhenUsed="0"/>
-    <w:lsdException w:name="Colorful Grid Accent 5" w:semiHidden="0" w:uiPriority="73" w:unhideWhenUsed="0"/>
-    <w:lsdException w:name="Light Shading Accent 6" w:semiHidden="0" w:uiPriority="60" w:unhideWhenUsed="0"/>
-    <w:lsdException w:name="Light List Accent 6" w:semiHidden="0" w:uiPriority="61" w:unhideWhenUsed="0"/>
-    <w:lsdException w:name="Light Grid Accent 6" w:semiHidden="0" w:uiPriority="62" w:unhideWhenUsed="0"/>
-    <w:lsdException w:name="Medium Shading 1 Accent 6" w:semiHidden="0" w:uiPriority="63" w:unhideWhenUsed="0"/>
-    <w:lsdException w:name="Medium Shading 2 Accent 6" w:semiHidden="0" w:uiPriority="64" w:unhideWhenUsed="0"/>
-    <w:lsdException w:name="Medium List 1 Accent 6" w:semiHidden="0" w:uiPriority="65" w:unhideWhenUsed="0"/>
-    <w:lsdException w:name="Medium List 2 Accent 6" w:semiHidden="0" w:uiPriority="66" w:unhideWhenUsed="0"/>
-    <w:lsdException w:name="Medium Grid 1 Accent 6" w:semiHidden="0" w:uiPriority="67" w:unhideWhenUsed="0"/>
-    <w:lsdException w:name="Medium Grid 2 Accent 6" w:semiHidden="0" w:uiPriority="68" w:unhideWhenUsed="0"/>
-    <w:lsdException w:name="Medium Grid 3 Accent 6" w:semiHidden="0" w:uiPriority="69" w:unhideWhenUsed="0"/>
-    <w:lsdException w:name="Dark List Accent 6" w:semiHidden="0" w:uiPriority="70" w:unhideWhenUsed="0"/>
-    <w:lsdException w:name="Colorful Shading Accent 6" w:semiHidden="0" w:uiPriority="71" w:unhideWhenUsed="0"/>
-    <w:lsdException w:name="Colorful List Accent 6" w:semiHidden="0" w:uiPriority="72" w:unhideWhenUsed="0"/>
-    <w:lsdException w:name="Colorful Grid Accent 6" w:semiHidden="0" w:uiPriority="73" w:unhideWhenUsed="0"/>
-    <w:lsdException w:name="Subtle Emphasis" w:semiHidden="0" w:uiPriority="19" w:unhideWhenUsed="0" w:qFormat="1"/>
-    <w:lsdException w:name="Intense Emphasis" w:semiHidden="0" w:uiPriority="21" w:unhideWhenUsed="0" w:qFormat="1"/>
-    <w:lsdException w:name="Subtle Reference" w:semiHidden="0" w:uiPriority="31" w:unhideWhenUsed="0" w:qFormat="1"/>
-    <w:lsdException w:name="Intense Reference" w:semiHidden="0" w:uiPriority="32" w:unhideWhenUsed="0" w:qFormat="1"/>
-    <w:lsdException w:name="Book Title" w:semiHidden="0" w:uiPriority="33" w:unhideWhenUsed="0" w:qFormat="1"/>
-    <w:lsdException w:name="Bibliography" w:uiPriority="37"/>
-    <w:lsdException w:name="TOC Heading" w:uiPriority="39" w:qFormat="1"/>
-  </w:latentStyles>
-  <w:style w:type="paragraph" w:default="1" w:styleId="Normal">
-    <w:name w:val="Normal"/>
-    <w:qFormat/>
-  </w:style>
-  <w:style w:type="character" w:default="1" w:styleId="DefaultParagraphFont">
-    <w:name w:val="Default Paragraph Font"/>
-    <w:uiPriority w:val="1"/>
-    <w:semiHidden/>
-    <w:unhideWhenUsed/>
-  </w:style>
-  <w:style w:type="table" w:default="1" w:styleId="TableNormal">
-    <w:name w:val="Normal Table"/>
-    <w:uiPriority w:val="99"/>
-    <w:semiHidden/>
-    <w:unhideWhenUsed/>
-    <w:tblPr>
-      <w:tblInd w:w="0" w:type="dxa"/>
-      <w:tblCellMar>
-        <w:top w:w="0" w:type="dxa"/>
-        <w:left w:w="108" w:type="dxa"/>
-        <w:bottom w:w="0" w:type="dxa"/>
-        <w:right w:w="108" w:type="dxa"/>
-      </w:tblCellMar>
-    </w:tblPr>
-  </w:style>
-  <w:style w:type="numbering" w:default="1" w:styleId="NoList">
-    <w:name w:val="No List"/>
-    <w:uiPriority w:val="99"/>
-    <w:semiHidden/>
-    <w:unhideWhenUsed/>
-  </w:style>
-  <w:style w:type="paragraph" w:styleId="ListParagraph">
-    <w:name w:val="List Paragraph"/>
-    <w:basedOn w:val="Normal"/>
-    <w:uiPriority w:val="34"/>
-    <w:qFormat/>
-    <w:rsid w:val="00555A64"/>
-    <w:pPr>
-      <w:ind w:left="720"/>
-      <w:contextualSpacing/>
-    </w:pPr>
-  </w:style>
-  <w:style w:type="table" w:styleId="TableGrid">
-    <w:name w:val="Table Grid"/>
-    <w:basedOn w:val="TableNormal"/>
-    <w:uiPriority w:val="59"/>
-    <w:rsid w:val="00211E97"/>
-    <w:pPr>
-      <w:spacing w:after="0" w:line="240" w:lineRule="auto"/>
-    </w:pPr>
-    <w:tblPr>
-      <w:tblBorders>
-        <w:top w:val="single" w:sz="4" w:space="0" w:color="auto"/>
-        <w:left w:val="single" w:sz="4" w:space="0" w:color="auto"/>
-        <w:bottom w:val="single" w:sz="4" w:space="0" w:color="auto"/>
-        <w:right w:val="single" w:sz="4" w:space="0" w:color="auto"/>
-        <w:insideH w:val="single" w:sz="4" w:space="0" w:color="auto"/>
-        <w:insideV w:val="single" w:sz="4" w:space="0" w:color="auto"/>
-      </w:tblBorders>
-    </w:tblPr>
-  </w:style>
-  <w:style w:type="character" w:styleId="PlaceholderText">
-    <w:name w:val="Placeholder Text"/>
-    <w:basedOn w:val="DefaultParagraphFont"/>
-    <w:uiPriority w:val="99"/>
-    <w:semiHidden/>
-    <w:rsid w:val="00211E97"/>
-    <w:rPr>
-      <w:color w:val="808080"/>
-    </w:rPr>
-  </w:style>
-  <w:style w:type="paragraph" w:styleId="BalloonText">
-    <w:name w:val="Balloon Text"/>
-    <w:basedOn w:val="Normal"/>
-    <w:link w:val="BalloonTextChar"/>
-    <w:uiPriority w:val="99"/>
-    <w:semiHidden/>
-    <w:unhideWhenUsed/>
-    <w:rsid w:val="007400E5"/>
-    <w:pPr>
-      <w:spacing w:after="0" w:line="240" w:lineRule="auto"/>
-    </w:pPr>
-    <w:rPr>
-      <w:rFonts w:ascii="Tahoma" w:hAnsi="Tahoma" w:cs="Tahoma"/>
-      <w:sz w:val="16"/>
-      <w:szCs w:val="16"/>
-    </w:rPr>
-  </w:style>
-  <w:style w:type="character" w:customStyle="1" w:styleId="BalloonTextChar">
-    <w:name w:val="Balloon Text Char"/>
-    <w:basedOn w:val="DefaultParagraphFont"/>
-    <w:link w:val="BalloonText"/>
-    <w:uiPriority w:val="99"/>
-    <w:semiHidden/>
-    <w:rsid w:val="007400E5"/>
-    <w:rPr>
-      <w:rFonts w:ascii="Tahoma" w:hAnsi="Tahoma" w:cs="Tahoma"/>
-      <w:sz w:val="16"/>
-      <w:szCs w:val="16"/>
-    </w:rPr>
-  </w:style>
-</w:styles>
-</file>
-
-<file path=word/stylesWithEffects.xml><?xml version="1.0" encoding="utf-8"?>
-<w:styles xmlns:wpc="http://schemas.microsoft.com/office/word/2010/wordprocessingCanvas" xmlns:mc="http://schemas.openxmlformats.org/markup-compatibility/2006" xmlns:o="urn:schemas-microsoft-com:office:office" xmlns:r="http://schemas.openxmlformats.org/officeDocument/2006/relationships" xmlns:m="http://schemas.openxmlformats.org/officeDocument/2006/math" xmlns:v="urn:schemas-microsoft-com:vml" xmlns:wp14="http://schemas.microsoft.com/office/word/2010/wordprocessingDrawing" xmlns:wp="http://schemas.openxmlformats.org/drawingml/2006/wordprocessingDrawing" xmlns:w10="urn:schemas-microsoft-com:office:word" xmlns:w="http://schemas.openxmlformats.org/wordprocessingml/2006/main" xmlns:w14="http://schemas.microsoft.com/office/word/2010/wordml" xmlns:wpg="http://schemas.microsoft.com/office/word/2010/wordprocessingGroup" xmlns:wpi="http://schemas.microsoft.com/office/word/2010/wordprocessingInk" xmlns:wne="http://schemas.microsoft.com/office/word/2006/wordml" xmlns:wps="http://schemas.microsoft.com/office/word/2010/wordprocessingShape" mc:Ignorable="w14 wp14">
-  <w:docDefaults>
-    <w:rPrDefault>
-      <w:rPr>
-        <w:rFonts w:asciiTheme="minorHAnsi" w:eastAsiaTheme="minorHAnsi" w:hAnsiTheme="minorHAnsi" w:cstheme="minorBidi"/>
-        <w:sz w:val="22"/>
-        <w:szCs w:val="22"/>
-        <w:lang w:val="en-US" w:eastAsia="en-US" w:bidi="ar-SA"/>
-      </w:rPr>
-    </w:rPrDefault>
-    <w:pPrDefault>
-      <w:pPr>
-        <w:spacing w:after="200" w:line="276" w:lineRule="auto"/>
-      </w:pPr>
-    </w:pPrDefault>
-  </w:docDefaults>
-  <w:latentStyles w:defLockedState="0" w:defUIPriority="99" w:defSemiHidden="1" w:defUnhideWhenUsed="1" w:defQFormat="0" w:count="267">
-    <w:lsdException w:name="Normal" w:semiHidden="0" w:uiPriority="0" w:unhideWhenUsed="0" w:qFormat="1"/>
-    <w:lsdException w:name="heading 1" w:semiHidden="0" w:uiPriority="9" w:unhideWhenUsed="0" w:qFormat="1"/>
-    <w:lsdException w:name="heading 2" w:uiPriority="9" w:qFormat="1"/>
-    <w:lsdException w:name="heading 3" w:uiPriority="9" w:qFormat="1"/>
-    <w:lsdException w:name="heading 4" w:uiPriority="9" w:qFormat="1"/>
-    <w:lsdException w:name="heading 5" w:uiPriority="9" w:qFormat="1"/>
-    <w:lsdException w:name="heading 6" w:uiPriority="9" w:qFormat="1"/>
-    <w:lsdException w:name="heading 7" w:uiPriority="9" w:qFormat="1"/>
-    <w:lsdException w:name="heading 8" w:uiPriority="9" w:qFormat="1"/>
-    <w:lsdException w:name="heading 9" w:uiPriority="9" w:qFormat="1"/>
-    <w:lsdException w:name="toc 1" w:uiPriority="39"/>
-    <w:lsdException w:name="toc 2" w:uiPriority="39"/>
-    <w:lsdException w:name="toc 3" w:uiPriority="39"/>
-    <w:lsdException w:name="toc 4" w:uiPriority="39"/>
-    <w:lsdException w:name="toc 5" w:uiPriority="39"/>
-    <w:lsdException w:name="toc 6" w:uiPriority="39"/>
-    <w:lsdException w:name="toc 7" w:uiPriority="39"/>
-    <w:lsdException w:name="toc 8" w:uiPriority="39"/>
-    <w:lsdException w:name="toc 9" w:uiPriority="39"/>
-    <w:lsdException w:name="caption" w:uiPriority="35" w:qFormat="1"/>
-    <w:lsdException w:name="Title" w:semiHidden="0" w:uiPriority="10" w:unhideWhenUsed="0" w:qFormat="1"/>
-    <w:lsdException w:name="Default Paragraph Font" w:uiPriority="1"/>
-    <w:lsdException w:name="Subtitle" w:semiHidden="0" w:uiPriority="11" w:unhideWhenUsed="0" w:qFormat="1"/>
-    <w:lsdException w:name="Strong" w:semiHidden="0" w:uiPriority="22" w:unhideWhenUsed="0" w:qFormat="1"/>
-    <w:lsdException w:name="Emphasis" w:semiHidden="0" w:uiPriority="20" w:unhideWhenUsed="0" w:qFormat="1"/>
-    <w:lsdException w:name="Table Grid" w:semiHidden="0" w:uiPriority="59" w:unhideWhenUsed="0"/>
-    <w:lsdException w:name="Placeholder Text" w:unhideWhenUsed="0"/>
-    <w:lsdException w:name="No Spacing" w:semiHidden="0" w:uiPriority="1" w:unhideWhenUsed="0" w:qFormat="1"/>
-    <w:lsdException w:name="Light Shading" w:semiHidden="0" w:uiPriority="60" w:unhideWhenUsed="0"/>
-    <w:lsdException w:name="Light List" w:semiHidden="0" w:uiPriority="61" w:unhideWhenUsed="0"/>
-    <w:lsdException w:name="Light Grid" w:semiHidden="0" w:uiPriority="62" w:unhideWhenUsed="0"/>
-    <w:lsdException w:name="Medium Shading 1" w:semiHidden="0" w:uiPriority="63" w:unhideWhenUsed="0"/>
-    <w:lsdException w:name="Medium Shading 2" w:semiHidden="0" w:uiPriority="64" w:unhideWhenUsed="0"/>
-    <w:lsdException w:name="Medium List 1" w:semiHidden="0" w:uiPriority="65" w:unhideWhenUsed="0"/>
-    <w:lsdException w:name="Medium List 2" w:semiHidden="0" w:uiPriority="66" w:unhideWhenUsed="0"/>
-    <w:lsdException w:name="Medium Grid 1" w:semiHidden="0" w:uiPriority="67" w:unhideWhenUsed="0"/>
-    <w:lsdException w:name="Medium Grid 2" w:semiHidden="0" w:uiPriority="68" w:unhideWhenUsed="0"/>
-    <w:lsdException w:name="Medium Grid 3" w:semiHidden="0" w:uiPriority="69" w:unhideWhenUsed="0"/>
-    <w:lsdException w:name="Dark List" w:semiHidden="0" w:uiPriority="70" w:unhideWhenUsed="0"/>
-    <w:lsdException w:name="Colorful Shading" w:semiHidden="0" w:uiPriority="71" w:unhideWhenUsed="0"/>
-    <w:lsdException w:name="Colorful List" w:semiHidden="0" w:uiPriority="72" w:unhideWhenUsed="0"/>
-    <w:lsdException w:name="Colorful Grid" w:semiHidden="0" w:uiPriority="73" w:unhideWhenUsed="0"/>
-    <w:lsdException w:name="Light Shading Accent 1" w:semiHidden="0" w:uiPriority="60" w:unhideWhenUsed="0"/>
-    <w:lsdException w:name="Light List Accent 1" w:semiHidden="0" w:uiPriority="61" w:unhideWhenUsed="0"/>
-    <w:lsdException w:name="Light Grid Accent 1" w:semiHidden="0" w:uiPriority="62" w:unhideWhenUsed="0"/>
-    <w:lsdException w:name="Medium Shading 1 Accent 1" w:semiHidden="0" w:uiPriority="63" w:unhideWhenUsed="0"/>
-    <w:lsdException w:name="Medium Shading 2 Accent 1" w:semiHidden="0" w:uiPriority="64" w:unhideWhenUsed="0"/>
-    <w:lsdException w:name="Medium List 1 Accent 1" w:semiHidden="0" w:uiPriority="65" w:unhideWhenUsed="0"/>
-    <w:lsdException w:name="Revision" w:unhideWhenUsed="0"/>
-    <w:lsdException w:name="List Paragraph" w:semiHidden="0" w:uiPriority="34" w:unhideWhenUsed="0" w:qFormat="1"/>
-    <w:lsdException w:name="Quote" w:semiHidden="0" w:uiPriority="29" w:unhideWhenUsed="0" w:qFormat="1"/>
-    <w:lsdException w:name="Intense Quote" w:semiHidden="0" w:uiPriority="30" w:unhideWhenUsed="0" w:qFormat="1"/>
-    <w:lsdException w:name="Medium List 2 Accent 1" w:semiHidden="0" w:uiPriority="66" w:unhideWhenUsed="0"/>
-    <w:lsdException w:name="Medium Grid 1 Accent 1" w:semiHidden="0" w:uiPriority="67" w:unhideWhenUsed="0"/>
-    <w:lsdException w:name="Medium Grid 2 Accent 1" w:semiHidden="0" w:uiPriority="68" w:unhideWhenUsed="0"/>
-    <w:lsdException w:name="Medium Grid 3 Accent 1" w:semiHidden="0" w:uiPriority="69" w:unhideWhenUsed="0"/>
-    <w:lsdException w:name="Dark List Accent 1" w:semiHidden="0" w:uiPriority="70" w:unhideWhenUsed="0"/>
-    <w:lsdException w:name="Colorful Shading Accent 1" w:semiHidden="0" w:uiPriority="71" w:unhideWhenUsed="0"/>
-    <w:lsdException w:name="Colorful List Accent 1" w:semiHidden="0" w:uiPriority="72" w:unhideWhenUsed="0"/>
-    <w:lsdException w:name="Colorful Grid Accent 1" w:semiHidden="0" w:uiPriority="73" w:unhideWhenUsed="0"/>
-    <w:lsdException w:name="Light Shading Accent 2" w:semiHidden="0" w:uiPriority="60" w:unhideWhenUsed="0"/>
-    <w:lsdException w:name="Light List Accent 2" w:semiHidden="0" w:uiPriority="61" w:unhideWhenUsed="0"/>
-    <w:lsdException w:name="Light Grid Accent 2" w:semiHidden="0" w:uiPriority="62" w:unhideWhenUsed="0"/>
-    <w:lsdException w:name="Medium Shading 1 Accent 2" w:semiHidden="0" w:uiPriority="63" w:unhideWhenUsed="0"/>
-    <w:lsdException w:name="Medium Shading 2 Accent 2" w:semiHidden="0" w:uiPriority="64" w:unhideWhenUsed="0"/>
-    <w:lsdException w:name="Medium List 1 Accent 2" w:semiHidden="0" w:uiPriority="65" w:unhideWhenUsed="0"/>
-    <w:lsdException w:name="Medium List 2 Accent 2" w:semiHidden="0" w:uiPriority="66" w:unhideWhenUsed="0"/>
-    <w:lsdException w:name="Medium Grid 1 Accent 2" w:semiHidden="0" w:uiPriority="67" w:unhideWhenUsed="0"/>
-    <w:lsdException w:name="Medium Grid 2 Accent 2" w:semiHidden="0" w:uiPriority="68" w:unhideWhenUsed="0"/>
-    <w:lsdException w:name="Medium Grid 3 Accent 2" w:semiHidden="0" w:uiPriority="69" w:unhideWhenUsed="0"/>
-    <w:lsdException w:name="Dark List Accent 2" w:semiHidden="0" w:uiPriority="70" w:unhideWhenUsed="0"/>
-    <w:lsdException w:name="Colorful Shading Accent 2" w:semiHidden="0" w:uiPriority="71" w:unhideWhenUsed="0"/>
-    <w:lsdException w:name="Colorful List Accent 2" w:semiHidden="0" w:uiPriority="72" w:unhideWhenUsed="0"/>
-    <w:lsdException w:name="Colorful Grid Accent 2" w:semiHidden="0" w:uiPriority="73" w:unhideWhenUsed="0"/>
-    <w:lsdException w:name="Light Shading Accent 3" w:semiHidden="0" w:uiPriority="60" w:unhideWhenUsed="0"/>
-    <w:lsdException w:name="Light List Accent 3" w:semiHidden="0" w:uiPriority="61" w:unhideWhenUsed="0"/>
-    <w:lsdException w:name="Light Grid Accent 3" w:semiHidden="0" w:uiPriority="62" w:unhideWhenUsed="0"/>
-    <w:lsdException w:name="Medium Shading 1 Accent 3" w:semiHidden="0" w:uiPriority="63" w:unhideWhenUsed="0"/>
-    <w:lsdException w:name="Medium Shading 2 Accent 3" w:semiHidden="0" w:uiPriority="64" w:unhideWhenUsed="0"/>
-    <w:lsdException w:name="Medium List 1 Accent 3" w:semiHidden="0" w:uiPriority="65" w:unhideWhenUsed="0"/>
-    <w:lsdException w:name="Medium List 2 Accent 3" w:semiHidden="0" w:uiPriority="66" w:unhideWhenUsed="0"/>
-    <w:lsdException w:name="Medium Grid 1 Accent 3" w:semiHidden="0" w:uiPriority="67" w:unhideWhenUsed="0"/>
-    <w:lsdException w:name="Medium Grid 2 Accent 3" w:semiHidden="0" w:uiPriority="68" w:unhideWhenUsed="0"/>
-    <w:lsdException w:name="Medium Grid 3 Accent 3" w:semiHidden="0" w:uiPriority="69" w:unhideWhenUsed="0"/>
-    <w:lsdException w:name="Dark List Accent 3" w:semiHidden="0" w:uiPriority="70" w:unhideWhenUsed="0"/>
-    <w:lsdException w:name="Colorful Shading Accent 3" w:semiHidden="0" w:uiPriority="71" w:unhideWhenUsed="0"/>
-    <w:lsdException w:name="Colorful List Accent 3" w:semiHidden="0" w:uiPriority="72" w:unhideWhenUsed="0"/>
-    <w:lsdException w:name="Colorful Grid Accent 3" w:semiHidden="0" w:uiPriority="73" w:unhideWhenUsed="0"/>
-    <w:lsdException w:name="Light Shading Accent 4" w:semiHidden="0" w:uiPriority="60" w:unhideWhenUsed="0"/>
-    <w:lsdException w:name="Light List Accent 4" w:semiHidden="0" w:uiPriority="61" w:unhideWhenUsed="0"/>
-    <w:lsdException w:name="Light Grid Accent 4" w:semiHidden="0" w:uiPriority="62" w:unhideWhenUsed="0"/>
-    <w:lsdException w:name="Medium Shading 1 Accent 4" w:semiHidden="0" w:uiPriority="63" w:unhideWhenUsed="0"/>
-    <w:lsdException w:name="Medium Shading 2 Accent 4" w:semiHidden="0" w:uiPriority="64" w:unhideWhenUsed="0"/>
-    <w:lsdException w:name="Medium List 1 Accent 4" w:semiHidden="0" w:uiPriority="65" w:unhideWhenUsed="0"/>
-    <w:lsdException w:name="Medium List 2 Accent 4" w:semiHidden="0" w:uiPriority="66" w:unhideWhenUsed="0"/>
-    <w:lsdException w:name="Medium Grid 1 Accent 4" w:semiHidden="0" w:uiPriority="67" w:unhideWhenUsed="0"/>
-    <w:lsdException w:name="Medium Grid 2 Accent 4" w:semiHidden="0" w:uiPriority="68" w:unhideWhenUsed="0"/>
-    <w:lsdException w:name="Medium Grid 3 Accent 4" w:semiHidden="0" w:uiPriority="69" w:unhideWhenUsed="0"/>
-    <w:lsdException w:name="Dark List Accent 4" w:semiHidden="0" w:uiPriority="70" w:unhideWhenUsed="0"/>
-    <w:lsdException w:name="Colorful Shading Accent 4" w:semiHidden="0" w:uiPriority="71" w:unhideWhenUsed="0"/>
-    <w:lsdException w:name="Colorful List Accent 4" w:semiHidden="0" w:uiPriority="72" w:unhideWhenUsed="0"/>
-    <w:lsdException w:name="Colorful Grid Accent 4" w:semiHidden="0" w:uiPriority="73" w:unhideWhenUsed="0"/>
-    <w:lsdException w:name="Light Shading Accent 5" w:semiHidden="0" w:uiPriority="60" w:unhideWhenUsed="0"/>
-    <w:lsdException w:name="Light List Accent 5" w:semiHidden="0" w:uiPriority="61" w:unhideWhenUsed="0"/>
-    <w:lsdException w:name="Light Grid Accent 5" w:semiHidden="0" w:uiPriority="62" w:unhideWhenUsed="0"/>
-    <w:lsdException w:name="Medium Shading 1 Accent 5" w:semiHidden="0" w:uiPriority="63" w:unhideWhenUsed="0"/>
-    <w:lsdException w:name="Medium Shading 2 Accent 5" w:semiHidden="0" w:uiPriority="64" w:unhideWhenUsed="0"/>
-    <w:lsdException w:name="Medium List 1 Accent 5" w:semiHidden="0" w:uiPriority="65" w:unhideWhenUsed="0"/>
-    <w:lsdException w:name="Medium List 2 Accent 5" w:semiHidden="0" w:uiPriority="66" w:unhideWhenUsed="0"/>
-    <w:lsdException w:name="Medium Grid 1 Accent 5" w:semiHidden="0" w:uiPriority="67" w:unhideWhenUsed="0"/>
-    <w:lsdException w:name="Medium Grid 2 Accent 5" w:semiHidden="0" w:uiPriority="68" w:unhideWhenUsed="0"/>
-    <w:lsdException w:name="Medium Grid 3 Accent 5" w:semiHidden="0" w:uiPriority="69" w:unhideWhenUsed="0"/>
-    <w:lsdException w:name="Dark List Accent 5" w:semiHidden="0" w:uiPriority="70" w:unhideWhenUsed="0"/>
-    <w:lsdException w:name="Colorful Shading Accent 5" w:semiHidden="0" w:uiPriority="71" w:unhideWhenUsed="0"/>
-    <w:lsdException w:name="Colorful List Accent 5" w:semiHidden="0" w:uiPriority="72" w:unhideWhenUsed="0"/>
-    <w:lsdException w:name="Colorful Grid Accent 5" w:semiHidden="0" w:uiPriority="73" w:unhideWhenUsed="0"/>
-    <w:lsdException w:name="Light Shading Accent 6" w:semiHidden="0" w:uiPriority="60" w:unhideWhenUsed="0"/>
-    <w:lsdException w:name="Light List Accent 6" w:semiHidden="0" w:uiPriority="61" w:unhideWhenUsed="0"/>
-    <w:lsdException w:name="Light Grid Accent 6" w:semiHidden="0" w:uiPriority="62" w:unhideWhenUsed="0"/>
-    <w:lsdException w:name="Medium Shading 1 Accent 6" w:semiHidden="0" w:uiPriority="63" w:unhideWhenUsed="0"/>
-    <w:lsdException w:name="Medium Shading 2 Accent 6" w:semiHidden="0" w:uiPriority="64" w:unhideWhenUsed="0"/>
-    <w:lsdException w:name="Medium List 1 Accent 6" w:semiHidden="0" w:uiPriority="65" w:unhideWhenUsed="0"/>
-    <w:lsdException w:name="Medium List 2 Accent 6" w:semiHidden="0" w:uiPriority="66" w:unhideWhenUsed="0"/>
-    <w:lsdException w:name="Medium Grid 1 Accent 6" w:semiHidden="0" w:uiPriority="67" w:unhideWhenUsed="0"/>
-    <w:lsdException w:name="Medium Grid 2 Accent 6" w:semiHidden="0" w:uiPriority="68" w:unhideWhenUsed="0"/>
-    <w:lsdException w:name="Medium Grid 3 Accent 6" w:semiHidden="0" w:uiPriority="69" w:unhideWhenUsed="0"/>
-    <w:lsdException w:name="Dark List Accent 6" w:semiHidden="0" w:uiPriority="70" w:unhideWhenUsed="0"/>
-    <w:lsdException w:name="Colorful Shading Accent 6" w:semiHidden="0" w:uiPriority="71" w:unhideWhenUsed="0"/>
-    <w:lsdException w:name="Colorful List Accent 6" w:semiHidden="0" w:uiPriority="72" w:unhideWhenUsed="0"/>
-    <w:lsdException w:name="Colorful Grid Accent 6" w:semiHidden="0" w:uiPriority="73" w:unhideWhenUsed="0"/>
-    <w:lsdException w:name="Subtle Emphasis" w:semiHidden="0" w:uiPriority="19" w:unhideWhenUsed="0" w:qFormat="1"/>
-    <w:lsdException w:name="Intense Emphasis" w:semiHidden="0" w:uiPriority="21" w:unhideWhenUsed="0" w:qFormat="1"/>
-    <w:lsdException w:name="Subtle Reference" w:semiHidden="0" w:uiPriority="31" w:unhideWhenUsed="0" w:qFormat="1"/>
-    <w:lsdException w:name="Intense Reference" w:semiHidden="0" w:uiPriority="32" w:unhideWhenUsed="0" w:qFormat="1"/>
-    <w:lsdException w:name="Book Title" w:semiHidden="0" w:uiPriority="33" w:unhideWhenUsed="0" w:qFormat="1"/>
-    <w:lsdException w:name="Bibliography" w:uiPriority="37"/>
-    <w:lsdException w:name="TOC Heading" w:uiPriority="39" w:qFormat="1"/>
+  <w:latentStyles w:defLockedState="0" w:defUIPriority="99" w:defSemiHidden="0" w:defUnhideWhenUsed="0" w:defQFormat="0" w:count="371">
+    <w:lsdException w:name="Normal" w:uiPriority="0" w:qFormat="1"/>
+    <w:lsdException w:name="heading 1" w:uiPriority="9" w:qFormat="1"/>
+    <w:lsdException w:name="heading 2" w:semiHidden="1" w:uiPriority="9" w:unhideWhenUsed="1" w:qFormat="1"/>
+    <w:lsdException w:name="heading 3" w:semiHidden="1" w:uiPriority="9" w:unhideWhenUsed="1" w:qFormat="1"/>
+    <w:lsdException w:name="heading 4" w:semiHidden="1" w:uiPriority="9" w:unhideWhenUsed="1" w:qFormat="1"/>
+    <w:lsdException w:name="heading 5" w:semiHidden="1" w:uiPriority="9" w:unhideWhenUsed="1" w:qFormat="1"/>
+    <w:lsdException w:name="heading 6" w:semiHidden="1" w:uiPriority="9" w:unhideWhenUsed="1" w:qFormat="1"/>
+    <w:lsdException w:name="heading 7" w:semiHidden="1" w:uiPriority="9" w:unhideWhenUsed="1" w:qFormat="1"/>
+    <w:lsdException w:name="heading 8" w:semiHidden="1" w:uiPriority="9" w:unhideWhenUsed="1" w:qFormat="1"/>
+    <w:lsdException w:name="heading 9" w:semiHidden="1" w:uiPriority="9" w:unhideWhenUsed="1" w:qFormat="1"/>
+    <w:lsdException w:name="index 1" w:semiHidden="1" w:unhideWhenUsed="1"/>
+    <w:lsdException w:name="index 2" w:semiHidden="1" w:unhideWhenUsed="1"/>
+    <w:lsdException w:name="index 3" w:semiHidden="1" w:unhideWhenUsed="1"/>
+    <w:lsdException w:name="index 4" w:semiHidden="1" w:unhideWhenUsed="1"/>
+    <w:lsdException w:name="index 5" w:semiHidden="1" w:unhideWhenUsed="1"/>
+    <w:lsdException w:name="index 6" w:semiHidden="1" w:unhideWhenUsed="1"/>
+    <w:lsdException w:name="index 7" w:semiHidden="1" w:unhideWhenUsed="1"/>
+    <w:lsdException w:name="index 8" w:semiHidden="1" w:unhideWhenUsed="1"/>
+    <w:lsdException w:name="index 9" w:semiHidden="1" w:unhideWhenUsed="1"/>
+    <w:lsdException w:name="toc 1" w:semiHidden="1" w:uiPriority="39" w:unhideWhenUsed="1"/>
+    <w:lsdException w:name="toc 2" w:semiHidden="1" w:uiPriority="39" w:unhideWhenUsed="1"/>
+    <w:lsdException w:name="toc 3" w:semiHidden="1" w:uiPriority="39" w:unhideWhenUsed="1"/>
+    <w:lsdException w:name="toc 4" w:semiHidden="1" w:uiPriority="39" w:unhideWhenUsed="1"/>
+    <w:lsdException w:name="toc 5" w:semiHidden="1" w:uiPriority="39" w:unhideWhenUsed="1"/>
+    <w:lsdException w:name="toc 6" w:semiHidden="1" w:uiPriority="39" w:unhideWhenUsed="1"/>
+    <w:lsdException w:name="toc 7" w:semiHidden="1" w:uiPriority="39" w:unhideWhenUsed="1"/>
+    <w:lsdException w:name="toc 8" w:semiHidden="1" w:uiPriority="39" w:unhideWhenUsed="1"/>
+    <w:lsdException w:name="toc 9" w:semiHidden="1" w:uiPriority="39" w:unhideWhenUsed="1"/>
+    <w:lsdException w:name="Normal Indent" w:semiHidden="1" w:unhideWhenUsed="1"/>
+    <w:lsdException w:name="footnote text" w:semiHidden="1" w:unhideWhenUsed="1"/>
+    <w:lsdException w:name="annotation text" w:semiHidden="1" w:unhideWhenUsed="1"/>
+    <w:lsdException w:name="header" w:semiHidden="1" w:unhideWhenUsed="1"/>
+    <w:lsdException w:name="footer" w:semiHidden="1" w:unhideWhenUsed="1"/>
+    <w:lsdException w:name="index heading" w:semiHidden="1" w:unhideWhenUsed="1"/>
+    <w:lsdException w:name="caption" w:semiHidden="1" w:uiPriority="35" w:unhideWhenUsed="1" w:qFormat="1"/>
+    <w:lsdException w:name="table of figures" w:semiHidden="1" w:unhideWhenUsed="1"/>
+    <w:lsdException w:name="envelope address" w:semiHidden="1" w:unhideWhenUsed="1"/>
+    <w:lsdException w:name="envelope return" w:semiHidden="1" w:unhideWhenUsed="1"/>
+    <w:lsdException w:name="footnote reference" w:semiHidden="1" w:unhideWhenUsed="1"/>
+    <w:lsdException w:name="annotation reference" w:semiHidden="1" w:unhideWhenUsed="1"/>
+    <w:lsdException w:name="line number" w:semiHidden="1" w:unhideWhenUsed="1"/>
+    <w:lsdException w:name="page number" w:semiHidden="1" w:unhideWhenUsed="1"/>
+    <w:lsdException w:name="endnote reference" w:semiHidden="1" w:unhideWhenUsed="1"/>
+    <w:lsdException w:name="endnote text" w:semiHidden="1" w:unhideWhenUsed="1"/>
+    <w:lsdException w:name="table of authorities" w:semiHidden="1" w:unhideWhenUsed="1"/>
+    <w:lsdException w:name="macro" w:semiHidden="1" w:unhideWhenUsed="1"/>
+    <w:lsdException w:name="toa heading" w:semiHidden="1" w:unhideWhenUsed="1"/>
+    <w:lsdException w:name="List" w:semiHidden="1" w:unhideWhenUsed="1"/>
+    <w:lsdException w:name="List Bullet" w:semiHidden="1" w:unhideWhenUsed="1"/>
+    <w:lsdException w:name="List Number" w:semiHidden="1" w:unhideWhenUsed="1"/>
+    <w:lsdException w:name="List 2" w:semiHidden="1" w:unhideWhenUsed="1"/>
+    <w:lsdException w:name="List 3" w:semiHidden="1" w:unhideWhenUsed="1"/>
+    <w:lsdException w:name="List 4" w:semiHidden="1" w:unhideWhenUsed="1"/>
+    <w:lsdException w:name="List 5" w:semiHidden="1" w:unhideWhenUsed="1"/>
+    <w:lsdException w:name="List Bullet 2" w:semiHidden="1" w:unhideWhenUsed="1"/>
+    <w:lsdException w:name="List Bullet 3" w:semiHidden="1" w:unhideWhenUsed="1"/>
+    <w:lsdException w:name="List Bullet 4" w:semiHidden="1" w:unhideWhenUsed="1"/>
+    <w:lsdException w:name="List Bullet 5" w:semiHidden="1" w:unhideWhenUsed="1"/>
+    <w:lsdException w:name="List Number 2" w:semiHidden="1" w:unhideWhenUsed="1"/>
+    <w:lsdException w:name="List Number 3" w:semiHidden="1" w:unhideWhenUsed="1"/>
+    <w:lsdException w:name="List Number 4" w:semiHidden="1" w:unhideWhenUsed="1"/>
+    <w:lsdException w:name="List Number 5" w:semiHidden="1" w:unhideWhenUsed="1"/>
+    <w:lsdException w:name="Title" w:uiPriority="10" w:qFormat="1"/>
+    <w:lsdException w:name="Closing" w:semiHidden="1" w:unhideWhenUsed="1"/>
+    <w:lsdException w:name="Signature" w:semiHidden="1" w:unhideWhenUsed="1"/>
+    <w:lsdException w:name="Default Paragraph Font" w:semiHidden="1" w:uiPriority="1" w:unhideWhenUsed="1"/>
+    <w:lsdException w:name="Body Text" w:semiHidden="1" w:unhideWhenUsed="1"/>
+    <w:lsdException w:name="Body Text Indent" w:semiHidden="1" w:unhideWhenUsed="1"/>
+    <w:lsdException w:name="List Continue" w:semiHidden="1" w:unhideWhenUsed="1"/>
+    <w:lsdException w:name="List Continue 2" w:semiHidden="1" w:unhideWhenUsed="1"/>
+    <w:lsdException w:name="List Continue 3" w:semiHidden="1" w:unhideWhenUsed="1"/>
+    <w:lsdException w:name="List Continue 4" w:semiHidden="1" w:unhideWhenUsed="1"/>
+    <w:lsdException w:name="List Continue 5" w:semiHidden="1" w:unhideWhenUsed="1"/>
+    <w:lsdException w:name="Message Header" w:semiHidden="1" w:unhideWhenUsed="1"/>
+    <w:lsdException w:name="Subtitle" w:uiPriority="11" w:qFormat="1"/>
+    <w:lsdException w:name="Salutation" w:semiHidden="1" w:unhideWhenUsed="1"/>
+    <w:lsdException w:name="Date" w:semiHidden="1" w:unhideWhenUsed="1"/>
+    <w:lsdException w:name="Body Text First Indent" w:semiHidden="1" w:unhideWhenUsed="1"/>
+    <w:lsdException w:name="Body Text First Indent 2" w:semiHidden="1" w:unhideWhenUsed="1"/>
+    <w:lsdException w:name="Note Heading" w:semiHidden="1" w:unhideWhenUsed="1"/>
+    <w:lsdException w:name="Body Text 2" w:semiHidden="1" w:unhideWhenUsed="1"/>
+    <w:lsdException w:name="Body Text 3" w:semiHidden="1" w:unhideWhenUsed="1"/>
+    <w:lsdException w:name="Body Text Indent 2" w:semiHidden="1" w:unhideWhenUsed="1"/>
+    <w:lsdException w:name="Body Text Indent 3" w:semiHidden="1" w:unhideWhenUsed="1"/>
+    <w:lsdException w:name="Block Text" w:semiHidden="1" w:unhideWhenUsed="1"/>
+    <w:lsdException w:name="Hyperlink" w:semiHidden="1" w:unhideWhenUsed="1"/>
+    <w:lsdException w:name="FollowedHyperlink" w:semiHidden="1" w:unhideWhenUsed="1"/>
+    <w:lsdException w:name="Strong" w:uiPriority="22" w:qFormat="1"/>
+    <w:lsdException w:name="Emphasis" w:uiPriority="20" w:qFormat="1"/>
+    <w:lsdException w:name="Document Map" w:semiHidden="1" w:unhideWhenUsed="1"/>
+    <w:lsdException w:name="Plain Text" w:semiHidden="1" w:unhideWhenUsed="1"/>
+    <w:lsdException w:name="E-mail Signature" w:semiHidden="1" w:unhideWhenUsed="1"/>
+    <w:lsdException w:name="HTML Top of Form" w:semiHidden="1" w:unhideWhenUsed="1"/>
+    <w:lsdException w:name="HTML Bottom of Form" w:semiHidden="1" w:unhideWhenUsed="1"/>
+    <w:lsdException w:name="Normal (Web)" w:semiHidden="1" w:unhideWhenUsed="1"/>
+    <w:lsdException w:name="HTML Acronym" w:semiHidden="1" w:unhideWhenUsed="1"/>
+    <w:lsdException w:name="HTML Address" w:semiHidden="1" w:unhideWhenUsed="1"/>
+    <w:lsdException w:name="HTML Cite" w:semiHidden="1" w:unhideWhenUsed="1"/>
+    <w:lsdException w:name="HTML Code" w:semiHidden="1" w:unhideWhenUsed="1"/>
+    <w:lsdException w:name="HTML Definition" w:semiHidden="1" w:unhideWhenUsed="1"/>
+    <w:lsdException w:name="HTML Keyboard" w:semiHidden="1" w:unhideWhenUsed="1"/>
+    <w:lsdException w:name="HTML Preformatted" w:semiHidden="1" w:unhideWhenUsed="1"/>
+    <w:lsdException w:name="HTML Sample" w:semiHidden="1" w:unhideWhenUsed="1"/>
+    <w:lsdException w:name="HTML Typewriter" w:semiHidden="1" w:unhideWhenUsed="1"/>
+    <w:lsdException w:name="HTML Variable" w:semiHidden="1" w:unhideWhenUsed="1"/>
+    <w:lsdException w:name="Normal Table" w:semiHidden="1" w:unhideWhenUsed="1"/>
+    <w:lsdException w:name="annotation subject" w:semiHidden="1" w:unhideWhenUsed="1"/>
+    <w:lsdException w:name="No List" w:semiHidden="1" w:unhideWhenUsed="1"/>
+    <w:lsdException w:name="Outline List 1" w:semiHidden="1" w:unhideWhenUsed="1"/>
+    <w:lsdException w:name="Outline List 2" w:semiHidden="1" w:unhideWhenUsed="1"/>
+    <w:lsdException w:name="Outline List 3" w:semiHidden="1" w:unhideWhenUsed="1"/>
+    <w:lsdException w:name="Table Simple 1" w:semiHidden="1" w:unhideWhenUsed="1"/>
+    <w:lsdException w:name="Table Simple 2" w:semiHidden="1" w:unhideWhenUsed="1"/>
+    <w:lsdException w:name="Table Simple 3" w:semiHidden="1" w:unhideWhenUsed="1"/>
+    <w:lsdException w:name="Table Classic 1" w:semiHidden="1" w:unhideWhenUsed="1"/>
+    <w:lsdException w:name="Table Classic 2" w:semiHidden="1" w:unhideWhenUsed="1"/>
+    <w:lsdException w:name="Table Classic 3" w:semiHidden="1" w:unhideWhenUsed="1"/>
+    <w:lsdException w:name="Table Classic 4" w:semiHidden="1" w:unhideWhenUsed="1"/>
+    <w:lsdException w:name="Table Colorful 1" w:semiHidden="1" w:unhideWhenUsed="1"/>
+    <w:lsdException w:name="Table Colorful 2" w:semiHidden="1" w:unhideWhenUsed="1"/>
+    <w:lsdException w:name="Table Colorful 3" w:semiHidden="1" w:unhideWhenUsed="1"/>
+    <w:lsdException w:name="Table Columns 1" w:semiHidden="1" w:unhideWhenUsed="1"/>
+    <w:lsdException w:name="Table Columns 2" w:semiHidden="1" w:unhideWhenUsed="1"/>
+    <w:lsdException w:name="Table Columns 3" w:semiHidden="1" w:unhideWhenUsed="1"/>
+    <w:lsdException w:name="Table Columns 4" w:semiHidden="1" w:unhideWhenUsed="1"/>
+    <w:lsdException w:name="Table Columns 5" w:semiHidden="1" w:unhideWhenUsed="1"/>
+    <w:lsdException w:name="Table Grid 1" w:semiHidden="1" w:unhideWhenUsed="1"/>
+    <w:lsdException w:name="Table Grid 2" w:semiHidden="1" w:unhideWhenUsed="1"/>
+    <w:lsdException w:name="Table Grid 3" w:semiHidden="1" w:unhideWhenUsed="1"/>
+    <w:lsdException w:name="Table Grid 4" w:semiHidden="1" w:unhideWhenUsed="1"/>
+    <w:lsdException w:name="Table Grid 5" w:semiHidden="1" w:unhideWhenUsed="1"/>
+    <w:lsdException w:name="Table Grid 6" w:semiHidden="1" w:unhideWhenUsed="1"/>
+    <w:lsdException w:name="Table Grid 7" w:semiHidden="1" w:unhideWhenUsed="1"/>
+    <w:lsdException w:name="Table Grid 8" w:semiHidden="1" w:unhideWhenUsed="1"/>
+    <w:lsdException w:name="Table List 1" w:semiHidden="1" w:unhideWhenUsed="1"/>
+    <w:lsdException w:name="Table List 2" w:semiHidden="1" w:unhideWhenUsed="1"/>
+    <w:lsdException w:name="Table List 3" w:semiHidden="1" w:unhideWhenUsed="1"/>
+    <w:lsdException w:name="Table List 4" w:semiHidden="1" w:unhideWhenUsed="1"/>
+    <w:lsdException w:name="Table List 5" w:semiHidden="1" w:unhideWhenUsed="1"/>
+    <w:lsdException w:name="Table List 6" w:semiHidden="1" w:unhideWhenUsed="1"/>
+    <w:lsdException w:name="Table List 7" w:semiHidden="1" w:unhideWhenUsed="1"/>
+    <w:lsdException w:name="Table List 8" w:semiHidden="1" w:unhideWhenUsed="1"/>
+    <w:lsdException w:name="Table 3D effects 1" w:semiHidden="1" w:unhideWhenUsed="1"/>
+    <w:lsdException w:name="Table 3D effects 2" w:semiHidden="1" w:unhideWhenUsed="1"/>
+    <w:lsdException w:name="Table 3D effects 3" w:semiHidden="1" w:unhideWhenUsed="1"/>
+    <w:lsdException w:name="Table Contemporary" w:semiHidden="1" w:unhideWhenUsed="1"/>
+    <w:lsdException w:name="Table Elegant" w:semiHidden="1" w:unhideWhenUsed="1"/>
+    <w:lsdException w:name="Table Professional" w:semiHidden="1" w:unhideWhenUsed="1"/>
+    <w:lsdException w:name="Table Subtle 1" w:semiHidden="1" w:unhideWhenUsed="1"/>
+    <w:lsdException w:name="Table Subtle 2" w:semiHidden="1" w:unhideWhenUsed="1"/>
+    <w:lsdException w:name="Table Web 1" w:semiHidden="1" w:unhideWhenUsed="1"/>
+    <w:lsdException w:name="Table Web 2" w:semiHidden="1" w:unhideWhenUsed="1"/>
+    <w:lsdException w:name="Table Web 3" w:semiHidden="1" w:unhideWhenUsed="1"/>
+    <w:lsdException w:name="Balloon Text" w:semiHidden="1" w:unhideWhenUsed="1"/>
+    <w:lsdException w:name="Table Grid" w:uiPriority="59"/>
+    <w:lsdException w:name="Table Theme" w:semiHidden="1" w:unhideWhenUsed="1"/>
+    <w:lsdException w:name="Placeholder Text" w:semiHidden="1"/>
+    <w:lsdException w:name="No Spacing" w:uiPriority="1" w:qFormat="1"/>
+    <w:lsdException w:name="Light Shading" w:uiPriority="60"/>
+    <w:lsdException w:name="Light List" w:uiPriority="61"/>
+    <w:lsdException w:name="Light Grid" w:uiPriority="62"/>
+    <w:lsdException w:name="Medium Shading 1" w:uiPriority="63"/>
+    <w:lsdException w:name="Medium Shading 2" w:uiPriority="64"/>
+    <w:lsdException w:name="Medium List 1" w:uiPriority="65"/>
+    <w:lsdException w:name="Medium List 2" w:uiPriority="66"/>
+    <w:lsdException w:name="Medium Grid 1" w:uiPriority="67"/>
+    <w:lsdException w:name="Medium Grid 2" w:uiPriority="68"/>
+    <w:lsdException w:name="Medium Grid 3" w:uiPriority="69"/>
+    <w:lsdException w:name="Dark List" w:uiPriority="70"/>
+    <w:lsdException w:name="Colorful Shading" w:uiPriority="71"/>
+    <w:lsdException w:name="Colorful List" w:uiPriority="72"/>
+    <w:lsdException w:name="Colorful Grid" w:uiPriority="73"/>
+    <w:lsdException w:name="Light Shading Accent 1" w:uiPriority="60"/>
+    <w:lsdException w:name="Light List Accent 1" w:uiPriority="61"/>
+    <w:lsdException w:name="Light Grid Accent 1" w:uiPriority="62"/>
+    <w:lsdException w:name="Medium Shading 1 Accent 1" w:uiPriority="63"/>
+    <w:lsdException w:name="Medium Shading 2 Accent 1" w:uiPriority="64"/>
+    <w:lsdException w:name="Medium List 1 Accent 1" w:uiPriority="65"/>
+    <w:lsdException w:name="Revision" w:semiHidden="1"/>
+    <w:lsdException w:name="List Paragraph" w:uiPriority="34" w:qFormat="1"/>
+    <w:lsdException w:name="Quote" w:uiPriority="29" w:qFormat="1"/>
+    <w:lsdException w:name="Intense Quote" w:uiPriority="30" w:qFormat="1"/>
+    <w:lsdException w:name="Medium List 2 Accent 1" w:uiPriority="66"/>
+    <w:lsdException w:name="Medium Grid 1 Accent 1" w:uiPriority="67"/>
+    <w:lsdException w:name="Medium Grid 2 Accent 1" w:uiPriority="68"/>
+    <w:lsdException w:name="Medium Grid 3 Accent 1" w:uiPriority="69"/>
+    <w:lsdException w:name="Dark List Accent 1" w:uiPriority="70"/>
+    <w:lsdException w:name="Colorful Shading Accent 1" w:uiPriority="71"/>
+    <w:lsdException w:name="Colorful List Accent 1" w:uiPriority="72"/>
+    <w:lsdException w:name="Colorful Grid Accent 1" w:uiPriority="73"/>
+    <w:lsdException w:name="Light Shading Accent 2" w:uiPriority="60"/>
+    <w:lsdException w:name="Light List Accent 2" w:uiPriority="61"/>
+    <w:lsdException w:name="Light Grid Accent 2" w:uiPriority="62"/>
+    <w:lsdException w:name="Medium Shading 1 Accent 2" w:uiPriority="63"/>
+    <w:lsdException w:name="Medium Shading 2 Accent 2" w:uiPriority="64"/>
+    <w:lsdException w:name="Medium List 1 Accent 2" w:uiPriority="65"/>
+    <w:lsdException w:name="Medium List 2 Accent 2" w:uiPriority="66"/>
+    <w:lsdException w:name="Medium Grid 1 Accent 2" w:uiPriority="67"/>
+    <w:lsdException w:name="Medium Grid 2 Accent 2" w:uiPriority="68"/>
+    <w:lsdException w:name="Medium Grid 3 Accent 2" w:uiPriority="69"/>
+    <w:lsdException w:name="Dark List Accent 2" w:uiPriority="70"/>
+    <w:lsdException w:name="Colorful Shading Accent 2" w:uiPriority="71"/>
+    <w:lsdException w:name="Colorful List Accent 2" w:uiPriority="72"/>
+    <w:lsdException w:name="Colorful Grid Accent 2" w:uiPriority="73"/>
+    <w:lsdException w:name="Light Shading Accent 3" w:uiPriority="60"/>
+    <w:lsdException w:name="Light List Accent 3" w:uiPriority="61"/>
+    <w:lsdException w:name="Light Grid Accent 3" w:uiPriority="62"/>
+    <w:lsdException w:name="Medium Shading 1 Accent 3" w:uiPriority="63"/>
+    <w:lsdException w:name="Medium Shading 2 Accent 3" w:uiPriority="64"/>
+    <w:lsdException w:name="Medium List 1 Accent 3" w:uiPriority="65"/>
+    <w:lsdException w:name="Medium List 2 Accent 3" w:uiPriority="66"/>
+    <w:lsdException w:name="Medium Grid 1 Accent 3" w:uiPriority="67"/>
+    <w:lsdException w:name="Medium Grid 2 Accent 3" w:uiPriority="68"/>
+    <w:lsdException w:name="Medium Grid 3 Accent 3" w:uiPriority="69"/>
+    <w:lsdException w:name="Dark List Accent 3" w:uiPriority="70"/>
+    <w:lsdException w:name="Colorful Shading Accent 3" w:uiPriority="71"/>
+    <w:lsdException w:name="Colorful List Accent 3" w:uiPriority="72"/>
+    <w:lsdException w:name="Colorful Grid Accent 3" w:uiPriority="73"/>
+    <w:lsdException w:name="Light Shading Accent 4" w:uiPriority="60"/>
+    <w:lsdException w:name="Light List Accent 4" w:uiPriority="61"/>
+    <w:lsdException w:name="Light Grid Accent 4" w:uiPriority="62"/>
+    <w:lsdException w:name="Medium Shading 1 Accent 4" w:uiPriority="63"/>
+    <w:lsdException w:name="Medium Shading 2 Accent 4" w:uiPriority="64"/>
+    <w:lsdException w:name="Medium List 1 Accent 4" w:uiPriority="65"/>
+    <w:lsdException w:name="Medium List 2 Accent 4" w:uiPriority="66"/>
+    <w:lsdException w:name="Medium Grid 1 Accent 4" w:uiPriority="67"/>
+    <w:lsdException w:name="Medium Grid 2 Accent 4" w:uiPriority="68"/>
+    <w:lsdException w:name="Medium Grid 3 Accent 4" w:uiPriority="69"/>
+    <w:lsdException w:name="Dark List Accent 4" w:uiPriority="70"/>
+    <w:lsdException w:name="Colorful Shading Accent 4" w:uiPriority="71"/>
+    <w:lsdException w:name="Colorful List Accent 4" w:uiPriority="72"/>
+    <w:lsdException w:name="Colorful Grid Accent 4" w:uiPriority="73"/>
+    <w:lsdException w:name="Light Shading Accent 5" w:uiPriority="60"/>
+    <w:lsdException w:name="Light List Accent 5" w:uiPriority="61"/>
+    <w:lsdException w:name="Light Grid Accent 5" w:uiPriority="62"/>
+    <w:lsdException w:name="Medium Shading 1 Accent 5" w:uiPriority="63"/>
+    <w:lsdException w:name="Medium Shading 2 Accent 5" w:uiPriority="64"/>
+    <w:lsdException w:name="Medium List 1 Accent 5" w:uiPriority="65"/>
+    <w:lsdException w:name="Medium List 2 Accent 5" w:uiPriority="66"/>
+    <w:lsdException w:name="Medium Grid 1 Accent 5" w:uiPriority="67"/>
+    <w:lsdException w:name="Medium Grid 2 Accent 5" w:uiPriority="68"/>
+    <w:lsdException w:name="Medium Grid 3 Accent 5" w:uiPriority="69"/>
+    <w:lsdException w:name="Dark List Accent 5" w:uiPriority="70"/>
+    <w:lsdException w:name="Colorful Shading Accent 5" w:uiPriority="71"/>
+    <w:lsdException w:name="Colorful List Accent 5" w:uiPriority="72"/>
+    <w:lsdException w:name="Colorful Grid Accent 5" w:uiPriority="73"/>
+    <w:lsdException w:name="Light Shading Accent 6" w:uiPriority="60"/>
+    <w:lsdException w:name="Light List Accent 6" w:uiPriority="61"/>
+    <w:lsdException w:name="Light Grid Accent 6" w:uiPriority="62"/>
+    <w:lsdException w:name="Medium Shading 1 Accent 6" w:uiPriority="63"/>
+    <w:lsdException w:name="Medium Shading 2 Accent 6" w:uiPriority="64"/>
+    <w:lsdException w:name="Medium List 1 Accent 6" w:uiPriority="65"/>
+    <w:lsdException w:name="Medium List 2 Accent 6" w:uiPriority="66"/>
+    <w:lsdException w:name="Medium Grid 1 Accent 6" w:uiPriority="67"/>
+    <w:lsdException w:name="Medium Grid 2 Accent 6" w:uiPriority="68"/>
+    <w:lsdException w:name="Medium Grid 3 Accent 6" w:uiPriority="69"/>
+    <w:lsdException w:name="Dark List Accent 6" w:uiPriority="70"/>
+    <w:lsdException w:name="Colorful Shading Accent 6" w:uiPriority="71"/>
+    <w:lsdException w:name="Colorful List Accent 6" w:uiPriority="72"/>
+    <w:lsdException w:name="Colorful Grid Accent 6" w:uiPriority="73"/>
+    <w:lsdException w:name="Subtle Emphasis" w:uiPriority="19" w:qFormat="1"/>
+    <w:lsdException w:name="Intense Emphasis" w:uiPriority="21" w:qFormat="1"/>
+    <w:lsdException w:name="Subtle Reference" w:uiPriority="31" w:qFormat="1"/>
+    <w:lsdException w:name="Intense Reference" w:uiPriority="32" w:qFormat="1"/>
+    <w:lsdException w:name="Book Title" w:uiPriority="33" w:qFormat="1"/>
+    <w:lsdException w:name="Bibliography" w:semiHidden="1" w:uiPriority="37" w:unhideWhenUsed="1"/>
+    <w:lsdException w:name="TOC Heading" w:semiHidden="1" w:uiPriority="39" w:unhideWhenUsed="1" w:qFormat="1"/>
+    <w:lsdException w:name="Plain Table 1" w:uiPriority="41"/>
+    <w:lsdException w:name="Plain Table 2" w:uiPriority="42"/>
+    <w:lsdException w:name="Plain Table 3" w:uiPriority="43"/>
+    <w:lsdException w:name="Plain Table 4" w:uiPriority="44"/>
+    <w:lsdException w:name="Plain Table 5" w:uiPriority="45"/>
+    <w:lsdException w:name="Grid Table Light" w:uiPriority="40"/>
+    <w:lsdException w:name="Grid Table 1 Light" w:uiPriority="46"/>
+    <w:lsdException w:name="Grid Table 2" w:uiPriority="47"/>
+    <w:lsdException w:name="Grid Table 3" w:uiPriority="48"/>
+    <w:lsdException w:name="Grid Table 4" w:uiPriority="49"/>
+    <w:lsdException w:name="Grid Table 5 Dark" w:uiPriority="50"/>
+    <w:lsdException w:name="Grid Table 6 Colorful" w:uiPriority="51"/>
+    <w:lsdException w:name="Grid Table 7 Colorful" w:uiPriority="52"/>
+    <w:lsdException w:name="Grid Table 1 Light Accent 1" w:uiPriority="46"/>
+    <w:lsdException w:name="Grid Table 2 Accent 1" w:uiPriority="47"/>
+    <w:lsdException w:name="Grid Table 3 Accent 1" w:uiPriority="48"/>
+    <w:lsdException w:name="Grid Table 4 Accent 1" w:uiPriority="49"/>
+    <w:lsdException w:name="Grid Table 5 Dark Accent 1" w:uiPriority="50"/>
+    <w:lsdException w:name="Grid Table 6 Colorful Accent 1" w:uiPriority="51"/>
+    <w:lsdException w:name="Grid Table 7 Colorful Accent 1" w:uiPriority="52"/>
+    <w:lsdException w:name="Grid Table 1 Light Accent 2" w:uiPriority="46"/>
+    <w:lsdException w:name="Grid Table 2 Accent 2" w:uiPriority="47"/>
+    <w:lsdException w:name="Grid Table 3 Accent 2" w:uiPriority="48"/>
+    <w:lsdException w:name="Grid Table 4 Accent 2" w:uiPriority="49"/>
+    <w:lsdException w:name="Grid Table 5 Dark Accent 2" w:uiPriority="50"/>
+    <w:lsdException w:name="Grid Table 6 Colorful Accent 2" w:uiPriority="51"/>
+    <w:lsdException w:name="Grid Table 7 Colorful Accent 2" w:uiPriority="52"/>
+    <w:lsdException w:name="Grid Table 1 Light Accent 3" w:uiPriority="46"/>
+    <w:lsdException w:name="Grid Table 2 Accent 3" w:uiPriority="47"/>
+    <w:lsdException w:name="Grid Table 3 Accent 3" w:uiPriority="48"/>
+    <w:lsdException w:name="Grid Table 4 Accent 3" w:uiPriority="49"/>
+    <w:lsdException w:name="Grid Table 5 Dark Accent 3" w:uiPriority="50"/>
+    <w:lsdException w:name="Grid Table 6 Colorful Accent 3" w:uiPriority="51"/>
+    <w:lsdException w:name="Grid Table 7 Colorful Accent 3" w:uiPriority="52"/>
+    <w:lsdException w:name="Grid Table 1 Light Accent 4" w:uiPriority="46"/>
+    <w:lsdException w:name="Grid Table 2 Accent 4" w:uiPriority="47"/>
+    <w:lsdException w:name="Grid Table 3 Accent 4" w:uiPriority="48"/>
+    <w:lsdException w:name="Grid Table 4 Accent 4" w:uiPriority="49"/>
+    <w:lsdException w:name="Grid Table 5 Dark Accent 4" w:uiPriority="50"/>
+    <w:lsdException w:name="Grid Table 6 Colorful Accent 4" w:uiPriority="51"/>
+    <w:lsdException w:name="Grid Table 7 Colorful Accent 4" w:uiPriority="52"/>
+    <w:lsdException w:name="Grid Table 1 Light Accent 5" w:uiPriority="46"/>
+    <w:lsdException w:name="Grid Table 2 Accent 5" w:uiPriority="47"/>
+    <w:lsdException w:name="Grid Table 3 Accent 5" w:uiPriority="48"/>
+    <w:lsdException w:name="Grid Table 4 Accent 5" w:uiPriority="49"/>
+    <w:lsdException w:name="Grid Table 5 Dark Accent 5" w:uiPriority="50"/>
+    <w:lsdException w:name="Grid Table 6 Colorful Accent 5" w:uiPriority="51"/>
+    <w:lsdException w:name="Grid Table 7 Colorful Accent 5" w:uiPriority="52"/>
+    <w:lsdException w:name="Grid Table 1 Light Accent 6" w:uiPriority="46"/>
+    <w:lsdException w:name="Grid Table 2 Accent 6" w:uiPriority="47"/>
+    <w:lsdException w:name="Grid Table 3 Accent 6" w:uiPriority="48"/>
+    <w:lsdException w:name="Grid Table 4 Accent 6" w:uiPriority="49"/>
+    <w:lsdException w:name="Grid Table 5 Dark Accent 6" w:uiPriority="50"/>
+    <w:lsdException w:name="Grid Table 6 Colorful Accent 6" w:uiPriority="51"/>
+    <w:lsdException w:name="Grid Table 7 Colorful Accent 6" w:uiPriority="52"/>
+    <w:lsdException w:name="List Table 1 Light" w:uiPriority="46"/>
+    <w:lsdException w:name="List Table 2" w:uiPriority="47"/>
+    <w:lsdException w:name="List Table 3" w:uiPriority="48"/>
+    <w:lsdException w:name="List Table 4" w:uiPriority="49"/>
+    <w:lsdException w:name="List Table 5 Dark" w:uiPriority="50"/>
+    <w:lsdException w:name="List Table 6 Colorful" w:uiPriority="51"/>
+    <w:lsdException w:name="List Table 7 Colorful" w:uiPriority="52"/>
+    <w:lsdException w:name="List Table 1 Light Accent 1" w:uiPriority="46"/>
+    <w:lsdException w:name="List Table 2 Accent 1" w:uiPriority="47"/>
+    <w:lsdException w:name="List Table 3 Accent 1" w:uiPriority="48"/>
+    <w:lsdException w:name="List Table 4 Accent 1" w:uiPriority="49"/>
+    <w:lsdException w:name="List Table 5 Dark Accent 1" w:uiPriority="50"/>
+    <w:lsdException w:name="List Table 6 Colorful Accent 1" w:uiPriority="51"/>
+    <w:lsdException w:name="List Table 7 Colorful Accent 1" w:uiPriority="52"/>
+    <w:lsdException w:name="List Table 1 Light Accent 2" w:uiPriority="46"/>
+    <w:lsdException w:name="List Table 2 Accent 2" w:uiPriority="47"/>
+    <w:lsdException w:name="List Table 3 Accent 2" w:uiPriority="48"/>
+    <w:lsdException w:name="List Table 4 Accent 2" w:uiPriority="49"/>
+    <w:lsdException w:name="List Table 5 Dark Accent 2" w:uiPriority="50"/>
+    <w:lsdException w:name="List Table 6 Colorful Accent 2" w:uiPriority="51"/>
+    <w:lsdException w:name="List Table 7 Colorful Accent 2" w:uiPriority="52"/>
+    <w:lsdException w:name="List Table 1 Light Accent 3" w:uiPriority="46"/>
+    <w:lsdException w:name="List Table 2 Accent 3" w:uiPriority="47"/>
+    <w:lsdException w:name="List Table 3 Accent 3" w:uiPriority="48"/>
+    <w:lsdException w:name="List Table 4 Accent 3" w:uiPriority="49"/>
+    <w:lsdException w:name="List Table 5 Dark Accent 3" w:uiPriority="50"/>
+    <w:lsdException w:name="List Table 6 Colorful Accent 3" w:uiPriority="51"/>
+    <w:lsdException w:name="List Table 7 Colorful Accent 3" w:uiPriority="52"/>
+    <w:lsdException w:name="List Table 1 Light Accent 4" w:uiPriority="46"/>
+    <w:lsdException w:name="List Table 2 Accent 4" w:uiPriority="47"/>
+    <w:lsdException w:name="List Table 3 Accent 4" w:uiPriority="48"/>
+    <w:lsdException w:name="List Table 4 Accent 4" w:uiPriority="49"/>
+    <w:lsdException w:name="List Table 5 Dark Accent 4" w:uiPriority="50"/>
+    <w:lsdException w:name="List Table 6 Colorful Accent 4" w:uiPriority="51"/>
+    <w:lsdException w:name="List Table 7 Colorful Accent 4" w:uiPriority="52"/>
+    <w:lsdException w:name="List Table 1 Light Accent 5" w:uiPriority="46"/>
+    <w:lsdException w:name="List Table 2 Accent 5" w:uiPriority="47"/>
+    <w:lsdException w:name="List Table 3 Accent 5" w:uiPriority="48"/>
+    <w:lsdException w:name="List Table 4 Accent 5" w:uiPriority="49"/>
+    <w:lsdException w:name="List Table 5 Dark Accent 5" w:uiPriority="50"/>
+    <w:lsdException w:name="List Table 6 Colorful Accent 5" w:uiPriority="51"/>
+    <w:lsdException w:name="List Table 7 Colorful Accent 5" w:uiPriority="52"/>
+    <w:lsdException w:name="List Table 1 Light Accent 6" w:uiPriority="46"/>
+    <w:lsdException w:name="List Table 2 Accent 6" w:uiPriority="47"/>
+    <w:lsdException w:name="List Table 3 Accent 6" w:uiPriority="48"/>
+    <w:lsdException w:name="List Table 4 Accent 6" w:uiPriority="49"/>
+    <w:lsdException w:name="List Table 5 Dark Accent 6" w:uiPriority="50"/>
+    <w:lsdException w:name="List Table 6 Colorful Accent 6" w:uiPriority="51"/>
+    <w:lsdException w:name="List Table 7 Colorful Accent 6" w:uiPriority="52"/>
   </w:latentStyles>
   <w:style w:type="paragraph" w:default="1" w:styleId="Normal">
     <w:name w:val="Normal"/>

</xml_diff>

<commit_message>
updated script description based on feedback from office hour
</commit_message>
<xml_diff>
--- a/design_doc.docx
+++ b/design_doc.docx
@@ -1,6 +1,6 @@
 
 <file path=word/document.xml><?xml version="1.0" encoding="utf-8"?>
-<w:document xmlns:wpc="http://schemas.microsoft.com/office/word/2010/wordprocessingCanvas" xmlns:mc="http://schemas.openxmlformats.org/markup-compatibility/2006" xmlns:o="urn:schemas-microsoft-com:office:office" xmlns:r="http://schemas.openxmlformats.org/officeDocument/2006/relationships" xmlns:m="http://schemas.openxmlformats.org/officeDocument/2006/math" xmlns:v="urn:schemas-microsoft-com:vml" xmlns:wp14="http://schemas.microsoft.com/office/word/2010/wordprocessingDrawing" xmlns:wp="http://schemas.openxmlformats.org/drawingml/2006/wordprocessingDrawing" xmlns:w10="urn:schemas-microsoft-com:office:word" xmlns:w="http://schemas.openxmlformats.org/wordprocessingml/2006/main" xmlns:w14="http://schemas.microsoft.com/office/word/2010/wordml" xmlns:w15="http://schemas.microsoft.com/office/word/2012/wordml" xmlns:wpg="http://schemas.microsoft.com/office/word/2010/wordprocessingGroup" xmlns:wpi="http://schemas.microsoft.com/office/word/2010/wordprocessingInk" xmlns:wne="http://schemas.microsoft.com/office/word/2006/wordml" xmlns:wps="http://schemas.microsoft.com/office/word/2010/wordprocessingShape" mc:Ignorable="w14 w15 wp14">
+<w:document xmlns:wpc="http://schemas.microsoft.com/office/word/2010/wordprocessingCanvas" xmlns:mc="http://schemas.openxmlformats.org/markup-compatibility/2006" xmlns:o="urn:schemas-microsoft-com:office:office" xmlns:r="http://schemas.openxmlformats.org/officeDocument/2006/relationships" xmlns:m="http://schemas.openxmlformats.org/officeDocument/2006/math" xmlns:v="urn:schemas-microsoft-com:vml" xmlns:wp14="http://schemas.microsoft.com/office/word/2010/wordprocessingDrawing" xmlns:wp="http://schemas.openxmlformats.org/drawingml/2006/wordprocessingDrawing" xmlns:w10="urn:schemas-microsoft-com:office:word" xmlns:w="http://schemas.openxmlformats.org/wordprocessingml/2006/main" xmlns:w14="http://schemas.microsoft.com/office/word/2010/wordml" xmlns:wpg="http://schemas.microsoft.com/office/word/2010/wordprocessingGroup" xmlns:wpi="http://schemas.microsoft.com/office/word/2010/wordprocessingInk" xmlns:wne="http://schemas.microsoft.com/office/word/2006/wordml" xmlns:wps="http://schemas.microsoft.com/office/word/2010/wordprocessingShape" mc:Ignorable="w14 wp14">
   <w:body>
     <w:tbl>
       <w:tblPr>
@@ -2964,6 +2964,367 @@
       <w:pPr>
         <w:spacing w:after="0"/>
       </w:pPr>
+      <w:bookmarkStart w:id="0" w:name="_GoBack"/>
+      <w:bookmarkEnd w:id="0"/>
+    </w:p>
+    <w:tbl>
+      <w:tblPr>
+        <w:tblStyle w:val="TableGrid"/>
+        <w:tblW w:w="0" w:type="auto"/>
+        <w:tblLayout w:type="fixed"/>
+        <w:tblLook w:val="04A0" w:firstRow="1" w:lastRow="0" w:firstColumn="1" w:lastColumn="0" w:noHBand="0" w:noVBand="1"/>
+      </w:tblPr>
+      <w:tblGrid>
+        <w:gridCol w:w="2358"/>
+        <w:gridCol w:w="2610"/>
+        <w:gridCol w:w="2700"/>
+        <w:gridCol w:w="1880"/>
+      </w:tblGrid>
+      <w:tr>
+        <w:tc>
+          <w:tcPr>
+            <w:tcW w:w="2358" w:type="dxa"/>
+          </w:tcPr>
+          <w:p>
+            <w:r>
+              <w:t>Assumptions</w:t>
+            </w:r>
+          </w:p>
+        </w:tc>
+        <w:tc>
+          <w:tcPr>
+            <w:tcW w:w="2610" w:type="dxa"/>
+          </w:tcPr>
+          <w:p>
+            <w:r>
+              <w:t>Independent Variables</w:t>
+            </w:r>
+          </w:p>
+        </w:tc>
+        <w:tc>
+          <w:tcPr>
+            <w:tcW w:w="2700" w:type="dxa"/>
+          </w:tcPr>
+          <w:p>
+            <w:r>
+              <w:t>Derived quantities</w:t>
+            </w:r>
+          </w:p>
+        </w:tc>
+        <w:tc>
+          <w:tcPr>
+            <w:tcW w:w="1880" w:type="dxa"/>
+          </w:tcPr>
+          <w:p>
+            <w:r>
+              <w:t>Performance Characteristics</w:t>
+            </w:r>
+          </w:p>
+        </w:tc>
+      </w:tr>
+      <w:tr>
+        <w:tc>
+          <w:tcPr>
+            <w:tcW w:w="2358" w:type="dxa"/>
+          </w:tcPr>
+          <w:p>
+            <w:pPr>
+              <w:pStyle w:val="ListParagraph"/>
+              <w:numPr>
+                <w:ilvl w:val="0"/>
+                <w:numId w:val="3"/>
+              </w:numPr>
+              <w:jc w:val="both"/>
+            </w:pPr>
+            <w:r>
+              <w:t>Length[1..10]</w:t>
+            </w:r>
+          </w:p>
+        </w:tc>
+        <w:tc>
+          <w:tcPr>
+            <w:tcW w:w="2610" w:type="dxa"/>
+          </w:tcPr>
+          <w:p>
+            <w:pPr>
+              <w:pStyle w:val="ListParagraph"/>
+              <w:numPr>
+                <w:ilvl w:val="0"/>
+                <w:numId w:val="3"/>
+              </w:numPr>
+              <w:jc w:val="both"/>
+            </w:pPr>
+            <w:proofErr w:type="spellStart"/>
+            <w:r>
+              <w:t>I_branch</w:t>
+            </w:r>
+            <w:proofErr w:type="spellEnd"/>
+            <w:r>
+              <w:t>[1...4]</w:t>
+            </w:r>
+          </w:p>
+          <w:p>
+            <w:pPr>
+              <w:pStyle w:val="ListParagraph"/>
+              <w:jc w:val="both"/>
+            </w:pPr>
+            <w:r>
+              <w:t>Random for now</w:t>
+            </w:r>
+          </w:p>
+          <w:p>
+            <w:pPr>
+              <w:pStyle w:val="ListParagraph"/>
+              <w:numPr>
+                <w:ilvl w:val="0"/>
+                <w:numId w:val="3"/>
+              </w:numPr>
+              <w:jc w:val="both"/>
+            </w:pPr>
+            <w:proofErr w:type="spellStart"/>
+            <w:r>
+              <w:t>Gain_stage</w:t>
+            </w:r>
+            <w:proofErr w:type="spellEnd"/>
+            <w:r>
+              <w:t>[1..4]</w:t>
+            </w:r>
+          </w:p>
+          <w:p>
+            <w:pPr>
+              <w:ind w:left="360"/>
+              <w:jc w:val="both"/>
+            </w:pPr>
+            <w:r>
+              <w:t>CG, cascade</w:t>
+            </w:r>
+          </w:p>
+          <w:p>
+            <w:pPr>
+              <w:ind w:left="360"/>
+              <w:jc w:val="both"/>
+            </w:pPr>
+            <w:r>
+              <w:t>CS,CD ~ 1 always</w:t>
+            </w:r>
+          </w:p>
+          <w:p>
+            <w:pPr>
+              <w:pStyle w:val="ListParagraph"/>
+              <w:numPr>
+                <w:ilvl w:val="0"/>
+                <w:numId w:val="3"/>
+              </w:numPr>
+              <w:jc w:val="both"/>
+            </w:pPr>
+            <w:r>
+              <w:t xml:space="preserve">$R3 = </w:t>
+            </w:r>
+            <w:r>
+              <w:t>x</w:t>
+            </w:r>
+            <w:r>
+              <w:t>*$R2;</w:t>
+            </w:r>
+          </w:p>
+          <w:p>
+            <w:pPr>
+              <w:ind w:left="360"/>
+              <w:jc w:val="both"/>
+            </w:pPr>
+            <w:r>
+              <w:t>10-10k, increment of 1k</w:t>
+            </w:r>
+          </w:p>
+          <w:p>
+            <w:pPr>
+              <w:pStyle w:val="ListParagraph"/>
+              <w:numPr>
+                <w:ilvl w:val="0"/>
+                <w:numId w:val="3"/>
+              </w:numPr>
+              <w:jc w:val="both"/>
+            </w:pPr>
+            <w:r>
+              <w:t xml:space="preserve">All gm’s except (4, 7, 8, 10): </w:t>
+            </w:r>
+          </w:p>
+          <w:p>
+            <w:pPr>
+              <w:jc w:val="both"/>
+              <w:rPr>
+                <w:rFonts w:ascii="Calibri" w:hAnsi="Calibri"/>
+                <w:color w:val="000000"/>
+              </w:rPr>
+            </w:pPr>
+            <w:r>
+              <w:rPr>
+                <w:rFonts w:ascii="Calibri" w:hAnsi="Calibri"/>
+                <w:color w:val="000000"/>
+              </w:rPr>
+              <w:t>0.0000005</w:t>
+            </w:r>
+            <w:r>
+              <w:rPr>
+                <w:rFonts w:ascii="Calibri" w:hAnsi="Calibri"/>
+                <w:color w:val="000000"/>
+              </w:rPr>
+              <w:t>-0.003</w:t>
+            </w:r>
+          </w:p>
+          <w:p>
+            <w:pPr>
+              <w:pStyle w:val="ListParagraph"/>
+              <w:jc w:val="both"/>
+            </w:pPr>
+          </w:p>
+        </w:tc>
+        <w:tc>
+          <w:tcPr>
+            <w:tcW w:w="2700" w:type="dxa"/>
+          </w:tcPr>
+          <w:p>
+            <w:pPr>
+              <w:pStyle w:val="ListParagraph"/>
+              <w:numPr>
+                <w:ilvl w:val="0"/>
+                <w:numId w:val="3"/>
+              </w:numPr>
+              <w:jc w:val="both"/>
+            </w:pPr>
+            <w:r>
+              <w:t>Width[1..10]</w:t>
+            </w:r>
+          </w:p>
+          <w:p>
+            <w:pPr>
+              <w:pStyle w:val="ListParagraph"/>
+              <w:numPr>
+                <w:ilvl w:val="0"/>
+                <w:numId w:val="3"/>
+              </w:numPr>
+              <w:jc w:val="both"/>
+            </w:pPr>
+            <w:proofErr w:type="spellStart"/>
+            <w:r>
+              <w:t>Cgs</w:t>
+            </w:r>
+            <w:proofErr w:type="spellEnd"/>
+            <w:r>
+              <w:t>[1..10]</w:t>
+            </w:r>
+          </w:p>
+          <w:p>
+            <w:pPr>
+              <w:pStyle w:val="ListParagraph"/>
+              <w:numPr>
+                <w:ilvl w:val="0"/>
+                <w:numId w:val="3"/>
+              </w:numPr>
+              <w:jc w:val="both"/>
+            </w:pPr>
+            <w:r>
+              <w:t>Miller Gain (Mn10)</w:t>
+            </w:r>
+          </w:p>
+          <w:p>
+            <w:pPr>
+              <w:pStyle w:val="ListParagraph"/>
+              <w:numPr>
+                <w:ilvl w:val="0"/>
+                <w:numId w:val="3"/>
+              </w:numPr>
+              <w:jc w:val="both"/>
+            </w:pPr>
+            <w:r>
+              <w:t>Gm[1..10]</w:t>
+            </w:r>
+          </w:p>
+          <w:p>
+            <w:pPr>
+              <w:pStyle w:val="ListParagraph"/>
+              <w:numPr>
+                <w:ilvl w:val="0"/>
+                <w:numId w:val="3"/>
+              </w:numPr>
+              <w:jc w:val="both"/>
+            </w:pPr>
+            <w:proofErr w:type="spellStart"/>
+            <w:r>
+              <w:t>Vov</w:t>
+            </w:r>
+            <w:proofErr w:type="spellEnd"/>
+            <w:r>
+              <w:t>[1..10]</w:t>
+            </w:r>
+          </w:p>
+          <w:p>
+            <w:pPr>
+              <w:pStyle w:val="ListParagraph"/>
+              <w:jc w:val="both"/>
+            </w:pPr>
+          </w:p>
+        </w:tc>
+        <w:tc>
+          <w:tcPr>
+            <w:tcW w:w="1880" w:type="dxa"/>
+          </w:tcPr>
+          <w:p>
+            <w:pPr>
+              <w:pStyle w:val="ListParagraph"/>
+              <w:numPr>
+                <w:ilvl w:val="0"/>
+                <w:numId w:val="3"/>
+              </w:numPr>
+              <w:jc w:val="both"/>
+            </w:pPr>
+            <w:r>
+              <w:t>DC Gain</w:t>
+            </w:r>
+          </w:p>
+          <w:p>
+            <w:pPr>
+              <w:pStyle w:val="ListParagraph"/>
+              <w:numPr>
+                <w:ilvl w:val="0"/>
+                <w:numId w:val="3"/>
+              </w:numPr>
+              <w:jc w:val="both"/>
+            </w:pPr>
+            <w:r>
+              <w:t>3db Bandwidth</w:t>
+            </w:r>
+          </w:p>
+          <w:p>
+            <w:pPr>
+              <w:pStyle w:val="ListParagraph"/>
+              <w:numPr>
+                <w:ilvl w:val="0"/>
+                <w:numId w:val="3"/>
+              </w:numPr>
+              <w:jc w:val="both"/>
+            </w:pPr>
+            <w:r>
+              <w:t>Power</w:t>
+            </w:r>
+          </w:p>
+          <w:p>
+            <w:pPr>
+              <w:jc w:val="both"/>
+            </w:pPr>
+          </w:p>
+        </w:tc>
+      </w:tr>
+    </w:tbl>
+    <w:p>
+      <w:r>
+        <w:br w:type="page"/>
+      </w:r>
+    </w:p>
+    <w:p>
+      <w:pPr>
+        <w:spacing w:after="0"/>
+      </w:pPr>
       <w:r>
         <w:lastRenderedPageBreak/>
         <w:t># First resistive divider</w:t>
@@ -2986,7 +3347,7 @@
           <w:noProof/>
         </w:rPr>
         <w:drawing>
-          <wp:inline distT="0" distB="0" distL="0" distR="0" wp14:anchorId="59F634D3" wp14:editId="555578F7">
+          <wp:inline distT="0" distB="0" distL="0" distR="0" wp14:anchorId="610A9785" wp14:editId="6E63A95F">
             <wp:extent cx="4886325" cy="1724025"/>
             <wp:effectExtent l="0" t="0" r="9525" b="9525"/>
             <wp:docPr id="1" name="Picture 1"/>
@@ -3003,7 +3364,7 @@
                     </pic:cNvPicPr>
                   </pic:nvPicPr>
                   <pic:blipFill>
-                    <a:blip r:embed="rId5">
+                    <a:blip r:embed="rId6">
                       <a:extLst>
                         <a:ext uri="{28A0092B-C50C-407E-A947-70E740481C1C}">
                           <a14:useLocalDpi xmlns:a14="http://schemas.microsoft.com/office/drawing/2010/main" val="0"/>
@@ -3773,13 +4134,7 @@
                 <w:rPr>
                   <w:rFonts w:ascii="Cambria Math" w:hAnsi="Cambria Math"/>
                 </w:rPr>
-                <m:t>2π</m:t>
-              </m:r>
-              <m:r>
-                <w:rPr>
-                  <w:rFonts w:ascii="Cambria Math" w:hAnsi="Cambria Math"/>
-                </w:rPr>
-                <m:t>*90x</m:t>
+                <m:t>2π*90x</m:t>
               </m:r>
               <m:sSup>
                 <m:sSupPr>
@@ -3885,1689 +4240,30 @@
     <w:p/>
     <w:p>
       <w:r>
-        <w:t># Second resistor divider</w:t>
+        <w:br w:type="page"/>
       </w:r>
     </w:p>
     <w:p>
       <w:r>
-        <w:t>Use same values as first divider, since GBW product will be less affected by gain since there is a gm factor in this stage.</w:t>
-      </w:r>
-    </w:p>
-    <w:p/>
-    <w:p>
-      <w:r>
-        <w:t xml:space="preserve"># </w:t>
-      </w:r>
-      <w:proofErr w:type="gramStart"/>
-      <w:r>
-        <w:t>third</w:t>
-      </w:r>
-      <w:proofErr w:type="gramEnd"/>
-      <w:r>
-        <w:t xml:space="preserve"> </w:t>
-      </w:r>
-      <w:proofErr w:type="spellStart"/>
-      <w:r>
-        <w:t>xtor</w:t>
-      </w:r>
-      <w:proofErr w:type="spellEnd"/>
-      <w:r>
-        <w:t xml:space="preserve"> stack</w:t>
+        <w:lastRenderedPageBreak/>
+        <w:t># Second resistor divider</w:t>
       </w:r>
     </w:p>
     <w:p>
-      <w:r>
-        <w:lastRenderedPageBreak/>
-        <w:t>Gain = gm7/gm8</w:t>
+      <w:pPr>
+        <w:spacing w:after="0"/>
+      </w:pPr>
+      <w:r>
+        <w:t>Similarly for R3/R4:</w:t>
       </w:r>
     </w:p>
     <w:p>
-      <w:r>
-        <w:t xml:space="preserve"># </w:t>
-      </w:r>
-      <w:proofErr w:type="gramStart"/>
-      <w:r>
-        <w:t>fourth</w:t>
-      </w:r>
-      <w:proofErr w:type="gramEnd"/>
-      <w:r>
-        <w:t xml:space="preserve"> </w:t>
-      </w:r>
-      <w:proofErr w:type="spellStart"/>
-      <w:r>
-        <w:t>xtor</w:t>
-      </w:r>
-      <w:proofErr w:type="spellEnd"/>
-      <w:r>
-        <w:t xml:space="preserve"> stack</w:t>
-      </w:r>
+      <w:pPr>
+        <w:spacing w:after="0"/>
+      </w:pPr>
     </w:p>
     <w:p>
       <w:pPr>
-        <w:rPr>
-          <w:rFonts w:eastAsiaTheme="minorEastAsia"/>
-        </w:rPr>
-      </w:pPr>
-      <m:oMathPara>
-        <m:oMath>
-          <m:f>
-            <m:fPr>
-              <m:ctrlPr>
-                <w:rPr>
-                  <w:rFonts w:ascii="Cambria Math" w:hAnsi="Cambria Math"/>
-                  <w:i/>
-                </w:rPr>
-              </m:ctrlPr>
-            </m:fPr>
-            <m:num>
-              <m:sSub>
-                <m:sSubPr>
-                  <m:ctrlPr>
-                    <w:rPr>
-                      <w:rFonts w:ascii="Cambria Math" w:hAnsi="Cambria Math"/>
-                      <w:i/>
-                    </w:rPr>
-                  </m:ctrlPr>
-                </m:sSubPr>
-                <m:e>
-                  <m:r>
-                    <w:rPr>
-                      <w:rFonts w:ascii="Cambria Math" w:hAnsi="Cambria Math"/>
-                    </w:rPr>
-                    <m:t>g</m:t>
-                  </m:r>
-                </m:e>
-                <m:sub>
-                  <m:r>
-                    <w:rPr>
-                      <w:rFonts w:ascii="Cambria Math" w:hAnsi="Cambria Math"/>
-                    </w:rPr>
-                    <m:t>m10</m:t>
-                  </m:r>
-                </m:sub>
-              </m:sSub>
-              <m:sSub>
-                <m:sSubPr>
-                  <m:ctrlPr>
-                    <w:rPr>
-                      <w:rFonts w:ascii="Cambria Math" w:hAnsi="Cambria Math"/>
-                      <w:i/>
-                    </w:rPr>
-                  </m:ctrlPr>
-                </m:sSubPr>
-                <m:e>
-                  <m:r>
-                    <w:rPr>
-                      <w:rFonts w:ascii="Cambria Math" w:hAnsi="Cambria Math"/>
-                    </w:rPr>
-                    <m:t>R</m:t>
-                  </m:r>
-                </m:e>
-                <m:sub>
-                  <m:r>
-                    <w:rPr>
-                      <w:rFonts w:ascii="Cambria Math" w:hAnsi="Cambria Math"/>
-                    </w:rPr>
-                    <m:t>L</m:t>
-                  </m:r>
-                </m:sub>
-              </m:sSub>
-            </m:num>
-            <m:den>
-              <m:sSub>
-                <m:sSubPr>
-                  <m:ctrlPr>
-                    <w:rPr>
-                      <w:rFonts w:ascii="Cambria Math" w:hAnsi="Cambria Math"/>
-                      <w:i/>
-                    </w:rPr>
-                  </m:ctrlPr>
-                </m:sSubPr>
-                <m:e>
-                  <m:r>
-                    <w:rPr>
-                      <w:rFonts w:ascii="Cambria Math" w:hAnsi="Cambria Math"/>
-                    </w:rPr>
-                    <m:t>g</m:t>
-                  </m:r>
-                </m:e>
-                <m:sub>
-                  <m:r>
-                    <w:rPr>
-                      <w:rFonts w:ascii="Cambria Math" w:hAnsi="Cambria Math"/>
-                    </w:rPr>
-                    <m:t>m10</m:t>
-                  </m:r>
-                </m:sub>
-              </m:sSub>
-              <m:sSub>
-                <m:sSubPr>
-                  <m:ctrlPr>
-                    <w:rPr>
-                      <w:rFonts w:ascii="Cambria Math" w:hAnsi="Cambria Math"/>
-                      <w:i/>
-                    </w:rPr>
-                  </m:ctrlPr>
-                </m:sSubPr>
-                <m:e>
-                  <m:r>
-                    <w:rPr>
-                      <w:rFonts w:ascii="Cambria Math" w:hAnsi="Cambria Math"/>
-                    </w:rPr>
-                    <m:t>R</m:t>
-                  </m:r>
-                </m:e>
-                <m:sub>
-                  <m:r>
-                    <w:rPr>
-                      <w:rFonts w:ascii="Cambria Math" w:hAnsi="Cambria Math"/>
-                    </w:rPr>
-                    <m:t>L</m:t>
-                  </m:r>
-                </m:sub>
-              </m:sSub>
-              <m:r>
-                <w:rPr>
-                  <w:rFonts w:ascii="Cambria Math" w:hAnsi="Cambria Math"/>
-                </w:rPr>
-                <m:t>+1</m:t>
-              </m:r>
-            </m:den>
-          </m:f>
-          <m:r>
-            <w:rPr>
-              <w:rFonts w:ascii="Cambria Math" w:hAnsi="Cambria Math"/>
-            </w:rPr>
-            <m:t>=</m:t>
-          </m:r>
-          <m:sSub>
-            <m:sSubPr>
-              <m:ctrlPr>
-                <w:rPr>
-                  <w:rFonts w:ascii="Cambria Math" w:hAnsi="Cambria Math"/>
-                  <w:i/>
-                </w:rPr>
-              </m:ctrlPr>
-            </m:sSubPr>
-            <m:e>
-              <m:r>
-                <w:rPr>
-                  <w:rFonts w:ascii="Cambria Math" w:hAnsi="Cambria Math"/>
-                </w:rPr>
-                <m:t>A</m:t>
-              </m:r>
-            </m:e>
-            <m:sub>
-              <m:r>
-                <w:rPr>
-                  <w:rFonts w:ascii="Cambria Math" w:hAnsi="Cambria Math"/>
-                </w:rPr>
-                <m:t>cd</m:t>
-              </m:r>
-            </m:sub>
-          </m:sSub>
-        </m:oMath>
-      </m:oMathPara>
-    </w:p>
-    <w:p>
-      <m:oMathPara>
-        <m:oMath>
-          <m:sSub>
-            <m:sSubPr>
-              <m:ctrlPr>
-                <w:rPr>
-                  <w:rFonts w:ascii="Cambria Math" w:eastAsiaTheme="minorEastAsia" w:hAnsi="Cambria Math"/>
-                  <w:i/>
-                </w:rPr>
-              </m:ctrlPr>
-            </m:sSubPr>
-            <m:e>
-              <m:r>
-                <w:rPr>
-                  <w:rFonts w:ascii="Cambria Math" w:eastAsiaTheme="minorEastAsia" w:hAnsi="Cambria Math"/>
-                </w:rPr>
-                <m:t>g</m:t>
-              </m:r>
-            </m:e>
-            <m:sub>
-              <m:r>
-                <w:rPr>
-                  <w:rFonts w:ascii="Cambria Math" w:eastAsiaTheme="minorEastAsia" w:hAnsi="Cambria Math"/>
-                </w:rPr>
-                <m:t>m10</m:t>
-              </m:r>
-            </m:sub>
-          </m:sSub>
-          <m:r>
-            <w:rPr>
-              <w:rFonts w:ascii="Cambria Math" w:eastAsiaTheme="minorEastAsia" w:hAnsi="Cambria Math"/>
-            </w:rPr>
-            <m:t xml:space="preserve">= </m:t>
-          </m:r>
-          <m:f>
-            <m:fPr>
-              <m:ctrlPr>
-                <w:rPr>
-                  <w:rFonts w:ascii="Cambria Math" w:hAnsi="Cambria Math"/>
-                  <w:i/>
-                </w:rPr>
-              </m:ctrlPr>
-            </m:fPr>
-            <m:num>
-              <m:sSub>
-                <m:sSubPr>
-                  <m:ctrlPr>
-                    <w:rPr>
-                      <w:rFonts w:ascii="Cambria Math" w:hAnsi="Cambria Math"/>
-                      <w:i/>
-                    </w:rPr>
-                  </m:ctrlPr>
-                </m:sSubPr>
-                <m:e>
-                  <m:r>
-                    <w:rPr>
-                      <w:rFonts w:ascii="Cambria Math" w:hAnsi="Cambria Math"/>
-                    </w:rPr>
-                    <m:t>A</m:t>
-                  </m:r>
-                </m:e>
-                <m:sub>
-                  <m:r>
-                    <w:rPr>
-                      <w:rFonts w:ascii="Cambria Math" w:hAnsi="Cambria Math"/>
-                    </w:rPr>
-                    <m:t>cd</m:t>
-                  </m:r>
-                </m:sub>
-              </m:sSub>
-            </m:num>
-            <m:den>
-              <m:sSub>
-                <m:sSubPr>
-                  <m:ctrlPr>
-                    <w:rPr>
-                      <w:rFonts w:ascii="Cambria Math" w:hAnsi="Cambria Math"/>
-                      <w:i/>
-                    </w:rPr>
-                  </m:ctrlPr>
-                </m:sSubPr>
-                <m:e>
-                  <m:r>
-                    <w:rPr>
-                      <w:rFonts w:ascii="Cambria Math" w:hAnsi="Cambria Math"/>
-                    </w:rPr>
-                    <m:t>R</m:t>
-                  </m:r>
-                </m:e>
-                <m:sub>
-                  <m:r>
-                    <w:rPr>
-                      <w:rFonts w:ascii="Cambria Math" w:hAnsi="Cambria Math"/>
-                    </w:rPr>
-                    <m:t>L</m:t>
-                  </m:r>
-                </m:sub>
-              </m:sSub>
-              <m:r>
-                <w:rPr>
-                  <w:rFonts w:ascii="Cambria Math" w:hAnsi="Cambria Math"/>
-                </w:rPr>
-                <m:t>(1-</m:t>
-              </m:r>
-              <m:sSub>
-                <m:sSubPr>
-                  <m:ctrlPr>
-                    <w:rPr>
-                      <w:rFonts w:ascii="Cambria Math" w:hAnsi="Cambria Math"/>
-                      <w:i/>
-                    </w:rPr>
-                  </m:ctrlPr>
-                </m:sSubPr>
-                <m:e>
-                  <m:r>
-                    <w:rPr>
-                      <w:rFonts w:ascii="Cambria Math" w:hAnsi="Cambria Math"/>
-                    </w:rPr>
-                    <m:t>A</m:t>
-                  </m:r>
-                </m:e>
-                <m:sub>
-                  <m:r>
-                    <w:rPr>
-                      <w:rFonts w:ascii="Cambria Math" w:hAnsi="Cambria Math"/>
-                    </w:rPr>
-                    <m:t>cd</m:t>
-                  </m:r>
-                </m:sub>
-              </m:sSub>
-              <m:r>
-                <w:rPr>
-                  <w:rFonts w:ascii="Cambria Math" w:hAnsi="Cambria Math"/>
-                </w:rPr>
-                <m:t>)</m:t>
-              </m:r>
-              <w:bookmarkStart w:id="0" w:name="_GoBack"/>
-              <w:bookmarkEnd w:id="0"/>
-            </m:den>
-          </m:f>
-        </m:oMath>
-      </m:oMathPara>
-    </w:p>
-    <w:p>
-      <w:pPr>
-        <w:spacing w:after="0"/>
-        <w:rPr>
-          <w:sz w:val="24"/>
-          <w:szCs w:val="24"/>
-        </w:rPr>
-      </w:pPr>
-      <w:r>
-        <w:rPr>
-          <w:sz w:val="24"/>
-          <w:szCs w:val="24"/>
-        </w:rPr>
-        <w:t>Script overview</w:t>
-      </w:r>
-    </w:p>
-    <w:p>
-      <w:pPr>
-        <w:spacing w:after="0"/>
-        <w:rPr>
-          <w:sz w:val="24"/>
-          <w:szCs w:val="24"/>
-        </w:rPr>
-      </w:pPr>
-      <w:r>
-        <w:rPr>
-          <w:sz w:val="24"/>
-          <w:szCs w:val="24"/>
-        </w:rPr>
-        <w:t xml:space="preserve">Choose current allocations -&gt; Calculate </w:t>
-      </w:r>
-      <w:proofErr w:type="gramStart"/>
-      <w:r>
-        <w:rPr>
-          <w:sz w:val="24"/>
-          <w:szCs w:val="24"/>
-        </w:rPr>
-        <w:t>gm’s</w:t>
-      </w:r>
-      <w:proofErr w:type="gramEnd"/>
-      <w:r>
-        <w:rPr>
-          <w:sz w:val="24"/>
-          <w:szCs w:val="24"/>
-        </w:rPr>
-        <w:t xml:space="preserve"> -&gt; Calculate </w:t>
-      </w:r>
-      <w:proofErr w:type="spellStart"/>
-      <w:r>
-        <w:rPr>
-          <w:sz w:val="24"/>
-          <w:szCs w:val="24"/>
-        </w:rPr>
-        <w:t>Vov’s</w:t>
-      </w:r>
-      <w:proofErr w:type="spellEnd"/>
-      <w:r>
-        <w:rPr>
-          <w:sz w:val="24"/>
-          <w:szCs w:val="24"/>
-        </w:rPr>
-        <w:t xml:space="preserve"> -&gt; Calculate </w:t>
-      </w:r>
-      <w:proofErr w:type="spellStart"/>
-      <w:r>
-        <w:rPr>
-          <w:sz w:val="24"/>
-          <w:szCs w:val="24"/>
-        </w:rPr>
-        <w:t>sizings</w:t>
-      </w:r>
-      <w:proofErr w:type="spellEnd"/>
-    </w:p>
-    <w:p>
-      <w:pPr>
-        <w:pStyle w:val="ListParagraph"/>
-        <w:numPr>
-          <w:ilvl w:val="0"/>
-          <w:numId w:val="4"/>
-        </w:numPr>
-        <w:spacing w:after="0"/>
-        <w:rPr>
-          <w:sz w:val="24"/>
-          <w:szCs w:val="24"/>
-        </w:rPr>
-      </w:pPr>
-      <w:r>
-        <w:rPr>
-          <w:sz w:val="24"/>
-          <w:szCs w:val="24"/>
-        </w:rPr>
-        <w:t>Find gain equation at each of the 4 stages</w:t>
-      </w:r>
-    </w:p>
-    <w:p>
-      <w:pPr>
-        <w:pStyle w:val="ListParagraph"/>
-        <w:numPr>
-          <w:ilvl w:val="1"/>
-          <w:numId w:val="4"/>
-        </w:numPr>
-        <w:spacing w:after="0"/>
-        <w:rPr>
-          <w:sz w:val="24"/>
-          <w:szCs w:val="24"/>
-        </w:rPr>
-      </w:pPr>
-      <w:r>
-        <w:rPr>
-          <w:sz w:val="24"/>
-          <w:szCs w:val="24"/>
-        </w:rPr>
-        <w:t xml:space="preserve">Ignore </w:t>
-      </w:r>
-      <w:proofErr w:type="spellStart"/>
-      <w:r>
-        <w:rPr>
-          <w:sz w:val="24"/>
-          <w:szCs w:val="24"/>
-        </w:rPr>
-        <w:t>ro</w:t>
-      </w:r>
-      <w:proofErr w:type="spellEnd"/>
-      <w:r>
-        <w:rPr>
-          <w:sz w:val="24"/>
-          <w:szCs w:val="24"/>
-        </w:rPr>
-        <w:t xml:space="preserve">, assume </w:t>
-      </w:r>
-      <w:proofErr w:type="spellStart"/>
-      <w:r>
-        <w:rPr>
-          <w:sz w:val="24"/>
-          <w:szCs w:val="24"/>
-        </w:rPr>
-        <w:t>ro</w:t>
-      </w:r>
-      <w:proofErr w:type="spellEnd"/>
-      <w:r>
-        <w:rPr>
-          <w:sz w:val="24"/>
-          <w:szCs w:val="24"/>
-        </w:rPr>
-        <w:t xml:space="preserve"> &gt;&gt; R1-4 </w:t>
-      </w:r>
-    </w:p>
-    <w:p>
-      <w:pPr>
-        <w:pStyle w:val="ListParagraph"/>
-        <w:numPr>
-          <w:ilvl w:val="0"/>
-          <w:numId w:val="4"/>
-        </w:numPr>
-        <w:spacing w:after="0"/>
-        <w:rPr>
-          <w:sz w:val="24"/>
-          <w:szCs w:val="24"/>
-        </w:rPr>
-      </w:pPr>
-      <w:r>
-        <w:rPr>
-          <w:sz w:val="24"/>
-          <w:szCs w:val="24"/>
-        </w:rPr>
-        <w:t xml:space="preserve">Find RC time </w:t>
-      </w:r>
-      <w:proofErr w:type="spellStart"/>
-      <w:r>
-        <w:rPr>
-          <w:sz w:val="24"/>
-          <w:szCs w:val="24"/>
-        </w:rPr>
-        <w:t>constaint</w:t>
-      </w:r>
-      <w:proofErr w:type="spellEnd"/>
-      <w:r>
-        <w:rPr>
-          <w:sz w:val="24"/>
-          <w:szCs w:val="24"/>
-        </w:rPr>
-        <w:t xml:space="preserve"> at each node</w:t>
-      </w:r>
-    </w:p>
-    <w:p>
-      <w:pPr>
-        <w:pStyle w:val="ListParagraph"/>
-        <w:numPr>
-          <w:ilvl w:val="1"/>
-          <w:numId w:val="4"/>
-        </w:numPr>
-        <w:spacing w:after="0"/>
-        <w:rPr>
-          <w:sz w:val="24"/>
-          <w:szCs w:val="24"/>
-        </w:rPr>
-      </w:pPr>
-      <w:r>
-        <w:rPr>
-          <w:sz w:val="24"/>
-          <w:szCs w:val="24"/>
-        </w:rPr>
-        <w:t xml:space="preserve">Ignore </w:t>
-      </w:r>
-      <w:proofErr w:type="spellStart"/>
-      <w:r>
-        <w:rPr>
-          <w:sz w:val="24"/>
-          <w:szCs w:val="24"/>
-        </w:rPr>
-        <w:t>Cgd</w:t>
-      </w:r>
-      <w:proofErr w:type="spellEnd"/>
-      <w:r>
-        <w:rPr>
-          <w:sz w:val="24"/>
-          <w:szCs w:val="24"/>
-        </w:rPr>
-        <w:t xml:space="preserve"> b/c </w:t>
-      </w:r>
-      <w:proofErr w:type="spellStart"/>
-      <w:r>
-        <w:rPr>
-          <w:sz w:val="24"/>
-          <w:szCs w:val="24"/>
-        </w:rPr>
-        <w:t>Cgd</w:t>
-      </w:r>
-      <w:proofErr w:type="spellEnd"/>
-      <w:r>
-        <w:rPr>
-          <w:sz w:val="24"/>
-          <w:szCs w:val="24"/>
-        </w:rPr>
-        <w:t xml:space="preserve"> = </w:t>
-      </w:r>
-      <w:proofErr w:type="spellStart"/>
-      <w:r>
-        <w:rPr>
-          <w:sz w:val="24"/>
-          <w:szCs w:val="24"/>
-        </w:rPr>
-        <w:t>Cov</w:t>
-      </w:r>
-      <w:proofErr w:type="spellEnd"/>
-      <w:r>
-        <w:rPr>
-          <w:sz w:val="24"/>
-          <w:szCs w:val="24"/>
-        </w:rPr>
-        <w:t xml:space="preserve"> &lt;&lt; </w:t>
-      </w:r>
-      <w:proofErr w:type="spellStart"/>
-      <w:r>
-        <w:rPr>
-          <w:sz w:val="24"/>
-          <w:szCs w:val="24"/>
-        </w:rPr>
-        <w:t>Cgs</w:t>
-      </w:r>
-      <w:proofErr w:type="spellEnd"/>
-      <w:r>
-        <w:rPr>
-          <w:sz w:val="24"/>
-          <w:szCs w:val="24"/>
-        </w:rPr>
-        <w:t xml:space="preserve"> = 2/3WLCox + </w:t>
-      </w:r>
-      <w:proofErr w:type="spellStart"/>
-      <w:r>
-        <w:rPr>
-          <w:sz w:val="24"/>
-          <w:szCs w:val="24"/>
-        </w:rPr>
-        <w:t>Cov</w:t>
-      </w:r>
-      <w:proofErr w:type="spellEnd"/>
-    </w:p>
-    <w:p>
-      <w:pPr>
-        <w:pStyle w:val="ListParagraph"/>
-        <w:numPr>
-          <w:ilvl w:val="1"/>
-          <w:numId w:val="4"/>
-        </w:numPr>
-        <w:spacing w:after="0"/>
-        <w:rPr>
-          <w:sz w:val="24"/>
-          <w:szCs w:val="24"/>
-        </w:rPr>
-      </w:pPr>
-      <w:r>
-        <w:rPr>
-          <w:sz w:val="24"/>
-          <w:szCs w:val="24"/>
-        </w:rPr>
-        <w:t xml:space="preserve">Ignore bulk terminal caps b/c hard to estimate </w:t>
-      </w:r>
-    </w:p>
-    <w:p>
-      <w:pPr>
-        <w:pStyle w:val="ListParagraph"/>
-        <w:numPr>
-          <w:ilvl w:val="0"/>
-          <w:numId w:val="4"/>
-        </w:numPr>
-        <w:spacing w:after="0"/>
-        <w:rPr>
-          <w:sz w:val="24"/>
-          <w:szCs w:val="24"/>
-        </w:rPr>
-      </w:pPr>
-      <w:r>
-        <w:rPr>
-          <w:bCs/>
-          <w:iCs/>
-          <w:sz w:val="24"/>
-          <w:szCs w:val="24"/>
-        </w:rPr>
-        <w:t xml:space="preserve">Power </w:t>
-      </w:r>
-      <w:r>
-        <w:rPr>
-          <w:sz w:val="24"/>
-          <w:szCs w:val="24"/>
-        </w:rPr>
-        <w:sym w:font="Symbol" w:char="F0A3"/>
-      </w:r>
-      <w:r>
-        <w:rPr>
-          <w:bCs/>
-          <w:iCs/>
-          <w:sz w:val="24"/>
-          <w:szCs w:val="24"/>
-        </w:rPr>
-        <w:t xml:space="preserve"> 2mW,  </w:t>
-      </w:r>
-      <w:proofErr w:type="spellStart"/>
-      <w:r>
-        <w:rPr>
-          <w:bCs/>
-          <w:iCs/>
-          <w:sz w:val="24"/>
-          <w:szCs w:val="24"/>
-        </w:rPr>
-        <w:t>V</w:t>
-      </w:r>
-      <w:r>
-        <w:rPr>
-          <w:bCs/>
-          <w:iCs/>
-          <w:sz w:val="24"/>
-          <w:szCs w:val="24"/>
-          <w:vertAlign w:val="subscript"/>
-        </w:rPr>
-        <w:t>dd</w:t>
-      </w:r>
-      <w:proofErr w:type="spellEnd"/>
-      <w:r>
-        <w:rPr>
-          <w:bCs/>
-          <w:iCs/>
-          <w:sz w:val="24"/>
-          <w:szCs w:val="24"/>
-          <w:vertAlign w:val="subscript"/>
-        </w:rPr>
-        <w:t xml:space="preserve"> </w:t>
-      </w:r>
-      <w:r>
-        <w:rPr>
-          <w:bCs/>
-          <w:iCs/>
-          <w:sz w:val="24"/>
-          <w:szCs w:val="24"/>
-        </w:rPr>
-        <w:t xml:space="preserve">- </w:t>
-      </w:r>
-      <w:proofErr w:type="spellStart"/>
-      <w:r>
-        <w:rPr>
-          <w:bCs/>
-          <w:iCs/>
-          <w:sz w:val="24"/>
-          <w:szCs w:val="24"/>
-        </w:rPr>
-        <w:t>V</w:t>
-      </w:r>
-      <w:r>
-        <w:rPr>
-          <w:bCs/>
-          <w:iCs/>
-          <w:sz w:val="24"/>
-          <w:szCs w:val="24"/>
-          <w:vertAlign w:val="subscript"/>
-        </w:rPr>
-        <w:t>ss</w:t>
-      </w:r>
-      <w:proofErr w:type="spellEnd"/>
-      <w:r>
-        <w:rPr>
-          <w:bCs/>
-          <w:iCs/>
-          <w:sz w:val="24"/>
-          <w:szCs w:val="24"/>
-        </w:rPr>
-        <w:t xml:space="preserve"> = 5V</w:t>
-      </w:r>
-      <w:r>
-        <w:rPr>
-          <w:sz w:val="24"/>
-          <w:szCs w:val="24"/>
-        </w:rPr>
-        <w:sym w:font="Symbol" w:char="F0AE"/>
-      </w:r>
-      <w:r>
-        <w:rPr>
-          <w:bCs/>
-          <w:iCs/>
-          <w:sz w:val="24"/>
-          <w:szCs w:val="24"/>
-        </w:rPr>
-        <w:t xml:space="preserve"> </w:t>
-      </w:r>
-      <w:proofErr w:type="spellStart"/>
-      <w:r>
-        <w:rPr>
-          <w:bCs/>
-          <w:iCs/>
-          <w:sz w:val="24"/>
-          <w:szCs w:val="24"/>
-        </w:rPr>
-        <w:t>I</w:t>
-      </w:r>
-      <w:r>
-        <w:rPr>
-          <w:bCs/>
-          <w:iCs/>
-          <w:sz w:val="24"/>
-          <w:szCs w:val="24"/>
-          <w:vertAlign w:val="subscript"/>
-        </w:rPr>
-        <w:t>ds_tot</w:t>
-      </w:r>
-      <w:proofErr w:type="spellEnd"/>
-      <w:r>
-        <w:rPr>
-          <w:bCs/>
-          <w:iCs/>
-          <w:sz w:val="24"/>
-          <w:szCs w:val="24"/>
-        </w:rPr>
-        <w:t xml:space="preserve"> </w:t>
-      </w:r>
-      <w:r>
-        <w:rPr>
-          <w:sz w:val="24"/>
-          <w:szCs w:val="24"/>
-        </w:rPr>
-        <w:sym w:font="Symbol" w:char="F0A3"/>
-      </w:r>
-      <w:r>
-        <w:rPr>
-          <w:bCs/>
-          <w:iCs/>
-          <w:sz w:val="24"/>
-          <w:szCs w:val="24"/>
-        </w:rPr>
-        <w:t xml:space="preserve"> </w:t>
-      </w:r>
-      <m:oMath>
-        <m:f>
-          <m:fPr>
-            <m:ctrlPr>
-              <w:rPr>
-                <w:rFonts w:ascii="Cambria Math" w:hAnsi="Cambria Math"/>
-                <w:sz w:val="24"/>
-                <w:szCs w:val="24"/>
-              </w:rPr>
-            </m:ctrlPr>
-          </m:fPr>
-          <m:num>
-            <m:r>
-              <m:rPr>
-                <m:sty m:val="p"/>
-              </m:rPr>
-              <w:rPr>
-                <w:rFonts w:ascii="Cambria Math" w:hAnsi="Cambria Math"/>
-                <w:sz w:val="24"/>
-                <w:szCs w:val="24"/>
-              </w:rPr>
-              <m:t>2mW</m:t>
-            </m:r>
-          </m:num>
-          <m:den>
-            <m:r>
-              <m:rPr>
-                <m:sty m:val="p"/>
-              </m:rPr>
-              <w:rPr>
-                <w:rFonts w:ascii="Cambria Math" w:hAnsi="Cambria Math"/>
-                <w:sz w:val="24"/>
-                <w:szCs w:val="24"/>
-              </w:rPr>
-              <m:t>5V</m:t>
-            </m:r>
-          </m:den>
-        </m:f>
-      </m:oMath>
-      <w:r>
-        <w:rPr>
-          <w:rFonts w:eastAsiaTheme="minorEastAsia"/>
-          <w:sz w:val="24"/>
-          <w:szCs w:val="24"/>
-        </w:rPr>
-        <w:t xml:space="preserve"> = 400</w:t>
-      </w:r>
-      <w:r>
-        <w:rPr>
-          <w:rFonts w:eastAsiaTheme="minorEastAsia"/>
-          <w:sz w:val="24"/>
-          <w:szCs w:val="24"/>
-        </w:rPr>
-        <w:t>A</w:t>
-      </w:r>
-    </w:p>
-    <w:p>
-      <w:pPr>
-        <w:pStyle w:val="ListParagraph"/>
-        <w:numPr>
-          <w:ilvl w:val="0"/>
-          <w:numId w:val="4"/>
-        </w:numPr>
-        <w:spacing w:after="0"/>
-        <w:rPr>
-          <w:sz w:val="24"/>
-          <w:szCs w:val="24"/>
-        </w:rPr>
-      </w:pPr>
-      <w:r>
-        <w:rPr>
-          <w:rFonts w:eastAsiaTheme="minorEastAsia"/>
-          <w:sz w:val="24"/>
-          <w:szCs w:val="24"/>
-        </w:rPr>
-        <w:t xml:space="preserve">Pick </w:t>
-      </w:r>
-      <w:proofErr w:type="spellStart"/>
-      <w:r>
-        <w:rPr>
-          <w:rFonts w:eastAsiaTheme="minorEastAsia"/>
-          <w:sz w:val="24"/>
-          <w:szCs w:val="24"/>
-        </w:rPr>
-        <w:t>Vov</w:t>
-      </w:r>
-      <w:proofErr w:type="spellEnd"/>
-      <w:r>
-        <w:rPr>
-          <w:rFonts w:eastAsiaTheme="minorEastAsia"/>
-          <w:sz w:val="24"/>
-          <w:szCs w:val="24"/>
-        </w:rPr>
-        <w:t xml:space="preserve"> = typical 0.3; L = 0.2um </w:t>
-      </w:r>
-    </w:p>
-    <w:p>
-      <w:pPr>
-        <w:pStyle w:val="ListParagraph"/>
-        <w:numPr>
-          <w:ilvl w:val="0"/>
-          <w:numId w:val="4"/>
-        </w:numPr>
-        <w:spacing w:after="0"/>
-        <w:rPr>
-          <w:sz w:val="24"/>
-          <w:szCs w:val="24"/>
-        </w:rPr>
-      </w:pPr>
-      <w:r>
-        <w:rPr>
-          <w:rFonts w:eastAsiaTheme="minorEastAsia"/>
-          <w:sz w:val="24"/>
-          <w:szCs w:val="24"/>
-        </w:rPr>
-        <w:t>Sweep over Ids distribution over 4 branches and 4 stage gains allocation</w:t>
-      </w:r>
-    </w:p>
-    <w:p>
-      <w:pPr>
-        <w:pStyle w:val="ListParagraph"/>
-        <w:numPr>
-          <w:ilvl w:val="1"/>
-          <w:numId w:val="4"/>
-        </w:numPr>
-        <w:spacing w:after="0"/>
-        <w:rPr>
-          <w:sz w:val="24"/>
-          <w:szCs w:val="24"/>
-        </w:rPr>
-      </w:pPr>
-      <w:r>
-        <w:rPr>
-          <w:rFonts w:eastAsiaTheme="minorEastAsia"/>
-          <w:sz w:val="24"/>
-          <w:szCs w:val="24"/>
-        </w:rPr>
-        <w:t xml:space="preserve">4 branches of Ids sum up to </w:t>
-      </w:r>
-      <w:proofErr w:type="spellStart"/>
-      <w:r>
-        <w:rPr>
-          <w:bCs/>
-          <w:iCs/>
-          <w:sz w:val="24"/>
-          <w:szCs w:val="24"/>
-        </w:rPr>
-        <w:t>I</w:t>
-      </w:r>
-      <w:r>
-        <w:rPr>
-          <w:bCs/>
-          <w:iCs/>
-          <w:sz w:val="24"/>
-          <w:szCs w:val="24"/>
-          <w:vertAlign w:val="subscript"/>
-        </w:rPr>
-        <w:t>ds_tot</w:t>
-      </w:r>
-      <w:proofErr w:type="spellEnd"/>
-    </w:p>
-    <w:p>
-      <w:pPr>
-        <w:pStyle w:val="ListParagraph"/>
-        <w:numPr>
-          <w:ilvl w:val="1"/>
-          <w:numId w:val="4"/>
-        </w:numPr>
-        <w:spacing w:after="0"/>
-        <w:rPr>
-          <w:sz w:val="24"/>
-          <w:szCs w:val="24"/>
-        </w:rPr>
-      </w:pPr>
-      <w:r>
-        <w:rPr>
-          <w:bCs/>
-          <w:iCs/>
-          <w:sz w:val="24"/>
-          <w:szCs w:val="24"/>
-        </w:rPr>
-        <w:t>Product of 4 stages’ gain equal to our target gain of 30k</w:t>
-      </w:r>
-    </w:p>
-    <w:p>
-      <w:pPr>
-        <w:pStyle w:val="ListParagraph"/>
-        <w:numPr>
-          <w:ilvl w:val="0"/>
-          <w:numId w:val="4"/>
-        </w:numPr>
-        <w:spacing w:after="0"/>
-        <w:rPr>
-          <w:sz w:val="24"/>
-          <w:szCs w:val="24"/>
-        </w:rPr>
-      </w:pPr>
-      <w:r>
-        <w:rPr>
-          <w:sz w:val="24"/>
-          <w:szCs w:val="24"/>
-        </w:rPr>
-        <w:t xml:space="preserve">During </w:t>
-      </w:r>
-      <w:r>
-        <w:rPr>
-          <w:sz w:val="24"/>
-          <w:szCs w:val="24"/>
-        </w:rPr>
-        <w:t>each iteration, calculate:</w:t>
-      </w:r>
-    </w:p>
-    <w:p>
-      <w:pPr>
-        <w:pStyle w:val="ListParagraph"/>
-        <w:numPr>
-          <w:ilvl w:val="1"/>
-          <w:numId w:val="4"/>
-        </w:numPr>
-        <w:spacing w:after="0"/>
-        <w:rPr>
-          <w:sz w:val="24"/>
-          <w:szCs w:val="24"/>
-        </w:rPr>
-      </w:pPr>
-      <w:r>
-        <w:rPr>
-          <w:sz w:val="24"/>
-          <w:szCs w:val="24"/>
-        </w:rPr>
-        <w:t>gm and</w:t>
-      </w:r>
-      <w:r>
-        <w:rPr>
-          <w:sz w:val="24"/>
-          <w:szCs w:val="24"/>
-        </w:rPr>
-        <w:t xml:space="preserve"> </w:t>
-      </w:r>
-      <w:r>
-        <w:rPr>
-          <w:sz w:val="24"/>
-          <w:szCs w:val="24"/>
-        </w:rPr>
-        <w:t xml:space="preserve">W for each </w:t>
-      </w:r>
-      <w:proofErr w:type="spellStart"/>
-      <w:r>
-        <w:rPr>
-          <w:sz w:val="24"/>
-          <w:szCs w:val="24"/>
-        </w:rPr>
-        <w:t>xtor</w:t>
-      </w:r>
-      <w:proofErr w:type="spellEnd"/>
-    </w:p>
-    <w:p>
-      <w:pPr>
-        <w:pStyle w:val="ListParagraph"/>
-        <w:numPr>
-          <w:ilvl w:val="1"/>
-          <w:numId w:val="4"/>
-        </w:numPr>
-        <w:spacing w:after="0"/>
-        <w:rPr>
-          <w:sz w:val="24"/>
-          <w:szCs w:val="24"/>
-        </w:rPr>
-      </w:pPr>
-      <w:r>
-        <w:rPr>
-          <w:sz w:val="24"/>
-          <w:szCs w:val="24"/>
-        </w:rPr>
-        <w:t>R1-R4</w:t>
-      </w:r>
-    </w:p>
-    <w:p>
-      <w:pPr>
-        <w:pStyle w:val="ListParagraph"/>
-        <w:numPr>
-          <w:ilvl w:val="1"/>
-          <w:numId w:val="4"/>
-        </w:numPr>
-        <w:spacing w:after="0"/>
-        <w:rPr>
-          <w:sz w:val="24"/>
-          <w:szCs w:val="24"/>
-        </w:rPr>
-      </w:pPr>
-      <w:r>
-        <w:rPr>
-          <w:sz w:val="24"/>
-          <w:szCs w:val="24"/>
-        </w:rPr>
-        <w:t>tau for the 5 major nodes (in, x, y, z, out)</w:t>
-      </w:r>
-    </w:p>
-    <w:p>
-      <w:pPr>
-        <w:pStyle w:val="ListParagraph"/>
-        <w:numPr>
-          <w:ilvl w:val="1"/>
-          <w:numId w:val="4"/>
-        </w:numPr>
-        <w:spacing w:after="0"/>
-        <w:rPr>
-          <w:sz w:val="24"/>
-          <w:szCs w:val="24"/>
-        </w:rPr>
-      </w:pPr>
-      <w:r>
-        <w:rPr>
-          <w:sz w:val="24"/>
-          <w:szCs w:val="24"/>
-        </w:rPr>
-        <w:t>from tau calculate f-3db see if it meets our spec of 90MHz</w:t>
-      </w:r>
-    </w:p>
-    <w:p>
-      <w:pPr>
-        <w:pStyle w:val="ListParagraph"/>
-        <w:spacing w:after="0"/>
-        <w:ind w:left="1440"/>
-        <w:rPr>
-          <w:sz w:val="24"/>
-          <w:szCs w:val="24"/>
-        </w:rPr>
-      </w:pPr>
-    </w:p>
-    <w:p>
-      <w:pPr>
-        <w:spacing w:after="0"/>
-      </w:pPr>
-      <w:r>
-        <w:t>First pass design strategy</w:t>
-      </w:r>
-    </w:p>
-    <w:p>
-      <w:pPr>
-        <w:pStyle w:val="ListParagraph"/>
-        <w:numPr>
-          <w:ilvl w:val="0"/>
-          <w:numId w:val="1"/>
-        </w:numPr>
-        <w:spacing w:after="0"/>
-      </w:pPr>
-      <w:r>
-        <w:t>Find gain equation at each of the 4 stages</w:t>
-      </w:r>
-    </w:p>
-    <w:p>
-      <w:pPr>
-        <w:pStyle w:val="ListParagraph"/>
-        <w:numPr>
-          <w:ilvl w:val="1"/>
-          <w:numId w:val="1"/>
-        </w:numPr>
-        <w:spacing w:after="0"/>
-      </w:pPr>
-      <w:r>
-        <w:t xml:space="preserve">Ignore </w:t>
-      </w:r>
-      <w:proofErr w:type="spellStart"/>
-      <w:r>
-        <w:t>ro</w:t>
-      </w:r>
-      <w:proofErr w:type="spellEnd"/>
-      <w:r>
-        <w:t xml:space="preserve">, assume </w:t>
-      </w:r>
-      <w:proofErr w:type="spellStart"/>
-      <w:r>
-        <w:t>ro</w:t>
-      </w:r>
-      <w:proofErr w:type="spellEnd"/>
-      <w:r>
-        <w:t xml:space="preserve"> &gt;&gt; R1-4 </w:t>
-      </w:r>
-    </w:p>
-    <w:p>
-      <w:pPr>
-        <w:pStyle w:val="ListParagraph"/>
-        <w:numPr>
-          <w:ilvl w:val="0"/>
-          <w:numId w:val="1"/>
-        </w:numPr>
-        <w:spacing w:after="0"/>
-      </w:pPr>
-      <w:r>
-        <w:t xml:space="preserve">Find RC time </w:t>
-      </w:r>
-      <w:proofErr w:type="spellStart"/>
-      <w:r>
-        <w:t>constaint</w:t>
-      </w:r>
-      <w:proofErr w:type="spellEnd"/>
-      <w:r>
-        <w:t xml:space="preserve"> at each node</w:t>
-      </w:r>
-    </w:p>
-    <w:p>
-      <w:pPr>
-        <w:pStyle w:val="ListParagraph"/>
-        <w:numPr>
-          <w:ilvl w:val="1"/>
-          <w:numId w:val="1"/>
-        </w:numPr>
-        <w:spacing w:after="0"/>
-      </w:pPr>
-      <w:r>
-        <w:t xml:space="preserve">Ignore </w:t>
-      </w:r>
-      <w:proofErr w:type="spellStart"/>
-      <w:r>
-        <w:t>Cgd</w:t>
-      </w:r>
-      <w:proofErr w:type="spellEnd"/>
-      <w:r>
-        <w:t xml:space="preserve"> b/c </w:t>
-      </w:r>
-      <w:proofErr w:type="spellStart"/>
-      <w:r>
-        <w:t>Cgd</w:t>
-      </w:r>
-      <w:proofErr w:type="spellEnd"/>
-      <w:r>
-        <w:t xml:space="preserve"> = </w:t>
-      </w:r>
-      <w:proofErr w:type="spellStart"/>
-      <w:r>
-        <w:t>Cov</w:t>
-      </w:r>
-      <w:proofErr w:type="spellEnd"/>
-      <w:r>
-        <w:t xml:space="preserve"> &lt;&lt; </w:t>
-      </w:r>
-      <w:proofErr w:type="spellStart"/>
-      <w:r>
-        <w:t>Cgs</w:t>
-      </w:r>
-      <w:proofErr w:type="spellEnd"/>
-      <w:r>
-        <w:t xml:space="preserve"> = 2/3WLCox + </w:t>
-      </w:r>
-      <w:proofErr w:type="spellStart"/>
-      <w:r>
-        <w:t>Cov</w:t>
-      </w:r>
-      <w:proofErr w:type="spellEnd"/>
-    </w:p>
-    <w:p>
-      <w:pPr>
-        <w:pStyle w:val="ListParagraph"/>
-        <w:numPr>
-          <w:ilvl w:val="1"/>
-          <w:numId w:val="1"/>
-        </w:numPr>
-        <w:spacing w:after="0"/>
-      </w:pPr>
-      <w:r>
-        <w:t xml:space="preserve">Ignore bulk terminal caps b/c hard to estimate </w:t>
-      </w:r>
-    </w:p>
-    <w:p>
-      <w:pPr>
-        <w:pStyle w:val="ListParagraph"/>
-        <w:numPr>
-          <w:ilvl w:val="0"/>
-          <w:numId w:val="1"/>
-        </w:numPr>
-        <w:spacing w:after="0"/>
-      </w:pPr>
-      <w:r>
-        <w:t>Product of the 4 gains &gt;= 30k. Allocate a percentage of 30k for each stage</w:t>
-      </w:r>
-    </w:p>
-    <w:p>
-      <w:pPr>
-        <w:pStyle w:val="ListParagraph"/>
-        <w:numPr>
-          <w:ilvl w:val="0"/>
-          <w:numId w:val="1"/>
-        </w:numPr>
-        <w:spacing w:after="0"/>
-      </w:pPr>
-      <w:r>
-        <w:t>1</w:t>
-      </w:r>
-      <w:proofErr w:type="gramStart"/>
-      <w:r>
-        <w:t>/(</w:t>
-      </w:r>
-      <w:proofErr w:type="gramEnd"/>
-      <w:r>
-        <w:t>sum of all nodes’ time constants) &gt;= 90MHz. Allocate a percentage of 1/90Mhz for each node.</w:t>
-      </w:r>
-    </w:p>
-    <w:p>
-      <w:pPr>
-        <w:pStyle w:val="ListParagraph"/>
-        <w:numPr>
-          <w:ilvl w:val="0"/>
-          <w:numId w:val="1"/>
-        </w:numPr>
-        <w:spacing w:after="0"/>
-      </w:pPr>
-      <w:r>
-        <w:t>At this point, we have each stage’s gain in function of gm, R; each node’s time constant as a function of gm, R, C. We can correlate the 2 equations to assign values to gm, C, R variables.</w:t>
-      </w:r>
-    </w:p>
-    <w:p>
-      <w:pPr>
-        <w:pStyle w:val="ListParagraph"/>
-        <w:numPr>
-          <w:ilvl w:val="0"/>
-          <w:numId w:val="1"/>
-        </w:numPr>
-        <w:spacing w:after="0"/>
-      </w:pPr>
-      <w:r>
-        <w:t>From gm, we can find W.</w:t>
-      </w:r>
-    </w:p>
-    <w:p>
-      <w:pPr>
-        <w:pStyle w:val="ListParagraph"/>
-        <w:numPr>
-          <w:ilvl w:val="0"/>
-          <w:numId w:val="1"/>
-        </w:numPr>
-        <w:spacing w:after="0"/>
-      </w:pPr>
-      <w:r>
-        <w:lastRenderedPageBreak/>
-        <w:t xml:space="preserve">After all </w:t>
-      </w:r>
-      <w:proofErr w:type="spellStart"/>
-      <w:r>
-        <w:t>xtors</w:t>
-      </w:r>
-      <w:proofErr w:type="spellEnd"/>
-      <w:r>
-        <w:t xml:space="preserve"> are sized, we will calculate Ids of the </w:t>
-      </w:r>
-      <w:proofErr w:type="spellStart"/>
-      <w:r>
-        <w:t>xtors</w:t>
-      </w:r>
-      <w:proofErr w:type="spellEnd"/>
-      <w:r>
-        <w:t xml:space="preserve"> connected to </w:t>
-      </w:r>
-      <w:proofErr w:type="spellStart"/>
-      <w:r>
-        <w:t>Vbias</w:t>
-      </w:r>
-      <w:proofErr w:type="spellEnd"/>
-      <w:r>
-        <w:t>-Gen to determine the biasing voltage.</w:t>
-      </w:r>
-    </w:p>
-    <w:p>
-      <w:pPr>
-        <w:spacing w:after="0"/>
-      </w:pPr>
-    </w:p>
-    <w:tbl>
-      <w:tblPr>
-        <w:tblStyle w:val="TableGrid"/>
-        <w:tblW w:w="0" w:type="auto"/>
-        <w:tblLayout w:type="fixed"/>
-        <w:tblLook w:val="04A0" w:firstRow="1" w:lastRow="0" w:firstColumn="1" w:lastColumn="0" w:noHBand="0" w:noVBand="1"/>
-      </w:tblPr>
-      <w:tblGrid>
-        <w:gridCol w:w="2358"/>
-        <w:gridCol w:w="2610"/>
-        <w:gridCol w:w="2700"/>
-        <w:gridCol w:w="1880"/>
-      </w:tblGrid>
-      <w:tr>
-        <w:tc>
-          <w:tcPr>
-            <w:tcW w:w="2358" w:type="dxa"/>
-          </w:tcPr>
-          <w:p>
-            <w:r>
-              <w:t>Assumptions</w:t>
-            </w:r>
-          </w:p>
-        </w:tc>
-        <w:tc>
-          <w:tcPr>
-            <w:tcW w:w="2610" w:type="dxa"/>
-          </w:tcPr>
-          <w:p>
-            <w:r>
-              <w:t>Independent Variables</w:t>
-            </w:r>
-          </w:p>
-        </w:tc>
-        <w:tc>
-          <w:tcPr>
-            <w:tcW w:w="2700" w:type="dxa"/>
-          </w:tcPr>
-          <w:p>
-            <w:r>
-              <w:t>Derived quantities</w:t>
-            </w:r>
-          </w:p>
-        </w:tc>
-        <w:tc>
-          <w:tcPr>
-            <w:tcW w:w="1880" w:type="dxa"/>
-          </w:tcPr>
-          <w:p>
-            <w:r>
-              <w:t>Performance Characteristics</w:t>
-            </w:r>
-          </w:p>
-        </w:tc>
-      </w:tr>
-      <w:tr>
-        <w:tc>
-          <w:tcPr>
-            <w:tcW w:w="2358" w:type="dxa"/>
-          </w:tcPr>
-          <w:p>
-            <w:pPr>
-              <w:pStyle w:val="ListParagraph"/>
-              <w:numPr>
-                <w:ilvl w:val="0"/>
-                <w:numId w:val="3"/>
-              </w:numPr>
-              <w:jc w:val="both"/>
-            </w:pPr>
-            <w:proofErr w:type="spellStart"/>
-            <w:r>
-              <w:t>Vov</w:t>
-            </w:r>
-            <w:proofErr w:type="spellEnd"/>
-            <w:r>
-              <w:t>[1..10]</w:t>
-            </w:r>
-          </w:p>
-          <w:p>
-            <w:pPr>
-              <w:pStyle w:val="ListParagraph"/>
-              <w:numPr>
-                <w:ilvl w:val="0"/>
-                <w:numId w:val="3"/>
-              </w:numPr>
-              <w:jc w:val="both"/>
-            </w:pPr>
-            <w:r>
-              <w:t>Length[1..10]</w:t>
-            </w:r>
-          </w:p>
-        </w:tc>
-        <w:tc>
-          <w:tcPr>
-            <w:tcW w:w="2610" w:type="dxa"/>
-          </w:tcPr>
-          <w:p>
-            <w:pPr>
-              <w:pStyle w:val="ListParagraph"/>
-              <w:numPr>
-                <w:ilvl w:val="0"/>
-                <w:numId w:val="3"/>
-              </w:numPr>
-              <w:jc w:val="both"/>
-            </w:pPr>
-            <w:proofErr w:type="spellStart"/>
-            <w:r>
-              <w:t>I_branch</w:t>
-            </w:r>
-            <w:proofErr w:type="spellEnd"/>
-            <w:r>
-              <w:t>[1...4]</w:t>
-            </w:r>
-          </w:p>
-          <w:p>
-            <w:pPr>
-              <w:pStyle w:val="ListParagraph"/>
-              <w:numPr>
-                <w:ilvl w:val="0"/>
-                <w:numId w:val="3"/>
-              </w:numPr>
-              <w:jc w:val="both"/>
-            </w:pPr>
-            <w:proofErr w:type="spellStart"/>
-            <w:r>
-              <w:t>Gain_stage</w:t>
-            </w:r>
-            <w:proofErr w:type="spellEnd"/>
-            <w:r>
-              <w:t>[1..4]</w:t>
-            </w:r>
-          </w:p>
-          <w:p>
-            <w:pPr>
-              <w:pStyle w:val="ListParagraph"/>
-              <w:numPr>
-                <w:ilvl w:val="0"/>
-                <w:numId w:val="3"/>
-              </w:numPr>
-              <w:jc w:val="both"/>
-            </w:pPr>
-            <w:r>
-              <w:t>R[1..4]</w:t>
-            </w:r>
-          </w:p>
-        </w:tc>
-        <w:tc>
-          <w:tcPr>
-            <w:tcW w:w="2700" w:type="dxa"/>
-          </w:tcPr>
-          <w:p>
-            <w:pPr>
-              <w:pStyle w:val="ListParagraph"/>
-              <w:numPr>
-                <w:ilvl w:val="0"/>
-                <w:numId w:val="3"/>
-              </w:numPr>
-              <w:jc w:val="both"/>
-            </w:pPr>
-            <w:r>
-              <w:t>Width[1..10]</w:t>
-            </w:r>
-          </w:p>
-          <w:p>
-            <w:pPr>
-              <w:pStyle w:val="ListParagraph"/>
-              <w:numPr>
-                <w:ilvl w:val="0"/>
-                <w:numId w:val="3"/>
-              </w:numPr>
-              <w:jc w:val="both"/>
-            </w:pPr>
-            <w:proofErr w:type="spellStart"/>
-            <w:r>
-              <w:t>Cgs</w:t>
-            </w:r>
-            <w:proofErr w:type="spellEnd"/>
-            <w:r>
-              <w:t>[1..10]</w:t>
-            </w:r>
-          </w:p>
-          <w:p>
-            <w:pPr>
-              <w:pStyle w:val="ListParagraph"/>
-              <w:numPr>
-                <w:ilvl w:val="0"/>
-                <w:numId w:val="3"/>
-              </w:numPr>
-              <w:jc w:val="both"/>
-            </w:pPr>
-            <w:r>
-              <w:t>Miller Gain (Mn10)</w:t>
-            </w:r>
-          </w:p>
-          <w:p>
-            <w:pPr>
-              <w:pStyle w:val="ListParagraph"/>
-              <w:numPr>
-                <w:ilvl w:val="0"/>
-                <w:numId w:val="3"/>
-              </w:numPr>
-              <w:jc w:val="both"/>
-            </w:pPr>
-            <w:r>
-              <w:t>Gm[1..10]</w:t>
-            </w:r>
-          </w:p>
-        </w:tc>
-        <w:tc>
-          <w:tcPr>
-            <w:tcW w:w="1880" w:type="dxa"/>
-          </w:tcPr>
-          <w:p>
-            <w:pPr>
-              <w:pStyle w:val="ListParagraph"/>
-              <w:numPr>
-                <w:ilvl w:val="0"/>
-                <w:numId w:val="3"/>
-              </w:numPr>
-              <w:jc w:val="both"/>
-            </w:pPr>
-            <w:r>
-              <w:t>DC Gain</w:t>
-            </w:r>
-          </w:p>
-          <w:p>
-            <w:pPr>
-              <w:pStyle w:val="ListParagraph"/>
-              <w:numPr>
-                <w:ilvl w:val="0"/>
-                <w:numId w:val="3"/>
-              </w:numPr>
-              <w:jc w:val="both"/>
-            </w:pPr>
-            <w:r>
-              <w:t>3db Bandwidth</w:t>
-            </w:r>
-          </w:p>
-          <w:p>
-            <w:pPr>
-              <w:pStyle w:val="ListParagraph"/>
-              <w:numPr>
-                <w:ilvl w:val="0"/>
-                <w:numId w:val="3"/>
-              </w:numPr>
-              <w:jc w:val="both"/>
-            </w:pPr>
-            <w:r>
-              <w:t>Power</w:t>
-            </w:r>
-          </w:p>
-          <w:p>
-            <w:pPr>
-              <w:jc w:val="both"/>
-            </w:pPr>
-          </w:p>
-        </w:tc>
-      </w:tr>
-    </w:tbl>
-    <w:p>
-      <w:pPr>
-        <w:spacing w:after="0"/>
-      </w:pPr>
-    </w:p>
-    <w:p>
-      <w:pPr>
-        <w:spacing w:after="0"/>
-      </w:pPr>
-      <w:r>
-        <w:t>Similarly for R3/R4:</w:t>
-      </w:r>
-    </w:p>
-    <w:p>
-      <w:pPr>
-        <w:spacing w:after="0"/>
-      </w:pPr>
-    </w:p>
-    <w:p>
-      <w:pPr>
         <w:spacing w:after="0"/>
         <w:jc w:val="center"/>
       </w:pPr>
@@ -5576,7 +4272,7 @@
           <w:noProof/>
         </w:rPr>
         <w:drawing>
-          <wp:inline distT="0" distB="0" distL="0" distR="0" wp14:anchorId="2757FC5A" wp14:editId="7578E348">
+          <wp:inline distT="0" distB="0" distL="0" distR="0" wp14:anchorId="6C9E41D5" wp14:editId="0E5087C3">
             <wp:extent cx="3076575" cy="2038350"/>
             <wp:effectExtent l="0" t="0" r="9525" b="0"/>
             <wp:docPr id="3" name="Picture 3"/>
@@ -5593,7 +4289,7 @@
                     </pic:cNvPicPr>
                   </pic:nvPicPr>
                   <pic:blipFill>
-                    <a:blip r:embed="rId6">
+                    <a:blip r:embed="rId7">
                       <a:extLst>
                         <a:ext uri="{28A0092B-C50C-407E-A947-70E740481C1C}">
                           <a14:useLocalDpi xmlns:a14="http://schemas.microsoft.com/office/drawing/2010/main" val="0"/>
@@ -6101,6 +4797,1239 @@
         </m:oMath>
       </m:oMathPara>
     </w:p>
+    <w:p/>
+    <w:p>
+      <w:r>
+        <w:t>Use same values as first divider, since GBW product will be less affected by gain since there is a gm factor in this stage.</w:t>
+      </w:r>
+    </w:p>
+    <w:p>
+      <w:r>
+        <w:t xml:space="preserve"># </w:t>
+      </w:r>
+      <w:proofErr w:type="gramStart"/>
+      <w:r>
+        <w:t>third</w:t>
+      </w:r>
+      <w:proofErr w:type="gramEnd"/>
+      <w:r>
+        <w:t xml:space="preserve"> </w:t>
+      </w:r>
+      <w:proofErr w:type="spellStart"/>
+      <w:r>
+        <w:t>xtor</w:t>
+      </w:r>
+      <w:proofErr w:type="spellEnd"/>
+      <w:r>
+        <w:t xml:space="preserve"> stack</w:t>
+      </w:r>
+    </w:p>
+    <w:p>
+      <w:r>
+        <w:t>Gain = gm7/gm8</w:t>
+      </w:r>
+    </w:p>
+    <w:p>
+      <w:r>
+        <w:t xml:space="preserve"># </w:t>
+      </w:r>
+      <w:proofErr w:type="gramStart"/>
+      <w:r>
+        <w:t>fourth</w:t>
+      </w:r>
+      <w:proofErr w:type="gramEnd"/>
+      <w:r>
+        <w:t xml:space="preserve"> </w:t>
+      </w:r>
+      <w:proofErr w:type="spellStart"/>
+      <w:r>
+        <w:t>xtor</w:t>
+      </w:r>
+      <w:proofErr w:type="spellEnd"/>
+      <w:r>
+        <w:t xml:space="preserve"> stack</w:t>
+      </w:r>
+    </w:p>
+    <w:p>
+      <w:pPr>
+        <w:rPr>
+          <w:rFonts w:eastAsiaTheme="minorEastAsia"/>
+        </w:rPr>
+      </w:pPr>
+      <m:oMathPara>
+        <m:oMath>
+          <m:f>
+            <m:fPr>
+              <m:ctrlPr>
+                <w:rPr>
+                  <w:rFonts w:ascii="Cambria Math" w:hAnsi="Cambria Math"/>
+                  <w:i/>
+                </w:rPr>
+              </m:ctrlPr>
+            </m:fPr>
+            <m:num>
+              <m:sSub>
+                <m:sSubPr>
+                  <m:ctrlPr>
+                    <w:rPr>
+                      <w:rFonts w:ascii="Cambria Math" w:hAnsi="Cambria Math"/>
+                      <w:i/>
+                    </w:rPr>
+                  </m:ctrlPr>
+                </m:sSubPr>
+                <m:e>
+                  <m:r>
+                    <w:rPr>
+                      <w:rFonts w:ascii="Cambria Math" w:hAnsi="Cambria Math"/>
+                    </w:rPr>
+                    <m:t>g</m:t>
+                  </m:r>
+                </m:e>
+                <m:sub>
+                  <m:r>
+                    <w:rPr>
+                      <w:rFonts w:ascii="Cambria Math" w:hAnsi="Cambria Math"/>
+                    </w:rPr>
+                    <m:t>m10</m:t>
+                  </m:r>
+                </m:sub>
+              </m:sSub>
+              <m:sSub>
+                <m:sSubPr>
+                  <m:ctrlPr>
+                    <w:rPr>
+                      <w:rFonts w:ascii="Cambria Math" w:hAnsi="Cambria Math"/>
+                      <w:i/>
+                    </w:rPr>
+                  </m:ctrlPr>
+                </m:sSubPr>
+                <m:e>
+                  <m:r>
+                    <w:rPr>
+                      <w:rFonts w:ascii="Cambria Math" w:hAnsi="Cambria Math"/>
+                    </w:rPr>
+                    <m:t>R</m:t>
+                  </m:r>
+                </m:e>
+                <m:sub>
+                  <m:r>
+                    <w:rPr>
+                      <w:rFonts w:ascii="Cambria Math" w:hAnsi="Cambria Math"/>
+                    </w:rPr>
+                    <m:t>L</m:t>
+                  </m:r>
+                </m:sub>
+              </m:sSub>
+            </m:num>
+            <m:den>
+              <m:sSub>
+                <m:sSubPr>
+                  <m:ctrlPr>
+                    <w:rPr>
+                      <w:rFonts w:ascii="Cambria Math" w:hAnsi="Cambria Math"/>
+                      <w:i/>
+                    </w:rPr>
+                  </m:ctrlPr>
+                </m:sSubPr>
+                <m:e>
+                  <m:r>
+                    <w:rPr>
+                      <w:rFonts w:ascii="Cambria Math" w:hAnsi="Cambria Math"/>
+                    </w:rPr>
+                    <m:t>g</m:t>
+                  </m:r>
+                </m:e>
+                <m:sub>
+                  <m:r>
+                    <w:rPr>
+                      <w:rFonts w:ascii="Cambria Math" w:hAnsi="Cambria Math"/>
+                    </w:rPr>
+                    <m:t>m10</m:t>
+                  </m:r>
+                </m:sub>
+              </m:sSub>
+              <m:sSub>
+                <m:sSubPr>
+                  <m:ctrlPr>
+                    <w:rPr>
+                      <w:rFonts w:ascii="Cambria Math" w:hAnsi="Cambria Math"/>
+                      <w:i/>
+                    </w:rPr>
+                  </m:ctrlPr>
+                </m:sSubPr>
+                <m:e>
+                  <m:r>
+                    <w:rPr>
+                      <w:rFonts w:ascii="Cambria Math" w:hAnsi="Cambria Math"/>
+                    </w:rPr>
+                    <m:t>R</m:t>
+                  </m:r>
+                </m:e>
+                <m:sub>
+                  <m:r>
+                    <w:rPr>
+                      <w:rFonts w:ascii="Cambria Math" w:hAnsi="Cambria Math"/>
+                    </w:rPr>
+                    <m:t>L</m:t>
+                  </m:r>
+                </m:sub>
+              </m:sSub>
+              <m:r>
+                <w:rPr>
+                  <w:rFonts w:ascii="Cambria Math" w:hAnsi="Cambria Math"/>
+                </w:rPr>
+                <m:t>+1</m:t>
+              </m:r>
+            </m:den>
+          </m:f>
+          <m:r>
+            <w:rPr>
+              <w:rFonts w:ascii="Cambria Math" w:hAnsi="Cambria Math"/>
+            </w:rPr>
+            <m:t>=</m:t>
+          </m:r>
+          <m:sSub>
+            <m:sSubPr>
+              <m:ctrlPr>
+                <w:rPr>
+                  <w:rFonts w:ascii="Cambria Math" w:hAnsi="Cambria Math"/>
+                  <w:i/>
+                </w:rPr>
+              </m:ctrlPr>
+            </m:sSubPr>
+            <m:e>
+              <m:r>
+                <w:rPr>
+                  <w:rFonts w:ascii="Cambria Math" w:hAnsi="Cambria Math"/>
+                </w:rPr>
+                <m:t>A</m:t>
+              </m:r>
+            </m:e>
+            <m:sub>
+              <m:r>
+                <w:rPr>
+                  <w:rFonts w:ascii="Cambria Math" w:hAnsi="Cambria Math"/>
+                </w:rPr>
+                <m:t>c</m:t>
+              </m:r>
+              <m:r>
+                <w:rPr>
+                  <w:rFonts w:ascii="Cambria Math" w:hAnsi="Cambria Math"/>
+                </w:rPr>
+                <m:t>d</m:t>
+              </m:r>
+            </m:sub>
+          </m:sSub>
+        </m:oMath>
+      </m:oMathPara>
+    </w:p>
+    <w:p>
+      <m:oMathPara>
+        <m:oMath>
+          <m:sSub>
+            <m:sSubPr>
+              <m:ctrlPr>
+                <w:rPr>
+                  <w:rFonts w:ascii="Cambria Math" w:eastAsiaTheme="minorEastAsia" w:hAnsi="Cambria Math"/>
+                  <w:i/>
+                </w:rPr>
+              </m:ctrlPr>
+            </m:sSubPr>
+            <m:e>
+              <m:r>
+                <w:rPr>
+                  <w:rFonts w:ascii="Cambria Math" w:eastAsiaTheme="minorEastAsia" w:hAnsi="Cambria Math"/>
+                </w:rPr>
+                <m:t>g</m:t>
+              </m:r>
+            </m:e>
+            <m:sub>
+              <m:r>
+                <w:rPr>
+                  <w:rFonts w:ascii="Cambria Math" w:eastAsiaTheme="minorEastAsia" w:hAnsi="Cambria Math"/>
+                </w:rPr>
+                <m:t>m10</m:t>
+              </m:r>
+            </m:sub>
+          </m:sSub>
+          <m:r>
+            <w:rPr>
+              <w:rFonts w:ascii="Cambria Math" w:eastAsiaTheme="minorEastAsia" w:hAnsi="Cambria Math"/>
+            </w:rPr>
+            <m:t xml:space="preserve">= </m:t>
+          </m:r>
+          <m:f>
+            <m:fPr>
+              <m:ctrlPr>
+                <w:rPr>
+                  <w:rFonts w:ascii="Cambria Math" w:hAnsi="Cambria Math"/>
+                  <w:i/>
+                </w:rPr>
+              </m:ctrlPr>
+            </m:fPr>
+            <m:num>
+              <m:sSub>
+                <m:sSubPr>
+                  <m:ctrlPr>
+                    <w:rPr>
+                      <w:rFonts w:ascii="Cambria Math" w:hAnsi="Cambria Math"/>
+                      <w:i/>
+                    </w:rPr>
+                  </m:ctrlPr>
+                </m:sSubPr>
+                <m:e>
+                  <m:r>
+                    <w:rPr>
+                      <w:rFonts w:ascii="Cambria Math" w:hAnsi="Cambria Math"/>
+                    </w:rPr>
+                    <m:t>A</m:t>
+                  </m:r>
+                </m:e>
+                <m:sub>
+                  <m:r>
+                    <w:rPr>
+                      <w:rFonts w:ascii="Cambria Math" w:hAnsi="Cambria Math"/>
+                    </w:rPr>
+                    <m:t>cd</m:t>
+                  </m:r>
+                </m:sub>
+              </m:sSub>
+            </m:num>
+            <m:den>
+              <m:sSub>
+                <m:sSubPr>
+                  <m:ctrlPr>
+                    <w:rPr>
+                      <w:rFonts w:ascii="Cambria Math" w:hAnsi="Cambria Math"/>
+                      <w:i/>
+                    </w:rPr>
+                  </m:ctrlPr>
+                </m:sSubPr>
+                <m:e>
+                  <m:r>
+                    <w:rPr>
+                      <w:rFonts w:ascii="Cambria Math" w:hAnsi="Cambria Math"/>
+                    </w:rPr>
+                    <m:t>R</m:t>
+                  </m:r>
+                </m:e>
+                <m:sub>
+                  <m:r>
+                    <w:rPr>
+                      <w:rFonts w:ascii="Cambria Math" w:hAnsi="Cambria Math"/>
+                    </w:rPr>
+                    <m:t>L</m:t>
+                  </m:r>
+                </m:sub>
+              </m:sSub>
+              <m:r>
+                <w:rPr>
+                  <w:rFonts w:ascii="Cambria Math" w:hAnsi="Cambria Math"/>
+                </w:rPr>
+                <m:t>(1-</m:t>
+              </m:r>
+              <m:sSub>
+                <m:sSubPr>
+                  <m:ctrlPr>
+                    <w:rPr>
+                      <w:rFonts w:ascii="Cambria Math" w:hAnsi="Cambria Math"/>
+                      <w:i/>
+                    </w:rPr>
+                  </m:ctrlPr>
+                </m:sSubPr>
+                <m:e>
+                  <m:r>
+                    <w:rPr>
+                      <w:rFonts w:ascii="Cambria Math" w:hAnsi="Cambria Math"/>
+                    </w:rPr>
+                    <m:t>A</m:t>
+                  </m:r>
+                </m:e>
+                <m:sub>
+                  <m:r>
+                    <w:rPr>
+                      <w:rFonts w:ascii="Cambria Math" w:hAnsi="Cambria Math"/>
+                    </w:rPr>
+                    <m:t>cd</m:t>
+                  </m:r>
+                </m:sub>
+              </m:sSub>
+              <m:r>
+                <w:rPr>
+                  <w:rFonts w:ascii="Cambria Math" w:hAnsi="Cambria Math"/>
+                </w:rPr>
+                <m:t>)</m:t>
+              </m:r>
+            </m:den>
+          </m:f>
+        </m:oMath>
+      </m:oMathPara>
+    </w:p>
+    <w:p>
+      <w:pPr>
+        <w:rPr>
+          <w:sz w:val="24"/>
+          <w:szCs w:val="24"/>
+        </w:rPr>
+      </w:pPr>
+      <w:r>
+        <w:rPr>
+          <w:sz w:val="24"/>
+          <w:szCs w:val="24"/>
+        </w:rPr>
+        <w:br w:type="page"/>
+      </w:r>
+    </w:p>
+    <w:p>
+      <w:pPr>
+        <w:spacing w:after="0"/>
+        <w:rPr>
+          <w:sz w:val="24"/>
+          <w:szCs w:val="24"/>
+        </w:rPr>
+      </w:pPr>
+      <w:r>
+        <w:rPr>
+          <w:sz w:val="24"/>
+          <w:szCs w:val="24"/>
+        </w:rPr>
+        <w:lastRenderedPageBreak/>
+        <w:t>Script overview</w:t>
+      </w:r>
+    </w:p>
+    <w:p>
+      <w:pPr>
+        <w:spacing w:after="0"/>
+        <w:rPr>
+          <w:sz w:val="24"/>
+          <w:szCs w:val="24"/>
+        </w:rPr>
+      </w:pPr>
+      <w:r>
+        <w:rPr>
+          <w:sz w:val="24"/>
+          <w:szCs w:val="24"/>
+        </w:rPr>
+        <w:t xml:space="preserve">Choose current allocations -&gt; Calculate </w:t>
+      </w:r>
+      <w:proofErr w:type="gramStart"/>
+      <w:r>
+        <w:rPr>
+          <w:sz w:val="24"/>
+          <w:szCs w:val="24"/>
+        </w:rPr>
+        <w:t>gm’s</w:t>
+      </w:r>
+      <w:proofErr w:type="gramEnd"/>
+      <w:r>
+        <w:rPr>
+          <w:sz w:val="24"/>
+          <w:szCs w:val="24"/>
+        </w:rPr>
+        <w:t xml:space="preserve"> -&gt; Calculate </w:t>
+      </w:r>
+      <w:proofErr w:type="spellStart"/>
+      <w:r>
+        <w:rPr>
+          <w:sz w:val="24"/>
+          <w:szCs w:val="24"/>
+        </w:rPr>
+        <w:t>Vov’s</w:t>
+      </w:r>
+      <w:proofErr w:type="spellEnd"/>
+      <w:r>
+        <w:rPr>
+          <w:sz w:val="24"/>
+          <w:szCs w:val="24"/>
+        </w:rPr>
+        <w:t xml:space="preserve"> -&gt; Calculate </w:t>
+      </w:r>
+      <w:proofErr w:type="spellStart"/>
+      <w:r>
+        <w:rPr>
+          <w:sz w:val="24"/>
+          <w:szCs w:val="24"/>
+        </w:rPr>
+        <w:t>sizings</w:t>
+      </w:r>
+      <w:proofErr w:type="spellEnd"/>
+    </w:p>
+    <w:p>
+      <w:pPr>
+        <w:pStyle w:val="ListParagraph"/>
+        <w:numPr>
+          <w:ilvl w:val="0"/>
+          <w:numId w:val="4"/>
+        </w:numPr>
+        <w:spacing w:after="0"/>
+        <w:rPr>
+          <w:sz w:val="24"/>
+          <w:szCs w:val="24"/>
+        </w:rPr>
+      </w:pPr>
+      <w:r>
+        <w:rPr>
+          <w:sz w:val="24"/>
+          <w:szCs w:val="24"/>
+        </w:rPr>
+        <w:t>Find gain equation at each of the 4 stages</w:t>
+      </w:r>
+    </w:p>
+    <w:p>
+      <w:pPr>
+        <w:pStyle w:val="ListParagraph"/>
+        <w:numPr>
+          <w:ilvl w:val="1"/>
+          <w:numId w:val="4"/>
+        </w:numPr>
+        <w:spacing w:after="0"/>
+        <w:rPr>
+          <w:sz w:val="24"/>
+          <w:szCs w:val="24"/>
+        </w:rPr>
+      </w:pPr>
+      <w:r>
+        <w:rPr>
+          <w:sz w:val="24"/>
+          <w:szCs w:val="24"/>
+        </w:rPr>
+        <w:t xml:space="preserve">Ignore </w:t>
+      </w:r>
+      <w:proofErr w:type="spellStart"/>
+      <w:r>
+        <w:rPr>
+          <w:sz w:val="24"/>
+          <w:szCs w:val="24"/>
+        </w:rPr>
+        <w:t>ro</w:t>
+      </w:r>
+      <w:proofErr w:type="spellEnd"/>
+      <w:r>
+        <w:rPr>
+          <w:sz w:val="24"/>
+          <w:szCs w:val="24"/>
+        </w:rPr>
+        <w:t xml:space="preserve">, assume </w:t>
+      </w:r>
+      <w:proofErr w:type="spellStart"/>
+      <w:r>
+        <w:rPr>
+          <w:sz w:val="24"/>
+          <w:szCs w:val="24"/>
+        </w:rPr>
+        <w:t>ro</w:t>
+      </w:r>
+      <w:proofErr w:type="spellEnd"/>
+      <w:r>
+        <w:rPr>
+          <w:sz w:val="24"/>
+          <w:szCs w:val="24"/>
+        </w:rPr>
+        <w:t xml:space="preserve"> &gt;&gt; R1-4 </w:t>
+      </w:r>
+    </w:p>
+    <w:p>
+      <w:pPr>
+        <w:pStyle w:val="ListParagraph"/>
+        <w:numPr>
+          <w:ilvl w:val="0"/>
+          <w:numId w:val="4"/>
+        </w:numPr>
+        <w:spacing w:after="0"/>
+        <w:rPr>
+          <w:sz w:val="24"/>
+          <w:szCs w:val="24"/>
+        </w:rPr>
+      </w:pPr>
+      <w:r>
+        <w:rPr>
+          <w:sz w:val="24"/>
+          <w:szCs w:val="24"/>
+        </w:rPr>
+        <w:t>Find RC time consta</w:t>
+      </w:r>
+      <w:r>
+        <w:rPr>
+          <w:sz w:val="24"/>
+          <w:szCs w:val="24"/>
+        </w:rPr>
+        <w:t>nt at each node</w:t>
+      </w:r>
+    </w:p>
+    <w:p>
+      <w:pPr>
+        <w:pStyle w:val="ListParagraph"/>
+        <w:numPr>
+          <w:ilvl w:val="1"/>
+          <w:numId w:val="4"/>
+        </w:numPr>
+        <w:spacing w:after="0"/>
+        <w:rPr>
+          <w:sz w:val="24"/>
+          <w:szCs w:val="24"/>
+        </w:rPr>
+      </w:pPr>
+      <w:r>
+        <w:rPr>
+          <w:sz w:val="24"/>
+          <w:szCs w:val="24"/>
+        </w:rPr>
+        <w:t xml:space="preserve">Ignore </w:t>
+      </w:r>
+      <w:proofErr w:type="spellStart"/>
+      <w:r>
+        <w:rPr>
+          <w:sz w:val="24"/>
+          <w:szCs w:val="24"/>
+        </w:rPr>
+        <w:t>Cgd</w:t>
+      </w:r>
+      <w:proofErr w:type="spellEnd"/>
+      <w:r>
+        <w:rPr>
+          <w:sz w:val="24"/>
+          <w:szCs w:val="24"/>
+        </w:rPr>
+        <w:t xml:space="preserve"> b/c </w:t>
+      </w:r>
+      <w:proofErr w:type="spellStart"/>
+      <w:r>
+        <w:rPr>
+          <w:sz w:val="24"/>
+          <w:szCs w:val="24"/>
+        </w:rPr>
+        <w:t>Cgd</w:t>
+      </w:r>
+      <w:proofErr w:type="spellEnd"/>
+      <w:r>
+        <w:rPr>
+          <w:sz w:val="24"/>
+          <w:szCs w:val="24"/>
+        </w:rPr>
+        <w:t xml:space="preserve"> = </w:t>
+      </w:r>
+      <w:proofErr w:type="spellStart"/>
+      <w:r>
+        <w:rPr>
+          <w:sz w:val="24"/>
+          <w:szCs w:val="24"/>
+        </w:rPr>
+        <w:t>Cov</w:t>
+      </w:r>
+      <w:proofErr w:type="spellEnd"/>
+      <w:r>
+        <w:rPr>
+          <w:sz w:val="24"/>
+          <w:szCs w:val="24"/>
+        </w:rPr>
+        <w:t xml:space="preserve"> &lt;&lt; </w:t>
+      </w:r>
+      <w:proofErr w:type="spellStart"/>
+      <w:r>
+        <w:rPr>
+          <w:sz w:val="24"/>
+          <w:szCs w:val="24"/>
+        </w:rPr>
+        <w:t>Cgs</w:t>
+      </w:r>
+      <w:proofErr w:type="spellEnd"/>
+      <w:r>
+        <w:rPr>
+          <w:sz w:val="24"/>
+          <w:szCs w:val="24"/>
+        </w:rPr>
+        <w:t xml:space="preserve"> = 2/3WLCox + </w:t>
+      </w:r>
+      <w:proofErr w:type="spellStart"/>
+      <w:r>
+        <w:rPr>
+          <w:sz w:val="24"/>
+          <w:szCs w:val="24"/>
+        </w:rPr>
+        <w:t>Cov</w:t>
+      </w:r>
+      <w:proofErr w:type="spellEnd"/>
+    </w:p>
+    <w:p>
+      <w:pPr>
+        <w:pStyle w:val="ListParagraph"/>
+        <w:numPr>
+          <w:ilvl w:val="1"/>
+          <w:numId w:val="4"/>
+        </w:numPr>
+        <w:spacing w:after="0"/>
+        <w:rPr>
+          <w:sz w:val="24"/>
+          <w:szCs w:val="24"/>
+        </w:rPr>
+      </w:pPr>
+      <w:r>
+        <w:rPr>
+          <w:sz w:val="24"/>
+          <w:szCs w:val="24"/>
+        </w:rPr>
+        <w:t xml:space="preserve">Ignore bulk terminal caps b/c hard to estimate </w:t>
+      </w:r>
+    </w:p>
+    <w:p>
+      <w:pPr>
+        <w:pStyle w:val="ListParagraph"/>
+        <w:numPr>
+          <w:ilvl w:val="0"/>
+          <w:numId w:val="4"/>
+        </w:numPr>
+        <w:spacing w:after="0"/>
+        <w:rPr>
+          <w:sz w:val="24"/>
+          <w:szCs w:val="24"/>
+        </w:rPr>
+      </w:pPr>
+      <w:r>
+        <w:rPr>
+          <w:bCs/>
+          <w:iCs/>
+          <w:sz w:val="24"/>
+          <w:szCs w:val="24"/>
+        </w:rPr>
+        <w:t xml:space="preserve">Power </w:t>
+      </w:r>
+      <w:r>
+        <w:rPr>
+          <w:sz w:val="24"/>
+          <w:szCs w:val="24"/>
+        </w:rPr>
+        <w:sym w:font="Symbol" w:char="F0A3"/>
+      </w:r>
+      <w:r>
+        <w:rPr>
+          <w:bCs/>
+          <w:iCs/>
+          <w:sz w:val="24"/>
+          <w:szCs w:val="24"/>
+        </w:rPr>
+        <w:t xml:space="preserve"> 2mW,  </w:t>
+      </w:r>
+      <w:proofErr w:type="spellStart"/>
+      <w:r>
+        <w:rPr>
+          <w:bCs/>
+          <w:iCs/>
+          <w:sz w:val="24"/>
+          <w:szCs w:val="24"/>
+        </w:rPr>
+        <w:t>V</w:t>
+      </w:r>
+      <w:r>
+        <w:rPr>
+          <w:bCs/>
+          <w:iCs/>
+          <w:sz w:val="24"/>
+          <w:szCs w:val="24"/>
+          <w:vertAlign w:val="subscript"/>
+        </w:rPr>
+        <w:t>dd</w:t>
+      </w:r>
+      <w:proofErr w:type="spellEnd"/>
+      <w:r>
+        <w:rPr>
+          <w:bCs/>
+          <w:iCs/>
+          <w:sz w:val="24"/>
+          <w:szCs w:val="24"/>
+          <w:vertAlign w:val="subscript"/>
+        </w:rPr>
+        <w:t xml:space="preserve"> </w:t>
+      </w:r>
+      <w:r>
+        <w:rPr>
+          <w:bCs/>
+          <w:iCs/>
+          <w:sz w:val="24"/>
+          <w:szCs w:val="24"/>
+        </w:rPr>
+        <w:t xml:space="preserve">- </w:t>
+      </w:r>
+      <w:proofErr w:type="spellStart"/>
+      <w:r>
+        <w:rPr>
+          <w:bCs/>
+          <w:iCs/>
+          <w:sz w:val="24"/>
+          <w:szCs w:val="24"/>
+        </w:rPr>
+        <w:t>V</w:t>
+      </w:r>
+      <w:r>
+        <w:rPr>
+          <w:bCs/>
+          <w:iCs/>
+          <w:sz w:val="24"/>
+          <w:szCs w:val="24"/>
+          <w:vertAlign w:val="subscript"/>
+        </w:rPr>
+        <w:t>ss</w:t>
+      </w:r>
+      <w:proofErr w:type="spellEnd"/>
+      <w:r>
+        <w:rPr>
+          <w:bCs/>
+          <w:iCs/>
+          <w:sz w:val="24"/>
+          <w:szCs w:val="24"/>
+        </w:rPr>
+        <w:t xml:space="preserve"> = 5V</w:t>
+      </w:r>
+      <w:r>
+        <w:rPr>
+          <w:sz w:val="24"/>
+          <w:szCs w:val="24"/>
+        </w:rPr>
+        <w:sym w:font="Symbol" w:char="F0AE"/>
+      </w:r>
+      <w:r>
+        <w:rPr>
+          <w:bCs/>
+          <w:iCs/>
+          <w:sz w:val="24"/>
+          <w:szCs w:val="24"/>
+        </w:rPr>
+        <w:t xml:space="preserve"> </w:t>
+      </w:r>
+      <w:proofErr w:type="spellStart"/>
+      <w:r>
+        <w:rPr>
+          <w:bCs/>
+          <w:iCs/>
+          <w:sz w:val="24"/>
+          <w:szCs w:val="24"/>
+        </w:rPr>
+        <w:t>I</w:t>
+      </w:r>
+      <w:r>
+        <w:rPr>
+          <w:bCs/>
+          <w:iCs/>
+          <w:sz w:val="24"/>
+          <w:szCs w:val="24"/>
+          <w:vertAlign w:val="subscript"/>
+        </w:rPr>
+        <w:t>tot</w:t>
+      </w:r>
+      <w:proofErr w:type="spellEnd"/>
+      <w:r>
+        <w:rPr>
+          <w:bCs/>
+          <w:iCs/>
+          <w:sz w:val="24"/>
+          <w:szCs w:val="24"/>
+        </w:rPr>
+        <w:t xml:space="preserve"> </w:t>
+      </w:r>
+      <w:r>
+        <w:rPr>
+          <w:sz w:val="24"/>
+          <w:szCs w:val="24"/>
+        </w:rPr>
+        <w:sym w:font="Symbol" w:char="F0A3"/>
+      </w:r>
+      <w:r>
+        <w:rPr>
+          <w:bCs/>
+          <w:iCs/>
+          <w:sz w:val="24"/>
+          <w:szCs w:val="24"/>
+        </w:rPr>
+        <w:t xml:space="preserve"> </w:t>
+      </w:r>
+      <m:oMath>
+        <m:f>
+          <m:fPr>
+            <m:ctrlPr>
+              <w:rPr>
+                <w:rFonts w:ascii="Cambria Math" w:hAnsi="Cambria Math"/>
+                <w:sz w:val="24"/>
+                <w:szCs w:val="24"/>
+              </w:rPr>
+            </m:ctrlPr>
+          </m:fPr>
+          <m:num>
+            <m:r>
+              <m:rPr>
+                <m:sty m:val="p"/>
+              </m:rPr>
+              <w:rPr>
+                <w:rFonts w:ascii="Cambria Math" w:hAnsi="Cambria Math"/>
+                <w:sz w:val="24"/>
+                <w:szCs w:val="24"/>
+              </w:rPr>
+              <m:t>2mW</m:t>
+            </m:r>
+          </m:num>
+          <m:den>
+            <m:r>
+              <m:rPr>
+                <m:sty m:val="p"/>
+              </m:rPr>
+              <w:rPr>
+                <w:rFonts w:ascii="Cambria Math" w:hAnsi="Cambria Math"/>
+                <w:sz w:val="24"/>
+                <w:szCs w:val="24"/>
+              </w:rPr>
+              <m:t>5V</m:t>
+            </m:r>
+          </m:den>
+        </m:f>
+      </m:oMath>
+      <w:r>
+        <w:rPr>
+          <w:rFonts w:eastAsiaTheme="minorEastAsia"/>
+          <w:sz w:val="24"/>
+          <w:szCs w:val="24"/>
+        </w:rPr>
+        <w:t xml:space="preserve"> = 400u</w:t>
+      </w:r>
+      <w:r>
+        <w:rPr>
+          <w:rFonts w:eastAsiaTheme="minorEastAsia"/>
+          <w:sz w:val="24"/>
+          <w:szCs w:val="24"/>
+        </w:rPr>
+        <w:t>A</w:t>
+      </w:r>
+    </w:p>
+    <w:p>
+      <w:pPr>
+        <w:pStyle w:val="ListParagraph"/>
+        <w:spacing w:after="0"/>
+        <w:rPr>
+          <w:sz w:val="24"/>
+          <w:szCs w:val="24"/>
+        </w:rPr>
+      </w:pPr>
+    </w:p>
+    <w:p>
+      <w:pPr>
+        <w:pStyle w:val="ListParagraph"/>
+        <w:numPr>
+          <w:ilvl w:val="0"/>
+          <w:numId w:val="4"/>
+        </w:numPr>
+        <w:spacing w:after="0"/>
+        <w:rPr>
+          <w:sz w:val="24"/>
+          <w:szCs w:val="24"/>
+        </w:rPr>
+      </w:pPr>
+      <w:r>
+        <w:rPr>
+          <w:sz w:val="24"/>
+          <w:szCs w:val="24"/>
+        </w:rPr>
+        <w:t>Allocate gain per stage</w:t>
+      </w:r>
+    </w:p>
+    <w:p>
+      <w:pPr>
+        <w:pStyle w:val="ListParagraph"/>
+        <w:numPr>
+          <w:ilvl w:val="0"/>
+          <w:numId w:val="4"/>
+        </w:numPr>
+        <w:spacing w:after="0"/>
+        <w:rPr>
+          <w:sz w:val="24"/>
+          <w:szCs w:val="24"/>
+        </w:rPr>
+      </w:pPr>
+      <w:r>
+        <w:rPr>
+          <w:sz w:val="24"/>
+          <w:szCs w:val="24"/>
+        </w:rPr>
+        <w:t>Find R1/R2 ratio = 4</w:t>
+      </w:r>
+    </w:p>
+    <w:p>
+      <w:pPr>
+        <w:pStyle w:val="ListParagraph"/>
+        <w:numPr>
+          <w:ilvl w:val="0"/>
+          <w:numId w:val="4"/>
+        </w:numPr>
+        <w:spacing w:after="0"/>
+        <w:rPr>
+          <w:sz w:val="24"/>
+          <w:szCs w:val="24"/>
+        </w:rPr>
+      </w:pPr>
+      <w:r>
+        <w:rPr>
+          <w:sz w:val="24"/>
+          <w:szCs w:val="24"/>
+        </w:rPr>
+        <w:t>Assume R3/R4 = 3</w:t>
+      </w:r>
+    </w:p>
+    <w:p>
+      <w:pPr>
+        <w:pStyle w:val="ListParagraph"/>
+        <w:numPr>
+          <w:ilvl w:val="0"/>
+          <w:numId w:val="4"/>
+        </w:numPr>
+        <w:spacing w:after="0"/>
+        <w:rPr>
+          <w:sz w:val="24"/>
+          <w:szCs w:val="24"/>
+        </w:rPr>
+      </w:pPr>
+      <w:r>
+        <w:rPr>
+          <w:sz w:val="24"/>
+          <w:szCs w:val="24"/>
+        </w:rPr>
+        <w:t>Calculate gm from gain and R’s</w:t>
+      </w:r>
+    </w:p>
+    <w:p>
+      <w:pPr>
+        <w:pStyle w:val="ListParagraph"/>
+        <w:numPr>
+          <w:ilvl w:val="0"/>
+          <w:numId w:val="4"/>
+        </w:numPr>
+        <w:spacing w:after="0"/>
+        <w:rPr>
+          <w:sz w:val="24"/>
+          <w:szCs w:val="24"/>
+        </w:rPr>
+      </w:pPr>
+      <w:r>
+        <w:rPr>
+          <w:sz w:val="24"/>
+          <w:szCs w:val="24"/>
+        </w:rPr>
+        <w:t xml:space="preserve">Find power dissipated by the R’s to figure out how much left for </w:t>
+      </w:r>
+      <w:proofErr w:type="spellStart"/>
+      <w:r>
+        <w:rPr>
+          <w:sz w:val="24"/>
+          <w:szCs w:val="24"/>
+        </w:rPr>
+        <w:t>xtor</w:t>
+      </w:r>
+      <w:proofErr w:type="spellEnd"/>
+      <w:r>
+        <w:rPr>
+          <w:sz w:val="24"/>
+          <w:szCs w:val="24"/>
+        </w:rPr>
+        <w:t xml:space="preserve"> stacks</w:t>
+      </w:r>
+    </w:p>
+    <w:p>
+      <w:pPr>
+        <w:pStyle w:val="ListParagraph"/>
+        <w:numPr>
+          <w:ilvl w:val="0"/>
+          <w:numId w:val="4"/>
+        </w:numPr>
+        <w:spacing w:after="0"/>
+        <w:rPr>
+          <w:sz w:val="24"/>
+          <w:szCs w:val="24"/>
+        </w:rPr>
+      </w:pPr>
+      <w:r>
+        <w:rPr>
+          <w:sz w:val="24"/>
+          <w:szCs w:val="24"/>
+        </w:rPr>
+        <w:t>Allocate current through 4 stacks based on #5</w:t>
+      </w:r>
+    </w:p>
+    <w:p>
+      <w:pPr>
+        <w:pStyle w:val="ListParagraph"/>
+        <w:numPr>
+          <w:ilvl w:val="0"/>
+          <w:numId w:val="4"/>
+        </w:numPr>
+        <w:spacing w:after="0"/>
+        <w:rPr>
+          <w:sz w:val="24"/>
+          <w:szCs w:val="24"/>
+        </w:rPr>
+      </w:pPr>
+      <w:r>
+        <w:rPr>
+          <w:sz w:val="24"/>
+          <w:szCs w:val="24"/>
+        </w:rPr>
+        <w:t xml:space="preserve">For each </w:t>
+      </w:r>
+      <w:proofErr w:type="spellStart"/>
+      <w:r>
+        <w:rPr>
+          <w:sz w:val="24"/>
+          <w:szCs w:val="24"/>
+        </w:rPr>
+        <w:t>xtor</w:t>
+      </w:r>
+      <w:proofErr w:type="spellEnd"/>
+      <w:r>
+        <w:rPr>
+          <w:sz w:val="24"/>
+          <w:szCs w:val="24"/>
+        </w:rPr>
+        <w:t xml:space="preserve">, </w:t>
+      </w:r>
+    </w:p>
+    <w:p>
+      <w:pPr>
+        <w:pStyle w:val="ListParagraph"/>
+        <w:numPr>
+          <w:ilvl w:val="1"/>
+          <w:numId w:val="4"/>
+        </w:numPr>
+        <w:spacing w:after="0"/>
+        <w:rPr>
+          <w:sz w:val="24"/>
+          <w:szCs w:val="24"/>
+        </w:rPr>
+      </w:pPr>
+      <w:r>
+        <w:rPr>
+          <w:sz w:val="24"/>
+          <w:szCs w:val="24"/>
+        </w:rPr>
+        <w:t xml:space="preserve">calculate </w:t>
+      </w:r>
+      <w:proofErr w:type="spellStart"/>
+      <w:r>
+        <w:rPr>
+          <w:sz w:val="24"/>
+          <w:szCs w:val="24"/>
+        </w:rPr>
+        <w:t>Vov</w:t>
+      </w:r>
+      <w:proofErr w:type="spellEnd"/>
+      <w:r>
+        <w:rPr>
+          <w:sz w:val="24"/>
+          <w:szCs w:val="24"/>
+        </w:rPr>
+        <w:t xml:space="preserve"> from its Ids and gm</w:t>
+      </w:r>
+    </w:p>
+    <w:p>
+      <w:pPr>
+        <w:pStyle w:val="ListParagraph"/>
+        <w:numPr>
+          <w:ilvl w:val="1"/>
+          <w:numId w:val="4"/>
+        </w:numPr>
+        <w:spacing w:after="0"/>
+        <w:rPr>
+          <w:sz w:val="24"/>
+          <w:szCs w:val="24"/>
+        </w:rPr>
+      </w:pPr>
+      <w:r>
+        <w:rPr>
+          <w:sz w:val="24"/>
+          <w:szCs w:val="24"/>
+        </w:rPr>
+        <w:t xml:space="preserve">calculate W from Ids, </w:t>
+      </w:r>
+      <w:proofErr w:type="spellStart"/>
+      <w:r>
+        <w:rPr>
+          <w:sz w:val="24"/>
+          <w:szCs w:val="24"/>
+        </w:rPr>
+        <w:t>Vov</w:t>
+      </w:r>
+      <w:proofErr w:type="spellEnd"/>
+    </w:p>
+    <w:p>
+      <w:pPr>
+        <w:pStyle w:val="ListParagraph"/>
+        <w:numPr>
+          <w:ilvl w:val="1"/>
+          <w:numId w:val="4"/>
+        </w:numPr>
+        <w:spacing w:after="0"/>
+        <w:rPr>
+          <w:sz w:val="24"/>
+          <w:szCs w:val="24"/>
+        </w:rPr>
+      </w:pPr>
+      <w:r>
+        <w:rPr>
+          <w:sz w:val="24"/>
+          <w:szCs w:val="24"/>
+        </w:rPr>
+        <w:t xml:space="preserve">calculate </w:t>
+      </w:r>
+      <w:proofErr w:type="spellStart"/>
+      <w:r>
+        <w:rPr>
+          <w:sz w:val="24"/>
+          <w:szCs w:val="24"/>
+        </w:rPr>
+        <w:t>Cgs</w:t>
+      </w:r>
+      <w:proofErr w:type="spellEnd"/>
+    </w:p>
+    <w:p>
+      <w:pPr>
+        <w:pStyle w:val="ListParagraph"/>
+        <w:numPr>
+          <w:ilvl w:val="0"/>
+          <w:numId w:val="4"/>
+        </w:numPr>
+        <w:spacing w:after="0"/>
+        <w:rPr>
+          <w:sz w:val="24"/>
+          <w:szCs w:val="24"/>
+        </w:rPr>
+      </w:pPr>
+      <w:r>
+        <w:rPr>
+          <w:sz w:val="24"/>
+          <w:szCs w:val="24"/>
+        </w:rPr>
+        <w:t>Calculate time constants at each stage</w:t>
+      </w:r>
+      <w:r>
+        <w:rPr>
+          <w:sz w:val="24"/>
+          <w:szCs w:val="24"/>
+        </w:rPr>
+        <w:t xml:space="preserve">. 1/sum must meet our target bandwidth </w:t>
+      </w:r>
+    </w:p>
+    <w:p>
+      <w:pPr>
+        <w:spacing w:after="0"/>
+        <w:rPr>
+          <w:sz w:val="24"/>
+          <w:szCs w:val="24"/>
+        </w:rPr>
+      </w:pPr>
+    </w:p>
+    <w:p>
+      <w:pPr>
+        <w:spacing w:after="0"/>
+      </w:pPr>
+    </w:p>
+    <w:p>
+      <w:pPr>
+        <w:spacing w:after="0"/>
+      </w:pPr>
+    </w:p>
     <w:p>
       <w:pPr>
         <w:spacing w:after="0"/>
@@ -6122,8 +6051,8 @@
 </file>
 
 <file path=word/numbering.xml><?xml version="1.0" encoding="utf-8"?>
-<w:numbering xmlns:wpc="http://schemas.microsoft.com/office/word/2010/wordprocessingCanvas" xmlns:mc="http://schemas.openxmlformats.org/markup-compatibility/2006" xmlns:o="urn:schemas-microsoft-com:office:office" xmlns:r="http://schemas.openxmlformats.org/officeDocument/2006/relationships" xmlns:m="http://schemas.openxmlformats.org/officeDocument/2006/math" xmlns:v="urn:schemas-microsoft-com:vml" xmlns:wp14="http://schemas.microsoft.com/office/word/2010/wordprocessingDrawing" xmlns:wp="http://schemas.openxmlformats.org/drawingml/2006/wordprocessingDrawing" xmlns:w10="urn:schemas-microsoft-com:office:word" xmlns:w="http://schemas.openxmlformats.org/wordprocessingml/2006/main" xmlns:w14="http://schemas.microsoft.com/office/word/2010/wordml" xmlns:w15="http://schemas.microsoft.com/office/word/2012/wordml" xmlns:wpg="http://schemas.microsoft.com/office/word/2010/wordprocessingGroup" xmlns:wpi="http://schemas.microsoft.com/office/word/2010/wordprocessingInk" xmlns:wne="http://schemas.microsoft.com/office/word/2006/wordml" xmlns:wps="http://schemas.microsoft.com/office/word/2010/wordprocessingShape" mc:Ignorable="w14 w15 wp14">
-  <w:abstractNum w:abstractNumId="0" w15:restartNumberingAfterBreak="0">
+<w:numbering xmlns:wpc="http://schemas.microsoft.com/office/word/2010/wordprocessingCanvas" xmlns:mc="http://schemas.openxmlformats.org/markup-compatibility/2006" xmlns:o="urn:schemas-microsoft-com:office:office" xmlns:r="http://schemas.openxmlformats.org/officeDocument/2006/relationships" xmlns:m="http://schemas.openxmlformats.org/officeDocument/2006/math" xmlns:v="urn:schemas-microsoft-com:vml" xmlns:wp14="http://schemas.microsoft.com/office/word/2010/wordprocessingDrawing" xmlns:wp="http://schemas.openxmlformats.org/drawingml/2006/wordprocessingDrawing" xmlns:w10="urn:schemas-microsoft-com:office:word" xmlns:w="http://schemas.openxmlformats.org/wordprocessingml/2006/main" xmlns:w14="http://schemas.microsoft.com/office/word/2010/wordml" xmlns:wpg="http://schemas.microsoft.com/office/word/2010/wordprocessingGroup" xmlns:wpi="http://schemas.microsoft.com/office/word/2010/wordprocessingInk" xmlns:wne="http://schemas.microsoft.com/office/word/2006/wordml" xmlns:wps="http://schemas.microsoft.com/office/word/2010/wordprocessingShape" mc:Ignorable="w14 wp14">
+  <w:abstractNum w:abstractNumId="0">
     <w:nsid w:val="10082562"/>
     <w:multiLevelType w:val="hybridMultilevel"/>
     <w:tmpl w:val="922AD956"/>
@@ -6236,7 +6165,7 @@
       </w:rPr>
     </w:lvl>
   </w:abstractNum>
-  <w:abstractNum w:abstractNumId="1" w15:restartNumberingAfterBreak="0">
+  <w:abstractNum w:abstractNumId="1">
     <w:nsid w:val="242014CA"/>
     <w:multiLevelType w:val="hybridMultilevel"/>
     <w:tmpl w:val="C3C25C8C"/>
@@ -6349,7 +6278,7 @@
       </w:rPr>
     </w:lvl>
   </w:abstractNum>
-  <w:abstractNum w:abstractNumId="2" w15:restartNumberingAfterBreak="0">
+  <w:abstractNum w:abstractNumId="2">
     <w:nsid w:val="308066F3"/>
     <w:multiLevelType w:val="hybridMultilevel"/>
     <w:tmpl w:val="A33468EE"/>
@@ -6438,7 +6367,7 @@
       </w:pPr>
     </w:lvl>
   </w:abstractNum>
-  <w:abstractNum w:abstractNumId="3" w15:restartNumberingAfterBreak="0">
+  <w:abstractNum w:abstractNumId="3">
     <w:nsid w:val="36B45E30"/>
     <w:multiLevelType w:val="hybridMultilevel"/>
     <w:tmpl w:val="699CDC52"/>
@@ -6543,7 +6472,7 @@
 </file>
 
 <file path=word/styles.xml><?xml version="1.0" encoding="utf-8"?>
-<w:styles xmlns:mc="http://schemas.openxmlformats.org/markup-compatibility/2006" xmlns:r="http://schemas.openxmlformats.org/officeDocument/2006/relationships" xmlns:w="http://schemas.openxmlformats.org/wordprocessingml/2006/main" xmlns:w14="http://schemas.microsoft.com/office/word/2010/wordml" xmlns:w15="http://schemas.microsoft.com/office/word/2012/wordml" mc:Ignorable="w14 w15">
+<w:styles xmlns:mc="http://schemas.openxmlformats.org/markup-compatibility/2006" xmlns:r="http://schemas.openxmlformats.org/officeDocument/2006/relationships" xmlns:w="http://schemas.openxmlformats.org/wordprocessingml/2006/main" xmlns:w14="http://schemas.microsoft.com/office/word/2010/wordml" mc:Ignorable="w14">
   <w:docDefaults>
     <w:rPrDefault>
       <w:rPr>
@@ -6559,378 +6488,404 @@
       </w:pPr>
     </w:pPrDefault>
   </w:docDefaults>
-  <w:latentStyles w:defLockedState="0" w:defUIPriority="99" w:defSemiHidden="0" w:defUnhideWhenUsed="0" w:defQFormat="0" w:count="371">
-    <w:lsdException w:name="Normal" w:uiPriority="0" w:qFormat="1"/>
-    <w:lsdException w:name="heading 1" w:uiPriority="9" w:qFormat="1"/>
-    <w:lsdException w:name="heading 2" w:semiHidden="1" w:uiPriority="9" w:unhideWhenUsed="1" w:qFormat="1"/>
-    <w:lsdException w:name="heading 3" w:semiHidden="1" w:uiPriority="9" w:unhideWhenUsed="1" w:qFormat="1"/>
-    <w:lsdException w:name="heading 4" w:semiHidden="1" w:uiPriority="9" w:unhideWhenUsed="1" w:qFormat="1"/>
-    <w:lsdException w:name="heading 5" w:semiHidden="1" w:uiPriority="9" w:unhideWhenUsed="1" w:qFormat="1"/>
-    <w:lsdException w:name="heading 6" w:semiHidden="1" w:uiPriority="9" w:unhideWhenUsed="1" w:qFormat="1"/>
-    <w:lsdException w:name="heading 7" w:semiHidden="1" w:uiPriority="9" w:unhideWhenUsed="1" w:qFormat="1"/>
-    <w:lsdException w:name="heading 8" w:semiHidden="1" w:uiPriority="9" w:unhideWhenUsed="1" w:qFormat="1"/>
-    <w:lsdException w:name="heading 9" w:semiHidden="1" w:uiPriority="9" w:unhideWhenUsed="1" w:qFormat="1"/>
-    <w:lsdException w:name="index 1" w:semiHidden="1" w:unhideWhenUsed="1"/>
-    <w:lsdException w:name="index 2" w:semiHidden="1" w:unhideWhenUsed="1"/>
-    <w:lsdException w:name="index 3" w:semiHidden="1" w:unhideWhenUsed="1"/>
-    <w:lsdException w:name="index 4" w:semiHidden="1" w:unhideWhenUsed="1"/>
-    <w:lsdException w:name="index 5" w:semiHidden="1" w:unhideWhenUsed="1"/>
-    <w:lsdException w:name="index 6" w:semiHidden="1" w:unhideWhenUsed="1"/>
-    <w:lsdException w:name="index 7" w:semiHidden="1" w:unhideWhenUsed="1"/>
-    <w:lsdException w:name="index 8" w:semiHidden="1" w:unhideWhenUsed="1"/>
-    <w:lsdException w:name="index 9" w:semiHidden="1" w:unhideWhenUsed="1"/>
-    <w:lsdException w:name="toc 1" w:semiHidden="1" w:uiPriority="39" w:unhideWhenUsed="1"/>
-    <w:lsdException w:name="toc 2" w:semiHidden="1" w:uiPriority="39" w:unhideWhenUsed="1"/>
-    <w:lsdException w:name="toc 3" w:semiHidden="1" w:uiPriority="39" w:unhideWhenUsed="1"/>
-    <w:lsdException w:name="toc 4" w:semiHidden="1" w:uiPriority="39" w:unhideWhenUsed="1"/>
-    <w:lsdException w:name="toc 5" w:semiHidden="1" w:uiPriority="39" w:unhideWhenUsed="1"/>
-    <w:lsdException w:name="toc 6" w:semiHidden="1" w:uiPriority="39" w:unhideWhenUsed="1"/>
-    <w:lsdException w:name="toc 7" w:semiHidden="1" w:uiPriority="39" w:unhideWhenUsed="1"/>
-    <w:lsdException w:name="toc 8" w:semiHidden="1" w:uiPriority="39" w:unhideWhenUsed="1"/>
-    <w:lsdException w:name="toc 9" w:semiHidden="1" w:uiPriority="39" w:unhideWhenUsed="1"/>
-    <w:lsdException w:name="Normal Indent" w:semiHidden="1" w:unhideWhenUsed="1"/>
-    <w:lsdException w:name="footnote text" w:semiHidden="1" w:unhideWhenUsed="1"/>
-    <w:lsdException w:name="annotation text" w:semiHidden="1" w:unhideWhenUsed="1"/>
-    <w:lsdException w:name="header" w:semiHidden="1" w:unhideWhenUsed="1"/>
-    <w:lsdException w:name="footer" w:semiHidden="1" w:unhideWhenUsed="1"/>
-    <w:lsdException w:name="index heading" w:semiHidden="1" w:unhideWhenUsed="1"/>
-    <w:lsdException w:name="caption" w:semiHidden="1" w:uiPriority="35" w:unhideWhenUsed="1" w:qFormat="1"/>
-    <w:lsdException w:name="table of figures" w:semiHidden="1" w:unhideWhenUsed="1"/>
-    <w:lsdException w:name="envelope address" w:semiHidden="1" w:unhideWhenUsed="1"/>
-    <w:lsdException w:name="envelope return" w:semiHidden="1" w:unhideWhenUsed="1"/>
-    <w:lsdException w:name="footnote reference" w:semiHidden="1" w:unhideWhenUsed="1"/>
-    <w:lsdException w:name="annotation reference" w:semiHidden="1" w:unhideWhenUsed="1"/>
-    <w:lsdException w:name="line number" w:semiHidden="1" w:unhideWhenUsed="1"/>
-    <w:lsdException w:name="page number" w:semiHidden="1" w:unhideWhenUsed="1"/>
-    <w:lsdException w:name="endnote reference" w:semiHidden="1" w:unhideWhenUsed="1"/>
-    <w:lsdException w:name="endnote text" w:semiHidden="1" w:unhideWhenUsed="1"/>
-    <w:lsdException w:name="table of authorities" w:semiHidden="1" w:unhideWhenUsed="1"/>
-    <w:lsdException w:name="macro" w:semiHidden="1" w:unhideWhenUsed="1"/>
-    <w:lsdException w:name="toa heading" w:semiHidden="1" w:unhideWhenUsed="1"/>
-    <w:lsdException w:name="List" w:semiHidden="1" w:unhideWhenUsed="1"/>
-    <w:lsdException w:name="List Bullet" w:semiHidden="1" w:unhideWhenUsed="1"/>
-    <w:lsdException w:name="List Number" w:semiHidden="1" w:unhideWhenUsed="1"/>
-    <w:lsdException w:name="List 2" w:semiHidden="1" w:unhideWhenUsed="1"/>
-    <w:lsdException w:name="List 3" w:semiHidden="1" w:unhideWhenUsed="1"/>
-    <w:lsdException w:name="List 4" w:semiHidden="1" w:unhideWhenUsed="1"/>
-    <w:lsdException w:name="List 5" w:semiHidden="1" w:unhideWhenUsed="1"/>
-    <w:lsdException w:name="List Bullet 2" w:semiHidden="1" w:unhideWhenUsed="1"/>
-    <w:lsdException w:name="List Bullet 3" w:semiHidden="1" w:unhideWhenUsed="1"/>
-    <w:lsdException w:name="List Bullet 4" w:semiHidden="1" w:unhideWhenUsed="1"/>
-    <w:lsdException w:name="List Bullet 5" w:semiHidden="1" w:unhideWhenUsed="1"/>
-    <w:lsdException w:name="List Number 2" w:semiHidden="1" w:unhideWhenUsed="1"/>
-    <w:lsdException w:name="List Number 3" w:semiHidden="1" w:unhideWhenUsed="1"/>
-    <w:lsdException w:name="List Number 4" w:semiHidden="1" w:unhideWhenUsed="1"/>
-    <w:lsdException w:name="List Number 5" w:semiHidden="1" w:unhideWhenUsed="1"/>
-    <w:lsdException w:name="Title" w:uiPriority="10" w:qFormat="1"/>
-    <w:lsdException w:name="Closing" w:semiHidden="1" w:unhideWhenUsed="1"/>
-    <w:lsdException w:name="Signature" w:semiHidden="1" w:unhideWhenUsed="1"/>
-    <w:lsdException w:name="Default Paragraph Font" w:semiHidden="1" w:uiPriority="1" w:unhideWhenUsed="1"/>
-    <w:lsdException w:name="Body Text" w:semiHidden="1" w:unhideWhenUsed="1"/>
-    <w:lsdException w:name="Body Text Indent" w:semiHidden="1" w:unhideWhenUsed="1"/>
-    <w:lsdException w:name="List Continue" w:semiHidden="1" w:unhideWhenUsed="1"/>
-    <w:lsdException w:name="List Continue 2" w:semiHidden="1" w:unhideWhenUsed="1"/>
-    <w:lsdException w:name="List Continue 3" w:semiHidden="1" w:unhideWhenUsed="1"/>
-    <w:lsdException w:name="List Continue 4" w:semiHidden="1" w:unhideWhenUsed="1"/>
-    <w:lsdException w:name="List Continue 5" w:semiHidden="1" w:unhideWhenUsed="1"/>
-    <w:lsdException w:name="Message Header" w:semiHidden="1" w:unhideWhenUsed="1"/>
-    <w:lsdException w:name="Subtitle" w:uiPriority="11" w:qFormat="1"/>
-    <w:lsdException w:name="Salutation" w:semiHidden="1" w:unhideWhenUsed="1"/>
-    <w:lsdException w:name="Date" w:semiHidden="1" w:unhideWhenUsed="1"/>
-    <w:lsdException w:name="Body Text First Indent" w:semiHidden="1" w:unhideWhenUsed="1"/>
-    <w:lsdException w:name="Body Text First Indent 2" w:semiHidden="1" w:unhideWhenUsed="1"/>
-    <w:lsdException w:name="Note Heading" w:semiHidden="1" w:unhideWhenUsed="1"/>
-    <w:lsdException w:name="Body Text 2" w:semiHidden="1" w:unhideWhenUsed="1"/>
-    <w:lsdException w:name="Body Text 3" w:semiHidden="1" w:unhideWhenUsed="1"/>
-    <w:lsdException w:name="Body Text Indent 2" w:semiHidden="1" w:unhideWhenUsed="1"/>
-    <w:lsdException w:name="Body Text Indent 3" w:semiHidden="1" w:unhideWhenUsed="1"/>
-    <w:lsdException w:name="Block Text" w:semiHidden="1" w:unhideWhenUsed="1"/>
-    <w:lsdException w:name="Hyperlink" w:semiHidden="1" w:unhideWhenUsed="1"/>
-    <w:lsdException w:name="FollowedHyperlink" w:semiHidden="1" w:unhideWhenUsed="1"/>
-    <w:lsdException w:name="Strong" w:uiPriority="22" w:qFormat="1"/>
-    <w:lsdException w:name="Emphasis" w:uiPriority="20" w:qFormat="1"/>
-    <w:lsdException w:name="Document Map" w:semiHidden="1" w:unhideWhenUsed="1"/>
-    <w:lsdException w:name="Plain Text" w:semiHidden="1" w:unhideWhenUsed="1"/>
-    <w:lsdException w:name="E-mail Signature" w:semiHidden="1" w:unhideWhenUsed="1"/>
-    <w:lsdException w:name="HTML Top of Form" w:semiHidden="1" w:unhideWhenUsed="1"/>
-    <w:lsdException w:name="HTML Bottom of Form" w:semiHidden="1" w:unhideWhenUsed="1"/>
-    <w:lsdException w:name="Normal (Web)" w:semiHidden="1" w:unhideWhenUsed="1"/>
-    <w:lsdException w:name="HTML Acronym" w:semiHidden="1" w:unhideWhenUsed="1"/>
-    <w:lsdException w:name="HTML Address" w:semiHidden="1" w:unhideWhenUsed="1"/>
-    <w:lsdException w:name="HTML Cite" w:semiHidden="1" w:unhideWhenUsed="1"/>
-    <w:lsdException w:name="HTML Code" w:semiHidden="1" w:unhideWhenUsed="1"/>
-    <w:lsdException w:name="HTML Definition" w:semiHidden="1" w:unhideWhenUsed="1"/>
-    <w:lsdException w:name="HTML Keyboard" w:semiHidden="1" w:unhideWhenUsed="1"/>
-    <w:lsdException w:name="HTML Preformatted" w:semiHidden="1" w:unhideWhenUsed="1"/>
-    <w:lsdException w:name="HTML Sample" w:semiHidden="1" w:unhideWhenUsed="1"/>
-    <w:lsdException w:name="HTML Typewriter" w:semiHidden="1" w:unhideWhenUsed="1"/>
-    <w:lsdException w:name="HTML Variable" w:semiHidden="1" w:unhideWhenUsed="1"/>
-    <w:lsdException w:name="Normal Table" w:semiHidden="1" w:unhideWhenUsed="1"/>
-    <w:lsdException w:name="annotation subject" w:semiHidden="1" w:unhideWhenUsed="1"/>
-    <w:lsdException w:name="No List" w:semiHidden="1" w:unhideWhenUsed="1"/>
-    <w:lsdException w:name="Outline List 1" w:semiHidden="1" w:unhideWhenUsed="1"/>
-    <w:lsdException w:name="Outline List 2" w:semiHidden="1" w:unhideWhenUsed="1"/>
-    <w:lsdException w:name="Outline List 3" w:semiHidden="1" w:unhideWhenUsed="1"/>
-    <w:lsdException w:name="Table Simple 1" w:semiHidden="1" w:unhideWhenUsed="1"/>
-    <w:lsdException w:name="Table Simple 2" w:semiHidden="1" w:unhideWhenUsed="1"/>
-    <w:lsdException w:name="Table Simple 3" w:semiHidden="1" w:unhideWhenUsed="1"/>
-    <w:lsdException w:name="Table Classic 1" w:semiHidden="1" w:unhideWhenUsed="1"/>
-    <w:lsdException w:name="Table Classic 2" w:semiHidden="1" w:unhideWhenUsed="1"/>
-    <w:lsdException w:name="Table Classic 3" w:semiHidden="1" w:unhideWhenUsed="1"/>
-    <w:lsdException w:name="Table Classic 4" w:semiHidden="1" w:unhideWhenUsed="1"/>
-    <w:lsdException w:name="Table Colorful 1" w:semiHidden="1" w:unhideWhenUsed="1"/>
-    <w:lsdException w:name="Table Colorful 2" w:semiHidden="1" w:unhideWhenUsed="1"/>
-    <w:lsdException w:name="Table Colorful 3" w:semiHidden="1" w:unhideWhenUsed="1"/>
-    <w:lsdException w:name="Table Columns 1" w:semiHidden="1" w:unhideWhenUsed="1"/>
-    <w:lsdException w:name="Table Columns 2" w:semiHidden="1" w:unhideWhenUsed="1"/>
-    <w:lsdException w:name="Table Columns 3" w:semiHidden="1" w:unhideWhenUsed="1"/>
-    <w:lsdException w:name="Table Columns 4" w:semiHidden="1" w:unhideWhenUsed="1"/>
-    <w:lsdException w:name="Table Columns 5" w:semiHidden="1" w:unhideWhenUsed="1"/>
-    <w:lsdException w:name="Table Grid 1" w:semiHidden="1" w:unhideWhenUsed="1"/>
-    <w:lsdException w:name="Table Grid 2" w:semiHidden="1" w:unhideWhenUsed="1"/>
-    <w:lsdException w:name="Table Grid 3" w:semiHidden="1" w:unhideWhenUsed="1"/>
-    <w:lsdException w:name="Table Grid 4" w:semiHidden="1" w:unhideWhenUsed="1"/>
-    <w:lsdException w:name="Table Grid 5" w:semiHidden="1" w:unhideWhenUsed="1"/>
-    <w:lsdException w:name="Table Grid 6" w:semiHidden="1" w:unhideWhenUsed="1"/>
-    <w:lsdException w:name="Table Grid 7" w:semiHidden="1" w:unhideWhenUsed="1"/>
-    <w:lsdException w:name="Table Grid 8" w:semiHidden="1" w:unhideWhenUsed="1"/>
-    <w:lsdException w:name="Table List 1" w:semiHidden="1" w:unhideWhenUsed="1"/>
-    <w:lsdException w:name="Table List 2" w:semiHidden="1" w:unhideWhenUsed="1"/>
-    <w:lsdException w:name="Table List 3" w:semiHidden="1" w:unhideWhenUsed="1"/>
-    <w:lsdException w:name="Table List 4" w:semiHidden="1" w:unhideWhenUsed="1"/>
-    <w:lsdException w:name="Table List 5" w:semiHidden="1" w:unhideWhenUsed="1"/>
-    <w:lsdException w:name="Table List 6" w:semiHidden="1" w:unhideWhenUsed="1"/>
-    <w:lsdException w:name="Table List 7" w:semiHidden="1" w:unhideWhenUsed="1"/>
-    <w:lsdException w:name="Table List 8" w:semiHidden="1" w:unhideWhenUsed="1"/>
-    <w:lsdException w:name="Table 3D effects 1" w:semiHidden="1" w:unhideWhenUsed="1"/>
-    <w:lsdException w:name="Table 3D effects 2" w:semiHidden="1" w:unhideWhenUsed="1"/>
-    <w:lsdException w:name="Table 3D effects 3" w:semiHidden="1" w:unhideWhenUsed="1"/>
-    <w:lsdException w:name="Table Contemporary" w:semiHidden="1" w:unhideWhenUsed="1"/>
-    <w:lsdException w:name="Table Elegant" w:semiHidden="1" w:unhideWhenUsed="1"/>
-    <w:lsdException w:name="Table Professional" w:semiHidden="1" w:unhideWhenUsed="1"/>
-    <w:lsdException w:name="Table Subtle 1" w:semiHidden="1" w:unhideWhenUsed="1"/>
-    <w:lsdException w:name="Table Subtle 2" w:semiHidden="1" w:unhideWhenUsed="1"/>
-    <w:lsdException w:name="Table Web 1" w:semiHidden="1" w:unhideWhenUsed="1"/>
-    <w:lsdException w:name="Table Web 2" w:semiHidden="1" w:unhideWhenUsed="1"/>
-    <w:lsdException w:name="Table Web 3" w:semiHidden="1" w:unhideWhenUsed="1"/>
-    <w:lsdException w:name="Balloon Text" w:semiHidden="1" w:unhideWhenUsed="1"/>
-    <w:lsdException w:name="Table Grid" w:uiPriority="59"/>
-    <w:lsdException w:name="Table Theme" w:semiHidden="1" w:unhideWhenUsed="1"/>
-    <w:lsdException w:name="Placeholder Text" w:semiHidden="1"/>
-    <w:lsdException w:name="No Spacing" w:uiPriority="1" w:qFormat="1"/>
-    <w:lsdException w:name="Light Shading" w:uiPriority="60"/>
-    <w:lsdException w:name="Light List" w:uiPriority="61"/>
-    <w:lsdException w:name="Light Grid" w:uiPriority="62"/>
-    <w:lsdException w:name="Medium Shading 1" w:uiPriority="63"/>
-    <w:lsdException w:name="Medium Shading 2" w:uiPriority="64"/>
-    <w:lsdException w:name="Medium List 1" w:uiPriority="65"/>
-    <w:lsdException w:name="Medium List 2" w:uiPriority="66"/>
-    <w:lsdException w:name="Medium Grid 1" w:uiPriority="67"/>
-    <w:lsdException w:name="Medium Grid 2" w:uiPriority="68"/>
-    <w:lsdException w:name="Medium Grid 3" w:uiPriority="69"/>
-    <w:lsdException w:name="Dark List" w:uiPriority="70"/>
-    <w:lsdException w:name="Colorful Shading" w:uiPriority="71"/>
-    <w:lsdException w:name="Colorful List" w:uiPriority="72"/>
-    <w:lsdException w:name="Colorful Grid" w:uiPriority="73"/>
-    <w:lsdException w:name="Light Shading Accent 1" w:uiPriority="60"/>
-    <w:lsdException w:name="Light List Accent 1" w:uiPriority="61"/>
-    <w:lsdException w:name="Light Grid Accent 1" w:uiPriority="62"/>
-    <w:lsdException w:name="Medium Shading 1 Accent 1" w:uiPriority="63"/>
-    <w:lsdException w:name="Medium Shading 2 Accent 1" w:uiPriority="64"/>
-    <w:lsdException w:name="Medium List 1 Accent 1" w:uiPriority="65"/>
-    <w:lsdException w:name="Revision" w:semiHidden="1"/>
-    <w:lsdException w:name="List Paragraph" w:uiPriority="34" w:qFormat="1"/>
-    <w:lsdException w:name="Quote" w:uiPriority="29" w:qFormat="1"/>
-    <w:lsdException w:name="Intense Quote" w:uiPriority="30" w:qFormat="1"/>
-    <w:lsdException w:name="Medium List 2 Accent 1" w:uiPriority="66"/>
-    <w:lsdException w:name="Medium Grid 1 Accent 1" w:uiPriority="67"/>
-    <w:lsdException w:name="Medium Grid 2 Accent 1" w:uiPriority="68"/>
-    <w:lsdException w:name="Medium Grid 3 Accent 1" w:uiPriority="69"/>
-    <w:lsdException w:name="Dark List Accent 1" w:uiPriority="70"/>
-    <w:lsdException w:name="Colorful Shading Accent 1" w:uiPriority="71"/>
-    <w:lsdException w:name="Colorful List Accent 1" w:uiPriority="72"/>
-    <w:lsdException w:name="Colorful Grid Accent 1" w:uiPriority="73"/>
-    <w:lsdException w:name="Light Shading Accent 2" w:uiPriority="60"/>
-    <w:lsdException w:name="Light List Accent 2" w:uiPriority="61"/>
-    <w:lsdException w:name="Light Grid Accent 2" w:uiPriority="62"/>
-    <w:lsdException w:name="Medium Shading 1 Accent 2" w:uiPriority="63"/>
-    <w:lsdException w:name="Medium Shading 2 Accent 2" w:uiPriority="64"/>
-    <w:lsdException w:name="Medium List 1 Accent 2" w:uiPriority="65"/>
-    <w:lsdException w:name="Medium List 2 Accent 2" w:uiPriority="66"/>
-    <w:lsdException w:name="Medium Grid 1 Accent 2" w:uiPriority="67"/>
-    <w:lsdException w:name="Medium Grid 2 Accent 2" w:uiPriority="68"/>
-    <w:lsdException w:name="Medium Grid 3 Accent 2" w:uiPriority="69"/>
-    <w:lsdException w:name="Dark List Accent 2" w:uiPriority="70"/>
-    <w:lsdException w:name="Colorful Shading Accent 2" w:uiPriority="71"/>
-    <w:lsdException w:name="Colorful List Accent 2" w:uiPriority="72"/>
-    <w:lsdException w:name="Colorful Grid Accent 2" w:uiPriority="73"/>
-    <w:lsdException w:name="Light Shading Accent 3" w:uiPriority="60"/>
-    <w:lsdException w:name="Light List Accent 3" w:uiPriority="61"/>
-    <w:lsdException w:name="Light Grid Accent 3" w:uiPriority="62"/>
-    <w:lsdException w:name="Medium Shading 1 Accent 3" w:uiPriority="63"/>
-    <w:lsdException w:name="Medium Shading 2 Accent 3" w:uiPriority="64"/>
-    <w:lsdException w:name="Medium List 1 Accent 3" w:uiPriority="65"/>
-    <w:lsdException w:name="Medium List 2 Accent 3" w:uiPriority="66"/>
-    <w:lsdException w:name="Medium Grid 1 Accent 3" w:uiPriority="67"/>
-    <w:lsdException w:name="Medium Grid 2 Accent 3" w:uiPriority="68"/>
-    <w:lsdException w:name="Medium Grid 3 Accent 3" w:uiPriority="69"/>
-    <w:lsdException w:name="Dark List Accent 3" w:uiPriority="70"/>
-    <w:lsdException w:name="Colorful Shading Accent 3" w:uiPriority="71"/>
-    <w:lsdException w:name="Colorful List Accent 3" w:uiPriority="72"/>
-    <w:lsdException w:name="Colorful Grid Accent 3" w:uiPriority="73"/>
-    <w:lsdException w:name="Light Shading Accent 4" w:uiPriority="60"/>
-    <w:lsdException w:name="Light List Accent 4" w:uiPriority="61"/>
-    <w:lsdException w:name="Light Grid Accent 4" w:uiPriority="62"/>
-    <w:lsdException w:name="Medium Shading 1 Accent 4" w:uiPriority="63"/>
-    <w:lsdException w:name="Medium Shading 2 Accent 4" w:uiPriority="64"/>
-    <w:lsdException w:name="Medium List 1 Accent 4" w:uiPriority="65"/>
-    <w:lsdException w:name="Medium List 2 Accent 4" w:uiPriority="66"/>
-    <w:lsdException w:name="Medium Grid 1 Accent 4" w:uiPriority="67"/>
-    <w:lsdException w:name="Medium Grid 2 Accent 4" w:uiPriority="68"/>
-    <w:lsdException w:name="Medium Grid 3 Accent 4" w:uiPriority="69"/>
-    <w:lsdException w:name="Dark List Accent 4" w:uiPriority="70"/>
-    <w:lsdException w:name="Colorful Shading Accent 4" w:uiPriority="71"/>
-    <w:lsdException w:name="Colorful List Accent 4" w:uiPriority="72"/>
-    <w:lsdException w:name="Colorful Grid Accent 4" w:uiPriority="73"/>
-    <w:lsdException w:name="Light Shading Accent 5" w:uiPriority="60"/>
-    <w:lsdException w:name="Light List Accent 5" w:uiPriority="61"/>
-    <w:lsdException w:name="Light Grid Accent 5" w:uiPriority="62"/>
-    <w:lsdException w:name="Medium Shading 1 Accent 5" w:uiPriority="63"/>
-    <w:lsdException w:name="Medium Shading 2 Accent 5" w:uiPriority="64"/>
-    <w:lsdException w:name="Medium List 1 Accent 5" w:uiPriority="65"/>
-    <w:lsdException w:name="Medium List 2 Accent 5" w:uiPriority="66"/>
-    <w:lsdException w:name="Medium Grid 1 Accent 5" w:uiPriority="67"/>
-    <w:lsdException w:name="Medium Grid 2 Accent 5" w:uiPriority="68"/>
-    <w:lsdException w:name="Medium Grid 3 Accent 5" w:uiPriority="69"/>
-    <w:lsdException w:name="Dark List Accent 5" w:uiPriority="70"/>
-    <w:lsdException w:name="Colorful Shading Accent 5" w:uiPriority="71"/>
-    <w:lsdException w:name="Colorful List Accent 5" w:uiPriority="72"/>
-    <w:lsdException w:name="Colorful Grid Accent 5" w:uiPriority="73"/>
-    <w:lsdException w:name="Light Shading Accent 6" w:uiPriority="60"/>
-    <w:lsdException w:name="Light List Accent 6" w:uiPriority="61"/>
-    <w:lsdException w:name="Light Grid Accent 6" w:uiPriority="62"/>
-    <w:lsdException w:name="Medium Shading 1 Accent 6" w:uiPriority="63"/>
-    <w:lsdException w:name="Medium Shading 2 Accent 6" w:uiPriority="64"/>
-    <w:lsdException w:name="Medium List 1 Accent 6" w:uiPriority="65"/>
-    <w:lsdException w:name="Medium List 2 Accent 6" w:uiPriority="66"/>
-    <w:lsdException w:name="Medium Grid 1 Accent 6" w:uiPriority="67"/>
-    <w:lsdException w:name="Medium Grid 2 Accent 6" w:uiPriority="68"/>
-    <w:lsdException w:name="Medium Grid 3 Accent 6" w:uiPriority="69"/>
-    <w:lsdException w:name="Dark List Accent 6" w:uiPriority="70"/>
-    <w:lsdException w:name="Colorful Shading Accent 6" w:uiPriority="71"/>
-    <w:lsdException w:name="Colorful List Accent 6" w:uiPriority="72"/>
-    <w:lsdException w:name="Colorful Grid Accent 6" w:uiPriority="73"/>
-    <w:lsdException w:name="Subtle Emphasis" w:uiPriority="19" w:qFormat="1"/>
-    <w:lsdException w:name="Intense Emphasis" w:uiPriority="21" w:qFormat="1"/>
-    <w:lsdException w:name="Subtle Reference" w:uiPriority="31" w:qFormat="1"/>
-    <w:lsdException w:name="Intense Reference" w:uiPriority="32" w:qFormat="1"/>
-    <w:lsdException w:name="Book Title" w:uiPriority="33" w:qFormat="1"/>
-    <w:lsdException w:name="Bibliography" w:semiHidden="1" w:uiPriority="37" w:unhideWhenUsed="1"/>
-    <w:lsdException w:name="TOC Heading" w:semiHidden="1" w:uiPriority="39" w:unhideWhenUsed="1" w:qFormat="1"/>
-    <w:lsdException w:name="Plain Table 1" w:uiPriority="41"/>
-    <w:lsdException w:name="Plain Table 2" w:uiPriority="42"/>
-    <w:lsdException w:name="Plain Table 3" w:uiPriority="43"/>
-    <w:lsdException w:name="Plain Table 4" w:uiPriority="44"/>
-    <w:lsdException w:name="Plain Table 5" w:uiPriority="45"/>
-    <w:lsdException w:name="Grid Table Light" w:uiPriority="40"/>
-    <w:lsdException w:name="Grid Table 1 Light" w:uiPriority="46"/>
-    <w:lsdException w:name="Grid Table 2" w:uiPriority="47"/>
-    <w:lsdException w:name="Grid Table 3" w:uiPriority="48"/>
-    <w:lsdException w:name="Grid Table 4" w:uiPriority="49"/>
-    <w:lsdException w:name="Grid Table 5 Dark" w:uiPriority="50"/>
-    <w:lsdException w:name="Grid Table 6 Colorful" w:uiPriority="51"/>
-    <w:lsdException w:name="Grid Table 7 Colorful" w:uiPriority="52"/>
-    <w:lsdException w:name="Grid Table 1 Light Accent 1" w:uiPriority="46"/>
-    <w:lsdException w:name="Grid Table 2 Accent 1" w:uiPriority="47"/>
-    <w:lsdException w:name="Grid Table 3 Accent 1" w:uiPriority="48"/>
-    <w:lsdException w:name="Grid Table 4 Accent 1" w:uiPriority="49"/>
-    <w:lsdException w:name="Grid Table 5 Dark Accent 1" w:uiPriority="50"/>
-    <w:lsdException w:name="Grid Table 6 Colorful Accent 1" w:uiPriority="51"/>
-    <w:lsdException w:name="Grid Table 7 Colorful Accent 1" w:uiPriority="52"/>
-    <w:lsdException w:name="Grid Table 1 Light Accent 2" w:uiPriority="46"/>
-    <w:lsdException w:name="Grid Table 2 Accent 2" w:uiPriority="47"/>
-    <w:lsdException w:name="Grid Table 3 Accent 2" w:uiPriority="48"/>
-    <w:lsdException w:name="Grid Table 4 Accent 2" w:uiPriority="49"/>
-    <w:lsdException w:name="Grid Table 5 Dark Accent 2" w:uiPriority="50"/>
-    <w:lsdException w:name="Grid Table 6 Colorful Accent 2" w:uiPriority="51"/>
-    <w:lsdException w:name="Grid Table 7 Colorful Accent 2" w:uiPriority="52"/>
-    <w:lsdException w:name="Grid Table 1 Light Accent 3" w:uiPriority="46"/>
-    <w:lsdException w:name="Grid Table 2 Accent 3" w:uiPriority="47"/>
-    <w:lsdException w:name="Grid Table 3 Accent 3" w:uiPriority="48"/>
-    <w:lsdException w:name="Grid Table 4 Accent 3" w:uiPriority="49"/>
-    <w:lsdException w:name="Grid Table 5 Dark Accent 3" w:uiPriority="50"/>
-    <w:lsdException w:name="Grid Table 6 Colorful Accent 3" w:uiPriority="51"/>
-    <w:lsdException w:name="Grid Table 7 Colorful Accent 3" w:uiPriority="52"/>
-    <w:lsdException w:name="Grid Table 1 Light Accent 4" w:uiPriority="46"/>
-    <w:lsdException w:name="Grid Table 2 Accent 4" w:uiPriority="47"/>
-    <w:lsdException w:name="Grid Table 3 Accent 4" w:uiPriority="48"/>
-    <w:lsdException w:name="Grid Table 4 Accent 4" w:uiPriority="49"/>
-    <w:lsdException w:name="Grid Table 5 Dark Accent 4" w:uiPriority="50"/>
-    <w:lsdException w:name="Grid Table 6 Colorful Accent 4" w:uiPriority="51"/>
-    <w:lsdException w:name="Grid Table 7 Colorful Accent 4" w:uiPriority="52"/>
-    <w:lsdException w:name="Grid Table 1 Light Accent 5" w:uiPriority="46"/>
-    <w:lsdException w:name="Grid Table 2 Accent 5" w:uiPriority="47"/>
-    <w:lsdException w:name="Grid Table 3 Accent 5" w:uiPriority="48"/>
-    <w:lsdException w:name="Grid Table 4 Accent 5" w:uiPriority="49"/>
-    <w:lsdException w:name="Grid Table 5 Dark Accent 5" w:uiPriority="50"/>
-    <w:lsdException w:name="Grid Table 6 Colorful Accent 5" w:uiPriority="51"/>
-    <w:lsdException w:name="Grid Table 7 Colorful Accent 5" w:uiPriority="52"/>
-    <w:lsdException w:name="Grid Table 1 Light Accent 6" w:uiPriority="46"/>
-    <w:lsdException w:name="Grid Table 2 Accent 6" w:uiPriority="47"/>
-    <w:lsdException w:name="Grid Table 3 Accent 6" w:uiPriority="48"/>
-    <w:lsdException w:name="Grid Table 4 Accent 6" w:uiPriority="49"/>
-    <w:lsdException w:name="Grid Table 5 Dark Accent 6" w:uiPriority="50"/>
-    <w:lsdException w:name="Grid Table 6 Colorful Accent 6" w:uiPriority="51"/>
-    <w:lsdException w:name="Grid Table 7 Colorful Accent 6" w:uiPriority="52"/>
-    <w:lsdException w:name="List Table 1 Light" w:uiPriority="46"/>
-    <w:lsdException w:name="List Table 2" w:uiPriority="47"/>
-    <w:lsdException w:name="List Table 3" w:uiPriority="48"/>
-    <w:lsdException w:name="List Table 4" w:uiPriority="49"/>
-    <w:lsdException w:name="List Table 5 Dark" w:uiPriority="50"/>
-    <w:lsdException w:name="List Table 6 Colorful" w:uiPriority="51"/>
-    <w:lsdException w:name="List Table 7 Colorful" w:uiPriority="52"/>
-    <w:lsdException w:name="List Table 1 Light Accent 1" w:uiPriority="46"/>
-    <w:lsdException w:name="List Table 2 Accent 1" w:uiPriority="47"/>
-    <w:lsdException w:name="List Table 3 Accent 1" w:uiPriority="48"/>
-    <w:lsdException w:name="List Table 4 Accent 1" w:uiPriority="49"/>
-    <w:lsdException w:name="List Table 5 Dark Accent 1" w:uiPriority="50"/>
-    <w:lsdException w:name="List Table 6 Colorful Accent 1" w:uiPriority="51"/>
-    <w:lsdException w:name="List Table 7 Colorful Accent 1" w:uiPriority="52"/>
-    <w:lsdException w:name="List Table 1 Light Accent 2" w:uiPriority="46"/>
-    <w:lsdException w:name="List Table 2 Accent 2" w:uiPriority="47"/>
-    <w:lsdException w:name="List Table 3 Accent 2" w:uiPriority="48"/>
-    <w:lsdException w:name="List Table 4 Accent 2" w:uiPriority="49"/>
-    <w:lsdException w:name="List Table 5 Dark Accent 2" w:uiPriority="50"/>
-    <w:lsdException w:name="List Table 6 Colorful Accent 2" w:uiPriority="51"/>
-    <w:lsdException w:name="List Table 7 Colorful Accent 2" w:uiPriority="52"/>
-    <w:lsdException w:name="List Table 1 Light Accent 3" w:uiPriority="46"/>
-    <w:lsdException w:name="List Table 2 Accent 3" w:uiPriority="47"/>
-    <w:lsdException w:name="List Table 3 Accent 3" w:uiPriority="48"/>
-    <w:lsdException w:name="List Table 4 Accent 3" w:uiPriority="49"/>
-    <w:lsdException w:name="List Table 5 Dark Accent 3" w:uiPriority="50"/>
-    <w:lsdException w:name="List Table 6 Colorful Accent 3" w:uiPriority="51"/>
-    <w:lsdException w:name="List Table 7 Colorful Accent 3" w:uiPriority="52"/>
-    <w:lsdException w:name="List Table 1 Light Accent 4" w:uiPriority="46"/>
-    <w:lsdException w:name="List Table 2 Accent 4" w:uiPriority="47"/>
-    <w:lsdException w:name="List Table 3 Accent 4" w:uiPriority="48"/>
-    <w:lsdException w:name="List Table 4 Accent 4" w:uiPriority="49"/>
-    <w:lsdException w:name="List Table 5 Dark Accent 4" w:uiPriority="50"/>
-    <w:lsdException w:name="List Table 6 Colorful Accent 4" w:uiPriority="51"/>
-    <w:lsdException w:name="List Table 7 Colorful Accent 4" w:uiPriority="52"/>
-    <w:lsdException w:name="List Table 1 Light Accent 5" w:uiPriority="46"/>
-    <w:lsdException w:name="List Table 2 Accent 5" w:uiPriority="47"/>
-    <w:lsdException w:name="List Table 3 Accent 5" w:uiPriority="48"/>
-    <w:lsdException w:name="List Table 4 Accent 5" w:uiPriority="49"/>
-    <w:lsdException w:name="List Table 5 Dark Accent 5" w:uiPriority="50"/>
-    <w:lsdException w:name="List Table 6 Colorful Accent 5" w:uiPriority="51"/>
-    <w:lsdException w:name="List Table 7 Colorful Accent 5" w:uiPriority="52"/>
-    <w:lsdException w:name="List Table 1 Light Accent 6" w:uiPriority="46"/>
-    <w:lsdException w:name="List Table 2 Accent 6" w:uiPriority="47"/>
-    <w:lsdException w:name="List Table 3 Accent 6" w:uiPriority="48"/>
-    <w:lsdException w:name="List Table 4 Accent 6" w:uiPriority="49"/>
-    <w:lsdException w:name="List Table 5 Dark Accent 6" w:uiPriority="50"/>
-    <w:lsdException w:name="List Table 6 Colorful Accent 6" w:uiPriority="51"/>
-    <w:lsdException w:name="List Table 7 Colorful Accent 6" w:uiPriority="52"/>
+  <w:latentStyles w:defLockedState="0" w:defUIPriority="99" w:defSemiHidden="1" w:defUnhideWhenUsed="1" w:defQFormat="0" w:count="267">
+    <w:lsdException w:name="Normal" w:semiHidden="0" w:uiPriority="0" w:unhideWhenUsed="0" w:qFormat="1"/>
+    <w:lsdException w:name="heading 1" w:semiHidden="0" w:uiPriority="9" w:unhideWhenUsed="0" w:qFormat="1"/>
+    <w:lsdException w:name="heading 2" w:uiPriority="9" w:qFormat="1"/>
+    <w:lsdException w:name="heading 3" w:uiPriority="9" w:qFormat="1"/>
+    <w:lsdException w:name="heading 4" w:uiPriority="9" w:qFormat="1"/>
+    <w:lsdException w:name="heading 5" w:uiPriority="9" w:qFormat="1"/>
+    <w:lsdException w:name="heading 6" w:uiPriority="9" w:qFormat="1"/>
+    <w:lsdException w:name="heading 7" w:uiPriority="9" w:qFormat="1"/>
+    <w:lsdException w:name="heading 8" w:uiPriority="9" w:qFormat="1"/>
+    <w:lsdException w:name="heading 9" w:uiPriority="9" w:qFormat="1"/>
+    <w:lsdException w:name="toc 1" w:uiPriority="39"/>
+    <w:lsdException w:name="toc 2" w:uiPriority="39"/>
+    <w:lsdException w:name="toc 3" w:uiPriority="39"/>
+    <w:lsdException w:name="toc 4" w:uiPriority="39"/>
+    <w:lsdException w:name="toc 5" w:uiPriority="39"/>
+    <w:lsdException w:name="toc 6" w:uiPriority="39"/>
+    <w:lsdException w:name="toc 7" w:uiPriority="39"/>
+    <w:lsdException w:name="toc 8" w:uiPriority="39"/>
+    <w:lsdException w:name="toc 9" w:uiPriority="39"/>
+    <w:lsdException w:name="caption" w:uiPriority="35" w:qFormat="1"/>
+    <w:lsdException w:name="Title" w:semiHidden="0" w:uiPriority="10" w:unhideWhenUsed="0" w:qFormat="1"/>
+    <w:lsdException w:name="Default Paragraph Font" w:uiPriority="1"/>
+    <w:lsdException w:name="Subtitle" w:semiHidden="0" w:uiPriority="11" w:unhideWhenUsed="0" w:qFormat="1"/>
+    <w:lsdException w:name="Strong" w:semiHidden="0" w:uiPriority="22" w:unhideWhenUsed="0" w:qFormat="1"/>
+    <w:lsdException w:name="Emphasis" w:semiHidden="0" w:uiPriority="20" w:unhideWhenUsed="0" w:qFormat="1"/>
+    <w:lsdException w:name="Table Grid" w:semiHidden="0" w:uiPriority="59" w:unhideWhenUsed="0"/>
+    <w:lsdException w:name="Placeholder Text" w:unhideWhenUsed="0"/>
+    <w:lsdException w:name="No Spacing" w:semiHidden="0" w:uiPriority="1" w:unhideWhenUsed="0" w:qFormat="1"/>
+    <w:lsdException w:name="Light Shading" w:semiHidden="0" w:uiPriority="60" w:unhideWhenUsed="0"/>
+    <w:lsdException w:name="Light List" w:semiHidden="0" w:uiPriority="61" w:unhideWhenUsed="0"/>
+    <w:lsdException w:name="Light Grid" w:semiHidden="0" w:uiPriority="62" w:unhideWhenUsed="0"/>
+    <w:lsdException w:name="Medium Shading 1" w:semiHidden="0" w:uiPriority="63" w:unhideWhenUsed="0"/>
+    <w:lsdException w:name="Medium Shading 2" w:semiHidden="0" w:uiPriority="64" w:unhideWhenUsed="0"/>
+    <w:lsdException w:name="Medium List 1" w:semiHidden="0" w:uiPriority="65" w:unhideWhenUsed="0"/>
+    <w:lsdException w:name="Medium List 2" w:semiHidden="0" w:uiPriority="66" w:unhideWhenUsed="0"/>
+    <w:lsdException w:name="Medium Grid 1" w:semiHidden="0" w:uiPriority="67" w:unhideWhenUsed="0"/>
+    <w:lsdException w:name="Medium Grid 2" w:semiHidden="0" w:uiPriority="68" w:unhideWhenUsed="0"/>
+    <w:lsdException w:name="Medium Grid 3" w:semiHidden="0" w:uiPriority="69" w:unhideWhenUsed="0"/>
+    <w:lsdException w:name="Dark List" w:semiHidden="0" w:uiPriority="70" w:unhideWhenUsed="0"/>
+    <w:lsdException w:name="Colorful Shading" w:semiHidden="0" w:uiPriority="71" w:unhideWhenUsed="0"/>
+    <w:lsdException w:name="Colorful List" w:semiHidden="0" w:uiPriority="72" w:unhideWhenUsed="0"/>
+    <w:lsdException w:name="Colorful Grid" w:semiHidden="0" w:uiPriority="73" w:unhideWhenUsed="0"/>
+    <w:lsdException w:name="Light Shading Accent 1" w:semiHidden="0" w:uiPriority="60" w:unhideWhenUsed="0"/>
+    <w:lsdException w:name="Light List Accent 1" w:semiHidden="0" w:uiPriority="61" w:unhideWhenUsed="0"/>
+    <w:lsdException w:name="Light Grid Accent 1" w:semiHidden="0" w:uiPriority="62" w:unhideWhenUsed="0"/>
+    <w:lsdException w:name="Medium Shading 1 Accent 1" w:semiHidden="0" w:uiPriority="63" w:unhideWhenUsed="0"/>
+    <w:lsdException w:name="Medium Shading 2 Accent 1" w:semiHidden="0" w:uiPriority="64" w:unhideWhenUsed="0"/>
+    <w:lsdException w:name="Medium List 1 Accent 1" w:semiHidden="0" w:uiPriority="65" w:unhideWhenUsed="0"/>
+    <w:lsdException w:name="Revision" w:unhideWhenUsed="0"/>
+    <w:lsdException w:name="List Paragraph" w:semiHidden="0" w:uiPriority="34" w:unhideWhenUsed="0" w:qFormat="1"/>
+    <w:lsdException w:name="Quote" w:semiHidden="0" w:uiPriority="29" w:unhideWhenUsed="0" w:qFormat="1"/>
+    <w:lsdException w:name="Intense Quote" w:semiHidden="0" w:uiPriority="30" w:unhideWhenUsed="0" w:qFormat="1"/>
+    <w:lsdException w:name="Medium List 2 Accent 1" w:semiHidden="0" w:uiPriority="66" w:unhideWhenUsed="0"/>
+    <w:lsdException w:name="Medium Grid 1 Accent 1" w:semiHidden="0" w:uiPriority="67" w:unhideWhenUsed="0"/>
+    <w:lsdException w:name="Medium Grid 2 Accent 1" w:semiHidden="0" w:uiPriority="68" w:unhideWhenUsed="0"/>
+    <w:lsdException w:name="Medium Grid 3 Accent 1" w:semiHidden="0" w:uiPriority="69" w:unhideWhenUsed="0"/>
+    <w:lsdException w:name="Dark List Accent 1" w:semiHidden="0" w:uiPriority="70" w:unhideWhenUsed="0"/>
+    <w:lsdException w:name="Colorful Shading Accent 1" w:semiHidden="0" w:uiPriority="71" w:unhideWhenUsed="0"/>
+    <w:lsdException w:name="Colorful List Accent 1" w:semiHidden="0" w:uiPriority="72" w:unhideWhenUsed="0"/>
+    <w:lsdException w:name="Colorful Grid Accent 1" w:semiHidden="0" w:uiPriority="73" w:unhideWhenUsed="0"/>
+    <w:lsdException w:name="Light Shading Accent 2" w:semiHidden="0" w:uiPriority="60" w:unhideWhenUsed="0"/>
+    <w:lsdException w:name="Light List Accent 2" w:semiHidden="0" w:uiPriority="61" w:unhideWhenUsed="0"/>
+    <w:lsdException w:name="Light Grid Accent 2" w:semiHidden="0" w:uiPriority="62" w:unhideWhenUsed="0"/>
+    <w:lsdException w:name="Medium Shading 1 Accent 2" w:semiHidden="0" w:uiPriority="63" w:unhideWhenUsed="0"/>
+    <w:lsdException w:name="Medium Shading 2 Accent 2" w:semiHidden="0" w:uiPriority="64" w:unhideWhenUsed="0"/>
+    <w:lsdException w:name="Medium List 1 Accent 2" w:semiHidden="0" w:uiPriority="65" w:unhideWhenUsed="0"/>
+    <w:lsdException w:name="Medium List 2 Accent 2" w:semiHidden="0" w:uiPriority="66" w:unhideWhenUsed="0"/>
+    <w:lsdException w:name="Medium Grid 1 Accent 2" w:semiHidden="0" w:uiPriority="67" w:unhideWhenUsed="0"/>
+    <w:lsdException w:name="Medium Grid 2 Accent 2" w:semiHidden="0" w:uiPriority="68" w:unhideWhenUsed="0"/>
+    <w:lsdException w:name="Medium Grid 3 Accent 2" w:semiHidden="0" w:uiPriority="69" w:unhideWhenUsed="0"/>
+    <w:lsdException w:name="Dark List Accent 2" w:semiHidden="0" w:uiPriority="70" w:unhideWhenUsed="0"/>
+    <w:lsdException w:name="Colorful Shading Accent 2" w:semiHidden="0" w:uiPriority="71" w:unhideWhenUsed="0"/>
+    <w:lsdException w:name="Colorful List Accent 2" w:semiHidden="0" w:uiPriority="72" w:unhideWhenUsed="0"/>
+    <w:lsdException w:name="Colorful Grid Accent 2" w:semiHidden="0" w:uiPriority="73" w:unhideWhenUsed="0"/>
+    <w:lsdException w:name="Light Shading Accent 3" w:semiHidden="0" w:uiPriority="60" w:unhideWhenUsed="0"/>
+    <w:lsdException w:name="Light List Accent 3" w:semiHidden="0" w:uiPriority="61" w:unhideWhenUsed="0"/>
+    <w:lsdException w:name="Light Grid Accent 3" w:semiHidden="0" w:uiPriority="62" w:unhideWhenUsed="0"/>
+    <w:lsdException w:name="Medium Shading 1 Accent 3" w:semiHidden="0" w:uiPriority="63" w:unhideWhenUsed="0"/>
+    <w:lsdException w:name="Medium Shading 2 Accent 3" w:semiHidden="0" w:uiPriority="64" w:unhideWhenUsed="0"/>
+    <w:lsdException w:name="Medium List 1 Accent 3" w:semiHidden="0" w:uiPriority="65" w:unhideWhenUsed="0"/>
+    <w:lsdException w:name="Medium List 2 Accent 3" w:semiHidden="0" w:uiPriority="66" w:unhideWhenUsed="0"/>
+    <w:lsdException w:name="Medium Grid 1 Accent 3" w:semiHidden="0" w:uiPriority="67" w:unhideWhenUsed="0"/>
+    <w:lsdException w:name="Medium Grid 2 Accent 3" w:semiHidden="0" w:uiPriority="68" w:unhideWhenUsed="0"/>
+    <w:lsdException w:name="Medium Grid 3 Accent 3" w:semiHidden="0" w:uiPriority="69" w:unhideWhenUsed="0"/>
+    <w:lsdException w:name="Dark List Accent 3" w:semiHidden="0" w:uiPriority="70" w:unhideWhenUsed="0"/>
+    <w:lsdException w:name="Colorful Shading Accent 3" w:semiHidden="0" w:uiPriority="71" w:unhideWhenUsed="0"/>
+    <w:lsdException w:name="Colorful List Accent 3" w:semiHidden="0" w:uiPriority="72" w:unhideWhenUsed="0"/>
+    <w:lsdException w:name="Colorful Grid Accent 3" w:semiHidden="0" w:uiPriority="73" w:unhideWhenUsed="0"/>
+    <w:lsdException w:name="Light Shading Accent 4" w:semiHidden="0" w:uiPriority="60" w:unhideWhenUsed="0"/>
+    <w:lsdException w:name="Light List Accent 4" w:semiHidden="0" w:uiPriority="61" w:unhideWhenUsed="0"/>
+    <w:lsdException w:name="Light Grid Accent 4" w:semiHidden="0" w:uiPriority="62" w:unhideWhenUsed="0"/>
+    <w:lsdException w:name="Medium Shading 1 Accent 4" w:semiHidden="0" w:uiPriority="63" w:unhideWhenUsed="0"/>
+    <w:lsdException w:name="Medium Shading 2 Accent 4" w:semiHidden="0" w:uiPriority="64" w:unhideWhenUsed="0"/>
+    <w:lsdException w:name="Medium List 1 Accent 4" w:semiHidden="0" w:uiPriority="65" w:unhideWhenUsed="0"/>
+    <w:lsdException w:name="Medium List 2 Accent 4" w:semiHidden="0" w:uiPriority="66" w:unhideWhenUsed="0"/>
+    <w:lsdException w:name="Medium Grid 1 Accent 4" w:semiHidden="0" w:uiPriority="67" w:unhideWhenUsed="0"/>
+    <w:lsdException w:name="Medium Grid 2 Accent 4" w:semiHidden="0" w:uiPriority="68" w:unhideWhenUsed="0"/>
+    <w:lsdException w:name="Medium Grid 3 Accent 4" w:semiHidden="0" w:uiPriority="69" w:unhideWhenUsed="0"/>
+    <w:lsdException w:name="Dark List Accent 4" w:semiHidden="0" w:uiPriority="70" w:unhideWhenUsed="0"/>
+    <w:lsdException w:name="Colorful Shading Accent 4" w:semiHidden="0" w:uiPriority="71" w:unhideWhenUsed="0"/>
+    <w:lsdException w:name="Colorful List Accent 4" w:semiHidden="0" w:uiPriority="72" w:unhideWhenUsed="0"/>
+    <w:lsdException w:name="Colorful Grid Accent 4" w:semiHidden="0" w:uiPriority="73" w:unhideWhenUsed="0"/>
+    <w:lsdException w:name="Light Shading Accent 5" w:semiHidden="0" w:uiPriority="60" w:unhideWhenUsed="0"/>
+    <w:lsdException w:name="Light List Accent 5" w:semiHidden="0" w:uiPriority="61" w:unhideWhenUsed="0"/>
+    <w:lsdException w:name="Light Grid Accent 5" w:semiHidden="0" w:uiPriority="62" w:unhideWhenUsed="0"/>
+    <w:lsdException w:name="Medium Shading 1 Accent 5" w:semiHidden="0" w:uiPriority="63" w:unhideWhenUsed="0"/>
+    <w:lsdException w:name="Medium Shading 2 Accent 5" w:semiHidden="0" w:uiPriority="64" w:unhideWhenUsed="0"/>
+    <w:lsdException w:name="Medium List 1 Accent 5" w:semiHidden="0" w:uiPriority="65" w:unhideWhenUsed="0"/>
+    <w:lsdException w:name="Medium List 2 Accent 5" w:semiHidden="0" w:uiPriority="66" w:unhideWhenUsed="0"/>
+    <w:lsdException w:name="Medium Grid 1 Accent 5" w:semiHidden="0" w:uiPriority="67" w:unhideWhenUsed="0"/>
+    <w:lsdException w:name="Medium Grid 2 Accent 5" w:semiHidden="0" w:uiPriority="68" w:unhideWhenUsed="0"/>
+    <w:lsdException w:name="Medium Grid 3 Accent 5" w:semiHidden="0" w:uiPriority="69" w:unhideWhenUsed="0"/>
+    <w:lsdException w:name="Dark List Accent 5" w:semiHidden="0" w:uiPriority="70" w:unhideWhenUsed="0"/>
+    <w:lsdException w:name="Colorful Shading Accent 5" w:semiHidden="0" w:uiPriority="71" w:unhideWhenUsed="0"/>
+    <w:lsdException w:name="Colorful List Accent 5" w:semiHidden="0" w:uiPriority="72" w:unhideWhenUsed="0"/>
+    <w:lsdException w:name="Colorful Grid Accent 5" w:semiHidden="0" w:uiPriority="73" w:unhideWhenUsed="0"/>
+    <w:lsdException w:name="Light Shading Accent 6" w:semiHidden="0" w:uiPriority="60" w:unhideWhenUsed="0"/>
+    <w:lsdException w:name="Light List Accent 6" w:semiHidden="0" w:uiPriority="61" w:unhideWhenUsed="0"/>
+    <w:lsdException w:name="Light Grid Accent 6" w:semiHidden="0" w:uiPriority="62" w:unhideWhenUsed="0"/>
+    <w:lsdException w:name="Medium Shading 1 Accent 6" w:semiHidden="0" w:uiPriority="63" w:unhideWhenUsed="0"/>
+    <w:lsdException w:name="Medium Shading 2 Accent 6" w:semiHidden="0" w:uiPriority="64" w:unhideWhenUsed="0"/>
+    <w:lsdException w:name="Medium List 1 Accent 6" w:semiHidden="0" w:uiPriority="65" w:unhideWhenUsed="0"/>
+    <w:lsdException w:name="Medium List 2 Accent 6" w:semiHidden="0" w:uiPriority="66" w:unhideWhenUsed="0"/>
+    <w:lsdException w:name="Medium Grid 1 Accent 6" w:semiHidden="0" w:uiPriority="67" w:unhideWhenUsed="0"/>
+    <w:lsdException w:name="Medium Grid 2 Accent 6" w:semiHidden="0" w:uiPriority="68" w:unhideWhenUsed="0"/>
+    <w:lsdException w:name="Medium Grid 3 Accent 6" w:semiHidden="0" w:uiPriority="69" w:unhideWhenUsed="0"/>
+    <w:lsdException w:name="Dark List Accent 6" w:semiHidden="0" w:uiPriority="70" w:unhideWhenUsed="0"/>
+    <w:lsdException w:name="Colorful Shading Accent 6" w:semiHidden="0" w:uiPriority="71" w:unhideWhenUsed="0"/>
+    <w:lsdException w:name="Colorful List Accent 6" w:semiHidden="0" w:uiPriority="72" w:unhideWhenUsed="0"/>
+    <w:lsdException w:name="Colorful Grid Accent 6" w:semiHidden="0" w:uiPriority="73" w:unhideWhenUsed="0"/>
+    <w:lsdException w:name="Subtle Emphasis" w:semiHidden="0" w:uiPriority="19" w:unhideWhenUsed="0" w:qFormat="1"/>
+    <w:lsdException w:name="Intense Emphasis" w:semiHidden="0" w:uiPriority="21" w:unhideWhenUsed="0" w:qFormat="1"/>
+    <w:lsdException w:name="Subtle Reference" w:semiHidden="0" w:uiPriority="31" w:unhideWhenUsed="0" w:qFormat="1"/>
+    <w:lsdException w:name="Intense Reference" w:semiHidden="0" w:uiPriority="32" w:unhideWhenUsed="0" w:qFormat="1"/>
+    <w:lsdException w:name="Book Title" w:semiHidden="0" w:uiPriority="33" w:unhideWhenUsed="0" w:qFormat="1"/>
+    <w:lsdException w:name="Bibliography" w:uiPriority="37"/>
+    <w:lsdException w:name="TOC Heading" w:uiPriority="39" w:qFormat="1"/>
+  </w:latentStyles>
+  <w:style w:type="paragraph" w:default="1" w:styleId="Normal">
+    <w:name w:val="Normal"/>
+    <w:qFormat/>
+  </w:style>
+  <w:style w:type="character" w:default="1" w:styleId="DefaultParagraphFont">
+    <w:name w:val="Default Paragraph Font"/>
+    <w:uiPriority w:val="1"/>
+    <w:semiHidden/>
+    <w:unhideWhenUsed/>
+  </w:style>
+  <w:style w:type="table" w:default="1" w:styleId="TableNormal">
+    <w:name w:val="Normal Table"/>
+    <w:uiPriority w:val="99"/>
+    <w:semiHidden/>
+    <w:unhideWhenUsed/>
+    <w:tblPr>
+      <w:tblInd w:w="0" w:type="dxa"/>
+      <w:tblCellMar>
+        <w:top w:w="0" w:type="dxa"/>
+        <w:left w:w="108" w:type="dxa"/>
+        <w:bottom w:w="0" w:type="dxa"/>
+        <w:right w:w="108" w:type="dxa"/>
+      </w:tblCellMar>
+    </w:tblPr>
+  </w:style>
+  <w:style w:type="numbering" w:default="1" w:styleId="NoList">
+    <w:name w:val="No List"/>
+    <w:uiPriority w:val="99"/>
+    <w:semiHidden/>
+    <w:unhideWhenUsed/>
+  </w:style>
+  <w:style w:type="paragraph" w:styleId="ListParagraph">
+    <w:name w:val="List Paragraph"/>
+    <w:basedOn w:val="Normal"/>
+    <w:uiPriority w:val="34"/>
+    <w:qFormat/>
+    <w:rsid w:val="00555A64"/>
+    <w:pPr>
+      <w:ind w:left="720"/>
+      <w:contextualSpacing/>
+    </w:pPr>
+  </w:style>
+  <w:style w:type="table" w:styleId="TableGrid">
+    <w:name w:val="Table Grid"/>
+    <w:basedOn w:val="TableNormal"/>
+    <w:uiPriority w:val="59"/>
+    <w:rsid w:val="00211E97"/>
+    <w:pPr>
+      <w:spacing w:after="0" w:line="240" w:lineRule="auto"/>
+    </w:pPr>
+    <w:tblPr>
+      <w:tblBorders>
+        <w:top w:val="single" w:sz="4" w:space="0" w:color="auto"/>
+        <w:left w:val="single" w:sz="4" w:space="0" w:color="auto"/>
+        <w:bottom w:val="single" w:sz="4" w:space="0" w:color="auto"/>
+        <w:right w:val="single" w:sz="4" w:space="0" w:color="auto"/>
+        <w:insideH w:val="single" w:sz="4" w:space="0" w:color="auto"/>
+        <w:insideV w:val="single" w:sz="4" w:space="0" w:color="auto"/>
+      </w:tblBorders>
+    </w:tblPr>
+  </w:style>
+  <w:style w:type="character" w:styleId="PlaceholderText">
+    <w:name w:val="Placeholder Text"/>
+    <w:basedOn w:val="DefaultParagraphFont"/>
+    <w:uiPriority w:val="99"/>
+    <w:semiHidden/>
+    <w:rsid w:val="00211E97"/>
+    <w:rPr>
+      <w:color w:val="808080"/>
+    </w:rPr>
+  </w:style>
+  <w:style w:type="paragraph" w:styleId="BalloonText">
+    <w:name w:val="Balloon Text"/>
+    <w:basedOn w:val="Normal"/>
+    <w:link w:val="BalloonTextChar"/>
+    <w:uiPriority w:val="99"/>
+    <w:semiHidden/>
+    <w:unhideWhenUsed/>
+    <w:rsid w:val="007400E5"/>
+    <w:pPr>
+      <w:spacing w:after="0" w:line="240" w:lineRule="auto"/>
+    </w:pPr>
+    <w:rPr>
+      <w:rFonts w:ascii="Tahoma" w:hAnsi="Tahoma" w:cs="Tahoma"/>
+      <w:sz w:val="16"/>
+      <w:szCs w:val="16"/>
+    </w:rPr>
+  </w:style>
+  <w:style w:type="character" w:customStyle="1" w:styleId="BalloonTextChar">
+    <w:name w:val="Balloon Text Char"/>
+    <w:basedOn w:val="DefaultParagraphFont"/>
+    <w:link w:val="BalloonText"/>
+    <w:uiPriority w:val="99"/>
+    <w:semiHidden/>
+    <w:rsid w:val="007400E5"/>
+    <w:rPr>
+      <w:rFonts w:ascii="Tahoma" w:hAnsi="Tahoma" w:cs="Tahoma"/>
+      <w:sz w:val="16"/>
+      <w:szCs w:val="16"/>
+    </w:rPr>
+  </w:style>
+</w:styles>
+</file>
+
+<file path=word/stylesWithEffects.xml><?xml version="1.0" encoding="utf-8"?>
+<w:styles xmlns:wpc="http://schemas.microsoft.com/office/word/2010/wordprocessingCanvas" xmlns:mc="http://schemas.openxmlformats.org/markup-compatibility/2006" xmlns:o="urn:schemas-microsoft-com:office:office" xmlns:r="http://schemas.openxmlformats.org/officeDocument/2006/relationships" xmlns:m="http://schemas.openxmlformats.org/officeDocument/2006/math" xmlns:v="urn:schemas-microsoft-com:vml" xmlns:wp14="http://schemas.microsoft.com/office/word/2010/wordprocessingDrawing" xmlns:wp="http://schemas.openxmlformats.org/drawingml/2006/wordprocessingDrawing" xmlns:w10="urn:schemas-microsoft-com:office:word" xmlns:w="http://schemas.openxmlformats.org/wordprocessingml/2006/main" xmlns:w14="http://schemas.microsoft.com/office/word/2010/wordml" xmlns:wpg="http://schemas.microsoft.com/office/word/2010/wordprocessingGroup" xmlns:wpi="http://schemas.microsoft.com/office/word/2010/wordprocessingInk" xmlns:wne="http://schemas.microsoft.com/office/word/2006/wordml" xmlns:wps="http://schemas.microsoft.com/office/word/2010/wordprocessingShape" mc:Ignorable="w14 wp14">
+  <w:docDefaults>
+    <w:rPrDefault>
+      <w:rPr>
+        <w:rFonts w:asciiTheme="minorHAnsi" w:eastAsiaTheme="minorHAnsi" w:hAnsiTheme="minorHAnsi" w:cstheme="minorBidi"/>
+        <w:sz w:val="22"/>
+        <w:szCs w:val="22"/>
+        <w:lang w:val="en-US" w:eastAsia="en-US" w:bidi="ar-SA"/>
+      </w:rPr>
+    </w:rPrDefault>
+    <w:pPrDefault>
+      <w:pPr>
+        <w:spacing w:after="200" w:line="276" w:lineRule="auto"/>
+      </w:pPr>
+    </w:pPrDefault>
+  </w:docDefaults>
+  <w:latentStyles w:defLockedState="0" w:defUIPriority="99" w:defSemiHidden="1" w:defUnhideWhenUsed="1" w:defQFormat="0" w:count="267">
+    <w:lsdException w:name="Normal" w:semiHidden="0" w:uiPriority="0" w:unhideWhenUsed="0" w:qFormat="1"/>
+    <w:lsdException w:name="heading 1" w:semiHidden="0" w:uiPriority="9" w:unhideWhenUsed="0" w:qFormat="1"/>
+    <w:lsdException w:name="heading 2" w:uiPriority="9" w:qFormat="1"/>
+    <w:lsdException w:name="heading 3" w:uiPriority="9" w:qFormat="1"/>
+    <w:lsdException w:name="heading 4" w:uiPriority="9" w:qFormat="1"/>
+    <w:lsdException w:name="heading 5" w:uiPriority="9" w:qFormat="1"/>
+    <w:lsdException w:name="heading 6" w:uiPriority="9" w:qFormat="1"/>
+    <w:lsdException w:name="heading 7" w:uiPriority="9" w:qFormat="1"/>
+    <w:lsdException w:name="heading 8" w:uiPriority="9" w:qFormat="1"/>
+    <w:lsdException w:name="heading 9" w:uiPriority="9" w:qFormat="1"/>
+    <w:lsdException w:name="toc 1" w:uiPriority="39"/>
+    <w:lsdException w:name="toc 2" w:uiPriority="39"/>
+    <w:lsdException w:name="toc 3" w:uiPriority="39"/>
+    <w:lsdException w:name="toc 4" w:uiPriority="39"/>
+    <w:lsdException w:name="toc 5" w:uiPriority="39"/>
+    <w:lsdException w:name="toc 6" w:uiPriority="39"/>
+    <w:lsdException w:name="toc 7" w:uiPriority="39"/>
+    <w:lsdException w:name="toc 8" w:uiPriority="39"/>
+    <w:lsdException w:name="toc 9" w:uiPriority="39"/>
+    <w:lsdException w:name="caption" w:uiPriority="35" w:qFormat="1"/>
+    <w:lsdException w:name="Title" w:semiHidden="0" w:uiPriority="10" w:unhideWhenUsed="0" w:qFormat="1"/>
+    <w:lsdException w:name="Default Paragraph Font" w:uiPriority="1"/>
+    <w:lsdException w:name="Subtitle" w:semiHidden="0" w:uiPriority="11" w:unhideWhenUsed="0" w:qFormat="1"/>
+    <w:lsdException w:name="Strong" w:semiHidden="0" w:uiPriority="22" w:unhideWhenUsed="0" w:qFormat="1"/>
+    <w:lsdException w:name="Emphasis" w:semiHidden="0" w:uiPriority="20" w:unhideWhenUsed="0" w:qFormat="1"/>
+    <w:lsdException w:name="Table Grid" w:semiHidden="0" w:uiPriority="59" w:unhideWhenUsed="0"/>
+    <w:lsdException w:name="Placeholder Text" w:unhideWhenUsed="0"/>
+    <w:lsdException w:name="No Spacing" w:semiHidden="0" w:uiPriority="1" w:unhideWhenUsed="0" w:qFormat="1"/>
+    <w:lsdException w:name="Light Shading" w:semiHidden="0" w:uiPriority="60" w:unhideWhenUsed="0"/>
+    <w:lsdException w:name="Light List" w:semiHidden="0" w:uiPriority="61" w:unhideWhenUsed="0"/>
+    <w:lsdException w:name="Light Grid" w:semiHidden="0" w:uiPriority="62" w:unhideWhenUsed="0"/>
+    <w:lsdException w:name="Medium Shading 1" w:semiHidden="0" w:uiPriority="63" w:unhideWhenUsed="0"/>
+    <w:lsdException w:name="Medium Shading 2" w:semiHidden="0" w:uiPriority="64" w:unhideWhenUsed="0"/>
+    <w:lsdException w:name="Medium List 1" w:semiHidden="0" w:uiPriority="65" w:unhideWhenUsed="0"/>
+    <w:lsdException w:name="Medium List 2" w:semiHidden="0" w:uiPriority="66" w:unhideWhenUsed="0"/>
+    <w:lsdException w:name="Medium Grid 1" w:semiHidden="0" w:uiPriority="67" w:unhideWhenUsed="0"/>
+    <w:lsdException w:name="Medium Grid 2" w:semiHidden="0" w:uiPriority="68" w:unhideWhenUsed="0"/>
+    <w:lsdException w:name="Medium Grid 3" w:semiHidden="0" w:uiPriority="69" w:unhideWhenUsed="0"/>
+    <w:lsdException w:name="Dark List" w:semiHidden="0" w:uiPriority="70" w:unhideWhenUsed="0"/>
+    <w:lsdException w:name="Colorful Shading" w:semiHidden="0" w:uiPriority="71" w:unhideWhenUsed="0"/>
+    <w:lsdException w:name="Colorful List" w:semiHidden="0" w:uiPriority="72" w:unhideWhenUsed="0"/>
+    <w:lsdException w:name="Colorful Grid" w:semiHidden="0" w:uiPriority="73" w:unhideWhenUsed="0"/>
+    <w:lsdException w:name="Light Shading Accent 1" w:semiHidden="0" w:uiPriority="60" w:unhideWhenUsed="0"/>
+    <w:lsdException w:name="Light List Accent 1" w:semiHidden="0" w:uiPriority="61" w:unhideWhenUsed="0"/>
+    <w:lsdException w:name="Light Grid Accent 1" w:semiHidden="0" w:uiPriority="62" w:unhideWhenUsed="0"/>
+    <w:lsdException w:name="Medium Shading 1 Accent 1" w:semiHidden="0" w:uiPriority="63" w:unhideWhenUsed="0"/>
+    <w:lsdException w:name="Medium Shading 2 Accent 1" w:semiHidden="0" w:uiPriority="64" w:unhideWhenUsed="0"/>
+    <w:lsdException w:name="Medium List 1 Accent 1" w:semiHidden="0" w:uiPriority="65" w:unhideWhenUsed="0"/>
+    <w:lsdException w:name="Revision" w:unhideWhenUsed="0"/>
+    <w:lsdException w:name="List Paragraph" w:semiHidden="0" w:uiPriority="34" w:unhideWhenUsed="0" w:qFormat="1"/>
+    <w:lsdException w:name="Quote" w:semiHidden="0" w:uiPriority="29" w:unhideWhenUsed="0" w:qFormat="1"/>
+    <w:lsdException w:name="Intense Quote" w:semiHidden="0" w:uiPriority="30" w:unhideWhenUsed="0" w:qFormat="1"/>
+    <w:lsdException w:name="Medium List 2 Accent 1" w:semiHidden="0" w:uiPriority="66" w:unhideWhenUsed="0"/>
+    <w:lsdException w:name="Medium Grid 1 Accent 1" w:semiHidden="0" w:uiPriority="67" w:unhideWhenUsed="0"/>
+    <w:lsdException w:name="Medium Grid 2 Accent 1" w:semiHidden="0" w:uiPriority="68" w:unhideWhenUsed="0"/>
+    <w:lsdException w:name="Medium Grid 3 Accent 1" w:semiHidden="0" w:uiPriority="69" w:unhideWhenUsed="0"/>
+    <w:lsdException w:name="Dark List Accent 1" w:semiHidden="0" w:uiPriority="70" w:unhideWhenUsed="0"/>
+    <w:lsdException w:name="Colorful Shading Accent 1" w:semiHidden="0" w:uiPriority="71" w:unhideWhenUsed="0"/>
+    <w:lsdException w:name="Colorful List Accent 1" w:semiHidden="0" w:uiPriority="72" w:unhideWhenUsed="0"/>
+    <w:lsdException w:name="Colorful Grid Accent 1" w:semiHidden="0" w:uiPriority="73" w:unhideWhenUsed="0"/>
+    <w:lsdException w:name="Light Shading Accent 2" w:semiHidden="0" w:uiPriority="60" w:unhideWhenUsed="0"/>
+    <w:lsdException w:name="Light List Accent 2" w:semiHidden="0" w:uiPriority="61" w:unhideWhenUsed="0"/>
+    <w:lsdException w:name="Light Grid Accent 2" w:semiHidden="0" w:uiPriority="62" w:unhideWhenUsed="0"/>
+    <w:lsdException w:name="Medium Shading 1 Accent 2" w:semiHidden="0" w:uiPriority="63" w:unhideWhenUsed="0"/>
+    <w:lsdException w:name="Medium Shading 2 Accent 2" w:semiHidden="0" w:uiPriority="64" w:unhideWhenUsed="0"/>
+    <w:lsdException w:name="Medium List 1 Accent 2" w:semiHidden="0" w:uiPriority="65" w:unhideWhenUsed="0"/>
+    <w:lsdException w:name="Medium List 2 Accent 2" w:semiHidden="0" w:uiPriority="66" w:unhideWhenUsed="0"/>
+    <w:lsdException w:name="Medium Grid 1 Accent 2" w:semiHidden="0" w:uiPriority="67" w:unhideWhenUsed="0"/>
+    <w:lsdException w:name="Medium Grid 2 Accent 2" w:semiHidden="0" w:uiPriority="68" w:unhideWhenUsed="0"/>
+    <w:lsdException w:name="Medium Grid 3 Accent 2" w:semiHidden="0" w:uiPriority="69" w:unhideWhenUsed="0"/>
+    <w:lsdException w:name="Dark List Accent 2" w:semiHidden="0" w:uiPriority="70" w:unhideWhenUsed="0"/>
+    <w:lsdException w:name="Colorful Shading Accent 2" w:semiHidden="0" w:uiPriority="71" w:unhideWhenUsed="0"/>
+    <w:lsdException w:name="Colorful List Accent 2" w:semiHidden="0" w:uiPriority="72" w:unhideWhenUsed="0"/>
+    <w:lsdException w:name="Colorful Grid Accent 2" w:semiHidden="0" w:uiPriority="73" w:unhideWhenUsed="0"/>
+    <w:lsdException w:name="Light Shading Accent 3" w:semiHidden="0" w:uiPriority="60" w:unhideWhenUsed="0"/>
+    <w:lsdException w:name="Light List Accent 3" w:semiHidden="0" w:uiPriority="61" w:unhideWhenUsed="0"/>
+    <w:lsdException w:name="Light Grid Accent 3" w:semiHidden="0" w:uiPriority="62" w:unhideWhenUsed="0"/>
+    <w:lsdException w:name="Medium Shading 1 Accent 3" w:semiHidden="0" w:uiPriority="63" w:unhideWhenUsed="0"/>
+    <w:lsdException w:name="Medium Shading 2 Accent 3" w:semiHidden="0" w:uiPriority="64" w:unhideWhenUsed="0"/>
+    <w:lsdException w:name="Medium List 1 Accent 3" w:semiHidden="0" w:uiPriority="65" w:unhideWhenUsed="0"/>
+    <w:lsdException w:name="Medium List 2 Accent 3" w:semiHidden="0" w:uiPriority="66" w:unhideWhenUsed="0"/>
+    <w:lsdException w:name="Medium Grid 1 Accent 3" w:semiHidden="0" w:uiPriority="67" w:unhideWhenUsed="0"/>
+    <w:lsdException w:name="Medium Grid 2 Accent 3" w:semiHidden="0" w:uiPriority="68" w:unhideWhenUsed="0"/>
+    <w:lsdException w:name="Medium Grid 3 Accent 3" w:semiHidden="0" w:uiPriority="69" w:unhideWhenUsed="0"/>
+    <w:lsdException w:name="Dark List Accent 3" w:semiHidden="0" w:uiPriority="70" w:unhideWhenUsed="0"/>
+    <w:lsdException w:name="Colorful Shading Accent 3" w:semiHidden="0" w:uiPriority="71" w:unhideWhenUsed="0"/>
+    <w:lsdException w:name="Colorful List Accent 3" w:semiHidden="0" w:uiPriority="72" w:unhideWhenUsed="0"/>
+    <w:lsdException w:name="Colorful Grid Accent 3" w:semiHidden="0" w:uiPriority="73" w:unhideWhenUsed="0"/>
+    <w:lsdException w:name="Light Shading Accent 4" w:semiHidden="0" w:uiPriority="60" w:unhideWhenUsed="0"/>
+    <w:lsdException w:name="Light List Accent 4" w:semiHidden="0" w:uiPriority="61" w:unhideWhenUsed="0"/>
+    <w:lsdException w:name="Light Grid Accent 4" w:semiHidden="0" w:uiPriority="62" w:unhideWhenUsed="0"/>
+    <w:lsdException w:name="Medium Shading 1 Accent 4" w:semiHidden="0" w:uiPriority="63" w:unhideWhenUsed="0"/>
+    <w:lsdException w:name="Medium Shading 2 Accent 4" w:semiHidden="0" w:uiPriority="64" w:unhideWhenUsed="0"/>
+    <w:lsdException w:name="Medium List 1 Accent 4" w:semiHidden="0" w:uiPriority="65" w:unhideWhenUsed="0"/>
+    <w:lsdException w:name="Medium List 2 Accent 4" w:semiHidden="0" w:uiPriority="66" w:unhideWhenUsed="0"/>
+    <w:lsdException w:name="Medium Grid 1 Accent 4" w:semiHidden="0" w:uiPriority="67" w:unhideWhenUsed="0"/>
+    <w:lsdException w:name="Medium Grid 2 Accent 4" w:semiHidden="0" w:uiPriority="68" w:unhideWhenUsed="0"/>
+    <w:lsdException w:name="Medium Grid 3 Accent 4" w:semiHidden="0" w:uiPriority="69" w:unhideWhenUsed="0"/>
+    <w:lsdException w:name="Dark List Accent 4" w:semiHidden="0" w:uiPriority="70" w:unhideWhenUsed="0"/>
+    <w:lsdException w:name="Colorful Shading Accent 4" w:semiHidden="0" w:uiPriority="71" w:unhideWhenUsed="0"/>
+    <w:lsdException w:name="Colorful List Accent 4" w:semiHidden="0" w:uiPriority="72" w:unhideWhenUsed="0"/>
+    <w:lsdException w:name="Colorful Grid Accent 4" w:semiHidden="0" w:uiPriority="73" w:unhideWhenUsed="0"/>
+    <w:lsdException w:name="Light Shading Accent 5" w:semiHidden="0" w:uiPriority="60" w:unhideWhenUsed="0"/>
+    <w:lsdException w:name="Light List Accent 5" w:semiHidden="0" w:uiPriority="61" w:unhideWhenUsed="0"/>
+    <w:lsdException w:name="Light Grid Accent 5" w:semiHidden="0" w:uiPriority="62" w:unhideWhenUsed="0"/>
+    <w:lsdException w:name="Medium Shading 1 Accent 5" w:semiHidden="0" w:uiPriority="63" w:unhideWhenUsed="0"/>
+    <w:lsdException w:name="Medium Shading 2 Accent 5" w:semiHidden="0" w:uiPriority="64" w:unhideWhenUsed="0"/>
+    <w:lsdException w:name="Medium List 1 Accent 5" w:semiHidden="0" w:uiPriority="65" w:unhideWhenUsed="0"/>
+    <w:lsdException w:name="Medium List 2 Accent 5" w:semiHidden="0" w:uiPriority="66" w:unhideWhenUsed="0"/>
+    <w:lsdException w:name="Medium Grid 1 Accent 5" w:semiHidden="0" w:uiPriority="67" w:unhideWhenUsed="0"/>
+    <w:lsdException w:name="Medium Grid 2 Accent 5" w:semiHidden="0" w:uiPriority="68" w:unhideWhenUsed="0"/>
+    <w:lsdException w:name="Medium Grid 3 Accent 5" w:semiHidden="0" w:uiPriority="69" w:unhideWhenUsed="0"/>
+    <w:lsdException w:name="Dark List Accent 5" w:semiHidden="0" w:uiPriority="70" w:unhideWhenUsed="0"/>
+    <w:lsdException w:name="Colorful Shading Accent 5" w:semiHidden="0" w:uiPriority="71" w:unhideWhenUsed="0"/>
+    <w:lsdException w:name="Colorful List Accent 5" w:semiHidden="0" w:uiPriority="72" w:unhideWhenUsed="0"/>
+    <w:lsdException w:name="Colorful Grid Accent 5" w:semiHidden="0" w:uiPriority="73" w:unhideWhenUsed="0"/>
+    <w:lsdException w:name="Light Shading Accent 6" w:semiHidden="0" w:uiPriority="60" w:unhideWhenUsed="0"/>
+    <w:lsdException w:name="Light List Accent 6" w:semiHidden="0" w:uiPriority="61" w:unhideWhenUsed="0"/>
+    <w:lsdException w:name="Light Grid Accent 6" w:semiHidden="0" w:uiPriority="62" w:unhideWhenUsed="0"/>
+    <w:lsdException w:name="Medium Shading 1 Accent 6" w:semiHidden="0" w:uiPriority="63" w:unhideWhenUsed="0"/>
+    <w:lsdException w:name="Medium Shading 2 Accent 6" w:semiHidden="0" w:uiPriority="64" w:unhideWhenUsed="0"/>
+    <w:lsdException w:name="Medium List 1 Accent 6" w:semiHidden="0" w:uiPriority="65" w:unhideWhenUsed="0"/>
+    <w:lsdException w:name="Medium List 2 Accent 6" w:semiHidden="0" w:uiPriority="66" w:unhideWhenUsed="0"/>
+    <w:lsdException w:name="Medium Grid 1 Accent 6" w:semiHidden="0" w:uiPriority="67" w:unhideWhenUsed="0"/>
+    <w:lsdException w:name="Medium Grid 2 Accent 6" w:semiHidden="0" w:uiPriority="68" w:unhideWhenUsed="0"/>
+    <w:lsdException w:name="Medium Grid 3 Accent 6" w:semiHidden="0" w:uiPriority="69" w:unhideWhenUsed="0"/>
+    <w:lsdException w:name="Dark List Accent 6" w:semiHidden="0" w:uiPriority="70" w:unhideWhenUsed="0"/>
+    <w:lsdException w:name="Colorful Shading Accent 6" w:semiHidden="0" w:uiPriority="71" w:unhideWhenUsed="0"/>
+    <w:lsdException w:name="Colorful List Accent 6" w:semiHidden="0" w:uiPriority="72" w:unhideWhenUsed="0"/>
+    <w:lsdException w:name="Colorful Grid Accent 6" w:semiHidden="0" w:uiPriority="73" w:unhideWhenUsed="0"/>
+    <w:lsdException w:name="Subtle Emphasis" w:semiHidden="0" w:uiPriority="19" w:unhideWhenUsed="0" w:qFormat="1"/>
+    <w:lsdException w:name="Intense Emphasis" w:semiHidden="0" w:uiPriority="21" w:unhideWhenUsed="0" w:qFormat="1"/>
+    <w:lsdException w:name="Subtle Reference" w:semiHidden="0" w:uiPriority="31" w:unhideWhenUsed="0" w:qFormat="1"/>
+    <w:lsdException w:name="Intense Reference" w:semiHidden="0" w:uiPriority="32" w:unhideWhenUsed="0" w:qFormat="1"/>
+    <w:lsdException w:name="Book Title" w:semiHidden="0" w:uiPriority="33" w:unhideWhenUsed="0" w:qFormat="1"/>
+    <w:lsdException w:name="Bibliography" w:uiPriority="37"/>
+    <w:lsdException w:name="TOC Heading" w:uiPriority="39" w:qFormat="1"/>
   </w:latentStyles>
   <w:style w:type="paragraph" w:default="1" w:styleId="Normal">
     <w:name w:val="Normal"/>

</xml_diff>

<commit_message>
added description for gm over id design
</commit_message>
<xml_diff>
--- a/design_doc.docx
+++ b/design_doc.docx
@@ -9,15 +9,16 @@
         <w:tblLook w:val="04A0" w:firstRow="1" w:lastRow="0" w:firstColumn="1" w:lastColumn="0" w:noHBand="0" w:noVBand="1"/>
       </w:tblPr>
       <w:tblGrid>
-        <w:gridCol w:w="1015"/>
+        <w:gridCol w:w="870"/>
         <w:gridCol w:w="2331"/>
-        <w:gridCol w:w="4106"/>
-        <w:gridCol w:w="2124"/>
+        <w:gridCol w:w="3479"/>
+        <w:gridCol w:w="1244"/>
+        <w:gridCol w:w="1652"/>
       </w:tblGrid>
       <w:tr>
         <w:tc>
           <w:tcPr>
-            <w:tcW w:w="1015" w:type="dxa"/>
+            <w:tcW w:w="870" w:type="dxa"/>
           </w:tcPr>
           <w:p>
             <w:r>
@@ -37,20 +38,23 @@
         </w:tc>
         <w:tc>
           <w:tcPr>
-            <w:tcW w:w="4106" w:type="dxa"/>
+            <w:tcW w:w="3479" w:type="dxa"/>
           </w:tcPr>
           <w:p>
             <w:r>
-              <w:t>Assumptions</w:t>
-            </w:r>
-            <w:r>
-              <w:t>/Simplifications</w:t>
+              <w:t>Assumptions/Simplifications</w:t>
             </w:r>
           </w:p>
         </w:tc>
         <w:tc>
           <w:tcPr>
-            <w:tcW w:w="2124" w:type="dxa"/>
+            <w:tcW w:w="1244" w:type="dxa"/>
+          </w:tcPr>
+          <w:p/>
+        </w:tc>
+        <w:tc>
+          <w:tcPr>
+            <w:tcW w:w="1652" w:type="dxa"/>
           </w:tcPr>
           <w:p>
             <w:r>
@@ -62,14 +66,11 @@
       <w:tr>
         <w:tc>
           <w:tcPr>
-            <w:tcW w:w="1015" w:type="dxa"/>
+            <w:tcW w:w="870" w:type="dxa"/>
           </w:tcPr>
           <w:p>
             <w:r>
-              <w:t xml:space="preserve">1 - </w:t>
-            </w:r>
-            <w:r>
-              <w:t>Input</w:t>
+              <w:t>1 - Input</w:t>
             </w:r>
           </w:p>
         </w:tc>
@@ -201,7 +202,7 @@
         </w:tc>
         <w:tc>
           <w:tcPr>
-            <w:tcW w:w="4106" w:type="dxa"/>
+            <w:tcW w:w="3479" w:type="dxa"/>
           </w:tcPr>
           <w:p>
             <w:pPr>
@@ -211,13 +212,8 @@
                 <w:numId w:val="2"/>
               </w:numPr>
             </w:pPr>
-            <w:proofErr w:type="spellStart"/>
             <w:r>
-              <w:t>Cin</w:t>
-            </w:r>
-            <w:proofErr w:type="spellEnd"/>
-            <w:r>
-              <w:t xml:space="preserve"> &gt;&gt; Cgs2</w:t>
+              <w:t>Cin &gt;&gt; Cgs2</w:t>
             </w:r>
           </w:p>
           <w:p>
@@ -344,7 +340,17 @@
         </w:tc>
         <w:tc>
           <w:tcPr>
-            <w:tcW w:w="2124" w:type="dxa"/>
+            <w:tcW w:w="1244" w:type="dxa"/>
+          </w:tcPr>
+          <w:p>
+            <w:r>
+              <w:t>20%</w:t>
+            </w:r>
+          </w:p>
+        </w:tc>
+        <w:tc>
+          <w:tcPr>
+            <w:tcW w:w="1652" w:type="dxa"/>
           </w:tcPr>
           <w:p/>
         </w:tc>
@@ -352,17 +358,12 @@
       <w:tr>
         <w:tc>
           <w:tcPr>
-            <w:tcW w:w="1015" w:type="dxa"/>
+            <w:tcW w:w="870" w:type="dxa"/>
           </w:tcPr>
           <w:p>
             <w:r>
-              <w:t xml:space="preserve">2 - </w:t>
+              <w:t>2 - Vx</w:t>
             </w:r>
-            <w:proofErr w:type="spellStart"/>
-            <w:r>
-              <w:t>Vx</w:t>
-            </w:r>
-            <w:proofErr w:type="spellEnd"/>
           </w:p>
         </w:tc>
         <w:tc>
@@ -528,7 +529,7 @@
         </w:tc>
         <w:tc>
           <w:tcPr>
-            <w:tcW w:w="4106" w:type="dxa"/>
+            <w:tcW w:w="3479" w:type="dxa"/>
           </w:tcPr>
           <w:p>
             <w:pPr>
@@ -545,7 +546,13 @@
         </w:tc>
         <w:tc>
           <w:tcPr>
-            <w:tcW w:w="2124" w:type="dxa"/>
+            <w:tcW w:w="1244" w:type="dxa"/>
+          </w:tcPr>
+          <w:p/>
+        </w:tc>
+        <w:tc>
+          <w:tcPr>
+            <w:tcW w:w="1652" w:type="dxa"/>
           </w:tcPr>
           <w:p/>
         </w:tc>
@@ -553,17 +560,12 @@
       <w:tr>
         <w:tc>
           <w:tcPr>
-            <w:tcW w:w="1015" w:type="dxa"/>
+            <w:tcW w:w="870" w:type="dxa"/>
           </w:tcPr>
           <w:p>
             <w:r>
-              <w:t xml:space="preserve">3 - </w:t>
+              <w:t>3 - Vy</w:t>
             </w:r>
-            <w:proofErr w:type="spellStart"/>
-            <w:r>
-              <w:t>Vy</w:t>
-            </w:r>
-            <w:proofErr w:type="spellEnd"/>
           </w:p>
         </w:tc>
         <w:tc>
@@ -729,7 +731,7 @@
         </w:tc>
         <w:tc>
           <w:tcPr>
-            <w:tcW w:w="4106" w:type="dxa"/>
+            <w:tcW w:w="3479" w:type="dxa"/>
           </w:tcPr>
           <w:p>
             <w:pPr>
@@ -746,7 +748,13 @@
         </w:tc>
         <w:tc>
           <w:tcPr>
-            <w:tcW w:w="2124" w:type="dxa"/>
+            <w:tcW w:w="1244" w:type="dxa"/>
+          </w:tcPr>
+          <w:p/>
+        </w:tc>
+        <w:tc>
+          <w:tcPr>
+            <w:tcW w:w="1652" w:type="dxa"/>
           </w:tcPr>
           <w:p/>
         </w:tc>
@@ -754,17 +762,12 @@
       <w:tr>
         <w:tc>
           <w:tcPr>
-            <w:tcW w:w="1015" w:type="dxa"/>
+            <w:tcW w:w="870" w:type="dxa"/>
           </w:tcPr>
           <w:p>
             <w:r>
-              <w:t xml:space="preserve">4 - </w:t>
+              <w:t>4 - Vz</w:t>
             </w:r>
-            <w:proofErr w:type="spellStart"/>
-            <w:r>
-              <w:t>Vz</w:t>
-            </w:r>
-            <w:proofErr w:type="spellEnd"/>
           </w:p>
         </w:tc>
         <w:tc>
@@ -902,7 +905,7 @@
         </w:tc>
         <w:tc>
           <w:tcPr>
-            <w:tcW w:w="4106" w:type="dxa"/>
+            <w:tcW w:w="3479" w:type="dxa"/>
           </w:tcPr>
           <w:p>
             <w:pPr>
@@ -976,7 +979,13 @@
         </w:tc>
         <w:tc>
           <w:tcPr>
-            <w:tcW w:w="2124" w:type="dxa"/>
+            <w:tcW w:w="1244" w:type="dxa"/>
+          </w:tcPr>
+          <w:p/>
+        </w:tc>
+        <w:tc>
+          <w:tcPr>
+            <w:tcW w:w="1652" w:type="dxa"/>
           </w:tcPr>
           <w:p/>
         </w:tc>
@@ -984,17 +993,12 @@
       <w:tr>
         <w:tc>
           <w:tcPr>
-            <w:tcW w:w="1015" w:type="dxa"/>
+            <w:tcW w:w="870" w:type="dxa"/>
           </w:tcPr>
           <w:p>
             <w:r>
-              <w:t xml:space="preserve">5 - </w:t>
+              <w:t>5 - Vout</w:t>
             </w:r>
-            <w:proofErr w:type="spellStart"/>
-            <w:r>
-              <w:t>Vout</w:t>
-            </w:r>
-            <w:proofErr w:type="spellEnd"/>
           </w:p>
         </w:tc>
         <w:tc>
@@ -1209,13 +1213,147 @@
         </w:tc>
         <w:tc>
           <w:tcPr>
-            <w:tcW w:w="4106" w:type="dxa"/>
+            <w:tcW w:w="3479" w:type="dxa"/>
           </w:tcPr>
-          <w:p/>
+          <w:p>
+            <w:r>
+              <w:t xml:space="preserve">Cgs = 10, </w:t>
+            </w:r>
+            <m:oMath>
+              <m:sSub>
+                <m:sSubPr>
+                  <m:ctrlPr>
+                    <w:rPr>
+                      <w:rFonts w:ascii="Cambria Math" w:eastAsia="Calibri" w:hAnsi="Cambria Math" w:cs="Times New Roman"/>
+                      <w:i/>
+                    </w:rPr>
+                  </m:ctrlPr>
+                </m:sSubPr>
+                <m:e>
+                  <m:r>
+                    <w:rPr>
+                      <w:rFonts w:ascii="Cambria Math" w:eastAsia="Calibri" w:hAnsi="Cambria Math" w:cs="Times New Roman"/>
+                    </w:rPr>
+                    <m:t>g</m:t>
+                  </m:r>
+                </m:e>
+                <m:sub>
+                  <m:r>
+                    <w:rPr>
+                      <w:rFonts w:ascii="Cambria Math" w:eastAsia="Calibri" w:hAnsi="Cambria Math" w:cs="Times New Roman"/>
+                    </w:rPr>
+                    <m:t>m10</m:t>
+                  </m:r>
+                </m:sub>
+              </m:sSub>
+              <m:sSub>
+                <m:sSubPr>
+                  <m:ctrlPr>
+                    <w:rPr>
+                      <w:rFonts w:ascii="Cambria Math" w:eastAsia="Calibri" w:hAnsi="Cambria Math" w:cs="Times New Roman"/>
+                      <w:i/>
+                    </w:rPr>
+                  </m:ctrlPr>
+                </m:sSubPr>
+                <m:e>
+                  <m:r>
+                    <w:rPr>
+                      <w:rFonts w:ascii="Cambria Math" w:eastAsia="Calibri" w:hAnsi="Cambria Math" w:cs="Times New Roman"/>
+                    </w:rPr>
+                    <m:t>R</m:t>
+                  </m:r>
+                </m:e>
+                <m:sub>
+                  <m:r>
+                    <w:rPr>
+                      <w:rFonts w:ascii="Cambria Math" w:eastAsia="Calibri" w:hAnsi="Cambria Math" w:cs="Times New Roman"/>
+                    </w:rPr>
+                    <m:t>L</m:t>
+                  </m:r>
+                </m:sub>
+              </m:sSub>
+            </m:oMath>
+            <w:r>
+              <w:rPr>
+                <w:rFonts w:eastAsiaTheme="minorEastAsia"/>
+              </w:rPr>
+              <w:t xml:space="preserve"> &gt;&gt; 1 =&gt; tau = </w:t>
+            </w:r>
+            <m:oMath>
+              <m:sSub>
+                <m:sSubPr>
+                  <m:ctrlPr>
+                    <w:rPr>
+                      <w:rFonts w:ascii="Cambria Math" w:eastAsia="Calibri" w:hAnsi="Cambria Math" w:cs="Times New Roman"/>
+                      <w:i/>
+                    </w:rPr>
+                  </m:ctrlPr>
+                </m:sSubPr>
+                <m:e>
+                  <m:r>
+                    <w:rPr>
+                      <w:rFonts w:ascii="Cambria Math" w:eastAsia="Calibri" w:hAnsi="Cambria Math" w:cs="Times New Roman"/>
+                    </w:rPr>
+                    <m:t>C</m:t>
+                  </m:r>
+                </m:e>
+                <m:sub>
+                  <m:r>
+                    <w:rPr>
+                      <w:rFonts w:ascii="Cambria Math" w:eastAsia="Calibri" w:hAnsi="Cambria Math" w:cs="Times New Roman"/>
+                    </w:rPr>
+                    <m:t>L</m:t>
+                  </m:r>
+                </m:sub>
+              </m:sSub>
+              <m:r>
+                <w:rPr>
+                  <w:rFonts w:ascii="Cambria Math" w:eastAsia="Calibri" w:hAnsi="Cambria Math" w:cs="Times New Roman"/>
+                </w:rPr>
+                <m:t>/</m:t>
+              </m:r>
+              <m:sSub>
+                <m:sSubPr>
+                  <m:ctrlPr>
+                    <w:rPr>
+                      <w:rFonts w:ascii="Cambria Math" w:eastAsia="Calibri" w:hAnsi="Cambria Math" w:cs="Times New Roman"/>
+                      <w:i/>
+                    </w:rPr>
+                  </m:ctrlPr>
+                </m:sSubPr>
+                <m:e>
+                  <m:r>
+                    <w:rPr>
+                      <w:rFonts w:ascii="Cambria Math" w:eastAsia="Calibri" w:hAnsi="Cambria Math" w:cs="Times New Roman"/>
+                    </w:rPr>
+                    <m:t>R</m:t>
+                  </m:r>
+                </m:e>
+                <m:sub>
+                  <m:r>
+                    <w:rPr>
+                      <w:rFonts w:ascii="Cambria Math" w:eastAsia="Calibri" w:hAnsi="Cambria Math" w:cs="Times New Roman"/>
+                    </w:rPr>
+                    <m:t>L</m:t>
+                  </m:r>
+                </m:sub>
+              </m:sSub>
+            </m:oMath>
+          </w:p>
         </w:tc>
         <w:tc>
           <w:tcPr>
-            <w:tcW w:w="2124" w:type="dxa"/>
+            <w:tcW w:w="1244" w:type="dxa"/>
+          </w:tcPr>
+          <w:p>
+            <w:r>
+              <w:t>100%</w:t>
+            </w:r>
+          </w:p>
+        </w:tc>
+        <w:tc>
+          <w:tcPr>
+            <w:tcW w:w="1652" w:type="dxa"/>
           </w:tcPr>
           <w:p/>
         </w:tc>
@@ -1832,13 +1970,8 @@
           </w:tcPr>
           <w:p>
             <w:r>
-              <w:t xml:space="preserve">2 – </w:t>
+              <w:t>2 – Cascode</w:t>
             </w:r>
-            <w:proofErr w:type="spellStart"/>
-            <w:r>
-              <w:t>Cascode</w:t>
-            </w:r>
-            <w:proofErr w:type="spellEnd"/>
           </w:p>
         </w:tc>
         <w:tc>
@@ -2964,8 +3097,6 @@
       <w:pPr>
         <w:spacing w:after="0"/>
       </w:pPr>
-      <w:bookmarkStart w:id="0" w:name="_GoBack"/>
-      <w:bookmarkEnd w:id="0"/>
     </w:p>
     <w:tbl>
       <w:tblPr>
@@ -3054,13 +3185,8 @@
               </w:numPr>
               <w:jc w:val="both"/>
             </w:pPr>
-            <w:proofErr w:type="spellStart"/>
             <w:r>
-              <w:t>I_branch</w:t>
-            </w:r>
-            <w:proofErr w:type="spellEnd"/>
-            <w:r>
-              <w:t>[1...4]</w:t>
+              <w:t>I_branch[1...4]</w:t>
             </w:r>
           </w:p>
           <w:p>
@@ -3081,13 +3207,8 @@
               </w:numPr>
               <w:jc w:val="both"/>
             </w:pPr>
-            <w:proofErr w:type="spellStart"/>
             <w:r>
-              <w:t>Gain_stage</w:t>
-            </w:r>
-            <w:proofErr w:type="spellEnd"/>
-            <w:r>
-              <w:t>[1..4]</w:t>
+              <w:t>Gain_stage[1..4]</w:t>
             </w:r>
           </w:p>
           <w:p>
@@ -3162,14 +3283,7 @@
                 <w:rFonts w:ascii="Calibri" w:hAnsi="Calibri"/>
                 <w:color w:val="000000"/>
               </w:rPr>
-              <w:t>0.0000005</w:t>
-            </w:r>
-            <w:r>
-              <w:rPr>
-                <w:rFonts w:ascii="Calibri" w:hAnsi="Calibri"/>
-                <w:color w:val="000000"/>
-              </w:rPr>
-              <w:t>-0.003</w:t>
+              <w:t>0.0000005-0.003</w:t>
             </w:r>
           </w:p>
           <w:p>
@@ -3205,13 +3319,8 @@
               </w:numPr>
               <w:jc w:val="both"/>
             </w:pPr>
-            <w:proofErr w:type="spellStart"/>
             <w:r>
-              <w:t>Cgs</w:t>
-            </w:r>
-            <w:proofErr w:type="spellEnd"/>
-            <w:r>
-              <w:t>[1..10]</w:t>
+              <w:t>Cgs[1..10]</w:t>
             </w:r>
           </w:p>
           <w:p>
@@ -3249,13 +3358,8 @@
               </w:numPr>
               <w:jc w:val="both"/>
             </w:pPr>
-            <w:proofErr w:type="spellStart"/>
             <w:r>
-              <w:t>Vov</w:t>
-            </w:r>
-            <w:proofErr w:type="spellEnd"/>
-            <w:r>
-              <w:t>[1..10]</w:t>
+              <w:t>Vov[1..10]</w:t>
             </w:r>
           </w:p>
           <w:p>
@@ -3401,15 +3505,7 @@
         <w:spacing w:after="0"/>
       </w:pPr>
       <w:r>
-        <w:t xml:space="preserve">Assume that the current through Mp3 is matched with the current through Mn2, such that no current flows between the R1/R2 resistive divider and into the transistor stack.  Assume that there is no body effect on </w:t>
-      </w:r>
-      <w:proofErr w:type="gramStart"/>
-      <w:r>
-        <w:t>Vt.</w:t>
-      </w:r>
-      <w:proofErr w:type="gramEnd"/>
-      <w:r>
-        <w:t xml:space="preserve">  In order to keep Mp4 in saturation, we must have the following condition:</w:t>
+        <w:t>Assume that the current through Mp3 is matched with the current through Mn2, such that no current flows between the R1/R2 resistive divider and into the transistor stack.  Assume that there is no body effect on Vt.  In order to keep Mp4 in saturation, we must have the following condition:</w:t>
       </w:r>
     </w:p>
     <w:p>
@@ -3902,31 +3998,13 @@
     </w:p>
     <w:p>
       <w:r>
-        <w:t xml:space="preserve">Then R1||R2 </w:t>
-      </w:r>
-      <w:proofErr w:type="gramStart"/>
-      <w:r>
-        <w:t>=  &lt;</w:t>
-      </w:r>
-      <w:proofErr w:type="gramEnd"/>
-      <w:r>
-        <w:t xml:space="preserve">ratio&gt;/(&lt;1+ratio&gt;R1) = </w:t>
-      </w:r>
-      <w:proofErr w:type="spellStart"/>
-      <w:r>
-        <w:t>Gain_CG</w:t>
-      </w:r>
-      <w:proofErr w:type="spellEnd"/>
-    </w:p>
-    <w:p>
-      <w:r>
-        <w:t xml:space="preserve">R1 = 5/4 </w:t>
-      </w:r>
-      <w:proofErr w:type="spellStart"/>
-      <w:r>
-        <w:t>Gain_CG</w:t>
-      </w:r>
-      <w:proofErr w:type="spellEnd"/>
+        <w:t>Then R1||R2 =  &lt;ratio&gt;/(&lt;1+ratio&gt;R1) = Gain_CG</w:t>
+      </w:r>
+    </w:p>
+    <w:p>
+      <w:r>
+        <w:t>R1 = 5/4 Gain_CG</w:t>
+      </w:r>
     </w:p>
     <w:p>
       <w:r>
@@ -4805,23 +4883,7 @@
     </w:p>
     <w:p>
       <w:r>
-        <w:t xml:space="preserve"># </w:t>
-      </w:r>
-      <w:proofErr w:type="gramStart"/>
-      <w:r>
-        <w:t>third</w:t>
-      </w:r>
-      <w:proofErr w:type="gramEnd"/>
-      <w:r>
-        <w:t xml:space="preserve"> </w:t>
-      </w:r>
-      <w:proofErr w:type="spellStart"/>
-      <w:r>
-        <w:t>xtor</w:t>
-      </w:r>
-      <w:proofErr w:type="spellEnd"/>
-      <w:r>
-        <w:t xml:space="preserve"> stack</w:t>
+        <w:t># third xtor stack</w:t>
       </w:r>
     </w:p>
     <w:p>
@@ -4831,23 +4893,7 @@
     </w:p>
     <w:p>
       <w:r>
-        <w:t xml:space="preserve"># </w:t>
-      </w:r>
-      <w:proofErr w:type="gramStart"/>
-      <w:r>
-        <w:t>fourth</w:t>
-      </w:r>
-      <w:proofErr w:type="gramEnd"/>
-      <w:r>
-        <w:t xml:space="preserve"> </w:t>
-      </w:r>
-      <w:proofErr w:type="spellStart"/>
-      <w:r>
-        <w:t>xtor</w:t>
-      </w:r>
-      <w:proofErr w:type="spellEnd"/>
-      <w:r>
-        <w:t xml:space="preserve"> stack</w:t>
+        <w:t># fourth xtor stack</w:t>
       </w:r>
     </w:p>
     <w:p>
@@ -5010,13 +5056,7 @@
                 <w:rPr>
                   <w:rFonts w:ascii="Cambria Math" w:hAnsi="Cambria Math"/>
                 </w:rPr>
-                <m:t>c</m:t>
-              </m:r>
-              <m:r>
-                <w:rPr>
-                  <w:rFonts w:ascii="Cambria Math" w:hAnsi="Cambria Math"/>
-                </w:rPr>
-                <m:t>d</m:t>
+                <m:t>cd</m:t>
               </m:r>
             </m:sub>
           </m:sSub>
@@ -5210,49 +5250,8 @@
           <w:sz w:val="24"/>
           <w:szCs w:val="24"/>
         </w:rPr>
-        <w:t xml:space="preserve">Choose current allocations -&gt; Calculate </w:t>
-      </w:r>
-      <w:proofErr w:type="gramStart"/>
-      <w:r>
-        <w:rPr>
-          <w:sz w:val="24"/>
-          <w:szCs w:val="24"/>
-        </w:rPr>
-        <w:t>gm’s</w:t>
-      </w:r>
-      <w:proofErr w:type="gramEnd"/>
-      <w:r>
-        <w:rPr>
-          <w:sz w:val="24"/>
-          <w:szCs w:val="24"/>
-        </w:rPr>
-        <w:t xml:space="preserve"> -&gt; Calculate </w:t>
-      </w:r>
-      <w:proofErr w:type="spellStart"/>
-      <w:r>
-        <w:rPr>
-          <w:sz w:val="24"/>
-          <w:szCs w:val="24"/>
-        </w:rPr>
-        <w:t>Vov’s</w:t>
-      </w:r>
-      <w:proofErr w:type="spellEnd"/>
-      <w:r>
-        <w:rPr>
-          <w:sz w:val="24"/>
-          <w:szCs w:val="24"/>
-        </w:rPr>
-        <w:t xml:space="preserve"> -&gt; Calculate </w:t>
-      </w:r>
-      <w:proofErr w:type="spellStart"/>
-      <w:r>
-        <w:rPr>
-          <w:sz w:val="24"/>
-          <w:szCs w:val="24"/>
-        </w:rPr>
-        <w:t>sizings</w:t>
-      </w:r>
-      <w:proofErr w:type="spellEnd"/>
+        <w:t>Choose current allocations -&gt; Calculate gm’s -&gt; Calculate Vov’s -&gt; Calculate sizings</w:t>
+      </w:r>
     </w:p>
     <w:p>
       <w:pPr>
@@ -5293,39 +5292,7 @@
           <w:sz w:val="24"/>
           <w:szCs w:val="24"/>
         </w:rPr>
-        <w:t xml:space="preserve">Ignore </w:t>
-      </w:r>
-      <w:proofErr w:type="spellStart"/>
-      <w:r>
-        <w:rPr>
-          <w:sz w:val="24"/>
-          <w:szCs w:val="24"/>
-        </w:rPr>
-        <w:t>ro</w:t>
-      </w:r>
-      <w:proofErr w:type="spellEnd"/>
-      <w:r>
-        <w:rPr>
-          <w:sz w:val="24"/>
-          <w:szCs w:val="24"/>
-        </w:rPr>
-        <w:t xml:space="preserve">, assume </w:t>
-      </w:r>
-      <w:proofErr w:type="spellStart"/>
-      <w:r>
-        <w:rPr>
-          <w:sz w:val="24"/>
-          <w:szCs w:val="24"/>
-        </w:rPr>
-        <w:t>ro</w:t>
-      </w:r>
-      <w:proofErr w:type="spellEnd"/>
-      <w:r>
-        <w:rPr>
-          <w:sz w:val="24"/>
-          <w:szCs w:val="24"/>
-        </w:rPr>
-        <w:t xml:space="preserve"> &gt;&gt; R1-4 </w:t>
+        <w:t xml:space="preserve">Ignore ro, assume ro &gt;&gt; R1-4 </w:t>
       </w:r>
     </w:p>
     <w:p>
@@ -5374,81 +5341,8 @@
           <w:sz w:val="24"/>
           <w:szCs w:val="24"/>
         </w:rPr>
-        <w:t xml:space="preserve">Ignore </w:t>
-      </w:r>
-      <w:proofErr w:type="spellStart"/>
-      <w:r>
-        <w:rPr>
-          <w:sz w:val="24"/>
-          <w:szCs w:val="24"/>
-        </w:rPr>
-        <w:t>Cgd</w:t>
-      </w:r>
-      <w:proofErr w:type="spellEnd"/>
-      <w:r>
-        <w:rPr>
-          <w:sz w:val="24"/>
-          <w:szCs w:val="24"/>
-        </w:rPr>
-        <w:t xml:space="preserve"> b/c </w:t>
-      </w:r>
-      <w:proofErr w:type="spellStart"/>
-      <w:r>
-        <w:rPr>
-          <w:sz w:val="24"/>
-          <w:szCs w:val="24"/>
-        </w:rPr>
-        <w:t>Cgd</w:t>
-      </w:r>
-      <w:proofErr w:type="spellEnd"/>
-      <w:r>
-        <w:rPr>
-          <w:sz w:val="24"/>
-          <w:szCs w:val="24"/>
-        </w:rPr>
-        <w:t xml:space="preserve"> = </w:t>
-      </w:r>
-      <w:proofErr w:type="spellStart"/>
-      <w:r>
-        <w:rPr>
-          <w:sz w:val="24"/>
-          <w:szCs w:val="24"/>
-        </w:rPr>
-        <w:t>Cov</w:t>
-      </w:r>
-      <w:proofErr w:type="spellEnd"/>
-      <w:r>
-        <w:rPr>
-          <w:sz w:val="24"/>
-          <w:szCs w:val="24"/>
-        </w:rPr>
-        <w:t xml:space="preserve"> &lt;&lt; </w:t>
-      </w:r>
-      <w:proofErr w:type="spellStart"/>
-      <w:r>
-        <w:rPr>
-          <w:sz w:val="24"/>
-          <w:szCs w:val="24"/>
-        </w:rPr>
-        <w:t>Cgs</w:t>
-      </w:r>
-      <w:proofErr w:type="spellEnd"/>
-      <w:r>
-        <w:rPr>
-          <w:sz w:val="24"/>
-          <w:szCs w:val="24"/>
-        </w:rPr>
-        <w:t xml:space="preserve"> = 2/3WLCox + </w:t>
-      </w:r>
-      <w:proofErr w:type="spellStart"/>
-      <w:r>
-        <w:rPr>
-          <w:sz w:val="24"/>
-          <w:szCs w:val="24"/>
-        </w:rPr>
-        <w:t>Cov</w:t>
-      </w:r>
-      <w:proofErr w:type="spellEnd"/>
+        <w:t>Ignore Cgd b/c Cgd = Cov &lt;&lt; Cgs = 2/3WLCox + Cov</w:t>
+      </w:r>
     </w:p>
     <w:p>
       <w:pPr>
@@ -5507,17 +5401,7 @@
           <w:sz w:val="24"/>
           <w:szCs w:val="24"/>
         </w:rPr>
-        <w:t xml:space="preserve"> 2mW,  </w:t>
-      </w:r>
-      <w:proofErr w:type="spellStart"/>
-      <w:r>
-        <w:rPr>
-          <w:bCs/>
-          <w:iCs/>
-          <w:sz w:val="24"/>
-          <w:szCs w:val="24"/>
-        </w:rPr>
-        <w:t>V</w:t>
+        <w:t xml:space="preserve"> 2mW,  V</w:t>
       </w:r>
       <w:r>
         <w:rPr>
@@ -5527,9 +5411,17 @@
           <w:szCs w:val="24"/>
           <w:vertAlign w:val="subscript"/>
         </w:rPr>
-        <w:t>dd</w:t>
-      </w:r>
-      <w:proofErr w:type="spellEnd"/>
+        <w:t xml:space="preserve">dd </w:t>
+      </w:r>
+      <w:r>
+        <w:rPr>
+          <w:bCs/>
+          <w:iCs/>
+          <w:sz w:val="24"/>
+          <w:szCs w:val="24"/>
+        </w:rPr>
+        <w:t>- V</w:t>
+      </w:r>
       <w:r>
         <w:rPr>
           <w:bCs/>
@@ -5538,7 +5430,7 @@
           <w:szCs w:val="24"/>
           <w:vertAlign w:val="subscript"/>
         </w:rPr>
-        <w:t xml:space="preserve"> </w:t>
+        <w:t>ss</w:t>
       </w:r>
       <w:r>
         <w:rPr>
@@ -5547,9 +5439,15 @@
           <w:sz w:val="24"/>
           <w:szCs w:val="24"/>
         </w:rPr>
-        <w:t xml:space="preserve">- </w:t>
-      </w:r>
-      <w:proofErr w:type="spellStart"/>
+        <w:t xml:space="preserve"> = 5V</w:t>
+      </w:r>
+      <w:r>
+        <w:rPr>
+          <w:sz w:val="24"/>
+          <w:szCs w:val="24"/>
+        </w:rPr>
+        <w:sym w:font="Symbol" w:char="F0AE"/>
+      </w:r>
       <w:r>
         <w:rPr>
           <w:bCs/>
@@ -5557,7 +5455,7 @@
           <w:sz w:val="24"/>
           <w:szCs w:val="24"/>
         </w:rPr>
-        <w:t>V</w:t>
+        <w:t xml:space="preserve"> I</w:t>
       </w:r>
       <w:r>
         <w:rPr>
@@ -5567,55 +5465,8 @@
           <w:szCs w:val="24"/>
           <w:vertAlign w:val="subscript"/>
         </w:rPr>
-        <w:t>ss</w:t>
-      </w:r>
-      <w:proofErr w:type="spellEnd"/>
-      <w:r>
-        <w:rPr>
-          <w:bCs/>
-          <w:iCs/>
-          <w:sz w:val="24"/>
-          <w:szCs w:val="24"/>
-        </w:rPr>
-        <w:t xml:space="preserve"> = 5V</w:t>
-      </w:r>
-      <w:r>
-        <w:rPr>
-          <w:sz w:val="24"/>
-          <w:szCs w:val="24"/>
-        </w:rPr>
-        <w:sym w:font="Symbol" w:char="F0AE"/>
-      </w:r>
-      <w:r>
-        <w:rPr>
-          <w:bCs/>
-          <w:iCs/>
-          <w:sz w:val="24"/>
-          <w:szCs w:val="24"/>
-        </w:rPr>
-        <w:t xml:space="preserve"> </w:t>
-      </w:r>
-      <w:proofErr w:type="spellStart"/>
-      <w:r>
-        <w:rPr>
-          <w:bCs/>
-          <w:iCs/>
-          <w:sz w:val="24"/>
-          <w:szCs w:val="24"/>
-        </w:rPr>
-        <w:t>I</w:t>
-      </w:r>
-      <w:r>
-        <w:rPr>
-          <w:bCs/>
-          <w:iCs/>
-          <w:sz w:val="24"/>
-          <w:szCs w:val="24"/>
-          <w:vertAlign w:val="subscript"/>
-        </w:rPr>
         <w:t>tot</w:t>
       </w:r>
-      <w:proofErr w:type="spellEnd"/>
       <w:r>
         <w:rPr>
           <w:bCs/>
@@ -5809,23 +5660,7 @@
           <w:sz w:val="24"/>
           <w:szCs w:val="24"/>
         </w:rPr>
-        <w:t xml:space="preserve">Find power dissipated by the R’s to figure out how much left for </w:t>
-      </w:r>
-      <w:proofErr w:type="spellStart"/>
-      <w:r>
-        <w:rPr>
-          <w:sz w:val="24"/>
-          <w:szCs w:val="24"/>
-        </w:rPr>
-        <w:t>xtor</w:t>
-      </w:r>
-      <w:proofErr w:type="spellEnd"/>
-      <w:r>
-        <w:rPr>
-          <w:sz w:val="24"/>
-          <w:szCs w:val="24"/>
-        </w:rPr>
-        <w:t xml:space="preserve"> stacks</w:t>
+        <w:t>Find power dissipated by the R’s to figure out how much left for xtor stacks</w:t>
       </w:r>
     </w:p>
     <w:p>
@@ -5867,23 +5702,7 @@
           <w:sz w:val="24"/>
           <w:szCs w:val="24"/>
         </w:rPr>
-        <w:t xml:space="preserve">For each </w:t>
-      </w:r>
-      <w:proofErr w:type="spellStart"/>
-      <w:r>
-        <w:rPr>
-          <w:sz w:val="24"/>
-          <w:szCs w:val="24"/>
-        </w:rPr>
-        <w:t>xtor</w:t>
-      </w:r>
-      <w:proofErr w:type="spellEnd"/>
-      <w:r>
-        <w:rPr>
-          <w:sz w:val="24"/>
-          <w:szCs w:val="24"/>
-        </w:rPr>
-        <w:t xml:space="preserve">, </w:t>
+        <w:t xml:space="preserve">For each xtor, </w:t>
       </w:r>
     </w:p>
     <w:p>
@@ -5904,23 +5723,7 @@
           <w:sz w:val="24"/>
           <w:szCs w:val="24"/>
         </w:rPr>
-        <w:t xml:space="preserve">calculate </w:t>
-      </w:r>
-      <w:proofErr w:type="spellStart"/>
-      <w:r>
-        <w:rPr>
-          <w:sz w:val="24"/>
-          <w:szCs w:val="24"/>
-        </w:rPr>
-        <w:t>Vov</w:t>
-      </w:r>
-      <w:proofErr w:type="spellEnd"/>
-      <w:r>
-        <w:rPr>
-          <w:sz w:val="24"/>
-          <w:szCs w:val="24"/>
-        </w:rPr>
-        <w:t xml:space="preserve"> from its Ids and gm</w:t>
+        <w:t>calculate Vov from its Ids and gm</w:t>
       </w:r>
     </w:p>
     <w:p>
@@ -5941,17 +5744,8 @@
           <w:sz w:val="24"/>
           <w:szCs w:val="24"/>
         </w:rPr>
-        <w:t xml:space="preserve">calculate W from Ids, </w:t>
-      </w:r>
-      <w:proofErr w:type="spellStart"/>
-      <w:r>
-        <w:rPr>
-          <w:sz w:val="24"/>
-          <w:szCs w:val="24"/>
-        </w:rPr>
-        <w:t>Vov</w:t>
-      </w:r>
-      <w:proofErr w:type="spellEnd"/>
+        <w:t>calculate W from Ids, Vov</w:t>
+      </w:r>
     </w:p>
     <w:p>
       <w:pPr>
@@ -5971,17 +5765,8 @@
           <w:sz w:val="24"/>
           <w:szCs w:val="24"/>
         </w:rPr>
-        <w:t xml:space="preserve">calculate </w:t>
-      </w:r>
-      <w:proofErr w:type="spellStart"/>
-      <w:r>
-        <w:rPr>
-          <w:sz w:val="24"/>
-          <w:szCs w:val="24"/>
-        </w:rPr>
-        <w:t>Cgs</w:t>
-      </w:r>
-      <w:proofErr w:type="spellEnd"/>
+        <w:t>calculate Cgs</w:t>
+      </w:r>
     </w:p>
     <w:p>
       <w:pPr>
@@ -6039,6 +5824,211 @@
       <w:pPr>
         <w:spacing w:after="0"/>
       </w:pPr>
+      <w:r>
+        <w:t>Gm/id design methodology</w:t>
+      </w:r>
+    </w:p>
+    <w:p>
+      <w:pPr>
+        <w:pStyle w:val="ListParagraph"/>
+        <w:numPr>
+          <w:ilvl w:val="0"/>
+          <w:numId w:val="5"/>
+        </w:numPr>
+        <w:spacing w:after="0"/>
+      </w:pPr>
+      <w:r>
+        <w:t xml:space="preserve">Start with output stage, MN10. Pick gm/id of 10. Time constant ~ gm10/Cl = allocated 110% of target 90MHz -&gt; solve for gm10. From gm10 and gm/id of 10, solve for id10. From gm and Id, solve for Vov10. Pick min L of 1u for </w:t>
+      </w:r>
+      <w:r>
+        <w:t>MN10 (CD gain stage)</w:t>
+      </w:r>
+      <w:r>
+        <w:t>. From L, Vov, and id, get W10.</w:t>
+      </w:r>
+    </w:p>
+    <w:p>
+      <w:pPr>
+        <w:pStyle w:val="ListParagraph"/>
+        <w:numPr>
+          <w:ilvl w:val="0"/>
+          <w:numId w:val="5"/>
+        </w:numPr>
+        <w:spacing w:after="0"/>
+      </w:pPr>
+      <w:r>
+        <w:t>MN9 has same Id as MN10 (b/c within same branch). Since MN9 is a bias xtor, pick min L (1u) and min W (2u). Calculate Vov10 from Id, L, and W.</w:t>
+      </w:r>
+    </w:p>
+    <w:p>
+      <w:pPr>
+        <w:pStyle w:val="ListParagraph"/>
+        <w:numPr>
+          <w:ilvl w:val="0"/>
+          <w:numId w:val="5"/>
+        </w:numPr>
+        <w:spacing w:after="0"/>
+      </w:pPr>
+      <w:r>
+        <w:t>Next tackle input stage, MN2. Pick gm/id of 10. Time constant on the input node ~ Cin/gm2 = allocated 20% of total 110Mhz -&gt; solve for gm2. From gm2 and gm/id of 10, solve for id2.</w:t>
+      </w:r>
+      <w:r>
+        <w:t xml:space="preserve"> From id and gm, solve for Vov2. Pick min L of 1 us for MN2 (CG gain stage). From L, Vov, and id, get W2</w:t>
+      </w:r>
+      <w:r>
+        <w:t>.</w:t>
+      </w:r>
+    </w:p>
+    <w:p>
+      <w:pPr>
+        <w:pStyle w:val="ListParagraph"/>
+        <w:numPr>
+          <w:ilvl w:val="0"/>
+          <w:numId w:val="5"/>
+        </w:numPr>
+        <w:spacing w:after="0"/>
+      </w:pPr>
+      <w:r>
+        <w:t>Id2 = Id1 = Id3 (within same branch).</w:t>
+      </w:r>
+    </w:p>
+    <w:p>
+      <w:pPr>
+        <w:pStyle w:val="ListParagraph"/>
+        <w:numPr>
+          <w:ilvl w:val="1"/>
+          <w:numId w:val="5"/>
+        </w:numPr>
+        <w:spacing w:after="0"/>
+      </w:pPr>
+      <w:r>
+        <w:t>Vov1 = Vov9 -&gt; find W1 from Id1 and Vov1</w:t>
+      </w:r>
+    </w:p>
+    <w:p>
+      <w:pPr>
+        <w:pStyle w:val="ListParagraph"/>
+        <w:numPr>
+          <w:ilvl w:val="1"/>
+          <w:numId w:val="5"/>
+        </w:numPr>
+        <w:spacing w:after="0"/>
+      </w:pPr>
+      <w:r>
+        <w:t>For MP3, since it’s a bias xtor, pick small w=2u and small L=2u. From Id3, w3, and l3, we  can solve for Vov3 (how much voltage needed for pmos biasing)</w:t>
+      </w:r>
+    </w:p>
+    <w:p>
+      <w:pPr>
+        <w:pStyle w:val="ListParagraph"/>
+        <w:numPr>
+          <w:ilvl w:val="0"/>
+          <w:numId w:val="5"/>
+        </w:numPr>
+        <w:spacing w:after="0"/>
+      </w:pPr>
+      <w:r>
+        <w:t>2</w:t>
+      </w:r>
+      <w:r>
+        <w:rPr>
+          <w:vertAlign w:val="superscript"/>
+        </w:rPr>
+        <w:t>nd</w:t>
+      </w:r>
+      <w:r>
+        <w:t xml:space="preserve"> stack, MN6 is a bias xtor. Pick l6=2u, w6=2u. Vov6 = Vov9. From Vov, l, and w, solve for Id6.</w:t>
+      </w:r>
+    </w:p>
+    <w:p>
+      <w:pPr>
+        <w:pStyle w:val="ListParagraph"/>
+        <w:numPr>
+          <w:ilvl w:val="0"/>
+          <w:numId w:val="5"/>
+        </w:numPr>
+        <w:spacing w:after="0"/>
+      </w:pPr>
+      <w:r>
+        <w:lastRenderedPageBreak/>
+        <w:t>Id4 = Id5 = Id6</w:t>
+      </w:r>
+    </w:p>
+    <w:p>
+      <w:pPr>
+        <w:pStyle w:val="ListParagraph"/>
+        <w:numPr>
+          <w:ilvl w:val="1"/>
+          <w:numId w:val="5"/>
+        </w:numPr>
+        <w:spacing w:after="0"/>
+      </w:pPr>
+      <w:r>
+        <w:t>For MP4, pick Gm/id=10 -&gt; find gm4 from Id4 and gm/id</w:t>
+      </w:r>
+      <w:r>
+        <w:t>. From Id and gm, find Vov4. Pick l4=1u. From l, Vov, Id, solve for w4.</w:t>
+      </w:r>
+    </w:p>
+    <w:p>
+      <w:pPr>
+        <w:pStyle w:val="ListParagraph"/>
+        <w:numPr>
+          <w:ilvl w:val="1"/>
+          <w:numId w:val="5"/>
+        </w:numPr>
+        <w:spacing w:after="0"/>
+      </w:pPr>
+      <w:r>
+        <w:t>For MP5, we want gm5 ~ gm4 (both in cascade). From gm and Id, solve for Vov. Pick l5=1u. From l, Vov, and Id, solve for w5.</w:t>
+      </w:r>
+    </w:p>
+    <w:p>
+      <w:pPr>
+        <w:pStyle w:val="ListParagraph"/>
+        <w:numPr>
+          <w:ilvl w:val="0"/>
+          <w:numId w:val="5"/>
+        </w:numPr>
+        <w:spacing w:after="0"/>
+      </w:pPr>
+      <w:r>
+        <w:t>Third stack Id = remaining Id after what the other 3 branches + 4 R’s have already used up = Id8 = id 7</w:t>
+      </w:r>
+    </w:p>
+    <w:p>
+      <w:pPr>
+        <w:pStyle w:val="ListParagraph"/>
+        <w:numPr>
+          <w:ilvl w:val="1"/>
+          <w:numId w:val="5"/>
+        </w:numPr>
+        <w:spacing w:after="0"/>
+      </w:pPr>
+      <w:r>
+        <w:t xml:space="preserve">For MP8, we know its Vg8 = </w:t>
+      </w:r>
+      <w:r>
+        <w:t>Vov10</w:t>
+      </w:r>
+      <w:r>
+        <w:t>. So Vov8 = Vs8 – Vg8 – Vt = Vov10 – Vdd – Vt. Pick l=1u. From l, Id and Vov, solve for w8.</w:t>
+      </w:r>
+    </w:p>
+    <w:p>
+      <w:pPr>
+        <w:pStyle w:val="ListParagraph"/>
+        <w:numPr>
+          <w:ilvl w:val="1"/>
+          <w:numId w:val="5"/>
+        </w:numPr>
+        <w:spacing w:after="0"/>
+      </w:pPr>
+      <w:r>
+        <w:t>For MN7, pick gm/id = 10. With Id know, solve for gm7. From gm and Id, solve for Vov7. Pick l=1u. From l, Vov, Id, solve for w7.</w:t>
+      </w:r>
+      <w:bookmarkStart w:id="0" w:name="_GoBack"/>
+      <w:bookmarkEnd w:id="0"/>
     </w:p>
     <w:sectPr>
       <w:pgSz w:w="12240" w:h="15840"/>
@@ -6456,6 +6446,95 @@
       </w:pPr>
     </w:lvl>
   </w:abstractNum>
+  <w:abstractNum w:abstractNumId="4">
+    <w:nsid w:val="64F72ABE"/>
+    <w:multiLevelType w:val="hybridMultilevel"/>
+    <w:tmpl w:val="F844F91A"/>
+    <w:lvl w:ilvl="0" w:tplc="0409000F">
+      <w:start w:val="1"/>
+      <w:numFmt w:val="decimal"/>
+      <w:lvlText w:val="%1."/>
+      <w:lvlJc w:val="left"/>
+      <w:pPr>
+        <w:ind w:left="720" w:hanging="360"/>
+      </w:pPr>
+      <w:rPr>
+        <w:rFonts w:hint="default"/>
+      </w:rPr>
+    </w:lvl>
+    <w:lvl w:ilvl="1" w:tplc="04090019">
+      <w:start w:val="1"/>
+      <w:numFmt w:val="lowerLetter"/>
+      <w:lvlText w:val="%2."/>
+      <w:lvlJc w:val="left"/>
+      <w:pPr>
+        <w:ind w:left="1440" w:hanging="360"/>
+      </w:pPr>
+    </w:lvl>
+    <w:lvl w:ilvl="2" w:tplc="0409001B" w:tentative="1">
+      <w:start w:val="1"/>
+      <w:numFmt w:val="lowerRoman"/>
+      <w:lvlText w:val="%3."/>
+      <w:lvlJc w:val="right"/>
+      <w:pPr>
+        <w:ind w:left="2160" w:hanging="180"/>
+      </w:pPr>
+    </w:lvl>
+    <w:lvl w:ilvl="3" w:tplc="0409000F" w:tentative="1">
+      <w:start w:val="1"/>
+      <w:numFmt w:val="decimal"/>
+      <w:lvlText w:val="%4."/>
+      <w:lvlJc w:val="left"/>
+      <w:pPr>
+        <w:ind w:left="2880" w:hanging="360"/>
+      </w:pPr>
+    </w:lvl>
+    <w:lvl w:ilvl="4" w:tplc="04090019" w:tentative="1">
+      <w:start w:val="1"/>
+      <w:numFmt w:val="lowerLetter"/>
+      <w:lvlText w:val="%5."/>
+      <w:lvlJc w:val="left"/>
+      <w:pPr>
+        <w:ind w:left="3600" w:hanging="360"/>
+      </w:pPr>
+    </w:lvl>
+    <w:lvl w:ilvl="5" w:tplc="0409001B" w:tentative="1">
+      <w:start w:val="1"/>
+      <w:numFmt w:val="lowerRoman"/>
+      <w:lvlText w:val="%6."/>
+      <w:lvlJc w:val="right"/>
+      <w:pPr>
+        <w:ind w:left="4320" w:hanging="180"/>
+      </w:pPr>
+    </w:lvl>
+    <w:lvl w:ilvl="6" w:tplc="0409000F" w:tentative="1">
+      <w:start w:val="1"/>
+      <w:numFmt w:val="decimal"/>
+      <w:lvlText w:val="%7."/>
+      <w:lvlJc w:val="left"/>
+      <w:pPr>
+        <w:ind w:left="5040" w:hanging="360"/>
+      </w:pPr>
+    </w:lvl>
+    <w:lvl w:ilvl="7" w:tplc="04090019" w:tentative="1">
+      <w:start w:val="1"/>
+      <w:numFmt w:val="lowerLetter"/>
+      <w:lvlText w:val="%8."/>
+      <w:lvlJc w:val="left"/>
+      <w:pPr>
+        <w:ind w:left="5760" w:hanging="360"/>
+      </w:pPr>
+    </w:lvl>
+    <w:lvl w:ilvl="8" w:tplc="0409001B" w:tentative="1">
+      <w:start w:val="1"/>
+      <w:numFmt w:val="lowerRoman"/>
+      <w:lvlText w:val="%9."/>
+      <w:lvlJc w:val="right"/>
+      <w:pPr>
+        <w:ind w:left="6480" w:hanging="180"/>
+      </w:pPr>
+    </w:lvl>
+  </w:abstractNum>
   <w:num w:numId="1">
     <w:abstractNumId w:val="2"/>
   </w:num>
@@ -6467,6 +6546,9 @@
   </w:num>
   <w:num w:numId="4">
     <w:abstractNumId w:val="3"/>
+  </w:num>
+  <w:num w:numId="5">
+    <w:abstractNumId w:val="4"/>
   </w:num>
 </w:numbering>
 </file>

</xml_diff>

<commit_message>
More additions to the doc
</commit_message>
<xml_diff>
--- a/design_doc.docx
+++ b/design_doc.docx
@@ -328,15 +328,7 @@
                 <w:sz w:val="24"/>
                 <w:szCs w:val="24"/>
               </w:rPr>
-              <w:t>30.000 k</w:t>
-            </w:r>
-            <w:r>
-              <w:rPr>
-                <w:rFonts w:ascii="Times New Roman" w:hAnsi="Times New Roman" w:cs="Times New Roman"/>
-                <w:sz w:val="24"/>
-                <w:szCs w:val="24"/>
-              </w:rPr>
-              <w:t>Ω</w:t>
+              <w:t>30.000 kΩ</w:t>
             </w:r>
           </w:p>
         </w:tc>
@@ -445,18 +437,7 @@
                         <w:sz w:val="24"/>
                         <w:szCs w:val="24"/>
                       </w:rPr>
-                      <m:t>Ω</m:t>
-                    </m:r>
-                    <m:r>
-                      <m:rPr>
-                        <m:sty m:val="p"/>
-                      </m:rPr>
-                      <w:rPr>
-                        <w:rFonts w:ascii="Cambria Math" w:hAnsi="Cambria Math" w:cs="Times New Roman"/>
-                        <w:sz w:val="24"/>
-                        <w:szCs w:val="24"/>
-                      </w:rPr>
-                      <m:t>.</m:t>
+                      <m:t>Ω.</m:t>
                     </m:r>
                     <m:r>
                       <w:rPr>
@@ -548,15 +529,7 @@
                 <w:sz w:val="24"/>
                 <w:szCs w:val="24"/>
               </w:rPr>
-              <w:t>30.019 k</w:t>
-            </w:r>
-            <w:r>
-              <w:rPr>
-                <w:rFonts w:ascii="Times New Roman" w:hAnsi="Times New Roman" w:cs="Times New Roman"/>
-                <w:sz w:val="24"/>
-                <w:szCs w:val="24"/>
-              </w:rPr>
-              <w:t>Ω</w:t>
+              <w:t>30.019 kΩ</w:t>
             </w:r>
           </w:p>
         </w:tc>
@@ -665,18 +638,7 @@
                         <w:sz w:val="24"/>
                         <w:szCs w:val="24"/>
                       </w:rPr>
-                      <m:t>Ω</m:t>
-                    </m:r>
-                    <m:r>
-                      <m:rPr>
-                        <m:sty m:val="p"/>
-                      </m:rPr>
-                      <w:rPr>
-                        <w:rFonts w:ascii="Cambria Math" w:hAnsi="Cambria Math" w:cs="Times New Roman"/>
-                        <w:sz w:val="24"/>
-                        <w:szCs w:val="24"/>
-                      </w:rPr>
-                      <m:t>.</m:t>
+                      <m:t>Ω.</m:t>
                     </m:r>
                     <m:r>
                       <w:rPr>
@@ -955,15 +917,7 @@
                 <w:sz w:val="24"/>
                 <w:szCs w:val="24"/>
               </w:rPr>
-              <w:t xml:space="preserve">134.236 </w:t>
-            </w:r>
-            <w:r>
-              <w:rPr>
-                <w:rFonts w:ascii="Times New Roman" w:hAnsi="Times New Roman" w:cs="Times New Roman"/>
-                <w:sz w:val="24"/>
-                <w:szCs w:val="24"/>
-              </w:rPr>
-              <w:t>µm</w:t>
+              <w:t>134.236 µm</w:t>
             </w:r>
           </w:p>
         </w:tc>
@@ -985,15 +939,7 @@
                 <w:sz w:val="24"/>
                 <w:szCs w:val="24"/>
               </w:rPr>
-              <w:t xml:space="preserve">493.4545 </w:t>
-            </w:r>
-            <w:r>
-              <w:rPr>
-                <w:rFonts w:ascii="Times New Roman" w:hAnsi="Times New Roman" w:cs="Times New Roman"/>
-                <w:sz w:val="24"/>
-                <w:szCs w:val="24"/>
-              </w:rPr>
-              <w:t>µm</w:t>
+              <w:t>493.4545 µm</w:t>
             </w:r>
           </w:p>
         </w:tc>
@@ -1053,15 +999,7 @@
                 <w:sz w:val="24"/>
                 <w:szCs w:val="24"/>
               </w:rPr>
-              <w:t xml:space="preserve">54 </w:t>
-            </w:r>
-            <w:r>
-              <w:rPr>
-                <w:rFonts w:ascii="Times New Roman" w:hAnsi="Times New Roman" w:cs="Times New Roman"/>
-                <w:sz w:val="24"/>
-                <w:szCs w:val="24"/>
-              </w:rPr>
-              <w:t>µm</w:t>
+              <w:t>54 µm</w:t>
             </w:r>
           </w:p>
         </w:tc>
@@ -1353,23 +1291,42 @@
     </w:p>
     <w:p>
       <w:pPr>
-        <w:spacing w:after="0"/>
-        <w:rPr>
-          <w:rFonts w:ascii="Times New Roman" w:hAnsi="Times New Roman" w:cs="Times New Roman"/>
-          <w:sz w:val="24"/>
-          <w:szCs w:val="24"/>
-        </w:rPr>
-      </w:pPr>
-    </w:p>
-    <w:p>
-      <w:pPr>
-        <w:spacing w:after="0"/>
-        <w:rPr>
-          <w:rFonts w:ascii="Times New Roman" w:hAnsi="Times New Roman" w:cs="Times New Roman"/>
-          <w:sz w:val="24"/>
-          <w:szCs w:val="24"/>
-        </w:rPr>
-      </w:pPr>
+        <w:pBdr>
+          <w:bottom w:val="single" w:sz="6" w:space="1" w:color="auto"/>
+        </w:pBdr>
+        <w:spacing w:after="0"/>
+        <w:rPr>
+          <w:rFonts w:ascii="Times New Roman" w:hAnsi="Times New Roman" w:cs="Times New Roman"/>
+          <w:sz w:val="24"/>
+          <w:szCs w:val="24"/>
+        </w:rPr>
+      </w:pPr>
+      <w:r>
+        <w:rPr>
+          <w:rFonts w:ascii="Times New Roman" w:hAnsi="Times New Roman" w:cs="Times New Roman"/>
+          <w:sz w:val="24"/>
+          <w:szCs w:val="24"/>
+        </w:rPr>
+        <w:t>Page 0</w:t>
+      </w:r>
+    </w:p>
+    <w:p>
+      <w:pPr>
+        <w:spacing w:after="0"/>
+        <w:rPr>
+          <w:rFonts w:ascii="Times New Roman" w:hAnsi="Times New Roman" w:cs="Times New Roman"/>
+          <w:sz w:val="24"/>
+          <w:szCs w:val="24"/>
+        </w:rPr>
+      </w:pPr>
+      <w:r>
+        <w:rPr>
+          <w:rFonts w:ascii="Times New Roman" w:hAnsi="Times New Roman" w:cs="Times New Roman"/>
+          <w:sz w:val="24"/>
+          <w:szCs w:val="24"/>
+        </w:rPr>
+        <w:t>Page 1</w:t>
+      </w:r>
     </w:p>
     <w:p>
       <w:pPr>
@@ -1631,25 +1588,7 @@
           <w:sz w:val="24"/>
           <w:szCs w:val="24"/>
         </w:rPr>
-        <w:t>Provides a small amount of gain, based on the s</w:t>
-      </w:r>
-      <w:bookmarkStart w:id="0" w:name="_GoBack"/>
-      <w:r>
-        <w:rPr>
-          <w:rFonts w:ascii="Times New Roman" w:hAnsi="Times New Roman" w:cs="Times New Roman"/>
-          <w:sz w:val="24"/>
-          <w:szCs w:val="24"/>
-        </w:rPr>
-        <w:t>iz</w:t>
-      </w:r>
-      <w:bookmarkEnd w:id="0"/>
-      <w:r>
-        <w:rPr>
-          <w:rFonts w:ascii="Times New Roman" w:hAnsi="Times New Roman" w:cs="Times New Roman"/>
-          <w:sz w:val="24"/>
-          <w:szCs w:val="24"/>
-        </w:rPr>
-        <w:t>e of Mp8, which acts as a resistor in small signal</w:t>
+        <w:t>Provides a small amount of gain, based on the size of Mp8, which acts as a resistor in small signal</w:t>
       </w:r>
     </w:p>
     <w:p>
@@ -1725,7 +1664,31 @@
           <w:sz w:val="24"/>
           <w:szCs w:val="24"/>
         </w:rPr>
-        <w:t xml:space="preserve">Additionally, we noticed that the circuit was divided into four transistor “stacks” and two resistor “stacks” and attempted to design the circuit assuming that no current leaks from stack to stack.  With this assumption, each stack had </w:t>
+        <w:t>Additionally, we noticed that the circuit was divided into four transistor “stacks” and two resistor “stacks” and attempted to design the circuit assuming that no current leaks</w:t>
+      </w:r>
+      <w:r>
+        <w:rPr>
+          <w:rFonts w:ascii="Times New Roman" w:hAnsi="Times New Roman" w:cs="Times New Roman"/>
+          <w:sz w:val="24"/>
+          <w:szCs w:val="24"/>
+        </w:rPr>
+        <w:t xml:space="preserve"> between them</w:t>
+      </w:r>
+      <w:r>
+        <w:rPr>
+          <w:rFonts w:ascii="Times New Roman" w:hAnsi="Times New Roman" w:cs="Times New Roman"/>
+          <w:sz w:val="24"/>
+          <w:szCs w:val="24"/>
+        </w:rPr>
+        <w:t xml:space="preserve">.  With this assumption, </w:t>
+      </w:r>
+      <w:r>
+        <w:rPr>
+          <w:rFonts w:ascii="Times New Roman" w:hAnsi="Times New Roman" w:cs="Times New Roman"/>
+          <w:sz w:val="24"/>
+          <w:szCs w:val="24"/>
+        </w:rPr>
+        <w:t xml:space="preserve">we know that we can treat the resistor stacks as voltage dividers to set the overdrive voltages on Mp4 and Mn7.  We can also balance Mp3 and Mn1 to set the current through Mn2.  Similarly, we can balance the current in Mn6 with the current set through Mp4 so that Mp5 operates in a certain range.  </w:t>
       </w:r>
     </w:p>
     <w:p>
@@ -1738,6 +1701,14 @@
           <w:szCs w:val="24"/>
         </w:rPr>
       </w:pPr>
+      <w:r>
+        <w:rPr>
+          <w:rFonts w:ascii="Times New Roman" w:hAnsi="Times New Roman" w:cs="Times New Roman"/>
+          <w:sz w:val="24"/>
+          <w:szCs w:val="24"/>
+        </w:rPr>
+        <w:t xml:space="preserve">Finally, we recognized that there were three properties that we needed to consider to figure out how to size all of the transistors: allocation of power between stacks, allocation of gain between stages, and allocation of time constant between nodes.  We tried designing the circuit by hand, using a lot of approximations, with different combinations of two of these properties.  </w:t>
+      </w:r>
     </w:p>
     <w:p>
       <w:pPr>
@@ -1749,6 +1720,70 @@
           <w:szCs w:val="24"/>
         </w:rPr>
       </w:pPr>
+      <w:r>
+        <w:rPr>
+          <w:rFonts w:ascii="Times New Roman" w:hAnsi="Times New Roman" w:cs="Times New Roman"/>
+          <w:sz w:val="24"/>
+          <w:szCs w:val="24"/>
+        </w:rPr>
+        <w:t xml:space="preserve">We first used power allocation and gain allocation to design the circuit by hand.  This means allocating how much current each stack should carry, as well as the gain we want from each stage using the approximations shown later in this report, in </w:t>
+      </w:r>
+      <w:r>
+        <w:rPr>
+          <w:rFonts w:ascii="Times New Roman" w:hAnsi="Times New Roman" w:cs="Times New Roman"/>
+          <w:sz w:val="24"/>
+          <w:szCs w:val="24"/>
+        </w:rPr>
+        <w:fldChar w:fldCharType="begin"/>
+      </w:r>
+      <w:r>
+        <w:rPr>
+          <w:rFonts w:ascii="Times New Roman" w:hAnsi="Times New Roman" w:cs="Times New Roman"/>
+          <w:sz w:val="24"/>
+          <w:szCs w:val="24"/>
+        </w:rPr>
+        <w:instrText xml:space="preserve"> REF _Ref436647169 \h </w:instrText>
+      </w:r>
+      <w:r>
+        <w:rPr>
+          <w:rFonts w:ascii="Times New Roman" w:hAnsi="Times New Roman" w:cs="Times New Roman"/>
+          <w:sz w:val="24"/>
+          <w:szCs w:val="24"/>
+        </w:rPr>
+      </w:r>
+      <w:r>
+        <w:rPr>
+          <w:rFonts w:ascii="Times New Roman" w:hAnsi="Times New Roman" w:cs="Times New Roman"/>
+          <w:sz w:val="24"/>
+          <w:szCs w:val="24"/>
+        </w:rPr>
+        <w:fldChar w:fldCharType="separate"/>
+      </w:r>
+      <w:r>
+        <w:t xml:space="preserve">Table </w:t>
+      </w:r>
+      <w:r>
+        <w:rPr>
+          <w:noProof/>
+        </w:rPr>
+        <w:t>4</w:t>
+      </w:r>
+      <w:r>
+        <w:rPr>
+          <w:rFonts w:ascii="Times New Roman" w:hAnsi="Times New Roman" w:cs="Times New Roman"/>
+          <w:sz w:val="24"/>
+          <w:szCs w:val="24"/>
+        </w:rPr>
+        <w:fldChar w:fldCharType="end"/>
+      </w:r>
+      <w:r>
+        <w:rPr>
+          <w:rFonts w:ascii="Times New Roman" w:hAnsi="Times New Roman" w:cs="Times New Roman"/>
+          <w:sz w:val="24"/>
+          <w:szCs w:val="24"/>
+        </w:rPr>
+        <w:t>.</w:t>
+      </w:r>
     </w:p>
     <w:p>
       <w:pPr>
@@ -1760,6 +1795,22 @@
           <w:szCs w:val="24"/>
         </w:rPr>
       </w:pPr>
+      <w:r>
+        <w:rPr>
+          <w:rFonts w:ascii="Times New Roman" w:hAnsi="Times New Roman" w:cs="Times New Roman"/>
+          <w:sz w:val="24"/>
+          <w:szCs w:val="24"/>
+        </w:rPr>
+        <w:t>After computing the design parameters of</w:t>
+      </w:r>
+      <w:r>
+        <w:rPr>
+          <w:rFonts w:ascii="Times New Roman" w:hAnsi="Times New Roman" w:cs="Times New Roman"/>
+          <w:sz w:val="24"/>
+          <w:szCs w:val="24"/>
+        </w:rPr>
+        <w:t xml:space="preserve"> the circuit, we put it in to HSPICE and noticed that the results did not look like what we expected.  With a small amount of directed adjustments, we were able to get all of the transistors in saturation, but were still not matching with our expected results.</w:t>
+      </w:r>
     </w:p>
     <w:p>
       <w:pPr>
@@ -1771,6 +1822,51 @@
           <w:szCs w:val="24"/>
         </w:rPr>
       </w:pPr>
+      <w:r>
+        <w:rPr>
+          <w:rFonts w:ascii="Times New Roman" w:hAnsi="Times New Roman" w:cs="Times New Roman"/>
+          <w:sz w:val="24"/>
+          <w:szCs w:val="24"/>
+        </w:rPr>
+        <w:t xml:space="preserve">We then tried using the gm/Id approach to fix the expected performance of each transistor in the circuit, and set the overdrives accordingly.  </w:t>
+      </w:r>
+      <w:r>
+        <w:rPr>
+          <w:rFonts w:ascii="Times New Roman" w:hAnsi="Times New Roman" w:cs="Times New Roman"/>
+          <w:sz w:val="24"/>
+          <w:szCs w:val="24"/>
+          <w:highlight w:val="yellow"/>
+        </w:rPr>
+        <w:t>(</w:t>
+      </w:r>
+      <w:proofErr w:type="gramStart"/>
+      <w:r>
+        <w:rPr>
+          <w:rFonts w:ascii="Times New Roman" w:hAnsi="Times New Roman" w:cs="Times New Roman"/>
+          <w:sz w:val="24"/>
+          <w:szCs w:val="24"/>
+          <w:highlight w:val="yellow"/>
+        </w:rPr>
+        <w:t>stuff</w:t>
+      </w:r>
+      <w:proofErr w:type="gramEnd"/>
+      <w:r>
+        <w:rPr>
+          <w:rFonts w:ascii="Times New Roman" w:hAnsi="Times New Roman" w:cs="Times New Roman"/>
+          <w:sz w:val="24"/>
+          <w:szCs w:val="24"/>
+          <w:highlight w:val="yellow"/>
+        </w:rPr>
+        <w:t xml:space="preserve"> that Amy did)</w:t>
+      </w:r>
+      <w:r>
+        <w:rPr>
+          <w:rFonts w:ascii="Times New Roman" w:hAnsi="Times New Roman" w:cs="Times New Roman"/>
+          <w:sz w:val="24"/>
+          <w:szCs w:val="24"/>
+        </w:rPr>
+        <w:t xml:space="preserve">  </w:t>
+      </w:r>
     </w:p>
     <w:p>
       <w:pPr>
@@ -1782,6 +1878,23 @@
           <w:szCs w:val="24"/>
         </w:rPr>
       </w:pPr>
+      <w:r>
+        <w:rPr>
+          <w:rFonts w:ascii="Times New Roman" w:hAnsi="Times New Roman" w:cs="Times New Roman"/>
+          <w:sz w:val="24"/>
+          <w:szCs w:val="24"/>
+        </w:rPr>
+        <w:t xml:space="preserve">Finally, we tried calculating the valid ranges for node and bias voltages in DC and what resistor ratios would give us these values.  We also used intuition on how the transistors should </w:t>
+      </w:r>
+      <w:r>
+        <w:rPr>
+          <w:rFonts w:ascii="Times New Roman" w:hAnsi="Times New Roman" w:cs="Times New Roman"/>
+          <w:sz w:val="24"/>
+          <w:szCs w:val="24"/>
+        </w:rPr>
+        <w:lastRenderedPageBreak/>
+        <w:t>be sized to give us the best bandwidth, and used a script to sweep over a variety of possible designs to look for one that gave good performance.</w:t>
+      </w:r>
     </w:p>
     <w:p>
       <w:pPr>
@@ -1793,6 +1906,14 @@
           <w:szCs w:val="24"/>
         </w:rPr>
       </w:pPr>
+      <w:r>
+        <w:rPr>
+          <w:rFonts w:ascii="Times New Roman" w:hAnsi="Times New Roman" w:cs="Times New Roman"/>
+          <w:sz w:val="24"/>
+          <w:szCs w:val="24"/>
+        </w:rPr>
+        <w:t>From the three methods above, we identified “candidate” designs that we were able to use as seeds for optimization until we finally got a circuit that met all of the specs</w:t>
+      </w:r>
     </w:p>
     <w:p>
       <w:pPr>
@@ -1808,1047 +1929,132 @@
     <w:p>
       <w:pPr>
         <w:spacing w:after="0"/>
-        <w:ind w:firstLine="720"/>
-        <w:rPr>
-          <w:rFonts w:ascii="Times New Roman" w:hAnsi="Times New Roman" w:cs="Times New Roman"/>
-          <w:sz w:val="24"/>
-          <w:szCs w:val="24"/>
-        </w:rPr>
-      </w:pPr>
-    </w:p>
-    <w:p>
-      <w:pPr>
-        <w:spacing w:after="0"/>
-        <w:ind w:firstLine="720"/>
-        <w:rPr>
-          <w:rFonts w:ascii="Times New Roman" w:hAnsi="Times New Roman" w:cs="Times New Roman"/>
-          <w:sz w:val="24"/>
-          <w:szCs w:val="24"/>
-        </w:rPr>
-      </w:pPr>
-    </w:p>
-    <w:p>
-      <w:pPr>
-        <w:spacing w:after="0"/>
-        <w:ind w:firstLine="720"/>
-        <w:rPr>
-          <w:rFonts w:ascii="Times New Roman" w:hAnsi="Times New Roman" w:cs="Times New Roman"/>
-          <w:sz w:val="24"/>
-          <w:szCs w:val="24"/>
-        </w:rPr>
-      </w:pPr>
-    </w:p>
-    <w:p>
-      <w:pPr>
-        <w:spacing w:after="0"/>
-        <w:ind w:firstLine="720"/>
-        <w:rPr>
-          <w:rFonts w:ascii="Times New Roman" w:hAnsi="Times New Roman" w:cs="Times New Roman"/>
-          <w:sz w:val="24"/>
-          <w:szCs w:val="24"/>
-        </w:rPr>
-      </w:pPr>
-    </w:p>
-    <w:p>
-      <w:pPr>
-        <w:spacing w:after="0"/>
-        <w:ind w:firstLine="720"/>
-        <w:rPr>
-          <w:rFonts w:ascii="Times New Roman" w:hAnsi="Times New Roman" w:cs="Times New Roman"/>
-          <w:sz w:val="24"/>
-          <w:szCs w:val="24"/>
-        </w:rPr>
-      </w:pPr>
-    </w:p>
-    <w:p>
-      <w:pPr>
-        <w:spacing w:after="0"/>
-        <w:ind w:firstLine="720"/>
-        <w:rPr>
-          <w:rFonts w:ascii="Times New Roman" w:hAnsi="Times New Roman" w:cs="Times New Roman"/>
-          <w:sz w:val="24"/>
-          <w:szCs w:val="24"/>
-        </w:rPr>
-      </w:pPr>
-    </w:p>
-    <w:p>
-      <w:pPr>
-        <w:spacing w:after="0"/>
-        <w:ind w:firstLine="720"/>
-        <w:rPr>
-          <w:rFonts w:ascii="Times New Roman" w:hAnsi="Times New Roman" w:cs="Times New Roman"/>
-          <w:sz w:val="24"/>
-          <w:szCs w:val="24"/>
-        </w:rPr>
-      </w:pPr>
-    </w:p>
-    <w:p>
-      <w:pPr>
-        <w:spacing w:after="0"/>
-        <w:ind w:firstLine="720"/>
-        <w:rPr>
-          <w:rFonts w:ascii="Times New Roman" w:hAnsi="Times New Roman" w:cs="Times New Roman"/>
-          <w:sz w:val="24"/>
-          <w:szCs w:val="24"/>
-        </w:rPr>
-      </w:pPr>
-    </w:p>
-    <w:p>
-      <w:pPr>
-        <w:spacing w:after="0"/>
-        <w:ind w:firstLine="720"/>
-        <w:rPr>
-          <w:rFonts w:ascii="Times New Roman" w:hAnsi="Times New Roman" w:cs="Times New Roman"/>
-          <w:sz w:val="24"/>
-          <w:szCs w:val="24"/>
-        </w:rPr>
-      </w:pPr>
-    </w:p>
-    <w:p>
-      <w:pPr>
-        <w:spacing w:after="0"/>
-        <w:ind w:firstLine="720"/>
-        <w:rPr>
-          <w:rFonts w:ascii="Times New Roman" w:hAnsi="Times New Roman" w:cs="Times New Roman"/>
-          <w:sz w:val="24"/>
-          <w:szCs w:val="24"/>
-        </w:rPr>
-      </w:pPr>
-    </w:p>
-    <w:p>
-      <w:pPr>
-        <w:spacing w:after="0"/>
-        <w:ind w:firstLine="720"/>
-        <w:rPr>
-          <w:rFonts w:ascii="Times New Roman" w:hAnsi="Times New Roman" w:cs="Times New Roman"/>
-          <w:sz w:val="24"/>
-          <w:szCs w:val="24"/>
-        </w:rPr>
-      </w:pPr>
-    </w:p>
-    <w:p>
-      <w:pPr>
-        <w:spacing w:after="0"/>
-        <w:ind w:firstLine="720"/>
-        <w:rPr>
-          <w:rFonts w:ascii="Times New Roman" w:hAnsi="Times New Roman" w:cs="Times New Roman"/>
-          <w:sz w:val="24"/>
-          <w:szCs w:val="24"/>
-        </w:rPr>
-      </w:pPr>
-    </w:p>
-    <w:p>
-      <w:pPr>
-        <w:spacing w:after="0"/>
-        <w:ind w:firstLine="720"/>
-        <w:rPr>
-          <w:rFonts w:ascii="Times New Roman" w:hAnsi="Times New Roman" w:cs="Times New Roman"/>
-          <w:sz w:val="24"/>
-          <w:szCs w:val="24"/>
-        </w:rPr>
-      </w:pPr>
-    </w:p>
-    <w:p>
-      <w:pPr>
-        <w:spacing w:after="0"/>
-        <w:ind w:firstLine="720"/>
-        <w:rPr>
-          <w:rFonts w:ascii="Times New Roman" w:hAnsi="Times New Roman" w:cs="Times New Roman"/>
-          <w:sz w:val="24"/>
-          <w:szCs w:val="24"/>
-        </w:rPr>
-      </w:pPr>
-    </w:p>
-    <w:p>
-      <w:pPr>
-        <w:spacing w:after="0"/>
-        <w:ind w:firstLine="720"/>
-        <w:rPr>
-          <w:rFonts w:ascii="Times New Roman" w:hAnsi="Times New Roman" w:cs="Times New Roman"/>
-          <w:sz w:val="24"/>
-          <w:szCs w:val="24"/>
-        </w:rPr>
-      </w:pPr>
-    </w:p>
-    <w:p>
-      <w:pPr>
-        <w:spacing w:after="0"/>
-        <w:ind w:firstLine="720"/>
-        <w:rPr>
-          <w:rFonts w:ascii="Times New Roman" w:hAnsi="Times New Roman" w:cs="Times New Roman"/>
-          <w:sz w:val="24"/>
-          <w:szCs w:val="24"/>
-        </w:rPr>
-      </w:pPr>
-    </w:p>
-    <w:p>
-      <w:pPr>
-        <w:spacing w:after="0"/>
-        <w:ind w:firstLine="720"/>
-        <w:rPr>
-          <w:rFonts w:ascii="Times New Roman" w:hAnsi="Times New Roman" w:cs="Times New Roman"/>
-          <w:sz w:val="24"/>
-          <w:szCs w:val="24"/>
-        </w:rPr>
-      </w:pPr>
-    </w:p>
-    <w:p>
-      <w:pPr>
-        <w:spacing w:after="0"/>
-        <w:ind w:firstLine="720"/>
-        <w:rPr>
-          <w:rFonts w:ascii="Times New Roman" w:hAnsi="Times New Roman" w:cs="Times New Roman"/>
-          <w:sz w:val="24"/>
-          <w:szCs w:val="24"/>
-        </w:rPr>
-      </w:pPr>
-    </w:p>
-    <w:p>
-      <w:pPr>
-        <w:spacing w:after="0"/>
-        <w:ind w:firstLine="720"/>
-        <w:rPr>
-          <w:rFonts w:ascii="Times New Roman" w:hAnsi="Times New Roman" w:cs="Times New Roman"/>
-          <w:sz w:val="24"/>
-          <w:szCs w:val="24"/>
-        </w:rPr>
-      </w:pPr>
-    </w:p>
-    <w:p>
-      <w:pPr>
-        <w:spacing w:after="0"/>
-        <w:ind w:firstLine="720"/>
-        <w:rPr>
-          <w:rFonts w:ascii="Times New Roman" w:hAnsi="Times New Roman" w:cs="Times New Roman"/>
-          <w:sz w:val="24"/>
-          <w:szCs w:val="24"/>
-        </w:rPr>
-      </w:pPr>
-    </w:p>
-    <w:p>
-      <w:pPr>
-        <w:spacing w:after="0"/>
-        <w:ind w:firstLine="720"/>
-        <w:rPr>
-          <w:rFonts w:ascii="Times New Roman" w:hAnsi="Times New Roman" w:cs="Times New Roman"/>
-          <w:sz w:val="24"/>
-          <w:szCs w:val="24"/>
-        </w:rPr>
-      </w:pPr>
-    </w:p>
-    <w:p>
-      <w:pPr>
-        <w:spacing w:after="0"/>
-        <w:ind w:firstLine="720"/>
-        <w:rPr>
-          <w:rFonts w:ascii="Times New Roman" w:hAnsi="Times New Roman" w:cs="Times New Roman"/>
-          <w:sz w:val="24"/>
-          <w:szCs w:val="24"/>
-        </w:rPr>
-      </w:pPr>
-    </w:p>
-    <w:p>
-      <w:pPr>
-        <w:spacing w:after="0"/>
-        <w:ind w:firstLine="720"/>
-        <w:rPr>
-          <w:rFonts w:ascii="Times New Roman" w:hAnsi="Times New Roman" w:cs="Times New Roman"/>
-          <w:sz w:val="24"/>
-          <w:szCs w:val="24"/>
-        </w:rPr>
-      </w:pPr>
-    </w:p>
-    <w:p>
-      <w:pPr>
-        <w:spacing w:after="0"/>
-        <w:ind w:firstLine="720"/>
-        <w:rPr>
-          <w:rFonts w:ascii="Times New Roman" w:hAnsi="Times New Roman" w:cs="Times New Roman"/>
-          <w:sz w:val="24"/>
-          <w:szCs w:val="24"/>
-        </w:rPr>
-      </w:pPr>
-    </w:p>
-    <w:p>
-      <w:pPr>
-        <w:spacing w:after="0"/>
-        <w:ind w:firstLine="720"/>
-        <w:rPr>
-          <w:rFonts w:ascii="Times New Roman" w:hAnsi="Times New Roman" w:cs="Times New Roman"/>
-          <w:sz w:val="24"/>
-          <w:szCs w:val="24"/>
-        </w:rPr>
-      </w:pPr>
-    </w:p>
-    <w:p>
-      <w:pPr>
-        <w:spacing w:after="0"/>
-        <w:ind w:firstLine="720"/>
-        <w:rPr>
-          <w:rFonts w:ascii="Times New Roman" w:hAnsi="Times New Roman" w:cs="Times New Roman"/>
-          <w:sz w:val="24"/>
-          <w:szCs w:val="24"/>
-        </w:rPr>
-      </w:pPr>
-    </w:p>
-    <w:p>
-      <w:pPr>
-        <w:spacing w:after="0"/>
-        <w:ind w:firstLine="720"/>
-        <w:rPr>
-          <w:rFonts w:ascii="Times New Roman" w:hAnsi="Times New Roman" w:cs="Times New Roman"/>
-          <w:sz w:val="24"/>
-          <w:szCs w:val="24"/>
-        </w:rPr>
-      </w:pPr>
-    </w:p>
-    <w:p>
-      <w:pPr>
-        <w:spacing w:after="0"/>
-        <w:ind w:firstLine="720"/>
-        <w:rPr>
-          <w:rFonts w:ascii="Times New Roman" w:hAnsi="Times New Roman" w:cs="Times New Roman"/>
-          <w:sz w:val="24"/>
-          <w:szCs w:val="24"/>
-        </w:rPr>
-      </w:pPr>
-    </w:p>
-    <w:p>
-      <w:pPr>
-        <w:spacing w:after="0"/>
-        <w:ind w:firstLine="720"/>
-        <w:rPr>
-          <w:rFonts w:ascii="Times New Roman" w:hAnsi="Times New Roman" w:cs="Times New Roman"/>
-          <w:sz w:val="24"/>
-          <w:szCs w:val="24"/>
-        </w:rPr>
-      </w:pPr>
-    </w:p>
-    <w:p>
-      <w:pPr>
-        <w:spacing w:after="0"/>
-        <w:ind w:firstLine="720"/>
-        <w:rPr>
-          <w:rFonts w:ascii="Times New Roman" w:hAnsi="Times New Roman" w:cs="Times New Roman"/>
-          <w:sz w:val="24"/>
-          <w:szCs w:val="24"/>
-        </w:rPr>
-      </w:pPr>
-    </w:p>
-    <w:p>
-      <w:pPr>
-        <w:spacing w:after="0"/>
-        <w:ind w:firstLine="720"/>
-        <w:rPr>
-          <w:rFonts w:ascii="Times New Roman" w:hAnsi="Times New Roman" w:cs="Times New Roman"/>
-          <w:sz w:val="24"/>
-          <w:szCs w:val="24"/>
-        </w:rPr>
-      </w:pPr>
-    </w:p>
-    <w:p>
-      <w:pPr>
-        <w:spacing w:after="0"/>
-        <w:ind w:firstLine="720"/>
-        <w:rPr>
-          <w:rFonts w:ascii="Times New Roman" w:hAnsi="Times New Roman" w:cs="Times New Roman"/>
-          <w:sz w:val="24"/>
-          <w:szCs w:val="24"/>
-        </w:rPr>
-      </w:pPr>
-    </w:p>
-    <w:p>
-      <w:pPr>
-        <w:spacing w:after="0"/>
-        <w:ind w:firstLine="720"/>
-        <w:rPr>
-          <w:rFonts w:ascii="Times New Roman" w:hAnsi="Times New Roman" w:cs="Times New Roman"/>
-          <w:sz w:val="24"/>
-          <w:szCs w:val="24"/>
-        </w:rPr>
-      </w:pPr>
-    </w:p>
-    <w:p>
-      <w:pPr>
-        <w:spacing w:after="0"/>
-        <w:ind w:firstLine="720"/>
-        <w:rPr>
-          <w:rFonts w:ascii="Times New Roman" w:hAnsi="Times New Roman" w:cs="Times New Roman"/>
-          <w:sz w:val="24"/>
-          <w:szCs w:val="24"/>
-        </w:rPr>
-      </w:pPr>
-    </w:p>
-    <w:p>
-      <w:pPr>
-        <w:spacing w:after="0"/>
-        <w:ind w:firstLine="720"/>
-        <w:rPr>
-          <w:rFonts w:ascii="Times New Roman" w:hAnsi="Times New Roman" w:cs="Times New Roman"/>
-          <w:sz w:val="24"/>
-          <w:szCs w:val="24"/>
-        </w:rPr>
-      </w:pPr>
-    </w:p>
-    <w:p>
-      <w:pPr>
-        <w:spacing w:after="0"/>
-        <w:ind w:firstLine="720"/>
-        <w:rPr>
-          <w:rFonts w:ascii="Times New Roman" w:hAnsi="Times New Roman" w:cs="Times New Roman"/>
-          <w:sz w:val="24"/>
-          <w:szCs w:val="24"/>
-        </w:rPr>
-      </w:pPr>
-    </w:p>
-    <w:p>
-      <w:pPr>
-        <w:spacing w:after="0"/>
-        <w:ind w:firstLine="720"/>
-        <w:rPr>
-          <w:rFonts w:ascii="Times New Roman" w:hAnsi="Times New Roman" w:cs="Times New Roman"/>
-          <w:sz w:val="24"/>
-          <w:szCs w:val="24"/>
-        </w:rPr>
-      </w:pPr>
-    </w:p>
-    <w:p>
-      <w:pPr>
-        <w:spacing w:after="0"/>
-        <w:ind w:firstLine="720"/>
-        <w:rPr>
-          <w:rFonts w:ascii="Times New Roman" w:hAnsi="Times New Roman" w:cs="Times New Roman"/>
-          <w:sz w:val="24"/>
-          <w:szCs w:val="24"/>
-        </w:rPr>
-      </w:pPr>
-    </w:p>
-    <w:p>
-      <w:pPr>
-        <w:spacing w:after="0"/>
-        <w:ind w:firstLine="720"/>
-        <w:rPr>
-          <w:rFonts w:ascii="Times New Roman" w:hAnsi="Times New Roman" w:cs="Times New Roman"/>
-          <w:sz w:val="24"/>
-          <w:szCs w:val="24"/>
-        </w:rPr>
-      </w:pPr>
-    </w:p>
-    <w:p>
-      <w:pPr>
-        <w:spacing w:after="0"/>
-        <w:ind w:firstLine="720"/>
-        <w:rPr>
-          <w:rFonts w:ascii="Times New Roman" w:hAnsi="Times New Roman" w:cs="Times New Roman"/>
-          <w:sz w:val="24"/>
-          <w:szCs w:val="24"/>
-        </w:rPr>
-      </w:pPr>
-    </w:p>
-    <w:p>
-      <w:pPr>
-        <w:spacing w:after="0"/>
-        <w:ind w:firstLine="720"/>
-        <w:rPr>
-          <w:rFonts w:ascii="Times New Roman" w:hAnsi="Times New Roman" w:cs="Times New Roman"/>
-          <w:sz w:val="24"/>
-          <w:szCs w:val="24"/>
-        </w:rPr>
-      </w:pPr>
-    </w:p>
-    <w:p>
-      <w:pPr>
-        <w:spacing w:after="0"/>
-        <w:ind w:firstLine="720"/>
-        <w:rPr>
-          <w:rFonts w:ascii="Times New Roman" w:hAnsi="Times New Roman" w:cs="Times New Roman"/>
-          <w:sz w:val="24"/>
-          <w:szCs w:val="24"/>
-        </w:rPr>
-      </w:pPr>
-    </w:p>
-    <w:p>
-      <w:pPr>
-        <w:spacing w:after="0"/>
-        <w:ind w:firstLine="720"/>
-        <w:rPr>
-          <w:rFonts w:ascii="Times New Roman" w:hAnsi="Times New Roman" w:cs="Times New Roman"/>
-          <w:sz w:val="24"/>
-          <w:szCs w:val="24"/>
-        </w:rPr>
-      </w:pPr>
-    </w:p>
-    <w:p>
-      <w:pPr>
-        <w:spacing w:after="0"/>
-        <w:ind w:firstLine="720"/>
-        <w:rPr>
-          <w:rFonts w:ascii="Times New Roman" w:hAnsi="Times New Roman" w:cs="Times New Roman"/>
-          <w:sz w:val="24"/>
-          <w:szCs w:val="24"/>
-        </w:rPr>
-      </w:pPr>
-    </w:p>
-    <w:p>
-      <w:pPr>
-        <w:spacing w:after="0"/>
-        <w:ind w:firstLine="720"/>
-        <w:rPr>
-          <w:rFonts w:ascii="Times New Roman" w:hAnsi="Times New Roman" w:cs="Times New Roman"/>
-          <w:sz w:val="24"/>
-          <w:szCs w:val="24"/>
-        </w:rPr>
-      </w:pPr>
-    </w:p>
-    <w:p>
-      <w:pPr>
-        <w:spacing w:after="0"/>
-        <w:ind w:firstLine="720"/>
-        <w:rPr>
-          <w:rFonts w:ascii="Times New Roman" w:hAnsi="Times New Roman" w:cs="Times New Roman"/>
-          <w:sz w:val="24"/>
-          <w:szCs w:val="24"/>
-        </w:rPr>
-      </w:pPr>
-    </w:p>
-    <w:p>
-      <w:pPr>
-        <w:spacing w:after="0"/>
-        <w:ind w:firstLine="720"/>
-        <w:rPr>
-          <w:rFonts w:ascii="Times New Roman" w:hAnsi="Times New Roman" w:cs="Times New Roman"/>
-          <w:sz w:val="24"/>
-          <w:szCs w:val="24"/>
-        </w:rPr>
-      </w:pPr>
-    </w:p>
-    <w:p>
-      <w:pPr>
-        <w:spacing w:after="0"/>
-        <w:ind w:firstLine="720"/>
-        <w:rPr>
-          <w:rFonts w:ascii="Times New Roman" w:hAnsi="Times New Roman" w:cs="Times New Roman"/>
-          <w:sz w:val="24"/>
-          <w:szCs w:val="24"/>
-        </w:rPr>
-      </w:pPr>
-    </w:p>
-    <w:p>
-      <w:pPr>
-        <w:spacing w:after="0"/>
-        <w:ind w:firstLine="720"/>
-        <w:rPr>
-          <w:rFonts w:ascii="Times New Roman" w:hAnsi="Times New Roman" w:cs="Times New Roman"/>
-          <w:sz w:val="24"/>
-          <w:szCs w:val="24"/>
-        </w:rPr>
-      </w:pPr>
-    </w:p>
-    <w:p>
-      <w:pPr>
-        <w:spacing w:after="0"/>
-        <w:ind w:firstLine="720"/>
-        <w:rPr>
-          <w:rFonts w:ascii="Times New Roman" w:hAnsi="Times New Roman" w:cs="Times New Roman"/>
-          <w:sz w:val="24"/>
-          <w:szCs w:val="24"/>
-        </w:rPr>
-      </w:pPr>
-    </w:p>
-    <w:p>
-      <w:pPr>
-        <w:spacing w:after="0"/>
-        <w:ind w:firstLine="720"/>
-        <w:rPr>
-          <w:rFonts w:ascii="Times New Roman" w:hAnsi="Times New Roman" w:cs="Times New Roman"/>
-          <w:sz w:val="24"/>
-          <w:szCs w:val="24"/>
-        </w:rPr>
-      </w:pPr>
-    </w:p>
-    <w:p>
-      <w:pPr>
-        <w:spacing w:after="0"/>
-        <w:ind w:firstLine="720"/>
-        <w:rPr>
-          <w:rFonts w:ascii="Times New Roman" w:hAnsi="Times New Roman" w:cs="Times New Roman"/>
-          <w:sz w:val="24"/>
-          <w:szCs w:val="24"/>
-        </w:rPr>
-      </w:pPr>
-    </w:p>
-    <w:p>
-      <w:pPr>
-        <w:spacing w:after="0"/>
-        <w:ind w:firstLine="720"/>
-        <w:rPr>
-          <w:rFonts w:ascii="Times New Roman" w:hAnsi="Times New Roman" w:cs="Times New Roman"/>
-          <w:sz w:val="24"/>
-          <w:szCs w:val="24"/>
-        </w:rPr>
-      </w:pPr>
-    </w:p>
-    <w:p>
-      <w:pPr>
-        <w:spacing w:after="0"/>
-        <w:ind w:firstLine="720"/>
-        <w:rPr>
-          <w:rFonts w:ascii="Times New Roman" w:hAnsi="Times New Roman" w:cs="Times New Roman"/>
-          <w:sz w:val="24"/>
-          <w:szCs w:val="24"/>
-        </w:rPr>
-      </w:pPr>
-    </w:p>
-    <w:p>
-      <w:pPr>
-        <w:spacing w:after="0"/>
-        <w:ind w:firstLine="720"/>
-        <w:rPr>
-          <w:rFonts w:ascii="Times New Roman" w:hAnsi="Times New Roman" w:cs="Times New Roman"/>
-          <w:sz w:val="24"/>
-          <w:szCs w:val="24"/>
-        </w:rPr>
-      </w:pPr>
-    </w:p>
-    <w:p>
-      <w:pPr>
-        <w:spacing w:after="0"/>
-        <w:ind w:firstLine="720"/>
-        <w:rPr>
-          <w:rFonts w:ascii="Times New Roman" w:hAnsi="Times New Roman" w:cs="Times New Roman"/>
-          <w:sz w:val="24"/>
-          <w:szCs w:val="24"/>
-        </w:rPr>
-      </w:pPr>
-    </w:p>
-    <w:p>
-      <w:pPr>
-        <w:spacing w:after="0"/>
-        <w:ind w:firstLine="720"/>
-        <w:rPr>
-          <w:rFonts w:ascii="Times New Roman" w:hAnsi="Times New Roman" w:cs="Times New Roman"/>
-          <w:sz w:val="24"/>
-          <w:szCs w:val="24"/>
-        </w:rPr>
-      </w:pPr>
-    </w:p>
-    <w:p>
-      <w:pPr>
-        <w:spacing w:after="0"/>
-        <w:ind w:firstLine="720"/>
-        <w:rPr>
-          <w:rFonts w:ascii="Times New Roman" w:hAnsi="Times New Roman" w:cs="Times New Roman"/>
-          <w:sz w:val="24"/>
-          <w:szCs w:val="24"/>
-        </w:rPr>
-      </w:pPr>
-    </w:p>
-    <w:p>
-      <w:pPr>
-        <w:spacing w:after="0"/>
-        <w:ind w:firstLine="720"/>
-        <w:rPr>
-          <w:rFonts w:ascii="Times New Roman" w:hAnsi="Times New Roman" w:cs="Times New Roman"/>
-          <w:sz w:val="24"/>
-          <w:szCs w:val="24"/>
-        </w:rPr>
-      </w:pPr>
-    </w:p>
-    <w:p>
-      <w:pPr>
-        <w:spacing w:after="0"/>
-        <w:ind w:firstLine="720"/>
-        <w:rPr>
-          <w:rFonts w:ascii="Times New Roman" w:hAnsi="Times New Roman" w:cs="Times New Roman"/>
-          <w:sz w:val="24"/>
-          <w:szCs w:val="24"/>
-        </w:rPr>
-      </w:pPr>
-    </w:p>
-    <w:p>
-      <w:pPr>
-        <w:spacing w:after="0"/>
-        <w:ind w:firstLine="720"/>
-        <w:rPr>
-          <w:rFonts w:ascii="Times New Roman" w:hAnsi="Times New Roman" w:cs="Times New Roman"/>
-          <w:sz w:val="24"/>
-          <w:szCs w:val="24"/>
-        </w:rPr>
-      </w:pPr>
-    </w:p>
-    <w:p>
-      <w:pPr>
-        <w:spacing w:after="0"/>
-        <w:ind w:firstLine="720"/>
-        <w:rPr>
-          <w:rFonts w:ascii="Times New Roman" w:hAnsi="Times New Roman" w:cs="Times New Roman"/>
-          <w:sz w:val="24"/>
-          <w:szCs w:val="24"/>
-        </w:rPr>
-      </w:pPr>
-    </w:p>
-    <w:p>
-      <w:pPr>
-        <w:spacing w:after="0"/>
-        <w:ind w:firstLine="720"/>
-        <w:rPr>
-          <w:rFonts w:ascii="Times New Roman" w:hAnsi="Times New Roman" w:cs="Times New Roman"/>
-          <w:sz w:val="24"/>
-          <w:szCs w:val="24"/>
-        </w:rPr>
-      </w:pPr>
-    </w:p>
-    <w:p>
-      <w:pPr>
-        <w:spacing w:after="0"/>
-        <w:ind w:firstLine="720"/>
-        <w:rPr>
-          <w:rFonts w:ascii="Times New Roman" w:hAnsi="Times New Roman" w:cs="Times New Roman"/>
-          <w:sz w:val="24"/>
-          <w:szCs w:val="24"/>
-        </w:rPr>
-      </w:pPr>
-    </w:p>
-    <w:p>
-      <w:pPr>
-        <w:spacing w:after="0"/>
-        <w:ind w:firstLine="720"/>
-        <w:rPr>
-          <w:rFonts w:ascii="Times New Roman" w:hAnsi="Times New Roman" w:cs="Times New Roman"/>
-          <w:sz w:val="24"/>
-          <w:szCs w:val="24"/>
-        </w:rPr>
-      </w:pPr>
-    </w:p>
-    <w:p>
-      <w:pPr>
-        <w:spacing w:after="0"/>
-        <w:ind w:firstLine="720"/>
-        <w:rPr>
-          <w:rFonts w:ascii="Times New Roman" w:hAnsi="Times New Roman" w:cs="Times New Roman"/>
-          <w:sz w:val="24"/>
-          <w:szCs w:val="24"/>
-        </w:rPr>
-      </w:pPr>
-    </w:p>
-    <w:p>
-      <w:pPr>
-        <w:spacing w:after="0"/>
-        <w:ind w:firstLine="720"/>
-        <w:rPr>
-          <w:rFonts w:ascii="Times New Roman" w:hAnsi="Times New Roman" w:cs="Times New Roman"/>
-          <w:sz w:val="24"/>
-          <w:szCs w:val="24"/>
-        </w:rPr>
-      </w:pPr>
-    </w:p>
-    <w:p>
-      <w:pPr>
-        <w:spacing w:after="0"/>
-        <w:ind w:firstLine="720"/>
-        <w:rPr>
-          <w:rFonts w:ascii="Times New Roman" w:hAnsi="Times New Roman" w:cs="Times New Roman"/>
-          <w:sz w:val="24"/>
-          <w:szCs w:val="24"/>
-        </w:rPr>
-      </w:pPr>
-    </w:p>
-    <w:p>
-      <w:pPr>
-        <w:spacing w:after="0"/>
-        <w:ind w:firstLine="720"/>
-        <w:rPr>
-          <w:rFonts w:ascii="Times New Roman" w:hAnsi="Times New Roman" w:cs="Times New Roman"/>
-          <w:sz w:val="24"/>
-          <w:szCs w:val="24"/>
-        </w:rPr>
-      </w:pPr>
-    </w:p>
-    <w:p>
-      <w:pPr>
-        <w:spacing w:after="0"/>
-        <w:ind w:firstLine="720"/>
-        <w:rPr>
-          <w:rFonts w:ascii="Times New Roman" w:hAnsi="Times New Roman" w:cs="Times New Roman"/>
-          <w:sz w:val="24"/>
-          <w:szCs w:val="24"/>
-        </w:rPr>
-      </w:pPr>
-    </w:p>
-    <w:p>
-      <w:pPr>
-        <w:spacing w:after="0"/>
-        <w:ind w:firstLine="720"/>
-        <w:rPr>
-          <w:rFonts w:ascii="Times New Roman" w:hAnsi="Times New Roman" w:cs="Times New Roman"/>
-          <w:sz w:val="24"/>
-          <w:szCs w:val="24"/>
-        </w:rPr>
-      </w:pPr>
-    </w:p>
-    <w:p>
-      <w:pPr>
-        <w:spacing w:after="0"/>
-        <w:ind w:firstLine="720"/>
-        <w:rPr>
-          <w:rFonts w:ascii="Times New Roman" w:hAnsi="Times New Roman" w:cs="Times New Roman"/>
-          <w:sz w:val="24"/>
-          <w:szCs w:val="24"/>
-        </w:rPr>
-      </w:pPr>
-    </w:p>
-    <w:p>
-      <w:pPr>
-        <w:spacing w:after="0"/>
-        <w:ind w:firstLine="720"/>
-        <w:rPr>
-          <w:rFonts w:ascii="Times New Roman" w:hAnsi="Times New Roman" w:cs="Times New Roman"/>
-          <w:sz w:val="24"/>
-          <w:szCs w:val="24"/>
-        </w:rPr>
-      </w:pPr>
-    </w:p>
-    <w:p>
-      <w:pPr>
-        <w:spacing w:after="0"/>
-        <w:ind w:firstLine="720"/>
-        <w:rPr>
-          <w:rFonts w:ascii="Times New Roman" w:hAnsi="Times New Roman" w:cs="Times New Roman"/>
-          <w:sz w:val="24"/>
-          <w:szCs w:val="24"/>
-        </w:rPr>
-      </w:pPr>
-    </w:p>
-    <w:p>
-      <w:pPr>
-        <w:spacing w:after="0"/>
-        <w:ind w:firstLine="720"/>
-        <w:rPr>
-          <w:rFonts w:ascii="Times New Roman" w:hAnsi="Times New Roman" w:cs="Times New Roman"/>
-          <w:sz w:val="24"/>
-          <w:szCs w:val="24"/>
-        </w:rPr>
-      </w:pPr>
-    </w:p>
-    <w:p>
-      <w:pPr>
-        <w:spacing w:after="0"/>
-        <w:ind w:firstLine="720"/>
-        <w:rPr>
-          <w:rFonts w:ascii="Times New Roman" w:hAnsi="Times New Roman" w:cs="Times New Roman"/>
-          <w:sz w:val="24"/>
-          <w:szCs w:val="24"/>
-        </w:rPr>
-      </w:pPr>
-    </w:p>
-    <w:p>
-      <w:pPr>
-        <w:spacing w:after="0"/>
-        <w:ind w:firstLine="720"/>
-        <w:rPr>
-          <w:rFonts w:ascii="Times New Roman" w:hAnsi="Times New Roman" w:cs="Times New Roman"/>
-          <w:sz w:val="24"/>
-          <w:szCs w:val="24"/>
-        </w:rPr>
-      </w:pPr>
-    </w:p>
-    <w:p>
-      <w:pPr>
-        <w:spacing w:after="0"/>
-        <w:ind w:firstLine="720"/>
-        <w:rPr>
-          <w:rFonts w:ascii="Times New Roman" w:hAnsi="Times New Roman" w:cs="Times New Roman"/>
-          <w:sz w:val="24"/>
-          <w:szCs w:val="24"/>
-        </w:rPr>
-      </w:pPr>
-    </w:p>
-    <w:p>
-      <w:pPr>
-        <w:spacing w:after="0"/>
-        <w:ind w:firstLine="720"/>
-        <w:rPr>
-          <w:rFonts w:ascii="Times New Roman" w:hAnsi="Times New Roman" w:cs="Times New Roman"/>
-          <w:sz w:val="24"/>
-          <w:szCs w:val="24"/>
-        </w:rPr>
-      </w:pPr>
-    </w:p>
-    <w:p>
-      <w:pPr>
-        <w:spacing w:after="0"/>
-        <w:ind w:firstLine="720"/>
-        <w:rPr>
-          <w:rFonts w:ascii="Times New Roman" w:hAnsi="Times New Roman" w:cs="Times New Roman"/>
-          <w:sz w:val="24"/>
-          <w:szCs w:val="24"/>
-        </w:rPr>
-      </w:pPr>
-    </w:p>
-    <w:p>
-      <w:pPr>
-        <w:spacing w:after="0"/>
-        <w:ind w:firstLine="720"/>
-        <w:rPr>
-          <w:rFonts w:ascii="Times New Roman" w:hAnsi="Times New Roman" w:cs="Times New Roman"/>
-          <w:sz w:val="24"/>
-          <w:szCs w:val="24"/>
-        </w:rPr>
-      </w:pPr>
-    </w:p>
-    <w:p>
-      <w:pPr>
-        <w:spacing w:after="0"/>
-        <w:ind w:firstLine="720"/>
-        <w:rPr>
-          <w:rFonts w:ascii="Times New Roman" w:hAnsi="Times New Roman" w:cs="Times New Roman"/>
-          <w:sz w:val="24"/>
-          <w:szCs w:val="24"/>
-        </w:rPr>
-      </w:pPr>
-    </w:p>
-    <w:p>
-      <w:pPr>
-        <w:spacing w:after="0"/>
-        <w:ind w:firstLine="720"/>
-        <w:rPr>
-          <w:rFonts w:ascii="Times New Roman" w:hAnsi="Times New Roman" w:cs="Times New Roman"/>
-          <w:sz w:val="24"/>
-          <w:szCs w:val="24"/>
-        </w:rPr>
-      </w:pPr>
-    </w:p>
-    <w:p>
-      <w:pPr>
-        <w:spacing w:after="0"/>
-        <w:ind w:firstLine="720"/>
-        <w:rPr>
-          <w:rFonts w:ascii="Times New Roman" w:hAnsi="Times New Roman" w:cs="Times New Roman"/>
-          <w:sz w:val="24"/>
-          <w:szCs w:val="24"/>
-        </w:rPr>
-      </w:pPr>
-    </w:p>
-    <w:p>
-      <w:pPr>
-        <w:spacing w:after="0"/>
-        <w:ind w:firstLine="720"/>
-        <w:rPr>
-          <w:rFonts w:ascii="Times New Roman" w:hAnsi="Times New Roman" w:cs="Times New Roman"/>
-          <w:sz w:val="24"/>
-          <w:szCs w:val="24"/>
-        </w:rPr>
-      </w:pPr>
-    </w:p>
-    <w:p>
-      <w:pPr>
-        <w:spacing w:after="0"/>
-        <w:ind w:firstLine="720"/>
-        <w:rPr>
-          <w:rFonts w:ascii="Times New Roman" w:hAnsi="Times New Roman" w:cs="Times New Roman"/>
-          <w:sz w:val="24"/>
-          <w:szCs w:val="24"/>
-        </w:rPr>
-      </w:pPr>
-    </w:p>
-    <w:p>
-      <w:pPr>
-        <w:spacing w:after="0"/>
-        <w:ind w:firstLine="720"/>
-        <w:rPr>
-          <w:rFonts w:ascii="Times New Roman" w:hAnsi="Times New Roman" w:cs="Times New Roman"/>
-          <w:sz w:val="24"/>
-          <w:szCs w:val="24"/>
-        </w:rPr>
-      </w:pPr>
-    </w:p>
-    <w:p>
-      <w:pPr>
-        <w:spacing w:after="0"/>
-        <w:ind w:firstLine="720"/>
-        <w:rPr>
-          <w:rFonts w:ascii="Times New Roman" w:hAnsi="Times New Roman" w:cs="Times New Roman"/>
-          <w:sz w:val="24"/>
-          <w:szCs w:val="24"/>
-        </w:rPr>
-      </w:pPr>
-    </w:p>
-    <w:p>
-      <w:pPr>
-        <w:spacing w:after="0"/>
-        <w:ind w:firstLine="720"/>
-        <w:rPr>
-          <w:rFonts w:ascii="Times New Roman" w:hAnsi="Times New Roman" w:cs="Times New Roman"/>
-          <w:sz w:val="24"/>
-          <w:szCs w:val="24"/>
-        </w:rPr>
-      </w:pPr>
-    </w:p>
-    <w:p>
-      <w:pPr>
-        <w:spacing w:after="0"/>
-        <w:ind w:firstLine="720"/>
-        <w:rPr>
-          <w:rFonts w:ascii="Times New Roman" w:hAnsi="Times New Roman" w:cs="Times New Roman"/>
-          <w:sz w:val="24"/>
-          <w:szCs w:val="24"/>
-        </w:rPr>
-      </w:pPr>
-    </w:p>
-    <w:p>
-      <w:pPr>
-        <w:spacing w:after="0"/>
-        <w:ind w:firstLine="720"/>
-        <w:rPr>
-          <w:rFonts w:ascii="Times New Roman" w:hAnsi="Times New Roman" w:cs="Times New Roman"/>
-          <w:sz w:val="24"/>
-          <w:szCs w:val="24"/>
-        </w:rPr>
-      </w:pPr>
-    </w:p>
-    <w:p>
-      <w:pPr>
-        <w:spacing w:after="0"/>
-        <w:ind w:firstLine="720"/>
-        <w:rPr>
-          <w:rFonts w:ascii="Times New Roman" w:hAnsi="Times New Roman" w:cs="Times New Roman"/>
-          <w:sz w:val="24"/>
-          <w:szCs w:val="24"/>
-        </w:rPr>
-      </w:pPr>
-    </w:p>
-    <w:p>
-      <w:pPr>
-        <w:spacing w:after="0"/>
-        <w:ind w:firstLine="720"/>
-        <w:rPr>
-          <w:rFonts w:ascii="Times New Roman" w:hAnsi="Times New Roman" w:cs="Times New Roman"/>
-          <w:sz w:val="24"/>
-          <w:szCs w:val="24"/>
-        </w:rPr>
-      </w:pPr>
-    </w:p>
-    <w:p>
-      <w:pPr>
-        <w:spacing w:after="0"/>
-        <w:ind w:firstLine="720"/>
-        <w:rPr>
-          <w:rFonts w:ascii="Times New Roman" w:hAnsi="Times New Roman" w:cs="Times New Roman"/>
-          <w:sz w:val="24"/>
-          <w:szCs w:val="24"/>
-        </w:rPr>
-      </w:pPr>
-    </w:p>
-    <w:p>
-      <w:pPr>
-        <w:spacing w:after="0"/>
-        <w:ind w:firstLine="720"/>
-        <w:rPr>
-          <w:rFonts w:ascii="Times New Roman" w:hAnsi="Times New Roman" w:cs="Times New Roman"/>
-          <w:sz w:val="24"/>
-          <w:szCs w:val="24"/>
-        </w:rPr>
-      </w:pPr>
+        <w:rPr>
+          <w:rFonts w:ascii="Times New Roman" w:hAnsi="Times New Roman" w:cs="Times New Roman"/>
+          <w:sz w:val="24"/>
+          <w:szCs w:val="24"/>
+        </w:rPr>
+      </w:pPr>
+    </w:p>
+    <w:p>
+      <w:pPr>
+        <w:pBdr>
+          <w:bottom w:val="single" w:sz="6" w:space="1" w:color="auto"/>
+        </w:pBdr>
+        <w:spacing w:after="0"/>
+        <w:rPr>
+          <w:rFonts w:ascii="Times New Roman" w:hAnsi="Times New Roman" w:cs="Times New Roman"/>
+          <w:sz w:val="24"/>
+          <w:szCs w:val="24"/>
+        </w:rPr>
+      </w:pPr>
+      <w:r>
+        <w:rPr>
+          <w:rFonts w:ascii="Times New Roman" w:hAnsi="Times New Roman" w:cs="Times New Roman"/>
+          <w:sz w:val="24"/>
+          <w:szCs w:val="24"/>
+        </w:rPr>
+        <w:t xml:space="preserve">Page </w:t>
+      </w:r>
+      <w:r>
+        <w:rPr>
+          <w:rFonts w:ascii="Times New Roman" w:hAnsi="Times New Roman" w:cs="Times New Roman"/>
+          <w:sz w:val="24"/>
+          <w:szCs w:val="24"/>
+        </w:rPr>
+        <w:t>1</w:t>
+      </w:r>
+    </w:p>
+    <w:p>
+      <w:pPr>
+        <w:spacing w:after="0"/>
+        <w:rPr>
+          <w:rFonts w:ascii="Times New Roman" w:hAnsi="Times New Roman" w:cs="Times New Roman"/>
+          <w:sz w:val="24"/>
+          <w:szCs w:val="24"/>
+        </w:rPr>
+      </w:pPr>
+      <w:r>
+        <w:rPr>
+          <w:rFonts w:ascii="Times New Roman" w:hAnsi="Times New Roman" w:cs="Times New Roman"/>
+          <w:sz w:val="24"/>
+          <w:szCs w:val="24"/>
+        </w:rPr>
+        <w:t xml:space="preserve">Page </w:t>
+      </w:r>
+      <w:r>
+        <w:rPr>
+          <w:rFonts w:ascii="Times New Roman" w:hAnsi="Times New Roman" w:cs="Times New Roman"/>
+          <w:sz w:val="24"/>
+          <w:szCs w:val="24"/>
+        </w:rPr>
+        <w:t>2</w:t>
+      </w:r>
+    </w:p>
+    <w:p>
+      <w:pPr>
+        <w:spacing w:after="0"/>
+        <w:rPr>
+          <w:rFonts w:ascii="Times New Roman" w:hAnsi="Times New Roman" w:cs="Times New Roman"/>
+          <w:sz w:val="24"/>
+          <w:szCs w:val="24"/>
+        </w:rPr>
+      </w:pPr>
+    </w:p>
+    <w:p>
+      <w:pPr>
+        <w:pBdr>
+          <w:bottom w:val="single" w:sz="6" w:space="1" w:color="auto"/>
+        </w:pBdr>
+        <w:spacing w:after="0"/>
+        <w:rPr>
+          <w:rFonts w:ascii="Times New Roman" w:hAnsi="Times New Roman" w:cs="Times New Roman"/>
+          <w:sz w:val="24"/>
+          <w:szCs w:val="24"/>
+        </w:rPr>
+      </w:pPr>
+      <w:r>
+        <w:rPr>
+          <w:rFonts w:ascii="Times New Roman" w:hAnsi="Times New Roman" w:cs="Times New Roman"/>
+          <w:sz w:val="24"/>
+          <w:szCs w:val="24"/>
+        </w:rPr>
+        <w:t xml:space="preserve">Page </w:t>
+      </w:r>
+      <w:r>
+        <w:rPr>
+          <w:rFonts w:ascii="Times New Roman" w:hAnsi="Times New Roman" w:cs="Times New Roman"/>
+          <w:sz w:val="24"/>
+          <w:szCs w:val="24"/>
+        </w:rPr>
+        <w:t>2</w:t>
+      </w:r>
+    </w:p>
+    <w:p>
+      <w:pPr>
+        <w:spacing w:after="0"/>
+        <w:rPr>
+          <w:rFonts w:ascii="Times New Roman" w:hAnsi="Times New Roman" w:cs="Times New Roman"/>
+          <w:sz w:val="24"/>
+          <w:szCs w:val="24"/>
+        </w:rPr>
+      </w:pPr>
+      <w:r>
+        <w:rPr>
+          <w:rFonts w:ascii="Times New Roman" w:hAnsi="Times New Roman" w:cs="Times New Roman"/>
+          <w:sz w:val="24"/>
+          <w:szCs w:val="24"/>
+        </w:rPr>
+        <w:t>Page</w:t>
+      </w:r>
+      <w:r>
+        <w:rPr>
+          <w:rFonts w:ascii="Times New Roman" w:hAnsi="Times New Roman" w:cs="Times New Roman"/>
+          <w:sz w:val="24"/>
+          <w:szCs w:val="24"/>
+        </w:rPr>
+        <w:t>s</w:t>
+      </w:r>
       <w:r>
         <w:rPr>
           <w:rFonts w:ascii="Times New Roman" w:hAnsi="Times New Roman" w:cs="Times New Roman"/>
@@ -2857,184 +2063,64 @@
         </w:rPr>
         <w:t xml:space="preserve"> </w:t>
       </w:r>
-    </w:p>
-    <w:p>
-      <w:pPr>
-        <w:spacing w:after="0"/>
-        <w:ind w:firstLine="720"/>
-        <w:rPr>
-          <w:rFonts w:ascii="Times New Roman" w:hAnsi="Times New Roman" w:cs="Times New Roman"/>
-          <w:sz w:val="24"/>
-          <w:szCs w:val="24"/>
-        </w:rPr>
-      </w:pPr>
-      <w:r>
-        <w:rPr>
-          <w:rFonts w:ascii="Times New Roman" w:hAnsi="Times New Roman" w:cs="Times New Roman"/>
-          <w:sz w:val="24"/>
-          <w:szCs w:val="24"/>
-        </w:rPr>
-        <w:t xml:space="preserve">Next, we looked at the valid voltage ranges for each of the nodes in DC, considering that no transistor should have an overdrive voltage less than 0.15V.  </w:t>
-      </w:r>
-    </w:p>
-    <w:p>
-      <w:pPr>
-        <w:pStyle w:val="ListParagraph"/>
-        <w:numPr>
-          <w:ilvl w:val="0"/>
-          <w:numId w:val="9"/>
-        </w:numPr>
-        <w:spacing w:after="0"/>
-        <w:rPr>
-          <w:rFonts w:ascii="Times New Roman" w:hAnsi="Times New Roman" w:cs="Times New Roman"/>
-          <w:sz w:val="24"/>
-          <w:szCs w:val="24"/>
-        </w:rPr>
-      </w:pPr>
-      <w:proofErr w:type="spellStart"/>
-      <w:r>
-        <w:rPr>
-          <w:rFonts w:ascii="Times New Roman" w:hAnsi="Times New Roman" w:cs="Times New Roman"/>
-          <w:sz w:val="24"/>
-          <w:szCs w:val="24"/>
-        </w:rPr>
-        <w:t>V_in</w:t>
-      </w:r>
-      <w:proofErr w:type="spellEnd"/>
-      <w:r>
-        <w:rPr>
-          <w:rFonts w:ascii="Times New Roman" w:hAnsi="Times New Roman" w:cs="Times New Roman"/>
-          <w:sz w:val="24"/>
-          <w:szCs w:val="24"/>
-        </w:rPr>
-        <w:t xml:space="preserve"> </w:t>
-      </w:r>
-    </w:p>
-    <w:p>
-      <w:pPr>
-        <w:pStyle w:val="ListParagraph"/>
-        <w:numPr>
-          <w:ilvl w:val="0"/>
-          <w:numId w:val="9"/>
-        </w:numPr>
-        <w:spacing w:after="0"/>
-        <w:rPr>
-          <w:rFonts w:ascii="Times New Roman" w:hAnsi="Times New Roman" w:cs="Times New Roman"/>
-          <w:sz w:val="24"/>
-          <w:szCs w:val="24"/>
-        </w:rPr>
-      </w:pPr>
-      <w:proofErr w:type="spellStart"/>
-      <w:r>
-        <w:rPr>
-          <w:rFonts w:ascii="Times New Roman" w:hAnsi="Times New Roman" w:cs="Times New Roman"/>
-          <w:sz w:val="24"/>
-          <w:szCs w:val="24"/>
-        </w:rPr>
-        <w:t>V_x</w:t>
-      </w:r>
-      <w:proofErr w:type="spellEnd"/>
-    </w:p>
-    <w:p>
-      <w:pPr>
-        <w:pStyle w:val="ListParagraph"/>
-        <w:numPr>
-          <w:ilvl w:val="0"/>
-          <w:numId w:val="9"/>
-        </w:numPr>
-        <w:spacing w:after="0"/>
-        <w:rPr>
-          <w:rFonts w:ascii="Times New Roman" w:hAnsi="Times New Roman" w:cs="Times New Roman"/>
-          <w:sz w:val="24"/>
-          <w:szCs w:val="24"/>
-        </w:rPr>
-      </w:pPr>
-      <w:proofErr w:type="spellStart"/>
-      <w:r>
-        <w:rPr>
-          <w:rFonts w:ascii="Times New Roman" w:hAnsi="Times New Roman" w:cs="Times New Roman"/>
-          <w:sz w:val="24"/>
-          <w:szCs w:val="24"/>
-        </w:rPr>
-        <w:t>V_y</w:t>
-      </w:r>
-      <w:proofErr w:type="spellEnd"/>
-    </w:p>
-    <w:p>
-      <w:pPr>
-        <w:pStyle w:val="ListParagraph"/>
-        <w:numPr>
-          <w:ilvl w:val="0"/>
-          <w:numId w:val="9"/>
-        </w:numPr>
-        <w:spacing w:after="0"/>
-        <w:rPr>
-          <w:rFonts w:ascii="Times New Roman" w:hAnsi="Times New Roman" w:cs="Times New Roman"/>
-          <w:sz w:val="24"/>
-          <w:szCs w:val="24"/>
-        </w:rPr>
-      </w:pPr>
-      <w:proofErr w:type="spellStart"/>
-      <w:r>
-        <w:rPr>
-          <w:rFonts w:ascii="Times New Roman" w:hAnsi="Times New Roman" w:cs="Times New Roman"/>
-          <w:sz w:val="24"/>
-          <w:szCs w:val="24"/>
-        </w:rPr>
-        <w:t>V_z</w:t>
-      </w:r>
-      <w:proofErr w:type="spellEnd"/>
-    </w:p>
-    <w:p>
-      <w:pPr>
-        <w:pStyle w:val="ListParagraph"/>
-        <w:numPr>
-          <w:ilvl w:val="0"/>
-          <w:numId w:val="9"/>
-        </w:numPr>
-        <w:spacing w:after="0"/>
-        <w:rPr>
-          <w:rFonts w:ascii="Times New Roman" w:hAnsi="Times New Roman" w:cs="Times New Roman"/>
-          <w:sz w:val="24"/>
-          <w:szCs w:val="24"/>
-        </w:rPr>
-      </w:pPr>
-      <w:r>
-        <w:rPr>
-          <w:rFonts w:ascii="Times New Roman" w:hAnsi="Times New Roman" w:cs="Times New Roman"/>
-          <w:sz w:val="24"/>
-          <w:szCs w:val="24"/>
-        </w:rPr>
-        <w:t xml:space="preserve">-0.15 &lt; </w:t>
-      </w:r>
-      <w:proofErr w:type="spellStart"/>
-      <w:r>
-        <w:rPr>
-          <w:rFonts w:ascii="Times New Roman" w:hAnsi="Times New Roman" w:cs="Times New Roman"/>
-          <w:sz w:val="24"/>
-          <w:szCs w:val="24"/>
-        </w:rPr>
-        <w:t>V_o</w:t>
-      </w:r>
-      <w:proofErr w:type="spellEnd"/>
-      <w:r>
-        <w:rPr>
-          <w:rFonts w:ascii="Times New Roman" w:hAnsi="Times New Roman" w:cs="Times New Roman"/>
-          <w:sz w:val="24"/>
-          <w:szCs w:val="24"/>
-        </w:rPr>
-        <w:t xml:space="preserve"> &lt; 0.15  (based on circuit specifications)</w:t>
-      </w:r>
-    </w:p>
-    <w:p>
-      <w:pPr>
-        <w:spacing w:after="0"/>
-        <w:rPr>
-          <w:rFonts w:ascii="Times New Roman" w:hAnsi="Times New Roman" w:cs="Times New Roman"/>
-          <w:sz w:val="24"/>
-          <w:szCs w:val="24"/>
-        </w:rPr>
-      </w:pPr>
+      <w:r>
+        <w:rPr>
+          <w:rFonts w:ascii="Times New Roman" w:hAnsi="Times New Roman" w:cs="Times New Roman"/>
+          <w:sz w:val="24"/>
+          <w:szCs w:val="24"/>
+        </w:rPr>
+        <w:t>3-6</w:t>
+      </w:r>
+    </w:p>
+    <w:p>
+      <w:pPr>
+        <w:spacing w:after="0"/>
+        <w:rPr>
+          <w:rFonts w:ascii="Times New Roman" w:hAnsi="Times New Roman" w:cs="Times New Roman"/>
+          <w:sz w:val="24"/>
+          <w:szCs w:val="24"/>
+        </w:rPr>
+      </w:pPr>
+    </w:p>
+    <w:p>
+      <w:pPr>
+        <w:spacing w:after="0"/>
+        <w:rPr>
+          <w:rFonts w:ascii="Times New Roman" w:hAnsi="Times New Roman" w:cs="Times New Roman"/>
+          <w:sz w:val="24"/>
+          <w:szCs w:val="24"/>
+        </w:rPr>
+      </w:pPr>
+    </w:p>
+    <w:p>
+      <w:pPr>
+        <w:pStyle w:val="Caption"/>
+        <w:keepNext/>
+      </w:pPr>
+      <w:r>
+        <w:t xml:space="preserve">Table </w:t>
+      </w:r>
+      <w:r>
+        <w:fldChar w:fldCharType="begin"/>
+      </w:r>
+      <w:r>
+        <w:instrText xml:space="preserve"> SEQ Table \* ARABIC </w:instrText>
+      </w:r>
+      <w:r>
+        <w:fldChar w:fldCharType="separate"/>
+      </w:r>
+      <w:r>
+        <w:rPr>
+          <w:noProof/>
+        </w:rPr>
+        <w:t>3</w:t>
+      </w:r>
+      <w:r>
+        <w:fldChar w:fldCharType="end"/>
+      </w:r>
+      <w:r>
+        <w:t>: Time constants at each node</w:t>
+      </w:r>
     </w:p>
     <w:tbl>
       <w:tblPr>
@@ -3052,7 +2138,7 @@
       <w:tr>
         <w:tc>
           <w:tcPr>
-            <w:tcW w:w="870" w:type="dxa"/>
+            <w:tcW w:w="854" w:type="dxa"/>
           </w:tcPr>
           <w:p>
             <w:pPr>
@@ -3074,7 +2160,7 @@
         </w:tc>
         <w:tc>
           <w:tcPr>
-            <w:tcW w:w="2331" w:type="dxa"/>
+            <w:tcW w:w="2508" w:type="dxa"/>
           </w:tcPr>
           <w:p>
             <w:pPr>
@@ -3096,7 +2182,7 @@
         </w:tc>
         <w:tc>
           <w:tcPr>
-            <w:tcW w:w="3479" w:type="dxa"/>
+            <w:tcW w:w="3423" w:type="dxa"/>
           </w:tcPr>
           <w:p>
             <w:pPr>
@@ -3118,7 +2204,7 @@
         </w:tc>
         <w:tc>
           <w:tcPr>
-            <w:tcW w:w="1244" w:type="dxa"/>
+            <w:tcW w:w="1189" w:type="dxa"/>
           </w:tcPr>
           <w:p>
             <w:pPr>
@@ -3132,7 +2218,7 @@
         </w:tc>
         <w:tc>
           <w:tcPr>
-            <w:tcW w:w="1652" w:type="dxa"/>
+            <w:tcW w:w="1602" w:type="dxa"/>
           </w:tcPr>
           <w:p>
             <w:pPr>
@@ -3156,7 +2242,7 @@
       <w:tr>
         <w:tc>
           <w:tcPr>
-            <w:tcW w:w="870" w:type="dxa"/>
+            <w:tcW w:w="854" w:type="dxa"/>
           </w:tcPr>
           <w:p>
             <w:pPr>
@@ -3178,7 +2264,7 @@
         </w:tc>
         <w:tc>
           <w:tcPr>
-            <w:tcW w:w="2331" w:type="dxa"/>
+            <w:tcW w:w="2508" w:type="dxa"/>
           </w:tcPr>
           <w:p>
             <w:pPr>
@@ -3330,7 +2416,7 @@
         </w:tc>
         <w:tc>
           <w:tcPr>
-            <w:tcW w:w="3479" w:type="dxa"/>
+            <w:tcW w:w="3423" w:type="dxa"/>
           </w:tcPr>
           <w:p>
             <w:pPr>
@@ -3519,7 +2605,7 @@
         </w:tc>
         <w:tc>
           <w:tcPr>
-            <w:tcW w:w="1244" w:type="dxa"/>
+            <w:tcW w:w="1189" w:type="dxa"/>
           </w:tcPr>
           <w:p>
             <w:pPr>
@@ -3541,7 +2627,7 @@
         </w:tc>
         <w:tc>
           <w:tcPr>
-            <w:tcW w:w="1652" w:type="dxa"/>
+            <w:tcW w:w="1602" w:type="dxa"/>
           </w:tcPr>
           <w:p>
             <w:pPr>
@@ -3557,7 +2643,7 @@
       <w:tr>
         <w:tc>
           <w:tcPr>
-            <w:tcW w:w="870" w:type="dxa"/>
+            <w:tcW w:w="854" w:type="dxa"/>
           </w:tcPr>
           <w:p>
             <w:pPr>
@@ -3589,7 +2675,7 @@
         </w:tc>
         <w:tc>
           <w:tcPr>
-            <w:tcW w:w="2331" w:type="dxa"/>
+            <w:tcW w:w="2508" w:type="dxa"/>
           </w:tcPr>
           <w:p>
             <w:pPr>
@@ -3791,7 +2877,7 @@
         </w:tc>
         <w:tc>
           <w:tcPr>
-            <w:tcW w:w="3479" w:type="dxa"/>
+            <w:tcW w:w="3423" w:type="dxa"/>
           </w:tcPr>
           <w:p>
             <w:pPr>
@@ -3818,7 +2904,7 @@
         </w:tc>
         <w:tc>
           <w:tcPr>
-            <w:tcW w:w="1244" w:type="dxa"/>
+            <w:tcW w:w="1189" w:type="dxa"/>
           </w:tcPr>
           <w:p>
             <w:pPr>
@@ -3832,7 +2918,7 @@
         </w:tc>
         <w:tc>
           <w:tcPr>
-            <w:tcW w:w="1652" w:type="dxa"/>
+            <w:tcW w:w="1602" w:type="dxa"/>
           </w:tcPr>
           <w:p>
             <w:pPr>
@@ -3848,7 +2934,7 @@
       <w:tr>
         <w:tc>
           <w:tcPr>
-            <w:tcW w:w="870" w:type="dxa"/>
+            <w:tcW w:w="854" w:type="dxa"/>
           </w:tcPr>
           <w:p>
             <w:pPr>
@@ -3880,7 +2966,7 @@
         </w:tc>
         <w:tc>
           <w:tcPr>
-            <w:tcW w:w="2331" w:type="dxa"/>
+            <w:tcW w:w="2508" w:type="dxa"/>
           </w:tcPr>
           <w:p>
             <w:pPr>
@@ -4082,7 +3168,7 @@
         </w:tc>
         <w:tc>
           <w:tcPr>
-            <w:tcW w:w="3479" w:type="dxa"/>
+            <w:tcW w:w="3423" w:type="dxa"/>
           </w:tcPr>
           <w:p>
             <w:pPr>
@@ -4109,7 +3195,7 @@
         </w:tc>
         <w:tc>
           <w:tcPr>
-            <w:tcW w:w="1244" w:type="dxa"/>
+            <w:tcW w:w="1189" w:type="dxa"/>
           </w:tcPr>
           <w:p>
             <w:pPr>
@@ -4123,7 +3209,7 @@
         </w:tc>
         <w:tc>
           <w:tcPr>
-            <w:tcW w:w="1652" w:type="dxa"/>
+            <w:tcW w:w="1602" w:type="dxa"/>
           </w:tcPr>
           <w:p>
             <w:pPr>
@@ -4139,7 +3225,7 @@
       <w:tr>
         <w:tc>
           <w:tcPr>
-            <w:tcW w:w="870" w:type="dxa"/>
+            <w:tcW w:w="854" w:type="dxa"/>
           </w:tcPr>
           <w:p>
             <w:pPr>
@@ -4171,7 +3257,7 @@
         </w:tc>
         <w:tc>
           <w:tcPr>
-            <w:tcW w:w="2331" w:type="dxa"/>
+            <w:tcW w:w="2508" w:type="dxa"/>
           </w:tcPr>
           <w:p>
             <w:pPr>
@@ -4339,7 +3425,7 @@
         </w:tc>
         <w:tc>
           <w:tcPr>
-            <w:tcW w:w="3479" w:type="dxa"/>
+            <w:tcW w:w="3423" w:type="dxa"/>
           </w:tcPr>
           <w:p>
             <w:pPr>
@@ -4432,7 +3518,7 @@
         </w:tc>
         <w:tc>
           <w:tcPr>
-            <w:tcW w:w="1244" w:type="dxa"/>
+            <w:tcW w:w="1189" w:type="dxa"/>
           </w:tcPr>
           <w:p>
             <w:pPr>
@@ -4446,7 +3532,7 @@
         </w:tc>
         <w:tc>
           <w:tcPr>
-            <w:tcW w:w="1652" w:type="dxa"/>
+            <w:tcW w:w="1602" w:type="dxa"/>
           </w:tcPr>
           <w:p>
             <w:pPr>
@@ -4462,7 +3548,7 @@
       <w:tr>
         <w:tc>
           <w:tcPr>
-            <w:tcW w:w="870" w:type="dxa"/>
+            <w:tcW w:w="854" w:type="dxa"/>
           </w:tcPr>
           <w:p>
             <w:pPr>
@@ -4494,7 +3580,7 @@
         </w:tc>
         <w:tc>
           <w:tcPr>
-            <w:tcW w:w="2331" w:type="dxa"/>
+            <w:tcW w:w="2508" w:type="dxa"/>
           </w:tcPr>
           <w:p>
             <w:pPr>
@@ -4752,7 +3838,7 @@
         </w:tc>
         <w:tc>
           <w:tcPr>
-            <w:tcW w:w="3479" w:type="dxa"/>
+            <w:tcW w:w="3423" w:type="dxa"/>
           </w:tcPr>
           <w:p>
             <w:pPr>
@@ -4932,7 +4018,7 @@
         </w:tc>
         <w:tc>
           <w:tcPr>
-            <w:tcW w:w="1244" w:type="dxa"/>
+            <w:tcW w:w="1189" w:type="dxa"/>
           </w:tcPr>
           <w:p>
             <w:pPr>
@@ -4954,7 +4040,7 @@
         </w:tc>
         <w:tc>
           <w:tcPr>
-            <w:tcW w:w="1652" w:type="dxa"/>
+            <w:tcW w:w="1602" w:type="dxa"/>
           </w:tcPr>
           <w:p>
             <w:pPr>
@@ -4987,6 +4073,38 @@
           <w:szCs w:val="24"/>
         </w:rPr>
       </w:pPr>
+    </w:p>
+    <w:p>
+      <w:pPr>
+        <w:pStyle w:val="Caption"/>
+        <w:keepNext/>
+      </w:pPr>
+      <w:bookmarkStart w:id="0" w:name="_Ref436647169"/>
+      <w:r>
+        <w:t xml:space="preserve">Table </w:t>
+      </w:r>
+      <w:r>
+        <w:fldChar w:fldCharType="begin"/>
+      </w:r>
+      <w:r>
+        <w:instrText xml:space="preserve"> SEQ Table \* ARABIC </w:instrText>
+      </w:r>
+      <w:r>
+        <w:fldChar w:fldCharType="separate"/>
+      </w:r>
+      <w:r>
+        <w:rPr>
+          <w:noProof/>
+        </w:rPr>
+        <w:t>4</w:t>
+      </w:r>
+      <w:r>
+        <w:fldChar w:fldCharType="end"/>
+      </w:r>
+      <w:bookmarkEnd w:id="0"/>
+      <w:r>
+        <w:t>: Gain of each stage</w:t>
+      </w:r>
     </w:p>
     <w:tbl>
       <w:tblPr>
@@ -5042,15 +4160,7 @@
                 <w:sz w:val="24"/>
                 <w:szCs w:val="24"/>
               </w:rPr>
-              <w:t>Gain</w:t>
-            </w:r>
-            <w:r>
-              <w:rPr>
-                <w:rFonts w:ascii="Times New Roman" w:hAnsi="Times New Roman" w:cs="Times New Roman"/>
-                <w:sz w:val="24"/>
-                <w:szCs w:val="24"/>
-              </w:rPr>
-              <w:t>1</w:t>
+              <w:t>Gain1</w:t>
             </w:r>
           </w:p>
         </w:tc>
@@ -6329,6 +5439,7 @@
                 <w:sz w:val="24"/>
                 <w:szCs w:val="24"/>
               </w:rPr>
+              <w:lastRenderedPageBreak/>
               <w:t xml:space="preserve">=&gt; </w:t>
             </w:r>
             <m:oMath>
@@ -6809,6 +5920,7 @@
                 <w:sz w:val="24"/>
                 <w:szCs w:val="24"/>
               </w:rPr>
+              <w:lastRenderedPageBreak/>
               <w:t>5</w:t>
             </w:r>
           </w:p>
@@ -7346,19 +6458,790 @@
     </w:p>
     <w:p>
       <w:pPr>
-        <w:rPr>
-          <w:rFonts w:ascii="Times New Roman" w:hAnsi="Times New Roman" w:cs="Times New Roman"/>
-          <w:sz w:val="24"/>
-          <w:szCs w:val="24"/>
-        </w:rPr>
-      </w:pPr>
-      <w:r>
-        <w:rPr>
-          <w:rFonts w:ascii="Times New Roman" w:hAnsi="Times New Roman" w:cs="Times New Roman"/>
-          <w:sz w:val="24"/>
-          <w:szCs w:val="24"/>
-        </w:rPr>
-        <w:br w:type="page"/>
+        <w:spacing w:after="0"/>
+        <w:rPr>
+          <w:rFonts w:ascii="Times New Roman" w:hAnsi="Times New Roman" w:cs="Times New Roman"/>
+          <w:sz w:val="24"/>
+          <w:szCs w:val="24"/>
+        </w:rPr>
+      </w:pPr>
+    </w:p>
+    <w:p>
+      <w:pPr>
+        <w:pBdr>
+          <w:bottom w:val="single" w:sz="6" w:space="1" w:color="auto"/>
+        </w:pBdr>
+        <w:spacing w:after="0"/>
+        <w:rPr>
+          <w:rFonts w:ascii="Times New Roman" w:hAnsi="Times New Roman" w:cs="Times New Roman"/>
+          <w:sz w:val="24"/>
+          <w:szCs w:val="24"/>
+        </w:rPr>
+      </w:pPr>
+      <w:r>
+        <w:rPr>
+          <w:rFonts w:ascii="Times New Roman" w:hAnsi="Times New Roman" w:cs="Times New Roman"/>
+          <w:sz w:val="24"/>
+          <w:szCs w:val="24"/>
+        </w:rPr>
+        <w:t>P</w:t>
+      </w:r>
+      <w:r>
+        <w:rPr>
+          <w:rFonts w:ascii="Times New Roman" w:hAnsi="Times New Roman" w:cs="Times New Roman"/>
+          <w:sz w:val="24"/>
+          <w:szCs w:val="24"/>
+        </w:rPr>
+        <w:t>ages 3-6</w:t>
+      </w:r>
+    </w:p>
+    <w:p>
+      <w:pPr>
+        <w:spacing w:after="0"/>
+        <w:rPr>
+          <w:rFonts w:ascii="Times New Roman" w:hAnsi="Times New Roman" w:cs="Times New Roman"/>
+          <w:sz w:val="24"/>
+          <w:szCs w:val="24"/>
+        </w:rPr>
+      </w:pPr>
+      <w:r>
+        <w:rPr>
+          <w:rFonts w:ascii="Times New Roman" w:hAnsi="Times New Roman" w:cs="Times New Roman"/>
+          <w:sz w:val="24"/>
+          <w:szCs w:val="24"/>
+        </w:rPr>
+        <w:t xml:space="preserve">Page </w:t>
+      </w:r>
+      <w:r>
+        <w:rPr>
+          <w:rFonts w:ascii="Times New Roman" w:hAnsi="Times New Roman" w:cs="Times New Roman"/>
+          <w:sz w:val="24"/>
+          <w:szCs w:val="24"/>
+        </w:rPr>
+        <w:t>7</w:t>
+      </w:r>
+    </w:p>
+    <w:p>
+      <w:pPr>
+        <w:spacing w:after="0"/>
+        <w:rPr>
+          <w:rFonts w:ascii="Times New Roman" w:hAnsi="Times New Roman" w:cs="Times New Roman"/>
+          <w:sz w:val="24"/>
+          <w:szCs w:val="24"/>
+        </w:rPr>
+      </w:pPr>
+    </w:p>
+    <w:p>
+      <w:pPr>
+        <w:pBdr>
+          <w:bottom w:val="single" w:sz="6" w:space="1" w:color="auto"/>
+        </w:pBdr>
+        <w:spacing w:after="0"/>
+        <w:rPr>
+          <w:rFonts w:ascii="Times New Roman" w:hAnsi="Times New Roman" w:cs="Times New Roman"/>
+          <w:sz w:val="24"/>
+          <w:szCs w:val="24"/>
+        </w:rPr>
+      </w:pPr>
+      <w:r>
+        <w:rPr>
+          <w:rFonts w:ascii="Times New Roman" w:hAnsi="Times New Roman" w:cs="Times New Roman"/>
+          <w:sz w:val="24"/>
+          <w:szCs w:val="24"/>
+        </w:rPr>
+        <w:t xml:space="preserve">Page </w:t>
+      </w:r>
+      <w:r>
+        <w:rPr>
+          <w:rFonts w:ascii="Times New Roman" w:hAnsi="Times New Roman" w:cs="Times New Roman"/>
+          <w:sz w:val="24"/>
+          <w:szCs w:val="24"/>
+        </w:rPr>
+        <w:t>7</w:t>
+      </w:r>
+    </w:p>
+    <w:p>
+      <w:pPr>
+        <w:spacing w:after="0"/>
+        <w:rPr>
+          <w:rFonts w:ascii="Times New Roman" w:hAnsi="Times New Roman" w:cs="Times New Roman"/>
+          <w:sz w:val="24"/>
+          <w:szCs w:val="24"/>
+        </w:rPr>
+      </w:pPr>
+      <w:r>
+        <w:rPr>
+          <w:rFonts w:ascii="Times New Roman" w:hAnsi="Times New Roman" w:cs="Times New Roman"/>
+          <w:sz w:val="24"/>
+          <w:szCs w:val="24"/>
+        </w:rPr>
+        <w:t xml:space="preserve">Page </w:t>
+      </w:r>
+      <w:r>
+        <w:rPr>
+          <w:rFonts w:ascii="Times New Roman" w:hAnsi="Times New Roman" w:cs="Times New Roman"/>
+          <w:sz w:val="24"/>
+          <w:szCs w:val="24"/>
+        </w:rPr>
+        <w:t>8</w:t>
+      </w:r>
+    </w:p>
+    <w:p>
+      <w:pPr>
+        <w:spacing w:after="0"/>
+        <w:rPr>
+          <w:rFonts w:ascii="Times New Roman" w:hAnsi="Times New Roman" w:cs="Times New Roman"/>
+          <w:sz w:val="24"/>
+          <w:szCs w:val="24"/>
+        </w:rPr>
+      </w:pPr>
+    </w:p>
+    <w:p>
+      <w:pPr>
+        <w:pBdr>
+          <w:bottom w:val="single" w:sz="6" w:space="1" w:color="auto"/>
+        </w:pBdr>
+        <w:spacing w:after="0"/>
+        <w:rPr>
+          <w:rFonts w:ascii="Times New Roman" w:hAnsi="Times New Roman" w:cs="Times New Roman"/>
+          <w:sz w:val="24"/>
+          <w:szCs w:val="24"/>
+        </w:rPr>
+      </w:pPr>
+      <w:r>
+        <w:rPr>
+          <w:rFonts w:ascii="Times New Roman" w:hAnsi="Times New Roman" w:cs="Times New Roman"/>
+          <w:sz w:val="24"/>
+          <w:szCs w:val="24"/>
+        </w:rPr>
+        <w:t xml:space="preserve">Page </w:t>
+      </w:r>
+      <w:r>
+        <w:rPr>
+          <w:rFonts w:ascii="Times New Roman" w:hAnsi="Times New Roman" w:cs="Times New Roman"/>
+          <w:sz w:val="24"/>
+          <w:szCs w:val="24"/>
+        </w:rPr>
+        <w:t>8</w:t>
+      </w:r>
+    </w:p>
+    <w:p>
+      <w:pPr>
+        <w:spacing w:after="0"/>
+        <w:rPr>
+          <w:rFonts w:ascii="Times New Roman" w:hAnsi="Times New Roman" w:cs="Times New Roman"/>
+          <w:sz w:val="24"/>
+          <w:szCs w:val="24"/>
+        </w:rPr>
+      </w:pPr>
+      <w:r>
+        <w:rPr>
+          <w:rFonts w:ascii="Times New Roman" w:hAnsi="Times New Roman" w:cs="Times New Roman"/>
+          <w:sz w:val="24"/>
+          <w:szCs w:val="24"/>
+        </w:rPr>
+        <w:t xml:space="preserve">Page </w:t>
+      </w:r>
+      <w:r>
+        <w:rPr>
+          <w:rFonts w:ascii="Times New Roman" w:hAnsi="Times New Roman" w:cs="Times New Roman"/>
+          <w:sz w:val="24"/>
+          <w:szCs w:val="24"/>
+        </w:rPr>
+        <w:t>9</w:t>
+      </w:r>
+    </w:p>
+    <w:p>
+      <w:pPr>
+        <w:spacing w:after="0"/>
+        <w:rPr>
+          <w:rFonts w:ascii="Times New Roman" w:hAnsi="Times New Roman" w:cs="Times New Roman"/>
+          <w:sz w:val="24"/>
+          <w:szCs w:val="24"/>
+        </w:rPr>
+      </w:pPr>
+      <w:r>
+        <w:rPr>
+          <w:rFonts w:ascii="Times New Roman" w:hAnsi="Times New Roman" w:cs="Times New Roman"/>
+          <w:sz w:val="24"/>
+          <w:szCs w:val="24"/>
+        </w:rPr>
+        <w:tab/>
+        <w:t>This project proved to be a challenging, many-hour task.  In order to find a working design for the circuit, we went through numerous stages</w:t>
+      </w:r>
+      <w:r>
+        <w:rPr>
+          <w:rFonts w:ascii="Times New Roman" w:hAnsi="Times New Roman" w:cs="Times New Roman"/>
+          <w:sz w:val="24"/>
+          <w:szCs w:val="24"/>
+        </w:rPr>
+        <w:t xml:space="preserve"> that flowed from</w:t>
+      </w:r>
+      <w:r>
+        <w:rPr>
+          <w:rFonts w:ascii="Times New Roman" w:hAnsi="Times New Roman" w:cs="Times New Roman"/>
+          <w:sz w:val="24"/>
+          <w:szCs w:val="24"/>
+        </w:rPr>
+        <w:t xml:space="preserve"> analysis</w:t>
+      </w:r>
+      <w:r>
+        <w:rPr>
+          <w:rFonts w:ascii="Times New Roman" w:hAnsi="Times New Roman" w:cs="Times New Roman"/>
+          <w:sz w:val="24"/>
+          <w:szCs w:val="24"/>
+        </w:rPr>
+        <w:t xml:space="preserve"> to</w:t>
+      </w:r>
+      <w:r>
+        <w:rPr>
+          <w:rFonts w:ascii="Times New Roman" w:hAnsi="Times New Roman" w:cs="Times New Roman"/>
+          <w:sz w:val="24"/>
+          <w:szCs w:val="24"/>
+        </w:rPr>
+        <w:t xml:space="preserve"> confusion</w:t>
+      </w:r>
+      <w:r>
+        <w:rPr>
+          <w:rFonts w:ascii="Times New Roman" w:hAnsi="Times New Roman" w:cs="Times New Roman"/>
+          <w:sz w:val="24"/>
+          <w:szCs w:val="24"/>
+        </w:rPr>
+        <w:t xml:space="preserve"> to</w:t>
+      </w:r>
+      <w:r>
+        <w:rPr>
+          <w:rFonts w:ascii="Times New Roman" w:hAnsi="Times New Roman" w:cs="Times New Roman"/>
+          <w:sz w:val="24"/>
+          <w:szCs w:val="24"/>
+        </w:rPr>
+        <w:t xml:space="preserve"> dis</w:t>
+      </w:r>
+      <w:r>
+        <w:rPr>
+          <w:rFonts w:ascii="Times New Roman" w:hAnsi="Times New Roman" w:cs="Times New Roman"/>
+          <w:sz w:val="24"/>
+          <w:szCs w:val="24"/>
+        </w:rPr>
+        <w:t xml:space="preserve">covery to frustration and repeat.  </w:t>
+      </w:r>
+    </w:p>
+    <w:p>
+      <w:pPr>
+        <w:spacing w:after="0"/>
+        <w:rPr>
+          <w:rFonts w:ascii="Times New Roman" w:hAnsi="Times New Roman" w:cs="Times New Roman"/>
+          <w:sz w:val="24"/>
+          <w:szCs w:val="24"/>
+        </w:rPr>
+      </w:pPr>
+      <w:r>
+        <w:rPr>
+          <w:rFonts w:ascii="Times New Roman" w:hAnsi="Times New Roman" w:cs="Times New Roman"/>
+          <w:sz w:val="24"/>
+          <w:szCs w:val="24"/>
+        </w:rPr>
+        <w:tab/>
+        <w:t>One of the valuable take-</w:t>
+      </w:r>
+      <w:proofErr w:type="spellStart"/>
+      <w:r>
+        <w:rPr>
+          <w:rFonts w:ascii="Times New Roman" w:hAnsi="Times New Roman" w:cs="Times New Roman"/>
+          <w:sz w:val="24"/>
+          <w:szCs w:val="24"/>
+        </w:rPr>
+        <w:t>aways</w:t>
+      </w:r>
+      <w:proofErr w:type="spellEnd"/>
+      <w:r>
+        <w:rPr>
+          <w:rFonts w:ascii="Times New Roman" w:hAnsi="Times New Roman" w:cs="Times New Roman"/>
+          <w:sz w:val="24"/>
+          <w:szCs w:val="24"/>
+        </w:rPr>
+        <w:t xml:space="preserve"> from this project was what circuit design is actually like.  Up to this point in our academic career, we have only taken circuits classes that focus on analysis rather than design.  This was our first experience that required us to use analysis as a tool in the feedback loop of the design process.  We now have a deeper appreciation of how analysis simplifications and assumptions can turn a vastly complex circuit into fundamental components that can be managed by hand.  Furthermore, while these assumptions help to get us a first order design, we also learned to appreciate their limitations and the more nuanced effects that cause the hand-calculated design to differ from what happens in the actual circuit when all effects are taken into account.</w:t>
+      </w:r>
+    </w:p>
+    <w:p>
+      <w:pPr>
+        <w:spacing w:after="0"/>
+        <w:rPr>
+          <w:rFonts w:ascii="Times New Roman" w:hAnsi="Times New Roman" w:cs="Times New Roman"/>
+          <w:sz w:val="24"/>
+          <w:szCs w:val="24"/>
+        </w:rPr>
+      </w:pPr>
+      <w:r>
+        <w:rPr>
+          <w:rFonts w:ascii="Times New Roman" w:hAnsi="Times New Roman" w:cs="Times New Roman"/>
+          <w:sz w:val="24"/>
+          <w:szCs w:val="24"/>
+        </w:rPr>
+        <w:tab/>
+        <w:t>However, one of the drawbacks of the project was that, at times, it felt like the techniques that were taught in class did not really help too much with design, except for having some intuition on which knobs control what in a circuit.  There seemed to be a lot of “educated” tweaking that we used to fix the circuit, but could not replicate the exact numbers on paper because of channel length modulation, body effect, loading effect, and other non-ideal factors.  While the homework throughout the course broke parts of this design process into fundamental components, there still seemed to be a huge gap between those problems and this design project.</w:t>
+      </w:r>
+    </w:p>
+    <w:p>
+      <w:pPr>
+        <w:spacing w:after="0"/>
+        <w:rPr>
+          <w:rFonts w:ascii="Times New Roman" w:hAnsi="Times New Roman" w:cs="Times New Roman"/>
+          <w:sz w:val="24"/>
+          <w:szCs w:val="24"/>
+        </w:rPr>
+      </w:pPr>
+    </w:p>
+    <w:p>
+      <w:pPr>
+        <w:pBdr>
+          <w:bottom w:val="single" w:sz="6" w:space="1" w:color="auto"/>
+        </w:pBdr>
+        <w:spacing w:after="0"/>
+        <w:rPr>
+          <w:rFonts w:ascii="Times New Roman" w:hAnsi="Times New Roman" w:cs="Times New Roman"/>
+          <w:sz w:val="24"/>
+          <w:szCs w:val="24"/>
+        </w:rPr>
+      </w:pPr>
+      <w:r>
+        <w:rPr>
+          <w:rFonts w:ascii="Times New Roman" w:hAnsi="Times New Roman" w:cs="Times New Roman"/>
+          <w:sz w:val="24"/>
+          <w:szCs w:val="24"/>
+        </w:rPr>
+        <w:t xml:space="preserve">Page </w:t>
+      </w:r>
+      <w:r>
+        <w:rPr>
+          <w:rFonts w:ascii="Times New Roman" w:hAnsi="Times New Roman" w:cs="Times New Roman"/>
+          <w:sz w:val="24"/>
+          <w:szCs w:val="24"/>
+        </w:rPr>
+        <w:t>9</w:t>
+      </w:r>
+    </w:p>
+    <w:p>
+      <w:pPr>
+        <w:spacing w:after="0"/>
+        <w:rPr>
+          <w:rFonts w:ascii="Times New Roman" w:hAnsi="Times New Roman" w:cs="Times New Roman"/>
+          <w:sz w:val="24"/>
+          <w:szCs w:val="24"/>
+        </w:rPr>
+      </w:pPr>
+      <w:r>
+        <w:rPr>
+          <w:rFonts w:ascii="Times New Roman" w:hAnsi="Times New Roman" w:cs="Times New Roman"/>
+          <w:sz w:val="24"/>
+          <w:szCs w:val="24"/>
+        </w:rPr>
+        <w:lastRenderedPageBreak/>
+        <w:t>Appendix I</w:t>
+      </w:r>
+    </w:p>
+    <w:p>
+      <w:pPr>
+        <w:spacing w:after="0"/>
+        <w:ind w:firstLine="720"/>
+        <w:rPr>
+          <w:rFonts w:ascii="Times New Roman" w:hAnsi="Times New Roman" w:cs="Times New Roman"/>
+          <w:sz w:val="24"/>
+          <w:szCs w:val="24"/>
+        </w:rPr>
+      </w:pPr>
+    </w:p>
+    <w:p>
+      <w:pPr>
+        <w:spacing w:after="0"/>
+        <w:ind w:firstLine="720"/>
+        <w:rPr>
+          <w:rFonts w:ascii="Times New Roman" w:hAnsi="Times New Roman" w:cs="Times New Roman"/>
+          <w:sz w:val="24"/>
+          <w:szCs w:val="24"/>
+        </w:rPr>
+      </w:pPr>
+    </w:p>
+    <w:p>
+      <w:pPr>
+        <w:spacing w:after="0"/>
+        <w:ind w:firstLine="720"/>
+        <w:rPr>
+          <w:rFonts w:ascii="Times New Roman" w:hAnsi="Times New Roman" w:cs="Times New Roman"/>
+          <w:sz w:val="24"/>
+          <w:szCs w:val="24"/>
+        </w:rPr>
+      </w:pPr>
+    </w:p>
+    <w:p>
+      <w:pPr>
+        <w:spacing w:after="0"/>
+        <w:rPr>
+          <w:rFonts w:ascii="Times New Roman" w:hAnsi="Times New Roman" w:cs="Times New Roman"/>
+          <w:sz w:val="24"/>
+          <w:szCs w:val="24"/>
+        </w:rPr>
+      </w:pPr>
+    </w:p>
+    <w:p>
+      <w:pPr>
+        <w:pBdr>
+          <w:bottom w:val="single" w:sz="6" w:space="1" w:color="auto"/>
+        </w:pBdr>
+        <w:spacing w:after="0"/>
+        <w:rPr>
+          <w:rFonts w:ascii="Times New Roman" w:hAnsi="Times New Roman" w:cs="Times New Roman"/>
+          <w:sz w:val="24"/>
+          <w:szCs w:val="24"/>
+        </w:rPr>
+      </w:pPr>
+      <w:r>
+        <w:rPr>
+          <w:rFonts w:ascii="Times New Roman" w:hAnsi="Times New Roman" w:cs="Times New Roman"/>
+          <w:sz w:val="24"/>
+          <w:szCs w:val="24"/>
+        </w:rPr>
+        <w:t>Appendix I</w:t>
+      </w:r>
+    </w:p>
+    <w:p>
+      <w:pPr>
+        <w:spacing w:after="0"/>
+        <w:rPr>
+          <w:rFonts w:ascii="Times New Roman" w:hAnsi="Times New Roman" w:cs="Times New Roman"/>
+          <w:sz w:val="24"/>
+          <w:szCs w:val="24"/>
+        </w:rPr>
+      </w:pPr>
+    </w:p>
+    <w:p>
+      <w:pPr>
+        <w:spacing w:after="0"/>
+        <w:ind w:firstLine="720"/>
+        <w:rPr>
+          <w:rFonts w:ascii="Times New Roman" w:hAnsi="Times New Roman" w:cs="Times New Roman"/>
+          <w:sz w:val="24"/>
+          <w:szCs w:val="24"/>
+        </w:rPr>
+      </w:pPr>
+    </w:p>
+    <w:p>
+      <w:pPr>
+        <w:spacing w:after="0"/>
+        <w:ind w:firstLine="720"/>
+        <w:rPr>
+          <w:rFonts w:ascii="Times New Roman" w:hAnsi="Times New Roman" w:cs="Times New Roman"/>
+          <w:sz w:val="24"/>
+          <w:szCs w:val="24"/>
+        </w:rPr>
+      </w:pPr>
+    </w:p>
+    <w:p>
+      <w:pPr>
+        <w:spacing w:after="0"/>
+        <w:ind w:firstLine="720"/>
+        <w:rPr>
+          <w:rFonts w:ascii="Times New Roman" w:hAnsi="Times New Roman" w:cs="Times New Roman"/>
+          <w:sz w:val="24"/>
+          <w:szCs w:val="24"/>
+        </w:rPr>
+      </w:pPr>
+    </w:p>
+    <w:p>
+      <w:pPr>
+        <w:spacing w:after="0"/>
+        <w:ind w:firstLine="720"/>
+        <w:rPr>
+          <w:rFonts w:ascii="Times New Roman" w:hAnsi="Times New Roman" w:cs="Times New Roman"/>
+          <w:sz w:val="24"/>
+          <w:szCs w:val="24"/>
+        </w:rPr>
+      </w:pPr>
+    </w:p>
+    <w:p>
+      <w:pPr>
+        <w:spacing w:after="0"/>
+        <w:ind w:firstLine="720"/>
+        <w:rPr>
+          <w:rFonts w:ascii="Times New Roman" w:hAnsi="Times New Roman" w:cs="Times New Roman"/>
+          <w:sz w:val="24"/>
+          <w:szCs w:val="24"/>
+        </w:rPr>
+      </w:pPr>
+    </w:p>
+    <w:p>
+      <w:pPr>
+        <w:spacing w:after="0"/>
+        <w:ind w:firstLine="720"/>
+        <w:rPr>
+          <w:rFonts w:ascii="Times New Roman" w:hAnsi="Times New Roman" w:cs="Times New Roman"/>
+          <w:sz w:val="24"/>
+          <w:szCs w:val="24"/>
+        </w:rPr>
+      </w:pPr>
+    </w:p>
+    <w:p>
+      <w:pPr>
+        <w:spacing w:after="0"/>
+        <w:ind w:firstLine="720"/>
+        <w:rPr>
+          <w:rFonts w:ascii="Times New Roman" w:hAnsi="Times New Roman" w:cs="Times New Roman"/>
+          <w:sz w:val="24"/>
+          <w:szCs w:val="24"/>
+        </w:rPr>
+      </w:pPr>
+    </w:p>
+    <w:p>
+      <w:pPr>
+        <w:spacing w:after="0"/>
+        <w:ind w:firstLine="720"/>
+        <w:rPr>
+          <w:rFonts w:ascii="Times New Roman" w:hAnsi="Times New Roman" w:cs="Times New Roman"/>
+          <w:sz w:val="24"/>
+          <w:szCs w:val="24"/>
+        </w:rPr>
+      </w:pPr>
+    </w:p>
+    <w:p>
+      <w:pPr>
+        <w:spacing w:after="0"/>
+        <w:ind w:firstLine="720"/>
+        <w:rPr>
+          <w:rFonts w:ascii="Times New Roman" w:hAnsi="Times New Roman" w:cs="Times New Roman"/>
+          <w:sz w:val="24"/>
+          <w:szCs w:val="24"/>
+        </w:rPr>
+      </w:pPr>
+    </w:p>
+    <w:p>
+      <w:pPr>
+        <w:spacing w:after="0"/>
+        <w:ind w:firstLine="720"/>
+        <w:rPr>
+          <w:rFonts w:ascii="Times New Roman" w:hAnsi="Times New Roman" w:cs="Times New Roman"/>
+          <w:sz w:val="24"/>
+          <w:szCs w:val="24"/>
+        </w:rPr>
+      </w:pPr>
+    </w:p>
+    <w:p>
+      <w:pPr>
+        <w:spacing w:after="0"/>
+        <w:ind w:firstLine="720"/>
+        <w:rPr>
+          <w:rFonts w:ascii="Times New Roman" w:hAnsi="Times New Roman" w:cs="Times New Roman"/>
+          <w:sz w:val="24"/>
+          <w:szCs w:val="24"/>
+        </w:rPr>
+      </w:pPr>
+    </w:p>
+    <w:p>
+      <w:pPr>
+        <w:spacing w:after="0"/>
+        <w:ind w:firstLine="720"/>
+        <w:rPr>
+          <w:rFonts w:ascii="Times New Roman" w:hAnsi="Times New Roman" w:cs="Times New Roman"/>
+          <w:sz w:val="24"/>
+          <w:szCs w:val="24"/>
+        </w:rPr>
+      </w:pPr>
+    </w:p>
+    <w:p>
+      <w:pPr>
+        <w:spacing w:after="0"/>
+        <w:ind w:firstLine="720"/>
+        <w:rPr>
+          <w:rFonts w:ascii="Times New Roman" w:hAnsi="Times New Roman" w:cs="Times New Roman"/>
+          <w:sz w:val="24"/>
+          <w:szCs w:val="24"/>
+        </w:rPr>
+      </w:pPr>
+    </w:p>
+    <w:p>
+      <w:pPr>
+        <w:spacing w:after="0"/>
+        <w:ind w:firstLine="720"/>
+        <w:rPr>
+          <w:rFonts w:ascii="Times New Roman" w:hAnsi="Times New Roman" w:cs="Times New Roman"/>
+          <w:sz w:val="24"/>
+          <w:szCs w:val="24"/>
+        </w:rPr>
+      </w:pPr>
+      <w:r>
+        <w:rPr>
+          <w:rFonts w:ascii="Times New Roman" w:hAnsi="Times New Roman" w:cs="Times New Roman"/>
+          <w:sz w:val="24"/>
+          <w:szCs w:val="24"/>
+        </w:rPr>
+        <w:t xml:space="preserve"> </w:t>
+      </w:r>
+    </w:p>
+    <w:p>
+      <w:pPr>
+        <w:spacing w:after="0"/>
+        <w:ind w:firstLine="720"/>
+        <w:rPr>
+          <w:rFonts w:ascii="Times New Roman" w:hAnsi="Times New Roman" w:cs="Times New Roman"/>
+          <w:sz w:val="24"/>
+          <w:szCs w:val="24"/>
+        </w:rPr>
+      </w:pPr>
+      <w:r>
+        <w:rPr>
+          <w:rFonts w:ascii="Times New Roman" w:hAnsi="Times New Roman" w:cs="Times New Roman"/>
+          <w:sz w:val="24"/>
+          <w:szCs w:val="24"/>
+        </w:rPr>
+        <w:t xml:space="preserve">Next, we looked at the valid voltage ranges for each of the nodes in DC, considering that no transistor should have an overdrive voltage less than 0.15V.  </w:t>
+      </w:r>
+    </w:p>
+    <w:p>
+      <w:pPr>
+        <w:pStyle w:val="ListParagraph"/>
+        <w:numPr>
+          <w:ilvl w:val="0"/>
+          <w:numId w:val="9"/>
+        </w:numPr>
+        <w:spacing w:after="0"/>
+        <w:rPr>
+          <w:rFonts w:ascii="Times New Roman" w:hAnsi="Times New Roman" w:cs="Times New Roman"/>
+          <w:sz w:val="24"/>
+          <w:szCs w:val="24"/>
+        </w:rPr>
+      </w:pPr>
+      <w:proofErr w:type="spellStart"/>
+      <w:r>
+        <w:rPr>
+          <w:rFonts w:ascii="Times New Roman" w:hAnsi="Times New Roman" w:cs="Times New Roman"/>
+          <w:sz w:val="24"/>
+          <w:szCs w:val="24"/>
+        </w:rPr>
+        <w:t>V_in</w:t>
+      </w:r>
+      <w:proofErr w:type="spellEnd"/>
+      <w:r>
+        <w:rPr>
+          <w:rFonts w:ascii="Times New Roman" w:hAnsi="Times New Roman" w:cs="Times New Roman"/>
+          <w:sz w:val="24"/>
+          <w:szCs w:val="24"/>
+        </w:rPr>
+        <w:t xml:space="preserve"> </w:t>
+      </w:r>
+    </w:p>
+    <w:p>
+      <w:pPr>
+        <w:pStyle w:val="ListParagraph"/>
+        <w:numPr>
+          <w:ilvl w:val="0"/>
+          <w:numId w:val="9"/>
+        </w:numPr>
+        <w:spacing w:after="0"/>
+        <w:rPr>
+          <w:rFonts w:ascii="Times New Roman" w:hAnsi="Times New Roman" w:cs="Times New Roman"/>
+          <w:sz w:val="24"/>
+          <w:szCs w:val="24"/>
+        </w:rPr>
+      </w:pPr>
+      <w:proofErr w:type="spellStart"/>
+      <w:r>
+        <w:rPr>
+          <w:rFonts w:ascii="Times New Roman" w:hAnsi="Times New Roman" w:cs="Times New Roman"/>
+          <w:sz w:val="24"/>
+          <w:szCs w:val="24"/>
+        </w:rPr>
+        <w:t>V_x</w:t>
+      </w:r>
+      <w:proofErr w:type="spellEnd"/>
+    </w:p>
+    <w:p>
+      <w:pPr>
+        <w:pStyle w:val="ListParagraph"/>
+        <w:numPr>
+          <w:ilvl w:val="0"/>
+          <w:numId w:val="9"/>
+        </w:numPr>
+        <w:spacing w:after="0"/>
+        <w:rPr>
+          <w:rFonts w:ascii="Times New Roman" w:hAnsi="Times New Roman" w:cs="Times New Roman"/>
+          <w:sz w:val="24"/>
+          <w:szCs w:val="24"/>
+        </w:rPr>
+      </w:pPr>
+      <w:proofErr w:type="spellStart"/>
+      <w:r>
+        <w:rPr>
+          <w:rFonts w:ascii="Times New Roman" w:hAnsi="Times New Roman" w:cs="Times New Roman"/>
+          <w:sz w:val="24"/>
+          <w:szCs w:val="24"/>
+        </w:rPr>
+        <w:t>V_y</w:t>
+      </w:r>
+      <w:proofErr w:type="spellEnd"/>
+    </w:p>
+    <w:p>
+      <w:pPr>
+        <w:pStyle w:val="ListParagraph"/>
+        <w:numPr>
+          <w:ilvl w:val="0"/>
+          <w:numId w:val="9"/>
+        </w:numPr>
+        <w:spacing w:after="0"/>
+        <w:rPr>
+          <w:rFonts w:ascii="Times New Roman" w:hAnsi="Times New Roman" w:cs="Times New Roman"/>
+          <w:sz w:val="24"/>
+          <w:szCs w:val="24"/>
+        </w:rPr>
+      </w:pPr>
+      <w:proofErr w:type="spellStart"/>
+      <w:r>
+        <w:rPr>
+          <w:rFonts w:ascii="Times New Roman" w:hAnsi="Times New Roman" w:cs="Times New Roman"/>
+          <w:sz w:val="24"/>
+          <w:szCs w:val="24"/>
+        </w:rPr>
+        <w:t>V_z</w:t>
+      </w:r>
+      <w:proofErr w:type="spellEnd"/>
+    </w:p>
+    <w:p>
+      <w:pPr>
+        <w:pStyle w:val="ListParagraph"/>
+        <w:numPr>
+          <w:ilvl w:val="0"/>
+          <w:numId w:val="9"/>
+        </w:numPr>
+        <w:spacing w:after="0"/>
+        <w:rPr>
+          <w:rFonts w:ascii="Times New Roman" w:hAnsi="Times New Roman" w:cs="Times New Roman"/>
+          <w:sz w:val="24"/>
+          <w:szCs w:val="24"/>
+        </w:rPr>
+      </w:pPr>
+      <w:r>
+        <w:rPr>
+          <w:rFonts w:ascii="Times New Roman" w:hAnsi="Times New Roman" w:cs="Times New Roman"/>
+          <w:sz w:val="24"/>
+          <w:szCs w:val="24"/>
+        </w:rPr>
+        <w:t xml:space="preserve">-0.15 &lt; </w:t>
+      </w:r>
+      <w:proofErr w:type="spellStart"/>
+      <w:r>
+        <w:rPr>
+          <w:rFonts w:ascii="Times New Roman" w:hAnsi="Times New Roman" w:cs="Times New Roman"/>
+          <w:sz w:val="24"/>
+          <w:szCs w:val="24"/>
+        </w:rPr>
+        <w:t>V_o</w:t>
+      </w:r>
+      <w:proofErr w:type="spellEnd"/>
+      <w:r>
+        <w:rPr>
+          <w:rFonts w:ascii="Times New Roman" w:hAnsi="Times New Roman" w:cs="Times New Roman"/>
+          <w:sz w:val="24"/>
+          <w:szCs w:val="24"/>
+        </w:rPr>
+        <w:t xml:space="preserve"> &lt; 0.15  (based on circuit specifications)</w:t>
       </w:r>
     </w:p>
     <w:p>
@@ -7751,6 +7634,7 @@
                 <w:sz w:val="24"/>
                 <w:szCs w:val="24"/>
               </w:rPr>
+              <w:lastRenderedPageBreak/>
               <w:t>Width[1..10]</w:t>
             </w:r>
           </w:p>
@@ -7978,18 +7862,9 @@
           <w:sz w:val="24"/>
           <w:szCs w:val="24"/>
         </w:rPr>
+        <w:lastRenderedPageBreak/>
         <w:br w:type="page"/>
       </w:r>
-    </w:p>
-    <w:p>
-      <w:pPr>
-        <w:spacing w:after="0"/>
-        <w:rPr>
-          <w:rFonts w:ascii="Times New Roman" w:hAnsi="Times New Roman" w:cs="Times New Roman"/>
-          <w:sz w:val="24"/>
-          <w:szCs w:val="24"/>
-        </w:rPr>
-      </w:pPr>
       <w:r>
         <w:rPr>
           <w:rFonts w:ascii="Times New Roman" w:hAnsi="Times New Roman" w:cs="Times New Roman"/>
@@ -7997,7 +7872,7 @@
           <w:szCs w:val="24"/>
         </w:rPr>
         <w:lastRenderedPageBreak/>
-        <w:t># First resistive divider</w:t>
+        <w:t>First resistive divider</w:t>
       </w:r>
     </w:p>
     <w:p>
@@ -13237,7 +13112,17 @@
           <w:sz w:val="24"/>
           <w:szCs w:val="24"/>
         </w:rPr>
-        <w:t xml:space="preserve">a lot of current go through M2 and give M2 smallest possible overdrive.  This means </w:t>
+        <w:t>a lot of current go thro</w:t>
+      </w:r>
+      <w:bookmarkStart w:id="1" w:name="_GoBack"/>
+      <w:bookmarkEnd w:id="1"/>
+      <w:r>
+        <w:rPr>
+          <w:rFonts w:ascii="Times New Roman" w:eastAsiaTheme="minorEastAsia" w:hAnsi="Times New Roman" w:cs="Times New Roman"/>
+          <w:sz w:val="24"/>
+          <w:szCs w:val="24"/>
+        </w:rPr>
+        <w:t xml:space="preserve">ugh M2 and give M2 smallest possible overdrive.  This means </w:t>
       </w:r>
       <w:proofErr w:type="spellStart"/>
       <w:r>
@@ -15298,7 +15183,7 @@
 </file>
 
 <file path=customXml/itemProps1.xml><?xml version="1.0" encoding="utf-8"?>
-<ds:datastoreItem xmlns:ds="http://schemas.openxmlformats.org/officeDocument/2006/customXml" ds:itemID="{AF33E930-CF5D-438F-A127-2D88427A9A89}">
+<ds:datastoreItem xmlns:ds="http://schemas.openxmlformats.org/officeDocument/2006/customXml" ds:itemID="{6ED3C3D5-84D5-484F-84B1-2B0CD2D90C5D}">
   <ds:schemaRefs>
     <ds:schemaRef ds:uri="http://schemas.openxmlformats.org/officeDocument/2006/bibliography"/>
   </ds:schemaRefs>

</xml_diff>